<commit_message>
important data imagex added
</commit_message>
<xml_diff>
--- a/Writing/Thesis (AutoRecovered).docx
+++ b/Writing/Thesis (AutoRecovered).docx
@@ -17,7 +17,7 @@
               <w:noProof/>
             </w:rPr>
             <w:pict w14:anchorId="1CD185CB">
-              <v:group id="Group 62" o:spid="_x0000_s1026" style="position:absolute;margin-left:0;margin-top:0;width:539.6pt;height:719.85pt;z-index:-251657216;mso-width-percent:882;mso-height-percent:909;mso-position-horizontal:center;mso-position-horizontal-relative:page;mso-position-vertical:center;mso-position-vertical-relative:page;mso-width-percent:882;mso-height-percent:909" coordsize="68648,91235" o:gfxdata="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">
+              <v:group id="Group 62" o:spid="_x0000_s1026" style="position:absolute;margin-left:0;margin-top:0;width:539.8pt;height:719.8pt;z-index:-251657216;mso-width-percent:882;mso-height-percent:909;mso-position-horizontal:center;mso-position-horizontal-relative:page;mso-position-vertical:center;mso-position-vertical-relative:page;mso-width-percent:882;mso-height-percent:909" coordsize="68648,91235" o:gfxdata="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">
                 <v:rect id="Rectangle 194" o:spid="_x0000_s1027" style="position:absolute;width:68580;height:13716;visibility:visible;v-text-anchor:middle" o:gfxdata="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" fillcolor="#4472c4 [3204]" stroked="f" strokeweight="1pt"/>
                 <v:rect id="Rectangle 195" o:spid="_x0000_s1028" style="position:absolute;top:40943;width:68580;height:50292;visibility:visible;v-text-anchor:bottom" o:gfxdata="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" fillcolor="#4472c4 [3204]" stroked="f" strokeweight="1pt">
                   <v:textbox inset="36pt,57.6pt,36pt,36pt">
@@ -757,7 +757,7 @@
             <w:sz w:val="26"/>
             <w:szCs w:val="26"/>
           </w:rPr>
-          <w:tag w:val="MENDELEY_CITATION_v3_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"/>
+          <w:tag w:val="MENDELEY_CITATION_v3_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"/>
           <w:id w:val="876976498"/>
           <w:placeholder>
             <w:docPart w:val="DefaultPlaceholder_-1854013440"/>
@@ -771,7 +771,7 @@
               <w:sz w:val="26"/>
               <w:szCs w:val="26"/>
             </w:rPr>
-            <w:t>[1]</w:t>
+            <w:t>(Neumüller 2018)</w:t>
           </w:r>
         </w:sdtContent>
       </w:sdt>
@@ -799,7 +799,7 @@
             <w:sz w:val="26"/>
             <w:szCs w:val="26"/>
           </w:rPr>
-          <w:tag w:val="MENDELEY_CITATION_v3_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"/>
+          <w:tag w:val="MENDELEY_CITATION_v3_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"/>
           <w:id w:val="-2098009479"/>
           <w:placeholder>
             <w:docPart w:val="DefaultPlaceholder_-1854013440"/>
@@ -813,7 +813,27 @@
               <w:sz w:val="26"/>
               <w:szCs w:val="26"/>
             </w:rPr>
-            <w:t>[2]</w:t>
+            <w:t>(</w:t>
+          </w:r>
+          <w:proofErr w:type="spellStart"/>
+          <w:r>
+            <w:rPr>
+              <w:rFonts w:asciiTheme="minorHAnsi" w:hAnsiTheme="minorHAnsi" w:cstheme="minorHAnsi"/>
+              <w:color w:val="000000"/>
+              <w:sz w:val="26"/>
+              <w:szCs w:val="26"/>
+            </w:rPr>
+            <w:t>Chreifi</w:t>
+          </w:r>
+          <w:proofErr w:type="spellEnd"/>
+          <w:r>
+            <w:rPr>
+              <w:rFonts w:asciiTheme="minorHAnsi" w:hAnsiTheme="minorHAnsi" w:cstheme="minorHAnsi"/>
+              <w:color w:val="000000"/>
+              <w:sz w:val="26"/>
+              <w:szCs w:val="26"/>
+            </w:rPr>
+            <w:t xml:space="preserve"> et al. 2019)</w:t>
           </w:r>
         </w:sdtContent>
       </w:sdt>
@@ -849,7 +869,7 @@
             <w:sz w:val="26"/>
             <w:szCs w:val="26"/>
           </w:rPr>
-          <w:tag w:val="MENDELEY_CITATION_v3_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"/>
+          <w:tag w:val="MENDELEY_CITATION_v3_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"/>
           <w:id w:val="393928825"/>
           <w:placeholder>
             <w:docPart w:val="DefaultPlaceholder_-1854013440"/>
@@ -863,7 +883,27 @@
               <w:sz w:val="26"/>
               <w:szCs w:val="26"/>
             </w:rPr>
-            <w:t>[3]</w:t>
+            <w:t>(</w:t>
+          </w:r>
+          <w:proofErr w:type="spellStart"/>
+          <w:r>
+            <w:rPr>
+              <w:rFonts w:asciiTheme="minorHAnsi" w:hAnsiTheme="minorHAnsi" w:cstheme="minorHAnsi"/>
+              <w:color w:val="000000"/>
+              <w:sz w:val="26"/>
+              <w:szCs w:val="26"/>
+            </w:rPr>
+            <w:t>Frangakis</w:t>
+          </w:r>
+          <w:proofErr w:type="spellEnd"/>
+          <w:r>
+            <w:rPr>
+              <w:rFonts w:asciiTheme="minorHAnsi" w:hAnsiTheme="minorHAnsi" w:cstheme="minorHAnsi"/>
+              <w:color w:val="000000"/>
+              <w:sz w:val="26"/>
+              <w:szCs w:val="26"/>
+            </w:rPr>
+            <w:t xml:space="preserve"> 2021)</w:t>
           </w:r>
         </w:sdtContent>
       </w:sdt>
@@ -899,7 +939,7 @@
             <w:sz w:val="26"/>
             <w:szCs w:val="26"/>
           </w:rPr>
-          <w:tag w:val="MENDELEY_CITATION_v3_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"/>
+          <w:tag w:val="MENDELEY_CITATION_v3_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"/>
           <w:id w:val="-1608661043"/>
           <w:placeholder>
             <w:docPart w:val="DefaultPlaceholder_-1854013440"/>
@@ -913,7 +953,7 @@
               <w:sz w:val="26"/>
               <w:szCs w:val="26"/>
             </w:rPr>
-            <w:t>[4]</w:t>
+            <w:t>(Joy 2008)</w:t>
           </w:r>
         </w:sdtContent>
       </w:sdt>
@@ -941,7 +981,7 @@
             <w:sz w:val="26"/>
             <w:szCs w:val="26"/>
           </w:rPr>
-          <w:tag w:val="MENDELEY_CITATION_v3_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"/>
+          <w:tag w:val="MENDELEY_CITATION_v3_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"/>
           <w:id w:val="1422829789"/>
           <w:placeholder>
             <w:docPart w:val="DefaultPlaceholder_-1854013440"/>
@@ -952,7 +992,7 @@
             <w:rPr>
               <w:color w:val="000000"/>
             </w:rPr>
-            <w:t>[5]</w:t>
+            <w:t>(Ellis and Cohen-Gould 1927)</w:t>
           </w:r>
         </w:sdtContent>
       </w:sdt>
@@ -1024,7 +1064,7 @@
             <w:sz w:val="26"/>
             <w:szCs w:val="26"/>
           </w:rPr>
-          <w:tag w:val="MENDELEY_CITATION_v3_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"/>
+          <w:tag w:val="MENDELEY_CITATION_v3_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"/>
           <w:id w:val="-1523322894"/>
           <w:placeholder>
             <w:docPart w:val="DefaultPlaceholder_-1854013440"/>
@@ -1035,7 +1075,35 @@
             <w:rPr>
               <w:color w:val="000000"/>
             </w:rPr>
-            <w:t>[6], [7]</w:t>
+            <w:t xml:space="preserve">(Fernandez 2009; </w:t>
+          </w:r>
+          <w:proofErr w:type="spellStart"/>
+          <w:r>
+            <w:rPr>
+              <w:color w:val="000000"/>
+            </w:rPr>
+            <w:t>Frangakis</w:t>
+          </w:r>
+          <w:proofErr w:type="spellEnd"/>
+          <w:r>
+            <w:rPr>
+              <w:color w:val="000000"/>
+            </w:rPr>
+            <w:t xml:space="preserve"> and </w:t>
+          </w:r>
+          <w:proofErr w:type="spellStart"/>
+          <w:r>
+            <w:rPr>
+              <w:color w:val="000000"/>
+            </w:rPr>
+            <w:t>Hegerl</w:t>
+          </w:r>
+          <w:proofErr w:type="spellEnd"/>
+          <w:r>
+            <w:rPr>
+              <w:color w:val="000000"/>
+            </w:rPr>
+            <w:t xml:space="preserve"> 2001)</w:t>
           </w:r>
         </w:sdtContent>
       </w:sdt>
@@ -1063,7 +1131,7 @@
             <w:sz w:val="26"/>
             <w:szCs w:val="26"/>
           </w:rPr>
-          <w:tag w:val="MENDELEY_CITATION_v3_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"/>
+          <w:tag w:val="MENDELEY_CITATION_v3_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"/>
           <w:id w:val="-879930593"/>
           <w:placeholder>
             <w:docPart w:val="DefaultPlaceholder_-1854013440"/>
@@ -1077,7 +1145,7 @@
               <w:sz w:val="26"/>
               <w:szCs w:val="26"/>
             </w:rPr>
-            <w:t>[8]</w:t>
+            <w:t>(Goris et al. 2012)</w:t>
           </w:r>
         </w:sdtContent>
       </w:sdt>
@@ -1173,7 +1241,7 @@
             <w:sz w:val="26"/>
             <w:szCs w:val="26"/>
           </w:rPr>
-          <w:tag w:val="MENDELEY_CITATION_v3_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"/>
+          <w:tag w:val="MENDELEY_CITATION_v3_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"/>
           <w:id w:val="1420752494"/>
           <w:placeholder>
             <w:docPart w:val="DefaultPlaceholder_-1854013440"/>
@@ -1184,7 +1252,7 @@
             <w:rPr>
               <w:color w:val="000000"/>
             </w:rPr>
-            <w:t>[9]</w:t>
+            <w:t>(González-Ruiz and Fernández 2023)</w:t>
           </w:r>
         </w:sdtContent>
       </w:sdt>
@@ -1212,7 +1280,7 @@
             <w:sz w:val="26"/>
             <w:szCs w:val="26"/>
           </w:rPr>
-          <w:tag w:val="MENDELEY_CITATION_v3_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"/>
+          <w:tag w:val="MENDELEY_CITATION_v3_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"/>
           <w:id w:val="659968306"/>
           <w:placeholder>
             <w:docPart w:val="DefaultPlaceholder_-1854013440"/>
@@ -1226,7 +1294,7 @@
               <w:sz w:val="26"/>
               <w:szCs w:val="26"/>
             </w:rPr>
-            <w:t>[10]</w:t>
+            <w:t>(Martinez-Sanchez et al. 2023)</w:t>
           </w:r>
         </w:sdtContent>
       </w:sdt>
@@ -1308,7 +1376,7 @@
             <w:sz w:val="26"/>
             <w:szCs w:val="26"/>
           </w:rPr>
-          <w:tag w:val="MENDELEY_CITATION_v3_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"/>
+          <w:tag w:val="MENDELEY_CITATION_v3_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"/>
           <w:id w:val="1454749526"/>
           <w:placeholder>
             <w:docPart w:val="DefaultPlaceholder_-1854013440"/>
@@ -1322,7 +1390,7 @@
               <w:sz w:val="26"/>
               <w:szCs w:val="26"/>
             </w:rPr>
-            <w:t>[11]</w:t>
+            <w:t>(Mildenhall et al. 2020)</w:t>
           </w:r>
         </w:sdtContent>
       </w:sdt>
@@ -1340,70 +1408,70 @@
           <w:sz w:val="26"/>
           <w:szCs w:val="26"/>
         </w:rPr>
-        <w:t>Representations use a typical multilayer perceptron to learn a 5D radiance field in which each 3D coordinates (</w:t>
-      </w:r>
-      <w:proofErr w:type="gramStart"/>
+        <w:t xml:space="preserve">Representations use a typical multilayer perceptron to </w:t>
+      </w:r>
       <w:r>
         <w:rPr>
           <w:rFonts w:asciiTheme="minorHAnsi" w:hAnsiTheme="minorHAnsi" w:cstheme="minorHAnsi"/>
           <w:sz w:val="26"/>
           <w:szCs w:val="26"/>
         </w:rPr>
-        <w:t>X,Y</w:t>
-      </w:r>
-      <w:proofErr w:type="gramEnd"/>
+        <w:lastRenderedPageBreak/>
+        <w:t>learn a 5D radiance field in which each 3D coordinates (</w:t>
+      </w:r>
+      <w:proofErr w:type="gramStart"/>
       <w:r>
         <w:rPr>
           <w:rFonts w:asciiTheme="minorHAnsi" w:hAnsiTheme="minorHAnsi" w:cstheme="minorHAnsi"/>
           <w:sz w:val="26"/>
           <w:szCs w:val="26"/>
         </w:rPr>
-        <w:t xml:space="preserve">,Z) is correlated to an emission color (R,G,B) and volume density (MLP). The use of </w:t>
-      </w:r>
-      <w:proofErr w:type="spellStart"/>
+        <w:t>X,Y</w:t>
+      </w:r>
+      <w:proofErr w:type="gramEnd"/>
       <w:r>
         <w:rPr>
           <w:rFonts w:asciiTheme="minorHAnsi" w:hAnsiTheme="minorHAnsi" w:cstheme="minorHAnsi"/>
           <w:sz w:val="26"/>
           <w:szCs w:val="26"/>
         </w:rPr>
-        <w:t>NeRF</w:t>
-      </w:r>
-      <w:proofErr w:type="spellEnd"/>
+        <w:t xml:space="preserve">,Z) is correlated to an emission color (R,G,B) and volume density (MLP). The use of </w:t>
+      </w:r>
+      <w:proofErr w:type="spellStart"/>
       <w:r>
         <w:rPr>
           <w:rFonts w:asciiTheme="minorHAnsi" w:hAnsiTheme="minorHAnsi" w:cstheme="minorHAnsi"/>
           <w:sz w:val="26"/>
           <w:szCs w:val="26"/>
         </w:rPr>
-        <w:t xml:space="preserve"> to noisy TEM tilt series data is a considerable difficulty, </w:t>
-      </w:r>
-      <w:proofErr w:type="gramStart"/>
+        <w:t>NeRF</w:t>
+      </w:r>
+      <w:proofErr w:type="spellEnd"/>
       <w:r>
         <w:rPr>
           <w:rFonts w:asciiTheme="minorHAnsi" w:hAnsiTheme="minorHAnsi" w:cstheme="minorHAnsi"/>
           <w:sz w:val="26"/>
           <w:szCs w:val="26"/>
         </w:rPr>
-        <w:t>despite the fact that</w:t>
-      </w:r>
-      <w:proofErr w:type="gramEnd"/>
+        <w:t xml:space="preserve"> to noisy TEM tilt series data is a considerable difficulty, </w:t>
+      </w:r>
+      <w:proofErr w:type="gramStart"/>
       <w:r>
         <w:rPr>
           <w:rFonts w:asciiTheme="minorHAnsi" w:hAnsiTheme="minorHAnsi" w:cstheme="minorHAnsi"/>
           <w:sz w:val="26"/>
           <w:szCs w:val="26"/>
         </w:rPr>
-        <w:t xml:space="preserve"> it has demonstrated impressive results for the new view </w:t>
-      </w:r>
+        <w:t>despite the fact that</w:t>
+      </w:r>
+      <w:proofErr w:type="gramEnd"/>
       <w:r>
         <w:rPr>
           <w:rFonts w:asciiTheme="minorHAnsi" w:hAnsiTheme="minorHAnsi" w:cstheme="minorHAnsi"/>
           <w:sz w:val="26"/>
           <w:szCs w:val="26"/>
         </w:rPr>
-        <w:lastRenderedPageBreak/>
-        <w:t xml:space="preserve">synthesis of uncontaminated images. The COLMAP structure-from-motion algorithm is utilized by the standard </w:t>
+        <w:t xml:space="preserve"> it has demonstrated impressive results for the new view synthesis of uncontaminated images. The COLMAP structure-from-motion algorithm is utilized by the standard </w:t>
       </w:r>
       <w:proofErr w:type="spellStart"/>
       <w:r>
@@ -1645,6 +1713,7 @@
           <w:sz w:val="48"/>
           <w:szCs w:val="48"/>
         </w:rPr>
+        <w:lastRenderedPageBreak/>
         <w:t>Background</w:t>
       </w:r>
       <w:r>
@@ -1673,7 +1742,6 @@
           <w:sz w:val="48"/>
           <w:szCs w:val="48"/>
         </w:rPr>
-        <w:lastRenderedPageBreak/>
         <w:t>TEM</w:t>
       </w:r>
     </w:p>
@@ -1696,7 +1764,7 @@
             <w:rFonts w:asciiTheme="minorHAnsi" w:hAnsiTheme="minorHAnsi" w:cstheme="minorHAnsi"/>
             <w:color w:val="000000"/>
           </w:rPr>
-          <w:tag w:val="MENDELEY_CITATION_v3_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"/>
+          <w:tag w:val="MENDELEY_CITATION_v3_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"/>
           <w:id w:val="-1310317640"/>
           <w:placeholder>
             <w:docPart w:val="DefaultPlaceholder_-1854013440"/>
@@ -1707,7 +1775,7 @@
             <w:rPr>
               <w:color w:val="000000"/>
             </w:rPr>
-            <w:t>[12], [13]</w:t>
+            <w:t>(Egerton, Li, and Malac 2004; Tang and Yang 2017)</w:t>
           </w:r>
         </w:sdtContent>
       </w:sdt>
@@ -1736,7 +1804,7 @@
             <w:rFonts w:asciiTheme="minorHAnsi" w:hAnsiTheme="minorHAnsi" w:cstheme="minorHAnsi"/>
             <w:color w:val="000000"/>
           </w:rPr>
-          <w:tag w:val="MENDELEY_CITATION_v3_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"/>
+          <w:tag w:val="MENDELEY_CITATION_v3_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"/>
           <w:id w:val="-1918930460"/>
           <w:placeholder>
             <w:docPart w:val="1FE66EDBF47743CA86C6711568F9EC83"/>
@@ -1748,7 +1816,7 @@
               <w:rFonts w:asciiTheme="minorHAnsi" w:hAnsiTheme="minorHAnsi" w:cstheme="minorHAnsi"/>
               <w:color w:val="000000"/>
             </w:rPr>
-            <w:t>[14]</w:t>
+            <w:t>(Gault et al. 2008)</w:t>
           </w:r>
         </w:sdtContent>
       </w:sdt>
@@ -1788,7 +1856,7 @@
             <w:rFonts w:asciiTheme="minorHAnsi" w:hAnsiTheme="minorHAnsi" w:cstheme="minorHAnsi"/>
             <w:color w:val="000000"/>
           </w:rPr>
-          <w:tag w:val="MENDELEY_CITATION_v3_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"/>
+          <w:tag w:val="MENDELEY_CITATION_v3_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"/>
           <w:id w:val="-1225220117"/>
           <w:placeholder>
             <w:docPart w:val="DefaultPlaceholder_-1854013440"/>
@@ -1799,7 +1867,7 @@
             <w:rPr>
               <w:color w:val="000000"/>
             </w:rPr>
-            <w:t>[13]</w:t>
+            <w:t>(Tang and Yang 2017)</w:t>
           </w:r>
         </w:sdtContent>
       </w:sdt>
@@ -1823,7 +1891,7 @@
             <w:rFonts w:asciiTheme="minorHAnsi" w:hAnsiTheme="minorHAnsi" w:cstheme="minorHAnsi"/>
             <w:color w:val="000000"/>
           </w:rPr>
-          <w:tag w:val="MENDELEY_CITATION_v3_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"/>
+          <w:tag w:val="MENDELEY_CITATION_v3_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"/>
           <w:id w:val="561605452"/>
           <w:placeholder>
             <w:docPart w:val="DefaultPlaceholder_-1854013440"/>
@@ -1835,7 +1903,7 @@
               <w:rFonts w:asciiTheme="minorHAnsi" w:hAnsiTheme="minorHAnsi" w:cstheme="minorHAnsi"/>
               <w:color w:val="000000"/>
             </w:rPr>
-            <w:t>[14]</w:t>
+            <w:t>(Gault et al. 2008)</w:t>
           </w:r>
         </w:sdtContent>
       </w:sdt>
@@ -1857,7 +1925,7 @@
             <w:rFonts w:asciiTheme="minorHAnsi" w:hAnsiTheme="minorHAnsi" w:cstheme="minorHAnsi"/>
             <w:color w:val="000000"/>
           </w:rPr>
-          <w:tag w:val="MENDELEY_CITATION_v3_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"/>
+          <w:tag w:val="MENDELEY_CITATION_v3_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"/>
           <w:id w:val="78181743"/>
           <w:placeholder>
             <w:docPart w:val="DefaultPlaceholder_-1854013440"/>
@@ -1869,7 +1937,7 @@
               <w:rFonts w:asciiTheme="minorHAnsi" w:hAnsiTheme="minorHAnsi" w:cstheme="minorHAnsi"/>
               <w:color w:val="000000"/>
             </w:rPr>
-            <w:t>[14]</w:t>
+            <w:t>(Gault et al. 2008)</w:t>
           </w:r>
         </w:sdtContent>
       </w:sdt>
@@ -1891,7 +1959,7 @@
             <w:rFonts w:asciiTheme="minorHAnsi" w:hAnsiTheme="minorHAnsi" w:cstheme="minorHAnsi"/>
             <w:color w:val="000000"/>
           </w:rPr>
-          <w:tag w:val="MENDELEY_CITATION_v3_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"/>
+          <w:tag w:val="MENDELEY_CITATION_v3_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"/>
           <w:id w:val="-1143724675"/>
           <w:placeholder>
             <w:docPart w:val="DefaultPlaceholder_-1854013440"/>
@@ -1903,7 +1971,7 @@
               <w:rFonts w:asciiTheme="minorHAnsi" w:hAnsiTheme="minorHAnsi" w:cstheme="minorHAnsi"/>
               <w:color w:val="000000"/>
             </w:rPr>
-            <w:t>[12]</w:t>
+            <w:t>(Egerton et al. 2004)</w:t>
           </w:r>
         </w:sdtContent>
       </w:sdt>
@@ -1925,7 +1993,7 @@
             <w:rFonts w:asciiTheme="minorHAnsi" w:hAnsiTheme="minorHAnsi" w:cstheme="minorHAnsi"/>
             <w:color w:val="000000"/>
           </w:rPr>
-          <w:tag w:val="MENDELEY_CITATION_v3_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"/>
+          <w:tag w:val="MENDELEY_CITATION_v3_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"/>
           <w:id w:val="-1251800605"/>
           <w:placeholder>
             <w:docPart w:val="DefaultPlaceholder_-1854013440"/>
@@ -1937,7 +2005,7 @@
               <w:rFonts w:asciiTheme="minorHAnsi" w:hAnsiTheme="minorHAnsi" w:cstheme="minorHAnsi"/>
               <w:color w:val="000000"/>
             </w:rPr>
-            <w:t>[12]</w:t>
+            <w:t>(Egerton et al. 2004)</w:t>
           </w:r>
         </w:sdtContent>
       </w:sdt>
@@ -1973,7 +2041,7 @@
             <w:rFonts w:asciiTheme="minorHAnsi" w:hAnsiTheme="minorHAnsi" w:cstheme="minorHAnsi"/>
             <w:color w:val="000000"/>
           </w:rPr>
-          <w:tag w:val="MENDELEY_CITATION_v3_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"/>
+          <w:tag w:val="MENDELEY_CITATION_v3_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"/>
           <w:id w:val="1050959438"/>
           <w:placeholder>
             <w:docPart w:val="DefaultPlaceholder_-1854013440"/>
@@ -1985,7 +2053,7 @@
               <w:rFonts w:asciiTheme="minorHAnsi" w:hAnsiTheme="minorHAnsi" w:cstheme="minorHAnsi"/>
               <w:color w:val="000000"/>
             </w:rPr>
-            <w:t>[15]</w:t>
+            <w:t>(Adrian et al. 1984)</w:t>
           </w:r>
         </w:sdtContent>
       </w:sdt>
@@ -2019,7 +2087,7 @@
             <w:rFonts w:asciiTheme="minorHAnsi" w:hAnsiTheme="minorHAnsi" w:cstheme="minorHAnsi"/>
             <w:color w:val="000000"/>
           </w:rPr>
-          <w:tag w:val="MENDELEY_CITATION_v3_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"/>
+          <w:tag w:val="MENDELEY_CITATION_v3_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"/>
           <w:id w:val="-1785648824"/>
           <w:placeholder>
             <w:docPart w:val="DefaultPlaceholder_-1854013440"/>
@@ -2031,7 +2099,7 @@
               <w:rFonts w:asciiTheme="minorHAnsi" w:hAnsiTheme="minorHAnsi" w:cstheme="minorHAnsi"/>
               <w:color w:val="000000"/>
             </w:rPr>
-            <w:t>[15]</w:t>
+            <w:t>(Adrian et al. 1984)</w:t>
           </w:r>
         </w:sdtContent>
       </w:sdt>
@@ -2073,7 +2141,7 @@
             <w:rFonts w:asciiTheme="minorHAnsi" w:hAnsiTheme="minorHAnsi" w:cstheme="minorHAnsi"/>
             <w:color w:val="000000"/>
           </w:rPr>
-          <w:tag w:val="MENDELEY_CITATION_v3_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"/>
+          <w:tag w:val="MENDELEY_CITATION_v3_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"/>
           <w:id w:val="260953421"/>
           <w:placeholder>
             <w:docPart w:val="DefaultPlaceholder_-1854013440"/>
@@ -2085,7 +2153,7 @@
               <w:rFonts w:asciiTheme="minorHAnsi" w:hAnsiTheme="minorHAnsi" w:cstheme="minorHAnsi"/>
               <w:color w:val="000000"/>
             </w:rPr>
-            <w:t>[15]</w:t>
+            <w:t>(Adrian et al. 1984)</w:t>
           </w:r>
         </w:sdtContent>
       </w:sdt>
@@ -2119,7 +2187,7 @@
             <w:rFonts w:asciiTheme="minorHAnsi" w:hAnsiTheme="minorHAnsi" w:cstheme="minorHAnsi"/>
             <w:color w:val="000000"/>
           </w:rPr>
-          <w:tag w:val="MENDELEY_CITATION_v3_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"/>
+          <w:tag w:val="MENDELEY_CITATION_v3_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"/>
           <w:id w:val="-1855955351"/>
           <w:placeholder>
             <w:docPart w:val="DefaultPlaceholder_-1854013440"/>
@@ -2131,7 +2199,7 @@
               <w:rFonts w:asciiTheme="minorHAnsi" w:hAnsiTheme="minorHAnsi" w:cstheme="minorHAnsi"/>
               <w:color w:val="000000"/>
             </w:rPr>
-            <w:t>[15]</w:t>
+            <w:t>(Adrian et al. 1984)</w:t>
           </w:r>
         </w:sdtContent>
       </w:sdt>
@@ -2147,7 +2215,7 @@
             <w:rFonts w:asciiTheme="minorHAnsi" w:hAnsiTheme="minorHAnsi" w:cstheme="minorHAnsi"/>
             <w:color w:val="000000"/>
           </w:rPr>
-          <w:tag w:val="MENDELEY_CITATION_v3_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"/>
+          <w:tag w:val="MENDELEY_CITATION_v3_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"/>
           <w:id w:val="-1790352680"/>
           <w:placeholder>
             <w:docPart w:val="DefaultPlaceholder_-1854013440"/>
@@ -2159,7 +2227,7 @@
               <w:rFonts w:asciiTheme="minorHAnsi" w:hAnsiTheme="minorHAnsi" w:cstheme="minorHAnsi"/>
               <w:color w:val="000000"/>
             </w:rPr>
-            <w:t>[15]</w:t>
+            <w:t>(Adrian et al. 1984)</w:t>
           </w:r>
         </w:sdtContent>
       </w:sdt>
@@ -2181,7 +2249,7 @@
             <w:rFonts w:asciiTheme="minorHAnsi" w:hAnsiTheme="minorHAnsi" w:cstheme="minorHAnsi"/>
             <w:color w:val="000000"/>
           </w:rPr>
-          <w:tag w:val="MENDELEY_CITATION_v3_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"/>
+          <w:tag w:val="MENDELEY_CITATION_v3_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"/>
           <w:id w:val="913431520"/>
           <w:placeholder>
             <w:docPart w:val="DefaultPlaceholder_-1854013440"/>
@@ -2193,7 +2261,7 @@
               <w:rFonts w:asciiTheme="minorHAnsi" w:hAnsiTheme="minorHAnsi" w:cstheme="minorHAnsi"/>
               <w:color w:val="000000"/>
             </w:rPr>
-            <w:t>[12]</w:t>
+            <w:t>(Egerton et al. 2004)</w:t>
           </w:r>
         </w:sdtContent>
       </w:sdt>
@@ -2209,7 +2277,7 @@
             <w:rFonts w:asciiTheme="minorHAnsi" w:hAnsiTheme="minorHAnsi" w:cstheme="minorHAnsi"/>
             <w:color w:val="000000"/>
           </w:rPr>
-          <w:tag w:val="MENDELEY_CITATION_v3_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"/>
+          <w:tag w:val="MENDELEY_CITATION_v3_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"/>
           <w:id w:val="-900440133"/>
           <w:placeholder>
             <w:docPart w:val="DefaultPlaceholder_-1854013440"/>
@@ -2221,7 +2289,7 @@
               <w:rFonts w:asciiTheme="minorHAnsi" w:hAnsiTheme="minorHAnsi" w:cstheme="minorHAnsi"/>
               <w:color w:val="000000"/>
             </w:rPr>
-            <w:t>[12]</w:t>
+            <w:t>(Egerton et al. 2004)</w:t>
           </w:r>
         </w:sdtContent>
       </w:sdt>
@@ -2237,7 +2305,7 @@
             <w:rFonts w:asciiTheme="minorHAnsi" w:hAnsiTheme="minorHAnsi" w:cstheme="minorHAnsi"/>
             <w:color w:val="000000"/>
           </w:rPr>
-          <w:tag w:val="MENDELEY_CITATION_v3_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"/>
+          <w:tag w:val="MENDELEY_CITATION_v3_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"/>
           <w:id w:val="697738548"/>
           <w:placeholder>
             <w:docPart w:val="DefaultPlaceholder_-1854013440"/>
@@ -2249,7 +2317,7 @@
               <w:rFonts w:asciiTheme="minorHAnsi" w:hAnsiTheme="minorHAnsi" w:cstheme="minorHAnsi"/>
               <w:color w:val="000000"/>
             </w:rPr>
-            <w:t>[12]</w:t>
+            <w:t>(Egerton et al. 2004)</w:t>
           </w:r>
         </w:sdtContent>
       </w:sdt>
@@ -2272,7 +2340,15 @@
           <w:sz w:val="24"/>
           <w:szCs w:val="24"/>
         </w:rPr>
-        <w:t>In this study, transmission electron microscopy (TEM) was used to examine Janus-like particles that were created from block copolymers. Transmission electron microscopy (TEM) gives the resolution and contrast necessary to clearly examine the nanostructure morphology and surface topology of the Janus particles</w:t>
+        <w:t xml:space="preserve">In this study, transmission electron microscopy (TEM) was used to examine Janus-like particles that were created from block copolymers. Transmission electron microscopy (TEM) gives the </w:t>
+      </w:r>
+      <w:r>
+        <w:rPr>
+          <w:sz w:val="24"/>
+          <w:szCs w:val="24"/>
+        </w:rPr>
+        <w:lastRenderedPageBreak/>
+        <w:t>resolution and contrast necessary to clearly examine the nanostructure morphology and surface topology of the Janus particles</w:t>
       </w:r>
       <w:sdt>
         <w:sdtPr>
@@ -2281,7 +2357,7 @@
             <w:sz w:val="24"/>
             <w:szCs w:val="24"/>
           </w:rPr>
-          <w:tag w:val="MENDELEY_CITATION_v3_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"/>
+          <w:tag w:val="MENDELEY_CITATION_v3_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"/>
           <w:id w:val="-221750773"/>
           <w:placeholder>
             <w:docPart w:val="DefaultPlaceholder_-1854013440"/>
@@ -2293,7 +2369,7 @@
               <w:rFonts w:eastAsia="Times New Roman"/>
               <w:color w:val="000000"/>
             </w:rPr>
-            <w:t>[16]</w:t>
+            <w:t>(Walther and Müller 2013)</w:t>
           </w:r>
         </w:sdtContent>
       </w:sdt>
@@ -2311,7 +2387,7 @@
             <w:sz w:val="24"/>
             <w:szCs w:val="24"/>
           </w:rPr>
-          <w:tag w:val="MENDELEY_CITATION_v3_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"/>
+          <w:tag w:val="MENDELEY_CITATION_v3_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"/>
           <w:id w:val="2009942949"/>
           <w:placeholder>
             <w:docPart w:val="DefaultPlaceholder_-1854013440"/>
@@ -2323,7 +2399,7 @@
               <w:rFonts w:eastAsia="Times New Roman"/>
               <w:color w:val="000000"/>
             </w:rPr>
-            <w:t>[13]</w:t>
+            <w:t>(Tang and Yang 2017)</w:t>
           </w:r>
         </w:sdtContent>
       </w:sdt>
@@ -2464,7 +2540,7 @@
             <w:szCs w:val="24"/>
             <w14:ligatures w14:val="none"/>
           </w:rPr>
-          <w:tag w:val="MENDELEY_CITATION_v3_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"/>
+          <w:tag w:val="MENDELEY_CITATION_v3_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"/>
           <w:id w:val="-1948148183"/>
           <w:placeholder>
             <w:docPart w:val="DefaultPlaceholder_-1854013440"/>
@@ -2480,7 +2556,7 @@
               <w:szCs w:val="24"/>
               <w14:ligatures w14:val="none"/>
             </w:rPr>
-            <w:t>[11]</w:t>
+            <w:t>(Mildenhall et al. 2020)</w:t>
           </w:r>
         </w:sdtContent>
       </w:sdt>
@@ -3182,7 +3258,14 @@
         <w:rPr>
           <w:rFonts w:asciiTheme="minorHAnsi" w:hAnsiTheme="minorHAnsi" w:cstheme="minorHAnsi"/>
         </w:rPr>
-        <w:t xml:space="preserve"> to create unique synthetic viewpoints using only a little amount of photographic data. View synthesis is useful in a variety of contexts, including virtual reality, augmented reality, and the reconstruction of three-dimensional models</w:t>
+        <w:t xml:space="preserve"> to create unique synthetic viewpoints using only a little amount of </w:t>
+      </w:r>
+      <w:r>
+        <w:rPr>
+          <w:rFonts w:asciiTheme="minorHAnsi" w:hAnsiTheme="minorHAnsi" w:cstheme="minorHAnsi"/>
+        </w:rPr>
+        <w:lastRenderedPageBreak/>
+        <w:t>photographic data. View synthesis is useful in a variety of contexts, including virtual reality, augmented reality, and the reconstruction of three-dimensional models</w:t>
       </w:r>
       <w:sdt>
         <w:sdtPr>
@@ -3190,7 +3273,7 @@
             <w:rFonts w:asciiTheme="minorHAnsi" w:hAnsiTheme="minorHAnsi" w:cstheme="minorHAnsi"/>
             <w:color w:val="000000"/>
           </w:rPr>
-          <w:tag w:val="MENDELEY_CITATION_v3_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"/>
+          <w:tag w:val="MENDELEY_CITATION_v3_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"/>
           <w:id w:val="-749810154"/>
           <w:placeholder>
             <w:docPart w:val="DefaultPlaceholder_-1854013440"/>
@@ -3201,7 +3284,7 @@
             <w:rPr>
               <w:color w:val="000000"/>
             </w:rPr>
-            <w:t>[17]</w:t>
+            <w:t>(Xia and Xue n.d.)</w:t>
           </w:r>
         </w:sdtContent>
       </w:sdt>
@@ -3241,14 +3324,7 @@
         <w:rPr>
           <w:rFonts w:asciiTheme="minorHAnsi" w:hAnsiTheme="minorHAnsi" w:cstheme="minorHAnsi"/>
         </w:rPr>
-        <w:t xml:space="preserve"> </w:t>
-      </w:r>
-      <w:r>
-        <w:rPr>
-          <w:rFonts w:asciiTheme="minorHAnsi" w:hAnsiTheme="minorHAnsi" w:cstheme="minorHAnsi"/>
-        </w:rPr>
-        <w:lastRenderedPageBreak/>
-        <w:t>photographs obtained with a variety of cameras</w:t>
+        <w:t xml:space="preserve"> photographs obtained with a variety of cameras</w:t>
       </w:r>
       <w:r>
         <w:rPr>
@@ -3262,7 +3338,7 @@
             <w:rFonts w:asciiTheme="minorHAnsi" w:hAnsiTheme="minorHAnsi" w:cstheme="minorHAnsi"/>
             <w:color w:val="000000"/>
           </w:rPr>
-          <w:tag w:val="MENDELEY_CITATION_v3_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"/>
+          <w:tag w:val="MENDELEY_CITATION_v3_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"/>
           <w:id w:val="-601037956"/>
           <w:placeholder>
             <w:docPart w:val="DefaultPlaceholder_-1854013440"/>
@@ -3273,7 +3349,7 @@
             <w:rPr>
               <w:color w:val="000000"/>
             </w:rPr>
-            <w:t>[17], [18]</w:t>
+            <w:t>(Seitz et al. 2006; Xia and Xue n.d.)</w:t>
           </w:r>
         </w:sdtContent>
       </w:sdt>
@@ -3357,7 +3433,7 @@
             <w:rFonts w:asciiTheme="minorHAnsi" w:hAnsiTheme="minorHAnsi" w:cstheme="minorHAnsi"/>
             <w:color w:val="000000"/>
           </w:rPr>
-          <w:tag w:val="MENDELEY_CITATION_v3_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"/>
+          <w:tag w:val="MENDELEY_CITATION_v3_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"/>
           <w:id w:val="-167334492"/>
           <w:placeholder>
             <w:docPart w:val="DefaultPlaceholder_-1854013440"/>
@@ -3368,7 +3444,7 @@
             <w:rPr>
               <w:color w:val="000000"/>
             </w:rPr>
-            <w:t>[19]</w:t>
+            <w:t>(Chen and Williams 2023)</w:t>
           </w:r>
         </w:sdtContent>
       </w:sdt>
@@ -3416,7 +3492,7 @@
             <w:rFonts w:asciiTheme="minorHAnsi" w:hAnsiTheme="minorHAnsi" w:cstheme="minorHAnsi"/>
             <w:color w:val="000000"/>
           </w:rPr>
-          <w:tag w:val="MENDELEY_CITATION_v3_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"/>
+          <w:tag w:val="MENDELEY_CITATION_v3_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"/>
           <w:id w:val="-156382966"/>
           <w:placeholder>
             <w:docPart w:val="DefaultPlaceholder_-1854013440"/>
@@ -3428,7 +3504,7 @@
               <w:rFonts w:asciiTheme="minorHAnsi" w:hAnsiTheme="minorHAnsi" w:cstheme="minorHAnsi"/>
               <w:color w:val="000000"/>
             </w:rPr>
-            <w:t>[20]</w:t>
+            <w:t>(Tewari et al. n.d.)</w:t>
           </w:r>
         </w:sdtContent>
       </w:sdt>
@@ -3464,7 +3540,7 @@
             <w:rFonts w:asciiTheme="minorHAnsi" w:hAnsiTheme="minorHAnsi" w:cstheme="minorHAnsi"/>
             <w:color w:val="000000"/>
           </w:rPr>
-          <w:tag w:val="MENDELEY_CITATION_v3_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"/>
+          <w:tag w:val="MENDELEY_CITATION_v3_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"/>
           <w:id w:val="-1688214469"/>
           <w:placeholder>
             <w:docPart w:val="DefaultPlaceholder_-1854013440"/>
@@ -3476,7 +3552,7 @@
               <w:rFonts w:asciiTheme="minorHAnsi" w:hAnsiTheme="minorHAnsi" w:cstheme="minorHAnsi"/>
               <w:color w:val="000000"/>
             </w:rPr>
-            <w:t>[11]</w:t>
+            <w:t>(Mildenhall et al. 2020)</w:t>
           </w:r>
         </w:sdtContent>
       </w:sdt>
@@ -3542,7 +3618,7 @@
             <w:rFonts w:asciiTheme="minorHAnsi" w:hAnsiTheme="minorHAnsi" w:cstheme="minorHAnsi"/>
             <w:color w:val="000000"/>
           </w:rPr>
-          <w:tag w:val="MENDELEY_CITATION_v3_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"/>
+          <w:tag w:val="MENDELEY_CITATION_v3_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"/>
           <w:id w:val="2096739677"/>
           <w:placeholder>
             <w:docPart w:val="DefaultPlaceholder_-1854013440"/>
@@ -3554,7 +3630,7 @@
               <w:rFonts w:asciiTheme="minorHAnsi" w:hAnsiTheme="minorHAnsi" w:cstheme="minorHAnsi"/>
               <w:color w:val="000000"/>
             </w:rPr>
-            <w:t>[21]</w:t>
+            <w:t>(Fang et al. n.d.)</w:t>
           </w:r>
         </w:sdtContent>
       </w:sdt>
@@ -3653,6 +3729,7 @@
           <w:szCs w:val="24"/>
           <w14:ligatures w14:val="none"/>
         </w:rPr>
+        <w:lastRenderedPageBreak/>
         <w:t xml:space="preserve">Major innovations in deep learning have made it possible for neural networks to automatically represent and display 3D forms. This was previously not possible. Effectively mapping 3D coordinates to shape attributes such as occupancy, signed distance, or radiance is something that neural implicit models do as opposed to explicit mesh or voxel representations </w:t>
       </w:r>
       <w:sdt>
@@ -3665,7 +3742,7 @@
             <w:szCs w:val="24"/>
             <w14:ligatures w14:val="none"/>
           </w:rPr>
-          <w:tag w:val="MENDELEY_CITATION_v3_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"/>
+          <w:tag w:val="MENDELEY_CITATION_v3_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"/>
           <w:id w:val="1890998304"/>
           <w:placeholder>
             <w:docPart w:val="DefaultPlaceholder_-1854013440"/>
@@ -3681,7 +3758,7 @@
               <w:szCs w:val="24"/>
               <w14:ligatures w14:val="none"/>
             </w:rPr>
-            <w:t>[22]</w:t>
+            <w:t>(Park et al. 2019)</w:t>
           </w:r>
         </w:sdtContent>
       </w:sdt>
@@ -3715,7 +3792,6 @@
           <w:szCs w:val="24"/>
           <w14:ligatures w14:val="none"/>
         </w:rPr>
-        <w:lastRenderedPageBreak/>
         <w:t>Early experiments were on discovering verified distance functions as a means of representing 3D surfaces for synthetic datasets.</w:t>
       </w:r>
       <w:sdt>
@@ -3728,7 +3804,7 @@
             <w:szCs w:val="24"/>
             <w14:ligatures w14:val="none"/>
           </w:rPr>
-          <w:tag w:val="MENDELEY_CITATION_v3_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"/>
+          <w:tag w:val="MENDELEY_CITATION_v3_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"/>
           <w:id w:val="-191615682"/>
           <w:placeholder>
             <w:docPart w:val="DefaultPlaceholder_-1854013440"/>
@@ -3744,7 +3820,31 @@
               <w:szCs w:val="24"/>
               <w14:ligatures w14:val="none"/>
             </w:rPr>
-            <w:t>[23], [24]</w:t>
+            <w:t>(</w:t>
+          </w:r>
+          <w:proofErr w:type="spellStart"/>
+          <w:r>
+            <w:rPr>
+              <w:rFonts w:eastAsia="Times New Roman" w:cstheme="minorHAnsi"/>
+              <w:color w:val="000000"/>
+              <w:kern w:val="0"/>
+              <w:sz w:val="24"/>
+              <w:szCs w:val="24"/>
+              <w14:ligatures w14:val="none"/>
+            </w:rPr>
+            <w:t>Mescheder</w:t>
+          </w:r>
+          <w:proofErr w:type="spellEnd"/>
+          <w:r>
+            <w:rPr>
+              <w:rFonts w:eastAsia="Times New Roman" w:cstheme="minorHAnsi"/>
+              <w:color w:val="000000"/>
+              <w:kern w:val="0"/>
+              <w:sz w:val="24"/>
+              <w:szCs w:val="24"/>
+              <w14:ligatures w14:val="none"/>
+            </w:rPr>
+            <w:t xml:space="preserve"> et al. 2018; Wu et al. 2015)</w:t>
           </w:r>
         </w:sdtContent>
       </w:sdt>
@@ -3778,7 +3878,7 @@
             <w:szCs w:val="24"/>
             <w14:ligatures w14:val="none"/>
           </w:rPr>
-          <w:tag w:val="MENDELEY_CITATION_v3_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"/>
+          <w:tag w:val="MENDELEY_CITATION_v3_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"/>
           <w:id w:val="1573698657"/>
           <w:placeholder>
             <w:docPart w:val="DefaultPlaceholder_-1854013440"/>
@@ -3870,7 +3970,7 @@
             <w:szCs w:val="24"/>
             <w14:ligatures w14:val="none"/>
           </w:rPr>
-          <w:tag w:val="MENDELEY_CITATION_v3_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"/>
+          <w:tag w:val="MENDELEY_CITATION_v3_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"/>
           <w:id w:val="836732931"/>
           <w:placeholder>
             <w:docPart w:val="DefaultPlaceholder_-1854013440"/>
@@ -3886,7 +3986,7 @@
               <w:szCs w:val="24"/>
               <w14:ligatures w14:val="none"/>
             </w:rPr>
-            <w:t>[11]</w:t>
+            <w:t>(Mildenhall et al. 2020)</w:t>
           </w:r>
         </w:sdtContent>
       </w:sdt>
@@ -3942,7 +4042,7 @@
             <w:szCs w:val="24"/>
             <w14:ligatures w14:val="none"/>
           </w:rPr>
-          <w:tag w:val="MENDELEY_CITATION_v3_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"/>
+          <w:tag w:val="MENDELEY_CITATION_v3_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"/>
           <w:id w:val="-1579278612"/>
           <w:placeholder>
             <w:docPart w:val="DefaultPlaceholder_-1854013440"/>
@@ -3958,7 +4058,7 @@
               <w:szCs w:val="24"/>
               <w14:ligatures w14:val="none"/>
             </w:rPr>
-            <w:t>[11]</w:t>
+            <w:t>(Mildenhall et al. 2020)</w:t>
           </w:r>
         </w:sdtContent>
       </w:sdt>
@@ -4168,7 +4268,17 @@
           <w:sz w:val="27"/>
           <w:szCs w:val="27"/>
         </w:rPr>
-        <w:t>Major innovations in deep learning have enabled neural networks to automatically represent and render complex 3D shapes, which was not previously feasible [22]. Neural implicit models can effectively represent shapes by mapping 3D coordinates to occupancy probabilities, signed distance values, or view-dependent radiance [23]. This contrasts with traditional explicit surface and volumetric representations like meshes and voxels.</w:t>
+        <w:t xml:space="preserve">Major innovations in deep learning have enabled neural networks to automatically represent and render complex 3D shapes, which was not previously feasible [22]. Neural implicit models can effectively represent shapes by mapping 3D coordinates to occupancy probabilities, signed distance values, or view-dependent radiance [23]. This contrasts with </w:t>
+      </w:r>
+      <w:r>
+        <w:rPr>
+          <w:rFonts w:ascii="Segoe UI" w:hAnsi="Segoe UI" w:cs="Segoe UI"/>
+          <w:color w:val="1C1917"/>
+          <w:sz w:val="27"/>
+          <w:szCs w:val="27"/>
+        </w:rPr>
+        <w:lastRenderedPageBreak/>
+        <w:t>traditional explicit surface and volumetric representations like meshes and voxels.</w:t>
       </w:r>
     </w:p>
     <w:p>
@@ -4196,17 +4306,7 @@
           <w:sz w:val="27"/>
           <w:szCs w:val="27"/>
         </w:rPr>
-        <w:t xml:space="preserve">Early works focused on learning continuous signed distance functions for representing 3D surfaces on synthetic shape datasets [24, 25]. Subsequent techniques aimed to relax the dependence on 3D supervision by formulating </w:t>
-      </w:r>
-      <w:r>
-        <w:rPr>
-          <w:rFonts w:ascii="Segoe UI" w:hAnsi="Segoe UI" w:cs="Segoe UI"/>
-          <w:color w:val="1C1917"/>
-          <w:sz w:val="27"/>
-          <w:szCs w:val="27"/>
-        </w:rPr>
-        <w:lastRenderedPageBreak/>
-        <w:t>differentiable rendering losses that could be optimized using only 2D images [26, 27]. However, these approaches were limited to simplistic and smooth shapes.</w:t>
+        <w:t>Early works focused on learning continuous signed distance functions for representing 3D surfaces on synthetic shape datasets [24, 25]. Subsequent techniques aimed to relax the dependence on 3D supervision by formulating differentiable rendering losses that could be optimized using only 2D images [26, 27]. However, these approaches were limited to simplistic and smooth shapes.</w:t>
       </w:r>
     </w:p>
     <w:p>
@@ -4262,7 +4362,27 @@
           <w:sz w:val="27"/>
           <w:szCs w:val="27"/>
         </w:rPr>
-        <w:t>In this work, we investigate leveraging the capabilities of modern neural 3D representations to reconstruct and denoise volumes from transmission electron microscopy (TEM) tilt series. By training these networks to map from noisy TEM observations to cleaner target volumes in a self-supervised manner, they may learn specialized priors relevant for electron microscopy. The coordinate-based modeling may also better capture critical local context compared to other 3D approaches. This could significantly enhance interpretability of fine structural details from TEM tomograms.</w:t>
+        <w:t xml:space="preserve">In this work, we investigate leveraging the capabilities of modern neural 3D representations to reconstruct and denoise volumes from transmission electron microscopy (TEM) tilt series. By training these networks to map from noisy TEM observations to cleaner target volumes in a self-supervised manner, they may learn specialized priors relevant for electron microscopy. </w:t>
+      </w:r>
+      <w:proofErr w:type="gramStart"/>
+      <w:r>
+        <w:rPr>
+          <w:rFonts w:ascii="Segoe UI" w:hAnsi="Segoe UI" w:cs="Segoe UI"/>
+          <w:color w:val="1C1917"/>
+          <w:sz w:val="27"/>
+          <w:szCs w:val="27"/>
+        </w:rPr>
+        <w:t>The coordinate</w:t>
+      </w:r>
+      <w:proofErr w:type="gramEnd"/>
+      <w:r>
+        <w:rPr>
+          <w:rFonts w:ascii="Segoe UI" w:hAnsi="Segoe UI" w:cs="Segoe UI"/>
+          <w:color w:val="1C1917"/>
+          <w:sz w:val="27"/>
+          <w:szCs w:val="27"/>
+        </w:rPr>
+        <w:t>-based modeling may also better capture critical local context compared to other 3D approaches. This could significantly enhance interpretability of fine structural details from TEM tomograms.</w:t>
       </w:r>
     </w:p>
     <w:p>
@@ -4340,7 +4460,7 @@
             <w:szCs w:val="24"/>
             <w14:ligatures w14:val="none"/>
           </w:rPr>
-          <w:tag w:val="MENDELEY_CITATION_v3_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"/>
+          <w:tag w:val="MENDELEY_CITATION_v3_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"/>
           <w:id w:val="1352691586"/>
           <w:placeholder>
             <w:docPart w:val="DefaultPlaceholder_-1854013440"/>
@@ -4352,7 +4472,7 @@
               <w:rFonts w:eastAsia="Times New Roman"/>
               <w:color w:val="000000"/>
             </w:rPr>
-            <w:t>[27]</w:t>
+            <w:t>(Hartley and Zisserman 2000)</w:t>
           </w:r>
         </w:sdtContent>
       </w:sdt>
@@ -4456,7 +4576,18 @@
           <w:szCs w:val="24"/>
           <w14:ligatures w14:val="none"/>
         </w:rPr>
-        <w:t xml:space="preserve">- The distance from the optical center to the image plane when the image is sharp. A primary component that determines both the field of view and the magnification </w:t>
+        <w:t xml:space="preserve">- The distance from the optical center to the image plane when the image is sharp. A primary component that determines both the field of view and the </w:t>
+      </w:r>
+      <w:r>
+        <w:rPr>
+          <w:rFonts w:eastAsia="Times New Roman" w:cstheme="minorHAnsi"/>
+          <w:kern w:val="0"/>
+          <w:sz w:val="24"/>
+          <w:szCs w:val="24"/>
+          <w14:ligatures w14:val="none"/>
+        </w:rPr>
+        <w:lastRenderedPageBreak/>
+        <w:t xml:space="preserve">magnification </w:t>
       </w:r>
       <w:sdt>
         <w:sdtPr>
@@ -4468,7 +4599,7 @@
             <w:szCs w:val="24"/>
             <w14:ligatures w14:val="none"/>
           </w:rPr>
-          <w:tag w:val="MENDELEY_CITATION_v3_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"/>
+          <w:tag w:val="MENDELEY_CITATION_v3_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"/>
           <w:id w:val="189664502"/>
           <w:placeholder>
             <w:docPart w:val="DefaultPlaceholder_-1854013440"/>
@@ -4480,7 +4611,7 @@
               <w:rFonts w:eastAsia="Times New Roman"/>
               <w:color w:val="000000"/>
             </w:rPr>
-            <w:t>[28]</w:t>
+            <w:t>(Heikkila and Silven 1997)</w:t>
           </w:r>
         </w:sdtContent>
       </w:sdt>
@@ -4552,7 +4683,7 @@
             <w:szCs w:val="24"/>
             <w14:ligatures w14:val="none"/>
           </w:rPr>
-          <w:tag w:val="MENDELEY_CITATION_v3_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"/>
+          <w:tag w:val="MENDELEY_CITATION_v3_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"/>
           <w:id w:val="633303021"/>
           <w:placeholder>
             <w:docPart w:val="DefaultPlaceholder_-1854013440"/>
@@ -4564,7 +4695,7 @@
               <w:rFonts w:eastAsia="Times New Roman"/>
               <w:color w:val="000000"/>
             </w:rPr>
-            <w:t>[28]</w:t>
+            <w:t>(Heikkila and Silven 1997)</w:t>
           </w:r>
         </w:sdtContent>
       </w:sdt>
@@ -4626,7 +4757,6 @@
           <w:szCs w:val="24"/>
           <w14:ligatures w14:val="none"/>
         </w:rPr>
-        <w:lastRenderedPageBreak/>
         <w:t>Skew coefficient</w:t>
       </w:r>
       <w:r>
@@ -4659,7 +4789,7 @@
             <w:szCs w:val="24"/>
             <w14:ligatures w14:val="none"/>
           </w:rPr>
-          <w:tag w:val="MENDELEY_CITATION_v3_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"/>
+          <w:tag w:val="MENDELEY_CITATION_v3_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"/>
           <w:id w:val="1261949852"/>
           <w:placeholder>
             <w:docPart w:val="DefaultPlaceholder_-1854013440"/>
@@ -4671,7 +4801,7 @@
               <w:rFonts w:eastAsia="Times New Roman"/>
               <w:color w:val="000000"/>
             </w:rPr>
-            <w:t>[28]</w:t>
+            <w:t>(Heikkila and Silven 1997)</w:t>
           </w:r>
         </w:sdtContent>
       </w:sdt>
@@ -4753,7 +4883,7 @@
             <w:szCs w:val="24"/>
             <w14:ligatures w14:val="none"/>
           </w:rPr>
-          <w:tag w:val="MENDELEY_CITATION_v3_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"/>
+          <w:tag w:val="MENDELEY_CITATION_v3_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"/>
           <w:id w:val="-569194311"/>
           <w:placeholder>
             <w:docPart w:val="DefaultPlaceholder_-1854013440"/>
@@ -4765,7 +4895,7 @@
               <w:rFonts w:eastAsia="Times New Roman"/>
               <w:color w:val="000000"/>
             </w:rPr>
-            <w:t>[28]</w:t>
+            <w:t>(Heikkila and Silven 1997)</w:t>
           </w:r>
         </w:sdtContent>
       </w:sdt>
@@ -4881,7 +5011,7 @@
             <w:szCs w:val="24"/>
             <w14:ligatures w14:val="none"/>
           </w:rPr>
-          <w:tag w:val="MENDELEY_CITATION_v3_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"/>
+          <w:tag w:val="MENDELEY_CITATION_v3_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"/>
           <w:id w:val="189419560"/>
           <w:placeholder>
             <w:docPart w:val="DefaultPlaceholder_-1854013440"/>
@@ -4897,7 +5027,7 @@
               <w:szCs w:val="24"/>
               <w14:ligatures w14:val="none"/>
             </w:rPr>
-            <w:t>[29]</w:t>
+            <w:t>(Zhang 2000)</w:t>
           </w:r>
         </w:sdtContent>
       </w:sdt>
@@ -5001,7 +5131,7 @@
             <w:szCs w:val="24"/>
             <w14:ligatures w14:val="none"/>
           </w:rPr>
-          <w:tag w:val="MENDELEY_CITATION_v3_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"/>
+          <w:tag w:val="MENDELEY_CITATION_v3_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"/>
           <w:id w:val="261801296"/>
           <w:placeholder>
             <w:docPart w:val="DefaultPlaceholder_-1854013440"/>
@@ -5017,7 +5147,7 @@
               <w:szCs w:val="24"/>
               <w14:ligatures w14:val="none"/>
             </w:rPr>
-            <w:t>[29]</w:t>
+            <w:t>(Zhang 2000)</w:t>
           </w:r>
         </w:sdtContent>
       </w:sdt>
@@ -5063,7 +5193,7 @@
             <w:szCs w:val="24"/>
             <w14:ligatures w14:val="none"/>
           </w:rPr>
-          <w:tag w:val="MENDELEY_CITATION_v3_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"/>
+          <w:tag w:val="MENDELEY_CITATION_v3_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"/>
           <w:id w:val="-1282254938"/>
           <w:placeholder>
             <w:docPart w:val="DefaultPlaceholder_-1854013440"/>
@@ -5079,7 +5209,31 @@
               <w:szCs w:val="24"/>
               <w14:ligatures w14:val="none"/>
             </w:rPr>
-            <w:t>[30]</w:t>
+            <w:t>(Lepetit, Moreno-</w:t>
+          </w:r>
+          <w:proofErr w:type="spellStart"/>
+          <w:r>
+            <w:rPr>
+              <w:rFonts w:eastAsia="Times New Roman" w:cstheme="minorHAnsi"/>
+              <w:color w:val="000000"/>
+              <w:kern w:val="0"/>
+              <w:sz w:val="24"/>
+              <w:szCs w:val="24"/>
+              <w14:ligatures w14:val="none"/>
+            </w:rPr>
+            <w:t>Noguer</w:t>
+          </w:r>
+          <w:proofErr w:type="spellEnd"/>
+          <w:r>
+            <w:rPr>
+              <w:rFonts w:eastAsia="Times New Roman" w:cstheme="minorHAnsi"/>
+              <w:color w:val="000000"/>
+              <w:kern w:val="0"/>
+              <w:sz w:val="24"/>
+              <w:szCs w:val="24"/>
+              <w14:ligatures w14:val="none"/>
+            </w:rPr>
+            <w:t>, and Fua 2009)</w:t>
           </w:r>
         </w:sdtContent>
       </w:sdt>
@@ -5125,7 +5279,7 @@
             <w:szCs w:val="24"/>
             <w14:ligatures w14:val="none"/>
           </w:rPr>
-          <w:tag w:val="MENDELEY_CITATION_v3_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"/>
+          <w:tag w:val="MENDELEY_CITATION_v3_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"/>
           <w:id w:val="1671289771"/>
           <w:placeholder>
             <w:docPart w:val="DefaultPlaceholder_-1854013440"/>
@@ -5141,7 +5295,7 @@
               <w:szCs w:val="24"/>
               <w14:ligatures w14:val="none"/>
             </w:rPr>
-            <w:t>[31]</w:t>
+            <w:t>(Zhang et al. 1995)</w:t>
           </w:r>
         </w:sdtContent>
       </w:sdt>
@@ -5165,7 +5319,7 @@
             <w:szCs w:val="24"/>
             <w14:ligatures w14:val="none"/>
           </w:rPr>
-          <w:tag w:val="MENDELEY_CITATION_v3_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"/>
+          <w:tag w:val="MENDELEY_CITATION_v3_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"/>
           <w:id w:val="-1986917780"/>
           <w:placeholder>
             <w:docPart w:val="DefaultPlaceholder_-1854013440"/>
@@ -5181,7 +5335,7 @@
               <w:szCs w:val="24"/>
               <w14:ligatures w14:val="none"/>
             </w:rPr>
-            <w:t>[31]</w:t>
+            <w:t>(Zhang et al. 1995)</w:t>
           </w:r>
         </w:sdtContent>
       </w:sdt>
@@ -5205,7 +5359,7 @@
             <w:szCs w:val="24"/>
             <w14:ligatures w14:val="none"/>
           </w:rPr>
-          <w:tag w:val="MENDELEY_CITATION_v3_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"/>
+          <w:tag w:val="MENDELEY_CITATION_v3_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"/>
           <w:id w:val="1802955206"/>
           <w:placeholder>
             <w:docPart w:val="DefaultPlaceholder_-1854013440"/>
@@ -5221,7 +5375,7 @@
               <w:szCs w:val="24"/>
               <w14:ligatures w14:val="none"/>
             </w:rPr>
-            <w:t>[31]</w:t>
+            <w:t>(Zhang et al. 1995)</w:t>
           </w:r>
         </w:sdtContent>
       </w:sdt>
@@ -5296,7 +5450,7 @@
             <w:rFonts w:asciiTheme="minorHAnsi" w:hAnsiTheme="minorHAnsi" w:cstheme="minorHAnsi"/>
             <w:color w:val="000000"/>
           </w:rPr>
-          <w:tag w:val="MENDELEY_CITATION_v3_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"/>
+          <w:tag w:val="MENDELEY_CITATION_v3_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"/>
           <w:id w:val="1047342355"/>
           <w:placeholder>
             <w:docPart w:val="DefaultPlaceholder_-1854013440"/>
@@ -5307,7 +5461,21 @@
             <w:rPr>
               <w:color w:val="000000"/>
             </w:rPr>
-            <w:t>[32]</w:t>
+            <w:t>(</w:t>
+          </w:r>
+          <w:proofErr w:type="spellStart"/>
+          <w:r>
+            <w:rPr>
+              <w:color w:val="000000"/>
+            </w:rPr>
+            <w:t>Schönberger</w:t>
+          </w:r>
+          <w:proofErr w:type="spellEnd"/>
+          <w:r>
+            <w:rPr>
+              <w:color w:val="000000"/>
+            </w:rPr>
+            <w:t xml:space="preserve"> and Frahm n.d.)</w:t>
           </w:r>
         </w:sdtContent>
       </w:sdt>
@@ -5374,7 +5542,14 @@
         <w:rPr>
           <w:rFonts w:asciiTheme="minorHAnsi" w:hAnsiTheme="minorHAnsi" w:cstheme="minorHAnsi"/>
         </w:rPr>
-        <w:t xml:space="preserve">First, appearance - based image features that can be paired between views are found and described. Based on local gradients, SIFT is frequently used to locate scale- and rotation-invariant key points </w:t>
+        <w:t xml:space="preserve">First, appearance - based image features that can be paired between views are found and described. Based on local gradients, SIFT is frequently used to locate scale- and </w:t>
+      </w:r>
+      <w:r>
+        <w:rPr>
+          <w:rFonts w:asciiTheme="minorHAnsi" w:hAnsiTheme="minorHAnsi" w:cstheme="minorHAnsi"/>
+        </w:rPr>
+        <w:lastRenderedPageBreak/>
+        <w:t xml:space="preserve">rotation-invariant key points </w:t>
       </w:r>
       <w:sdt>
         <w:sdtPr>
@@ -5382,7 +5557,7 @@
             <w:rFonts w:asciiTheme="minorHAnsi" w:hAnsiTheme="minorHAnsi" w:cstheme="minorHAnsi"/>
             <w:color w:val="000000"/>
           </w:rPr>
-          <w:tag w:val="MENDELEY_CITATION_v3_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"/>
+          <w:tag w:val="MENDELEY_CITATION_v3_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"/>
           <w:id w:val="325944848"/>
           <w:placeholder>
             <w:docPart w:val="DefaultPlaceholder_-1854013440"/>
@@ -5394,7 +5569,7 @@
               <w:rFonts w:asciiTheme="minorHAnsi" w:hAnsiTheme="minorHAnsi" w:cstheme="minorHAnsi"/>
               <w:color w:val="000000"/>
             </w:rPr>
-            <w:t>[33]</w:t>
+            <w:t>(Lowe 1999)</w:t>
           </w:r>
         </w:sdtContent>
       </w:sdt>
@@ -5410,7 +5585,7 @@
             <w:rFonts w:asciiTheme="minorHAnsi" w:hAnsiTheme="minorHAnsi" w:cstheme="minorHAnsi"/>
             <w:color w:val="000000"/>
           </w:rPr>
-          <w:tag w:val="MENDELEY_CITATION_v3_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"/>
+          <w:tag w:val="MENDELEY_CITATION_v3_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"/>
           <w:id w:val="259885221"/>
           <w:placeholder>
             <w:docPart w:val="DefaultPlaceholder_-1854013440"/>
@@ -5422,7 +5597,7 @@
               <w:rFonts w:asciiTheme="minorHAnsi" w:hAnsiTheme="minorHAnsi" w:cstheme="minorHAnsi"/>
               <w:color w:val="000000"/>
             </w:rPr>
-            <w:t>[33]</w:t>
+            <w:t>(Lowe 1999)</w:t>
           </w:r>
         </w:sdtContent>
       </w:sdt>
@@ -5453,7 +5628,7 @@
             <w:rFonts w:asciiTheme="minorHAnsi" w:hAnsiTheme="minorHAnsi" w:cstheme="minorHAnsi"/>
             <w:color w:val="000000"/>
           </w:rPr>
-          <w:tag w:val="MENDELEY_CITATION_v3_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"/>
+          <w:tag w:val="MENDELEY_CITATION_v3_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"/>
           <w:id w:val="1659876771"/>
           <w:placeholder>
             <w:docPart w:val="DefaultPlaceholder_-1854013440"/>
@@ -5465,7 +5640,7 @@
               <w:rFonts w:asciiTheme="minorHAnsi" w:hAnsiTheme="minorHAnsi" w:cstheme="minorHAnsi"/>
               <w:color w:val="000000"/>
             </w:rPr>
-            <w:t>[33]</w:t>
+            <w:t>(Lowe 1999)</w:t>
           </w:r>
         </w:sdtContent>
       </w:sdt>
@@ -5481,7 +5656,7 @@
             <w:rFonts w:asciiTheme="minorHAnsi" w:hAnsiTheme="minorHAnsi" w:cstheme="minorHAnsi"/>
             <w:color w:val="000000"/>
           </w:rPr>
-          <w:tag w:val="MENDELEY_CITATION_v3_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"/>
+          <w:tag w:val="MENDELEY_CITATION_v3_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"/>
           <w:id w:val="2098508345"/>
           <w:placeholder>
             <w:docPart w:val="DefaultPlaceholder_-1854013440"/>
@@ -5493,7 +5668,7 @@
               <w:rFonts w:asciiTheme="minorHAnsi" w:hAnsiTheme="minorHAnsi" w:cstheme="minorHAnsi"/>
               <w:color w:val="000000"/>
             </w:rPr>
-            <w:t>[34]</w:t>
+            <w:t>(Lowe 2004)</w:t>
           </w:r>
         </w:sdtContent>
       </w:sdt>
@@ -5523,7 +5698,6 @@
           <w:b/>
           <w:bCs/>
         </w:rPr>
-        <w:lastRenderedPageBreak/>
         <w:t>Incremental Structure from Motion (</w:t>
       </w:r>
       <w:proofErr w:type="spellStart"/>
@@ -5579,7 +5753,7 @@
             <w:rFonts w:asciiTheme="minorHAnsi" w:hAnsiTheme="minorHAnsi" w:cstheme="minorHAnsi"/>
             <w:color w:val="000000"/>
           </w:rPr>
-          <w:tag w:val="MENDELEY_CITATION_v3_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"/>
+          <w:tag w:val="MENDELEY_CITATION_v3_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"/>
           <w:id w:val="-2017682442"/>
           <w:placeholder>
             <w:docPart w:val="DefaultPlaceholder_-1854013440"/>
@@ -5590,7 +5764,7 @@
             <w:rPr>
               <w:color w:val="000000"/>
             </w:rPr>
-            <w:t>[35]</w:t>
+            <w:t>(Fischler and Bolles 1981)</w:t>
           </w:r>
         </w:sdtContent>
       </w:sdt>
@@ -5606,7 +5780,7 @@
             <w:rFonts w:asciiTheme="minorHAnsi" w:hAnsiTheme="minorHAnsi" w:cstheme="minorHAnsi"/>
             <w:color w:val="000000"/>
           </w:rPr>
-          <w:tag w:val="MENDELEY_CITATION_v3_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"/>
+          <w:tag w:val="MENDELEY_CITATION_v3_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"/>
           <w:id w:val="1295793213"/>
           <w:placeholder>
             <w:docPart w:val="DefaultPlaceholder_-1854013440"/>
@@ -5617,7 +5791,7 @@
             <w:rPr>
               <w:color w:val="000000"/>
             </w:rPr>
-            <w:t>[35]</w:t>
+            <w:t>(Fischler and Bolles 1981)</w:t>
           </w:r>
         </w:sdtContent>
       </w:sdt>
@@ -5633,7 +5807,7 @@
             <w:rFonts w:asciiTheme="minorHAnsi" w:hAnsiTheme="minorHAnsi" w:cstheme="minorHAnsi"/>
             <w:color w:val="000000"/>
           </w:rPr>
-          <w:tag w:val="MENDELEY_CITATION_v3_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"/>
+          <w:tag w:val="MENDELEY_CITATION_v3_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"/>
           <w:id w:val="-759760546"/>
           <w:placeholder>
             <w:docPart w:val="DefaultPlaceholder_-1854013440"/>
@@ -5645,7 +5819,7 @@
               <w:rFonts w:asciiTheme="minorHAnsi" w:hAnsiTheme="minorHAnsi" w:cstheme="minorHAnsi"/>
               <w:color w:val="000000"/>
             </w:rPr>
-            <w:t>[36]</w:t>
+            <w:t>(Snavely et al. n.d.)</w:t>
           </w:r>
         </w:sdtContent>
       </w:sdt>
@@ -5716,7 +5890,7 @@
             <w:rFonts w:asciiTheme="minorHAnsi" w:hAnsiTheme="minorHAnsi" w:cstheme="minorHAnsi"/>
             <w:color w:val="000000"/>
           </w:rPr>
-          <w:tag w:val="MENDELEY_CITATION_v3_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"/>
+          <w:tag w:val="MENDELEY_CITATION_v3_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"/>
           <w:id w:val="1102995410"/>
           <w:placeholder>
             <w:docPart w:val="DefaultPlaceholder_-1854013440"/>
@@ -5728,7 +5902,7 @@
               <w:rFonts w:asciiTheme="minorHAnsi" w:hAnsiTheme="minorHAnsi" w:cstheme="minorHAnsi"/>
               <w:color w:val="000000"/>
             </w:rPr>
-            <w:t>[37]</w:t>
+            <w:t>(Heinly et al. n.d.)</w:t>
           </w:r>
         </w:sdtContent>
       </w:sdt>
@@ -5781,7 +5955,7 @@
             <w:rFonts w:asciiTheme="minorHAnsi" w:hAnsiTheme="minorHAnsi" w:cstheme="minorHAnsi"/>
             <w:color w:val="000000"/>
           </w:rPr>
-          <w:tag w:val="MENDELEY_CITATION_v3_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"/>
+          <w:tag w:val="MENDELEY_CITATION_v3_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"/>
           <w:id w:val="40559148"/>
           <w:placeholder>
             <w:docPart w:val="DefaultPlaceholder_-1854013440"/>
@@ -5793,7 +5967,7 @@
               <w:rFonts w:asciiTheme="minorHAnsi" w:hAnsiTheme="minorHAnsi" w:cstheme="minorHAnsi"/>
               <w:color w:val="000000"/>
             </w:rPr>
-            <w:t>[38]</w:t>
+            <w:t>(Triggs et al. n.d.)</w:t>
           </w:r>
         </w:sdtContent>
       </w:sdt>
@@ -5809,7 +5983,7 @@
             <w:rFonts w:asciiTheme="minorHAnsi" w:hAnsiTheme="minorHAnsi" w:cstheme="minorHAnsi"/>
             <w:color w:val="000000"/>
           </w:rPr>
-          <w:tag w:val="MENDELEY_CITATION_v3_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"/>
+          <w:tag w:val="MENDELEY_CITATION_v3_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"/>
           <w:id w:val="-166945786"/>
           <w:placeholder>
             <w:docPart w:val="DefaultPlaceholder_-1854013440"/>
@@ -5821,7 +5995,7 @@
               <w:rFonts w:asciiTheme="minorHAnsi" w:hAnsiTheme="minorHAnsi" w:cstheme="minorHAnsi"/>
               <w:color w:val="000000"/>
             </w:rPr>
-            <w:t>[39]</w:t>
+            <w:t>(Galliani et al. n.d.)</w:t>
           </w:r>
         </w:sdtContent>
       </w:sdt>
@@ -5874,7 +6048,7 @@
             <w:rFonts w:asciiTheme="minorHAnsi" w:hAnsiTheme="minorHAnsi" w:cstheme="minorHAnsi"/>
             <w:color w:val="000000"/>
           </w:rPr>
-          <w:tag w:val="MENDELEY_CITATION_v3_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"/>
+          <w:tag w:val="MENDELEY_CITATION_v3_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"/>
           <w:id w:val="-187064492"/>
           <w:placeholder>
             <w:docPart w:val="DefaultPlaceholder_-1854013440"/>
@@ -5886,7 +6060,23 @@
               <w:rFonts w:asciiTheme="minorHAnsi" w:hAnsiTheme="minorHAnsi" w:cstheme="minorHAnsi"/>
               <w:color w:val="000000"/>
             </w:rPr>
-            <w:t>[40]</w:t>
+            <w:t xml:space="preserve">(Facciolo, </w:t>
+          </w:r>
+          <w:proofErr w:type="spellStart"/>
+          <w:r>
+            <w:rPr>
+              <w:rFonts w:asciiTheme="minorHAnsi" w:hAnsiTheme="minorHAnsi" w:cstheme="minorHAnsi"/>
+              <w:color w:val="000000"/>
+            </w:rPr>
+            <w:t>Franchis</w:t>
+          </w:r>
+          <w:proofErr w:type="spellEnd"/>
+          <w:r>
+            <w:rPr>
+              <w:rFonts w:asciiTheme="minorHAnsi" w:hAnsiTheme="minorHAnsi" w:cstheme="minorHAnsi"/>
+              <w:color w:val="000000"/>
+            </w:rPr>
+            <w:t>, and Meinhardt 2015)</w:t>
           </w:r>
         </w:sdtContent>
       </w:sdt>
@@ -5902,7 +6092,7 @@
             <w:rFonts w:asciiTheme="minorHAnsi" w:hAnsiTheme="minorHAnsi" w:cstheme="minorHAnsi"/>
             <w:color w:val="000000"/>
           </w:rPr>
-          <w:tag w:val="MENDELEY_CITATION_v3_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"/>
+          <w:tag w:val="MENDELEY_CITATION_v3_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"/>
           <w:id w:val="-1779400719"/>
           <w:placeholder>
             <w:docPart w:val="DefaultPlaceholder_-1854013440"/>
@@ -5914,7 +6104,23 @@
               <w:rFonts w:asciiTheme="minorHAnsi" w:hAnsiTheme="minorHAnsi" w:cstheme="minorHAnsi"/>
               <w:color w:val="000000"/>
             </w:rPr>
-            <w:t>[41]</w:t>
+            <w:t>(</w:t>
+          </w:r>
+          <w:proofErr w:type="spellStart"/>
+          <w:r>
+            <w:rPr>
+              <w:rFonts w:asciiTheme="minorHAnsi" w:hAnsiTheme="minorHAnsi" w:cstheme="minorHAnsi"/>
+              <w:color w:val="000000"/>
+            </w:rPr>
+            <w:t>Kazhdan</w:t>
+          </w:r>
+          <w:proofErr w:type="spellEnd"/>
+          <w:r>
+            <w:rPr>
+              <w:rFonts w:asciiTheme="minorHAnsi" w:hAnsiTheme="minorHAnsi" w:cstheme="minorHAnsi"/>
+              <w:color w:val="000000"/>
+            </w:rPr>
+            <w:t>, Hopkins University, and Hoppe n.d.)</w:t>
           </w:r>
         </w:sdtContent>
       </w:sdt>
@@ -5936,6 +6142,7 @@
         <w:rPr>
           <w:rFonts w:asciiTheme="minorHAnsi" w:hAnsiTheme="minorHAnsi" w:cstheme="minorHAnsi"/>
         </w:rPr>
+        <w:lastRenderedPageBreak/>
         <w:t xml:space="preserve">The fact that the source code for COLMAP is freely available has made it possible for several different extensions to be developed, such as semantic 3D </w:t>
       </w:r>
       <w:r>
@@ -5956,7 +6163,7 @@
             <w:rFonts w:asciiTheme="minorHAnsi" w:hAnsiTheme="minorHAnsi" w:cstheme="minorHAnsi"/>
             <w:color w:val="000000"/>
           </w:rPr>
-          <w:tag w:val="MENDELEY_CITATION_v3_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"/>
+          <w:tag w:val="MENDELEY_CITATION_v3_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"/>
           <w:id w:val="1930686876"/>
           <w:placeholder>
             <w:docPart w:val="DefaultPlaceholder_-1854013440"/>
@@ -5967,7 +6174,7 @@
             <w:rPr>
               <w:color w:val="000000"/>
             </w:rPr>
-            <w:t>[42]</w:t>
+            <w:t>(Zhou and Koltun n.d.)</w:t>
           </w:r>
         </w:sdtContent>
       </w:sdt>
@@ -6143,7 +6350,14 @@
         <w:rPr>
           <w:rFonts w:asciiTheme="minorHAnsi" w:hAnsiTheme="minorHAnsi" w:cstheme="minorHAnsi"/>
         </w:rPr>
-        <w:t>In this process, a volume is reconstructed from finite and noisy 2D projections by inverting the advanced</w:t>
+        <w:t xml:space="preserve">In this process, a volume is reconstructed from finite and noisy 2D projections </w:t>
+      </w:r>
+      <w:r>
+        <w:rPr>
+          <w:rFonts w:asciiTheme="minorHAnsi" w:hAnsiTheme="minorHAnsi" w:cstheme="minorHAnsi"/>
+        </w:rPr>
+        <w:lastRenderedPageBreak/>
+        <w:t>by inverting the advanced</w:t>
       </w:r>
       <w:r>
         <w:rPr>
@@ -6163,7 +6377,7 @@
             <w:rFonts w:asciiTheme="minorHAnsi" w:hAnsiTheme="minorHAnsi" w:cstheme="minorHAnsi"/>
             <w:color w:val="000000"/>
           </w:rPr>
-          <w:tag w:val="MENDELEY_CITATION_v3_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"/>
+          <w:tag w:val="MENDELEY_CITATION_v3_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"/>
           <w:id w:val="-1146812472"/>
           <w:placeholder>
             <w:docPart w:val="DefaultPlaceholder_-1854013440"/>
@@ -6175,7 +6389,7 @@
               <w:rFonts w:asciiTheme="minorHAnsi" w:hAnsiTheme="minorHAnsi" w:cstheme="minorHAnsi"/>
               <w:color w:val="000000"/>
             </w:rPr>
-            <w:t>[43]</w:t>
+            <w:t>(Lin et al. 2020)</w:t>
           </w:r>
         </w:sdtContent>
       </w:sdt>
@@ -6247,7 +6461,7 @@
             <w:rFonts w:asciiTheme="minorHAnsi" w:hAnsiTheme="minorHAnsi" w:cstheme="minorHAnsi"/>
             <w:color w:val="000000"/>
           </w:rPr>
-          <w:tag w:val="MENDELEY_CITATION_v3_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"/>
+          <w:tag w:val="MENDELEY_CITATION_v3_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"/>
           <w:id w:val="1346135663"/>
           <w:placeholder>
             <w:docPart w:val="DefaultPlaceholder_-1854013440"/>
@@ -6259,7 +6473,7 @@
               <w:rFonts w:asciiTheme="minorHAnsi" w:hAnsiTheme="minorHAnsi" w:cstheme="minorHAnsi"/>
               <w:color w:val="000000"/>
             </w:rPr>
-            <w:t>[44]</w:t>
+            <w:t>(Widmer et al. 2013)</w:t>
           </w:r>
         </w:sdtContent>
       </w:sdt>
@@ -6289,7 +6503,7 @@
             <w:rFonts w:asciiTheme="minorHAnsi" w:hAnsiTheme="minorHAnsi" w:cstheme="minorHAnsi"/>
             <w:color w:val="000000"/>
           </w:rPr>
-          <w:tag w:val="MENDELEY_CITATION_v3_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"/>
+          <w:tag w:val="MENDELEY_CITATION_v3_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"/>
           <w:id w:val="-473749150"/>
           <w:placeholder>
             <w:docPart w:val="DefaultPlaceholder_-1854013440"/>
@@ -6301,7 +6515,7 @@
               <w:rFonts w:asciiTheme="minorHAnsi" w:hAnsiTheme="minorHAnsi" w:cstheme="minorHAnsi"/>
               <w:color w:val="000000"/>
             </w:rPr>
-            <w:t>[44], [45]</w:t>
+            <w:t>(Basu et al. n.d.; Widmer et al. 2013)</w:t>
           </w:r>
         </w:sdtContent>
       </w:sdt>
@@ -6323,7 +6537,7 @@
             <w:rFonts w:asciiTheme="minorHAnsi" w:hAnsiTheme="minorHAnsi" w:cstheme="minorHAnsi"/>
             <w:color w:val="000000"/>
           </w:rPr>
-          <w:tag w:val="MENDELEY_CITATION_v3_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"/>
+          <w:tag w:val="MENDELEY_CITATION_v3_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"/>
           <w:id w:val="1924299320"/>
           <w:placeholder>
             <w:docPart w:val="DefaultPlaceholder_-1854013440"/>
@@ -6335,7 +6549,7 @@
               <w:rFonts w:asciiTheme="minorHAnsi" w:hAnsiTheme="minorHAnsi" w:cstheme="minorHAnsi"/>
               <w:color w:val="000000"/>
             </w:rPr>
-            <w:t>[46]</w:t>
+            <w:t>(Sorzano et al. 2004)</w:t>
           </w:r>
         </w:sdtContent>
       </w:sdt>
@@ -6357,14 +6571,7 @@
         <w:rPr>
           <w:rFonts w:asciiTheme="minorHAnsi" w:hAnsiTheme="minorHAnsi" w:cstheme="minorHAnsi"/>
         </w:rPr>
-        <w:t xml:space="preserve"> discover an </w:t>
-      </w:r>
-      <w:r>
-        <w:rPr>
-          <w:rFonts w:asciiTheme="minorHAnsi" w:hAnsiTheme="minorHAnsi" w:cstheme="minorHAnsi"/>
-        </w:rPr>
-        <w:lastRenderedPageBreak/>
-        <w:t>exhaustive collection of local basis functions for the purpose of denoising</w:t>
+        <w:t xml:space="preserve"> discover an exhaustive collection of local basis functions for the purpose of denoising</w:t>
       </w:r>
       <w:r>
         <w:rPr>
@@ -6378,7 +6585,7 @@
             <w:rFonts w:asciiTheme="minorHAnsi" w:hAnsiTheme="minorHAnsi" w:cstheme="minorHAnsi"/>
             <w:color w:val="000000"/>
           </w:rPr>
-          <w:tag w:val="MENDELEY_CITATION_v3_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"/>
+          <w:tag w:val="MENDELEY_CITATION_v3_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"/>
           <w:id w:val="-446540636"/>
           <w:placeholder>
             <w:docPart w:val="DefaultPlaceholder_-1854013440"/>
@@ -6390,7 +6597,7 @@
               <w:rFonts w:asciiTheme="minorHAnsi" w:hAnsiTheme="minorHAnsi" w:cstheme="minorHAnsi"/>
               <w:color w:val="000000"/>
             </w:rPr>
-            <w:t>[47]</w:t>
+            <w:t>(Zhang, Zuo, Gu, et al. 2017)</w:t>
           </w:r>
         </w:sdtContent>
       </w:sdt>
@@ -6420,7 +6627,7 @@
             <w:rFonts w:asciiTheme="minorHAnsi" w:hAnsiTheme="minorHAnsi" w:cstheme="minorHAnsi"/>
             <w:color w:val="000000"/>
           </w:rPr>
-          <w:tag w:val="MENDELEY_CITATION_v3_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"/>
+          <w:tag w:val="MENDELEY_CITATION_v3_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"/>
           <w:id w:val="-1365432414"/>
           <w:placeholder>
             <w:docPart w:val="DefaultPlaceholder_-1854013440"/>
@@ -6432,7 +6639,7 @@
               <w:rFonts w:asciiTheme="minorHAnsi" w:hAnsiTheme="minorHAnsi" w:cstheme="minorHAnsi"/>
               <w:color w:val="000000"/>
             </w:rPr>
-            <w:t>[48]</w:t>
+            <w:t>(Fernandez 2012)</w:t>
           </w:r>
         </w:sdtContent>
       </w:sdt>
@@ -6488,7 +6695,7 @@
             <w:rFonts w:asciiTheme="minorHAnsi" w:hAnsiTheme="minorHAnsi" w:cstheme="minorHAnsi"/>
             <w:color w:val="000000"/>
           </w:rPr>
-          <w:tag w:val="MENDELEY_CITATION_v3_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"/>
+          <w:tag w:val="MENDELEY_CITATION_v3_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"/>
           <w:id w:val="-772629269"/>
           <w:placeholder>
             <w:docPart w:val="DefaultPlaceholder_-1854013440"/>
@@ -6500,7 +6707,7 @@
               <w:rFonts w:asciiTheme="minorHAnsi" w:hAnsiTheme="minorHAnsi" w:cstheme="minorHAnsi"/>
               <w:color w:val="000000"/>
             </w:rPr>
-            <w:t>[48]</w:t>
+            <w:t>(Fernandez 2012)</w:t>
           </w:r>
         </w:sdtContent>
       </w:sdt>
@@ -6534,7 +6741,7 @@
             <w:rFonts w:asciiTheme="minorHAnsi" w:hAnsiTheme="minorHAnsi" w:cstheme="minorHAnsi"/>
             <w:color w:val="000000"/>
           </w:rPr>
-          <w:tag w:val="MENDELEY_CITATION_v3_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"/>
+          <w:tag w:val="MENDELEY_CITATION_v3_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"/>
           <w:id w:val="-411474292"/>
           <w:placeholder>
             <w:docPart w:val="DefaultPlaceholder_-1854013440"/>
@@ -6546,7 +6753,7 @@
               <w:rFonts w:asciiTheme="minorHAnsi" w:hAnsiTheme="minorHAnsi" w:cstheme="minorHAnsi"/>
               <w:color w:val="000000"/>
             </w:rPr>
-            <w:t>[49]</w:t>
+            <w:t>(Lawrence et al. 2006)</w:t>
           </w:r>
         </w:sdtContent>
       </w:sdt>
@@ -6562,7 +6769,7 @@
             <w:rFonts w:asciiTheme="minorHAnsi" w:hAnsiTheme="minorHAnsi" w:cstheme="minorHAnsi"/>
             <w:color w:val="000000"/>
           </w:rPr>
-          <w:tag w:val="MENDELEY_CITATION_v3_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"/>
+          <w:tag w:val="MENDELEY_CITATION_v3_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"/>
           <w:id w:val="968934164"/>
           <w:placeholder>
             <w:docPart w:val="DefaultPlaceholder_-1854013440"/>
@@ -6573,7 +6780,7 @@
             <w:rPr>
               <w:color w:val="000000"/>
             </w:rPr>
-            <w:t>[50]</w:t>
+            <w:t>(García-Nafría and Tate 2021)</w:t>
           </w:r>
         </w:sdtContent>
       </w:sdt>
@@ -6595,7 +6802,7 @@
             <w:rFonts w:asciiTheme="minorHAnsi" w:hAnsiTheme="minorHAnsi" w:cstheme="minorHAnsi"/>
             <w:color w:val="000000"/>
           </w:rPr>
-          <w:tag w:val="MENDELEY_CITATION_v3_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"/>
+          <w:tag w:val="MENDELEY_CITATION_v3_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"/>
           <w:id w:val="-89779471"/>
           <w:placeholder>
             <w:docPart w:val="DefaultPlaceholder_-1854013440"/>
@@ -6606,7 +6813,7 @@
             <w:rPr>
               <w:color w:val="000000"/>
             </w:rPr>
-            <w:t>[51]</w:t>
+            <w:t>(Zhang, Zuo, and Zhang 2017)</w:t>
           </w:r>
         </w:sdtContent>
       </w:sdt>
@@ -6636,7 +6843,7 @@
             <w:rFonts w:asciiTheme="minorHAnsi" w:hAnsiTheme="minorHAnsi" w:cstheme="minorHAnsi"/>
             <w:color w:val="000000"/>
           </w:rPr>
-          <w:tag w:val="MENDELEY_CITATION_v3_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"/>
+          <w:tag w:val="MENDELEY_CITATION_v3_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"/>
           <w:id w:val="1751002187"/>
           <w:placeholder>
             <w:docPart w:val="DefaultPlaceholder_-1854013440"/>
@@ -6648,7 +6855,7 @@
               <w:rFonts w:asciiTheme="minorHAnsi" w:hAnsiTheme="minorHAnsi" w:cstheme="minorHAnsi"/>
               <w:color w:val="000000"/>
             </w:rPr>
-            <w:t>[52]</w:t>
+            <w:t>(Dong, Fu, and He n.d.)</w:t>
           </w:r>
         </w:sdtContent>
       </w:sdt>
@@ -6664,7 +6871,7 @@
             <w:rFonts w:asciiTheme="minorHAnsi" w:hAnsiTheme="minorHAnsi" w:cstheme="minorHAnsi"/>
             <w:color w:val="000000"/>
           </w:rPr>
-          <w:tag w:val="MENDELEY_CITATION_v3_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"/>
+          <w:tag w:val="MENDELEY_CITATION_v3_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"/>
           <w:id w:val="1895467223"/>
           <w:placeholder>
             <w:docPart w:val="DefaultPlaceholder_-1854013440"/>
@@ -6676,7 +6883,7 @@
               <w:rFonts w:asciiTheme="minorHAnsi" w:hAnsiTheme="minorHAnsi" w:cstheme="minorHAnsi"/>
               <w:color w:val="000000"/>
             </w:rPr>
-            <w:t>[53]</w:t>
+            <w:t>(Moawad et al. 2020)</w:t>
           </w:r>
         </w:sdtContent>
       </w:sdt>
@@ -6727,6 +6934,7 @@
           <w:sz w:val="24"/>
           <w:szCs w:val="24"/>
         </w:rPr>
+        <w:lastRenderedPageBreak/>
         <w:t>In this work, I will present the latest technology called Neural Radiant Field</w:t>
       </w:r>
       <w:r>
@@ -6743,7 +6951,7 @@
             <w:sz w:val="24"/>
             <w:szCs w:val="24"/>
           </w:rPr>
-          <w:tag w:val="MENDELEY_CITATION_v3_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"/>
+          <w:tag w:val="MENDELEY_CITATION_v3_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"/>
           <w:id w:val="-624611049"/>
           <w:placeholder>
             <w:docPart w:val="DefaultPlaceholder_-1854013440"/>
@@ -6756,7 +6964,7 @@
               <w:sz w:val="24"/>
               <w:szCs w:val="24"/>
             </w:rPr>
-            <w:t>[54]</w:t>
+            <w:t>(Wang et al. 2021)</w:t>
           </w:r>
         </w:sdtContent>
       </w:sdt>
@@ -6819,7 +7027,7 @@
             <w:rFonts w:asciiTheme="minorHAnsi" w:hAnsiTheme="minorHAnsi" w:cstheme="minorHAnsi"/>
             <w:color w:val="000000"/>
           </w:rPr>
-          <w:tag w:val="MENDELEY_CITATION_v3_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"/>
+          <w:tag w:val="MENDELEY_CITATION_v3_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"/>
           <w:id w:val="1827779560"/>
           <w:placeholder>
             <w:docPart w:val="DefaultPlaceholder_-1854013440"/>
@@ -6831,7 +7039,7 @@
               <w:rFonts w:asciiTheme="minorHAnsi" w:hAnsiTheme="minorHAnsi" w:cstheme="minorHAnsi"/>
               <w:color w:val="000000"/>
             </w:rPr>
-            <w:t>[55]</w:t>
+            <w:t>(Kawahara et al. 2022)</w:t>
           </w:r>
         </w:sdtContent>
       </w:sdt>
@@ -6845,14 +7053,7 @@
         <w:rPr>
           <w:rFonts w:asciiTheme="minorHAnsi" w:hAnsiTheme="minorHAnsi" w:cstheme="minorHAnsi"/>
         </w:rPr>
-        <w:t xml:space="preserve">Modern TEMs use aberration correctors and monochromators that eliminate chromatic blurring and </w:t>
-      </w:r>
-      <w:r>
-        <w:rPr>
-          <w:rFonts w:asciiTheme="minorHAnsi" w:hAnsiTheme="minorHAnsi" w:cstheme="minorHAnsi"/>
-        </w:rPr>
-        <w:lastRenderedPageBreak/>
-        <w:t>lens flaws to achieve sub-angstrom resolution</w:t>
+        <w:t>Modern TEMs use aberration correctors and monochromators that eliminate chromatic blurring and lens flaws to achieve sub-angstrom resolution</w:t>
       </w:r>
       <w:sdt>
         <w:sdtPr>
@@ -6860,7 +7061,7 @@
             <w:rFonts w:asciiTheme="minorHAnsi" w:hAnsiTheme="minorHAnsi" w:cstheme="minorHAnsi"/>
             <w:color w:val="000000"/>
           </w:rPr>
-          <w:tag w:val="MENDELEY_CITATION_v3_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"/>
+          <w:tag w:val="MENDELEY_CITATION_v3_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"/>
           <w:id w:val="631600680"/>
           <w:placeholder>
             <w:docPart w:val="DefaultPlaceholder_-1854013440"/>
@@ -6872,7 +7073,7 @@
               <w:rFonts w:asciiTheme="minorHAnsi" w:hAnsiTheme="minorHAnsi" w:cstheme="minorHAnsi"/>
               <w:color w:val="000000"/>
             </w:rPr>
-            <w:t>[56]</w:t>
+            <w:t>(Krivanek et al. 2010)</w:t>
           </w:r>
         </w:sdtContent>
       </w:sdt>
@@ -6888,7 +7089,7 @@
             <w:rFonts w:asciiTheme="minorHAnsi" w:hAnsiTheme="minorHAnsi" w:cstheme="minorHAnsi"/>
             <w:color w:val="000000"/>
           </w:rPr>
-          <w:tag w:val="MENDELEY_CITATION_v3_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"/>
+          <w:tag w:val="MENDELEY_CITATION_v3_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"/>
           <w:id w:val="1592666227"/>
           <w:placeholder>
             <w:docPart w:val="DefaultPlaceholder_-1854013440"/>
@@ -6900,7 +7101,23 @@
               <w:rFonts w:asciiTheme="minorHAnsi" w:hAnsiTheme="minorHAnsi" w:cstheme="minorHAnsi"/>
               <w:color w:val="000000"/>
             </w:rPr>
-            <w:t>[57]</w:t>
+            <w:t xml:space="preserve">(Wastl, Weymouth, and </w:t>
+          </w:r>
+          <w:proofErr w:type="spellStart"/>
+          <w:r>
+            <w:rPr>
+              <w:rFonts w:asciiTheme="minorHAnsi" w:hAnsiTheme="minorHAnsi" w:cstheme="minorHAnsi"/>
+              <w:color w:val="000000"/>
+            </w:rPr>
+            <w:t>Giessibl</w:t>
+          </w:r>
+          <w:proofErr w:type="spellEnd"/>
+          <w:r>
+            <w:rPr>
+              <w:rFonts w:asciiTheme="minorHAnsi" w:hAnsiTheme="minorHAnsi" w:cstheme="minorHAnsi"/>
+              <w:color w:val="000000"/>
+            </w:rPr>
+            <w:t xml:space="preserve"> 2013)</w:t>
           </w:r>
         </w:sdtContent>
       </w:sdt>
@@ -6936,7 +7153,7 @@
             <w:rFonts w:asciiTheme="minorHAnsi" w:hAnsiTheme="minorHAnsi" w:cstheme="minorHAnsi"/>
             <w:color w:val="000000"/>
           </w:rPr>
-          <w:tag w:val="MENDELEY_CITATION_v3_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"/>
+          <w:tag w:val="MENDELEY_CITATION_v3_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"/>
           <w:id w:val="62071678"/>
           <w:placeholder>
             <w:docPart w:val="DefaultPlaceholder_-1854013440"/>
@@ -6948,7 +7165,39 @@
               <w:rFonts w:asciiTheme="minorHAnsi" w:hAnsiTheme="minorHAnsi" w:cstheme="minorHAnsi"/>
               <w:color w:val="000000"/>
             </w:rPr>
-            <w:t>[58]</w:t>
+            <w:t xml:space="preserve">(Miao, </w:t>
+          </w:r>
+          <w:proofErr w:type="spellStart"/>
+          <w:r>
+            <w:rPr>
+              <w:rFonts w:asciiTheme="minorHAnsi" w:hAnsiTheme="minorHAnsi" w:cstheme="minorHAnsi"/>
+              <w:color w:val="000000"/>
+            </w:rPr>
+            <w:t>Ercius</w:t>
+          </w:r>
+          <w:proofErr w:type="spellEnd"/>
+          <w:r>
+            <w:rPr>
+              <w:rFonts w:asciiTheme="minorHAnsi" w:hAnsiTheme="minorHAnsi" w:cstheme="minorHAnsi"/>
+              <w:color w:val="000000"/>
+            </w:rPr>
+            <w:t xml:space="preserve">, and </w:t>
+          </w:r>
+          <w:proofErr w:type="spellStart"/>
+          <w:r>
+            <w:rPr>
+              <w:rFonts w:asciiTheme="minorHAnsi" w:hAnsiTheme="minorHAnsi" w:cstheme="minorHAnsi"/>
+              <w:color w:val="000000"/>
+            </w:rPr>
+            <w:t>Billinge</w:t>
+          </w:r>
+          <w:proofErr w:type="spellEnd"/>
+          <w:r>
+            <w:rPr>
+              <w:rFonts w:asciiTheme="minorHAnsi" w:hAnsiTheme="minorHAnsi" w:cstheme="minorHAnsi"/>
+              <w:color w:val="000000"/>
+            </w:rPr>
+            <w:t xml:space="preserve"> 2016)</w:t>
           </w:r>
         </w:sdtContent>
       </w:sdt>
@@ -6964,7 +7213,7 @@
             <w:rFonts w:asciiTheme="minorHAnsi" w:hAnsiTheme="minorHAnsi" w:cstheme="minorHAnsi"/>
             <w:color w:val="000000"/>
           </w:rPr>
-          <w:tag w:val="MENDELEY_CITATION_v3_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"/>
+          <w:tag w:val="MENDELEY_CITATION_v3_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"/>
           <w:id w:val="-643200846"/>
           <w:placeholder>
             <w:docPart w:val="DefaultPlaceholder_-1854013440"/>
@@ -6976,7 +7225,7 @@
               <w:rFonts w:asciiTheme="minorHAnsi" w:hAnsiTheme="minorHAnsi" w:cstheme="minorHAnsi"/>
               <w:color w:val="000000"/>
             </w:rPr>
-            <w:t>[59]</w:t>
+            <w:t>(Stevens et al. 2014)</w:t>
           </w:r>
         </w:sdtContent>
       </w:sdt>
@@ -6992,7 +7241,7 @@
             <w:rFonts w:asciiTheme="minorHAnsi" w:hAnsiTheme="minorHAnsi" w:cstheme="minorHAnsi"/>
             <w:color w:val="000000"/>
           </w:rPr>
-          <w:tag w:val="MENDELEY_CITATION_v3_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"/>
+          <w:tag w:val="MENDELEY_CITATION_v3_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"/>
           <w:id w:val="1679147973"/>
           <w:placeholder>
             <w:docPart w:val="DefaultPlaceholder_-1854013440"/>
@@ -7003,7 +7252,7 @@
             <w:rPr>
               <w:color w:val="000000"/>
             </w:rPr>
-            <w:t>[60]</w:t>
+            <w:t>(Jones and Nellist 2013)</w:t>
           </w:r>
         </w:sdtContent>
       </w:sdt>
@@ -7019,7 +7268,7 @@
             <w:rFonts w:asciiTheme="minorHAnsi" w:hAnsiTheme="minorHAnsi" w:cstheme="minorHAnsi"/>
             <w:color w:val="000000"/>
           </w:rPr>
-          <w:tag w:val="MENDELEY_CITATION_v3_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"/>
+          <w:tag w:val="MENDELEY_CITATION_v3_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"/>
           <w:id w:val="687332873"/>
           <w:placeholder>
             <w:docPart w:val="DefaultPlaceholder_-1854013440"/>
@@ -7030,7 +7279,35 @@
             <w:rPr>
               <w:color w:val="000000"/>
             </w:rPr>
-            <w:t>[61]</w:t>
+            <w:t>(</w:t>
+          </w:r>
+          <w:proofErr w:type="spellStart"/>
+          <w:r>
+            <w:rPr>
+              <w:color w:val="000000"/>
+            </w:rPr>
+            <w:t>MacLaren</w:t>
+          </w:r>
+          <w:proofErr w:type="spellEnd"/>
+          <w:r>
+            <w:rPr>
+              <w:color w:val="000000"/>
+            </w:rPr>
+            <w:t xml:space="preserve"> and </w:t>
+          </w:r>
+          <w:proofErr w:type="spellStart"/>
+          <w:r>
+            <w:rPr>
+              <w:color w:val="000000"/>
+            </w:rPr>
+            <w:t>Ramasse</w:t>
+          </w:r>
+          <w:proofErr w:type="spellEnd"/>
+          <w:r>
+            <w:rPr>
+              <w:color w:val="000000"/>
+            </w:rPr>
+            <w:t xml:space="preserve"> 2014)</w:t>
           </w:r>
         </w:sdtContent>
       </w:sdt>
@@ -7060,7 +7337,7 @@
             <w:rFonts w:asciiTheme="minorHAnsi" w:hAnsiTheme="minorHAnsi" w:cstheme="minorHAnsi"/>
             <w:color w:val="000000"/>
           </w:rPr>
-          <w:tag w:val="MENDELEY_CITATION_v3_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"/>
+          <w:tag w:val="MENDELEY_CITATION_v3_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"/>
           <w:id w:val="-1781179293"/>
           <w:placeholder>
             <w:docPart w:val="DefaultPlaceholder_-1854013440"/>
@@ -7072,7 +7349,7 @@
               <w:rFonts w:asciiTheme="minorHAnsi" w:hAnsiTheme="minorHAnsi" w:cstheme="minorHAnsi"/>
               <w:color w:val="000000"/>
             </w:rPr>
-            <w:t>[62]</w:t>
+            <w:t>(Muller 2009)</w:t>
           </w:r>
         </w:sdtContent>
       </w:sdt>
@@ -7088,7 +7365,7 @@
             <w:rFonts w:asciiTheme="minorHAnsi" w:hAnsiTheme="minorHAnsi" w:cstheme="minorHAnsi"/>
             <w:color w:val="000000"/>
           </w:rPr>
-          <w:tag w:val="MENDELEY_CITATION_v3_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"/>
+          <w:tag w:val="MENDELEY_CITATION_v3_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"/>
           <w:id w:val="-449624824"/>
           <w:placeholder>
             <w:docPart w:val="DefaultPlaceholder_-1854013440"/>
@@ -7100,7 +7377,7 @@
               <w:rFonts w:asciiTheme="minorHAnsi" w:hAnsiTheme="minorHAnsi" w:cstheme="minorHAnsi"/>
               <w:color w:val="000000"/>
             </w:rPr>
-            <w:t>[63]</w:t>
+            <w:t>(Linck et al. 2016)</w:t>
           </w:r>
         </w:sdtContent>
       </w:sdt>
@@ -7130,7 +7407,7 @@
             <w:rFonts w:asciiTheme="minorHAnsi" w:hAnsiTheme="minorHAnsi" w:cstheme="minorHAnsi"/>
             <w:color w:val="000000"/>
           </w:rPr>
-          <w:tag w:val="MENDELEY_CITATION_v3_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"/>
+          <w:tag w:val="MENDELEY_CITATION_v3_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"/>
           <w:id w:val="260419590"/>
           <w:placeholder>
             <w:docPart w:val="DefaultPlaceholder_-1854013440"/>
@@ -7141,7 +7418,35 @@
             <w:rPr>
               <w:color w:val="000000"/>
             </w:rPr>
-            <w:t>[61]</w:t>
+            <w:t>(</w:t>
+          </w:r>
+          <w:proofErr w:type="spellStart"/>
+          <w:r>
+            <w:rPr>
+              <w:color w:val="000000"/>
+            </w:rPr>
+            <w:t>MacLaren</w:t>
+          </w:r>
+          <w:proofErr w:type="spellEnd"/>
+          <w:r>
+            <w:rPr>
+              <w:color w:val="000000"/>
+            </w:rPr>
+            <w:t xml:space="preserve"> and </w:t>
+          </w:r>
+          <w:proofErr w:type="spellStart"/>
+          <w:r>
+            <w:rPr>
+              <w:color w:val="000000"/>
+            </w:rPr>
+            <w:t>Ramasse</w:t>
+          </w:r>
+          <w:proofErr w:type="spellEnd"/>
+          <w:r>
+            <w:rPr>
+              <w:color w:val="000000"/>
+            </w:rPr>
+            <w:t xml:space="preserve"> 2014)</w:t>
           </w:r>
         </w:sdtContent>
       </w:sdt>
@@ -7157,7 +7462,7 @@
             <w:rFonts w:asciiTheme="minorHAnsi" w:hAnsiTheme="minorHAnsi" w:cstheme="minorHAnsi"/>
             <w:color w:val="000000"/>
           </w:rPr>
-          <w:tag w:val="MENDELEY_CITATION_v3_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"/>
+          <w:tag w:val="MENDELEY_CITATION_v3_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"/>
           <w:id w:val="682088320"/>
           <w:placeholder>
             <w:docPart w:val="DefaultPlaceholder_-1854013440"/>
@@ -7168,7 +7473,7 @@
             <w:rPr>
               <w:color w:val="000000"/>
             </w:rPr>
-            <w:t>[60]</w:t>
+            <w:t>(Jones and Nellist 2013)</w:t>
           </w:r>
         </w:sdtContent>
       </w:sdt>
@@ -7184,7 +7489,7 @@
             <w:rFonts w:asciiTheme="minorHAnsi" w:hAnsiTheme="minorHAnsi" w:cstheme="minorHAnsi"/>
             <w:color w:val="000000"/>
           </w:rPr>
-          <w:tag w:val="MENDELEY_CITATION_v3_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"/>
+          <w:tag w:val="MENDELEY_CITATION_v3_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"/>
           <w:id w:val="-1937976610"/>
           <w:placeholder>
             <w:docPart w:val="DefaultPlaceholder_-1854013440"/>
@@ -7196,7 +7501,7 @@
               <w:rFonts w:asciiTheme="minorHAnsi" w:hAnsiTheme="minorHAnsi" w:cstheme="minorHAnsi"/>
               <w:color w:val="000000"/>
             </w:rPr>
-            <w:t>[58]</w:t>
+            <w:t>(Miao et al. 2016)</w:t>
           </w:r>
         </w:sdtContent>
       </w:sdt>
@@ -7212,7 +7517,7 @@
             <w:rFonts w:asciiTheme="minorHAnsi" w:hAnsiTheme="minorHAnsi" w:cstheme="minorHAnsi"/>
             <w:color w:val="000000"/>
           </w:rPr>
-          <w:tag w:val="MENDELEY_CITATION_v3_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"/>
+          <w:tag w:val="MENDELEY_CITATION_v3_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"/>
           <w:id w:val="-1518306762"/>
           <w:placeholder>
             <w:docPart w:val="DefaultPlaceholder_-1854013440"/>
@@ -7224,7 +7529,7 @@
               <w:rFonts w:asciiTheme="minorHAnsi" w:hAnsiTheme="minorHAnsi" w:cstheme="minorHAnsi"/>
               <w:color w:val="000000"/>
             </w:rPr>
-            <w:t>[58], [59]</w:t>
+            <w:t>(Miao et al. 2016; Stevens et al. 2014)</w:t>
           </w:r>
         </w:sdtContent>
       </w:sdt>
@@ -7254,7 +7559,7 @@
             <w:rFonts w:asciiTheme="minorHAnsi" w:hAnsiTheme="minorHAnsi" w:cstheme="minorHAnsi"/>
             <w:color w:val="000000"/>
           </w:rPr>
-          <w:tag w:val="MENDELEY_CITATION_v3_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"/>
+          <w:tag w:val="MENDELEY_CITATION_v3_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"/>
           <w:id w:val="-1745027101"/>
           <w:placeholder>
             <w:docPart w:val="DefaultPlaceholder_-1854013440"/>
@@ -7266,7 +7571,7 @@
               <w:rFonts w:asciiTheme="minorHAnsi" w:hAnsiTheme="minorHAnsi" w:cstheme="minorHAnsi"/>
               <w:color w:val="000000"/>
             </w:rPr>
-            <w:t>[63]</w:t>
+            <w:t>(Linck et al. 2016)</w:t>
           </w:r>
         </w:sdtContent>
       </w:sdt>
@@ -7288,7 +7593,14 @@
         <w:rPr>
           <w:rFonts w:asciiTheme="minorHAnsi" w:hAnsiTheme="minorHAnsi" w:cstheme="minorHAnsi"/>
         </w:rPr>
-        <w:t xml:space="preserve"> seen to unearth new insights through quantitative atomic-scale characterization. These skills are made possible with the assistance of specific denoising techniques, which help researchers overcome resolution restrictions imposed by noise.</w:t>
+        <w:t xml:space="preserve"> seen to unearth new insights through quantitative atomic-scale </w:t>
+      </w:r>
+      <w:r>
+        <w:rPr>
+          <w:rFonts w:asciiTheme="minorHAnsi" w:hAnsiTheme="minorHAnsi" w:cstheme="minorHAnsi"/>
+        </w:rPr>
+        <w:lastRenderedPageBreak/>
+        <w:t>characterization. These skills are made possible with the assistance of specific denoising techniques, which help researchers overcome resolution restrictions imposed by noise.</w:t>
       </w:r>
     </w:p>
     <w:p>
@@ -7393,14 +7705,7 @@
         <w:rPr>
           <w:rFonts w:asciiTheme="minorHAnsi" w:hAnsiTheme="minorHAnsi" w:cstheme="minorHAnsi"/>
         </w:rPr>
-        <w:t xml:space="preserve"> and </w:t>
-      </w:r>
-      <w:r>
-        <w:rPr>
-          <w:rFonts w:asciiTheme="minorHAnsi" w:hAnsiTheme="minorHAnsi" w:cstheme="minorHAnsi"/>
-        </w:rPr>
-        <w:lastRenderedPageBreak/>
-        <w:t xml:space="preserve">denoising techniques for transmission electron microscopy (TEM) images require precise noise characterization and modeling. The sources and characteristics of noise in TEM have been the subject of numerous </w:t>
+        <w:t xml:space="preserve"> and denoising techniques for transmission electron microscopy (TEM) images require precise noise characterization and modeling. The sources and characteristics of noise in TEM have been the subject of numerous </w:t>
       </w:r>
       <w:r>
         <w:rPr>
@@ -7420,7 +7725,7 @@
             <w:rFonts w:asciiTheme="minorHAnsi" w:hAnsiTheme="minorHAnsi" w:cstheme="minorHAnsi"/>
             <w:color w:val="000000"/>
           </w:rPr>
-          <w:tag w:val="MENDELEY_CITATION_v3_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"/>
+          <w:tag w:val="MENDELEY_CITATION_v3_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"/>
           <w:id w:val="-1903437503"/>
           <w:placeholder>
             <w:docPart w:val="DefaultPlaceholder_-1854013440"/>
@@ -7431,7 +7736,7 @@
             <w:rPr>
               <w:color w:val="000000"/>
             </w:rPr>
-            <w:t>[64], [65]</w:t>
+            <w:t>(Ishizuka and Uyeda 1977; Nellist and Pennycook 1999)</w:t>
           </w:r>
         </w:sdtContent>
       </w:sdt>
@@ -7476,7 +7781,7 @@
             <w:rFonts w:asciiTheme="minorHAnsi" w:hAnsiTheme="minorHAnsi" w:cstheme="minorHAnsi"/>
             <w:color w:val="000000"/>
           </w:rPr>
-          <w:tag w:val="MENDELEY_CITATION_v3_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"/>
+          <w:tag w:val="MENDELEY_CITATION_v3_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"/>
           <w:id w:val="-1506511356"/>
           <w:placeholder>
             <w:docPart w:val="DefaultPlaceholder_-1854013440"/>
@@ -7487,7 +7792,7 @@
             <w:rPr>
               <w:color w:val="000000"/>
             </w:rPr>
-            <w:t>[66]</w:t>
+            <w:t>(Barthel and Thust 2010)</w:t>
           </w:r>
         </w:sdtContent>
       </w:sdt>
@@ -7503,7 +7808,7 @@
             <w:rFonts w:asciiTheme="minorHAnsi" w:hAnsiTheme="minorHAnsi" w:cstheme="minorHAnsi"/>
             <w:color w:val="000000"/>
           </w:rPr>
-          <w:tag w:val="MENDELEY_CITATION_v3_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"/>
+          <w:tag w:val="MENDELEY_CITATION_v3_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"/>
           <w:id w:val="-253903535"/>
           <w:placeholder>
             <w:docPart w:val="DefaultPlaceholder_-1854013440"/>
@@ -7515,7 +7820,7 @@
               <w:rFonts w:asciiTheme="minorHAnsi" w:hAnsiTheme="minorHAnsi" w:cstheme="minorHAnsi"/>
               <w:color w:val="000000"/>
             </w:rPr>
-            <w:t>[67]</w:t>
+            <w:t>(McMullan et al. 2007)</w:t>
           </w:r>
         </w:sdtContent>
       </w:sdt>
@@ -7531,7 +7836,7 @@
             <w:rFonts w:asciiTheme="minorHAnsi" w:hAnsiTheme="minorHAnsi" w:cstheme="minorHAnsi"/>
             <w:color w:val="000000"/>
           </w:rPr>
-          <w:tag w:val="MENDELEY_CITATION_v3_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"/>
+          <w:tag w:val="MENDELEY_CITATION_v3_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"/>
           <w:id w:val="1761879568"/>
           <w:placeholder>
             <w:docPart w:val="DefaultPlaceholder_-1854013440"/>
@@ -7543,7 +7848,23 @@
               <w:rFonts w:asciiTheme="minorHAnsi" w:hAnsiTheme="minorHAnsi" w:cstheme="minorHAnsi"/>
               <w:color w:val="000000"/>
             </w:rPr>
-            <w:t>[68]</w:t>
+            <w:t xml:space="preserve">(Ruskin, Yu, and </w:t>
+          </w:r>
+          <w:proofErr w:type="spellStart"/>
+          <w:r>
+            <w:rPr>
+              <w:rFonts w:asciiTheme="minorHAnsi" w:hAnsiTheme="minorHAnsi" w:cstheme="minorHAnsi"/>
+              <w:color w:val="000000"/>
+            </w:rPr>
+            <w:t>Grigorieff</w:t>
+          </w:r>
+          <w:proofErr w:type="spellEnd"/>
+          <w:r>
+            <w:rPr>
+              <w:rFonts w:asciiTheme="minorHAnsi" w:hAnsiTheme="minorHAnsi" w:cstheme="minorHAnsi"/>
+              <w:color w:val="000000"/>
+            </w:rPr>
+            <w:t xml:space="preserve"> 2013)</w:t>
           </w:r>
         </w:sdtContent>
       </w:sdt>
@@ -7604,7 +7925,7 @@
             <w:rFonts w:asciiTheme="minorHAnsi" w:hAnsiTheme="minorHAnsi" w:cstheme="minorHAnsi"/>
             <w:color w:val="000000"/>
           </w:rPr>
-          <w:tag w:val="MENDELEY_CITATION_v3_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"/>
+          <w:tag w:val="MENDELEY_CITATION_v3_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"/>
           <w:id w:val="-602419904"/>
           <w:placeholder>
             <w:docPart w:val="DefaultPlaceholder_-1854013440"/>
@@ -7615,7 +7936,7 @@
             <w:rPr>
               <w:color w:val="000000"/>
             </w:rPr>
-            <w:t>[69]</w:t>
+            <w:t>(Faruqi and McMullan 2011)</w:t>
           </w:r>
         </w:sdtContent>
       </w:sdt>
@@ -7631,7 +7952,7 @@
             <w:rFonts w:asciiTheme="minorHAnsi" w:hAnsiTheme="minorHAnsi" w:cstheme="minorHAnsi"/>
             <w:color w:val="000000"/>
           </w:rPr>
-          <w:tag w:val="MENDELEY_CITATION_v3_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"/>
+          <w:tag w:val="MENDELEY_CITATION_v3_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"/>
           <w:id w:val="1482889374"/>
           <w:placeholder>
             <w:docPart w:val="DefaultPlaceholder_-1854013440"/>
@@ -7642,7 +7963,7 @@
             <w:rPr>
               <w:color w:val="000000"/>
             </w:rPr>
-            <w:t>[69], [70]</w:t>
+            <w:t>(Faruqi and McMullan 2011; Sang and LeBeau 2014)</w:t>
           </w:r>
         </w:sdtContent>
       </w:sdt>
@@ -7665,6 +7986,7 @@
           <w:rStyle w:val="Strong"/>
           <w:rFonts w:asciiTheme="minorHAnsi" w:eastAsiaTheme="minorEastAsia" w:hAnsiTheme="minorHAnsi" w:cstheme="minorHAnsi"/>
         </w:rPr>
+        <w:lastRenderedPageBreak/>
         <w:t>Noise Texture</w:t>
       </w:r>
     </w:p>
@@ -7713,7 +8035,7 @@
             <w:rFonts w:asciiTheme="minorHAnsi" w:hAnsiTheme="minorHAnsi" w:cstheme="minorHAnsi"/>
             <w:color w:val="000000"/>
           </w:rPr>
-          <w:tag w:val="MENDELEY_CITATION_v3_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"/>
+          <w:tag w:val="MENDELEY_CITATION_v3_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"/>
           <w:id w:val="640846143"/>
           <w:placeholder>
             <w:docPart w:val="DefaultPlaceholder_-1854013440"/>
@@ -7725,7 +8047,7 @@
               <w:rFonts w:asciiTheme="minorHAnsi" w:hAnsiTheme="minorHAnsi" w:cstheme="minorHAnsi"/>
               <w:color w:val="000000"/>
             </w:rPr>
-            <w:t>[71]</w:t>
+            <w:t>(Ishizuka 1980)</w:t>
           </w:r>
         </w:sdtContent>
       </w:sdt>
@@ -7770,7 +8092,7 @@
             <w:rFonts w:asciiTheme="minorHAnsi" w:hAnsiTheme="minorHAnsi" w:cstheme="minorHAnsi"/>
             <w:color w:val="000000"/>
           </w:rPr>
-          <w:tag w:val="MENDELEY_CITATION_v3_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"/>
+          <w:tag w:val="MENDELEY_CITATION_v3_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"/>
           <w:id w:val="692184114"/>
           <w:placeholder>
             <w:docPart w:val="DefaultPlaceholder_-1854013440"/>
@@ -7782,7 +8104,23 @@
               <w:rFonts w:asciiTheme="minorHAnsi" w:hAnsiTheme="minorHAnsi" w:cstheme="minorHAnsi"/>
               <w:color w:val="000000"/>
             </w:rPr>
-            <w:t>[72], [73]</w:t>
+            <w:t>(</w:t>
+          </w:r>
+          <w:proofErr w:type="spellStart"/>
+          <w:r>
+            <w:rPr>
+              <w:rFonts w:asciiTheme="minorHAnsi" w:hAnsiTheme="minorHAnsi" w:cstheme="minorHAnsi"/>
+              <w:color w:val="000000"/>
+            </w:rPr>
+            <w:t>Falsini</w:t>
+          </w:r>
+          <w:proofErr w:type="spellEnd"/>
+          <w:r>
+            <w:rPr>
+              <w:rFonts w:asciiTheme="minorHAnsi" w:hAnsiTheme="minorHAnsi" w:cstheme="minorHAnsi"/>
+              <w:color w:val="000000"/>
+            </w:rPr>
+            <w:t xml:space="preserve"> et al. 2023; Jones et al. 2015)</w:t>
           </w:r>
         </w:sdtContent>
       </w:sdt>
@@ -7798,7 +8136,7 @@
             <w:rFonts w:asciiTheme="minorHAnsi" w:hAnsiTheme="minorHAnsi" w:cstheme="minorHAnsi"/>
             <w:color w:val="000000"/>
           </w:rPr>
-          <w:tag w:val="MENDELEY_CITATION_v3_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"/>
+          <w:tag w:val="MENDELEY_CITATION_v3_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"/>
           <w:id w:val="-575666503"/>
           <w:placeholder>
             <w:docPart w:val="DefaultPlaceholder_-1854013440"/>
@@ -7810,7 +8148,39 @@
               <w:rFonts w:asciiTheme="minorHAnsi" w:hAnsiTheme="minorHAnsi" w:cstheme="minorHAnsi"/>
               <w:color w:val="000000"/>
             </w:rPr>
-            <w:t>[74], [75]</w:t>
+            <w:t xml:space="preserve">(Boulanger, </w:t>
+          </w:r>
+          <w:proofErr w:type="spellStart"/>
+          <w:r>
+            <w:rPr>
+              <w:rFonts w:asciiTheme="minorHAnsi" w:hAnsiTheme="minorHAnsi" w:cstheme="minorHAnsi"/>
+              <w:color w:val="000000"/>
+            </w:rPr>
+            <w:t>Kervrann</w:t>
+          </w:r>
+          <w:proofErr w:type="spellEnd"/>
+          <w:r>
+            <w:rPr>
+              <w:rFonts w:asciiTheme="minorHAnsi" w:hAnsiTheme="minorHAnsi" w:cstheme="minorHAnsi"/>
+              <w:color w:val="000000"/>
+            </w:rPr>
+            <w:t xml:space="preserve">, and Bouthemy 2007; </w:t>
+          </w:r>
+          <w:proofErr w:type="spellStart"/>
+          <w:r>
+            <w:rPr>
+              <w:rFonts w:asciiTheme="minorHAnsi" w:hAnsiTheme="minorHAnsi" w:cstheme="minorHAnsi"/>
+              <w:color w:val="000000"/>
+            </w:rPr>
+            <w:t>Foi</w:t>
+          </w:r>
+          <w:proofErr w:type="spellEnd"/>
+          <w:r>
+            <w:rPr>
+              <w:rFonts w:asciiTheme="minorHAnsi" w:hAnsiTheme="minorHAnsi" w:cstheme="minorHAnsi"/>
+              <w:color w:val="000000"/>
+            </w:rPr>
+            <w:t xml:space="preserve"> et al. n.d.)</w:t>
           </w:r>
         </w:sdtContent>
       </w:sdt>
@@ -7963,6 +8333,7 @@
         <w:rPr>
           <w:rFonts w:asciiTheme="minorHAnsi" w:hAnsiTheme="minorHAnsi" w:cstheme="minorHAnsi"/>
         </w:rPr>
+        <w:lastRenderedPageBreak/>
         <w:t>Reducing noise in transmission electron microscopy (TEM) images is critical for enabling accurate reconstruction and analysis. However, the low electron doses used in TEM result in extremely low signal-to-noise ratios. Conventional linear filters like Gaussian smoothing remove noise at the expense of blurred structural details. More advanced model-based methods are not robust to non-Gaussian noise encountered in TEM.</w:t>
       </w:r>
     </w:p>
@@ -7991,7 +8362,7 @@
             <w:rFonts w:asciiTheme="minorHAnsi" w:hAnsiTheme="minorHAnsi" w:cstheme="minorHAnsi"/>
             <w:color w:val="000000"/>
           </w:rPr>
-          <w:tag w:val="MENDELEY_CITATION_v3_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"/>
+          <w:tag w:val="MENDELEY_CITATION_v3_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"/>
           <w:id w:val="2109084742"/>
           <w:placeholder>
             <w:docPart w:val="DefaultPlaceholder_-1854013440"/>
@@ -8003,7 +8374,23 @@
               <w:rFonts w:asciiTheme="minorHAnsi" w:hAnsiTheme="minorHAnsi" w:cstheme="minorHAnsi"/>
               <w:color w:val="000000"/>
             </w:rPr>
-            <w:t>[76]</w:t>
+            <w:t xml:space="preserve">(Sim, </w:t>
+          </w:r>
+          <w:proofErr w:type="spellStart"/>
+          <w:r>
+            <w:rPr>
+              <w:rFonts w:asciiTheme="minorHAnsi" w:hAnsiTheme="minorHAnsi" w:cstheme="minorHAnsi"/>
+              <w:color w:val="000000"/>
+            </w:rPr>
+            <w:t>Teh</w:t>
+          </w:r>
+          <w:proofErr w:type="spellEnd"/>
+          <w:r>
+            <w:rPr>
+              <w:rFonts w:asciiTheme="minorHAnsi" w:hAnsiTheme="minorHAnsi" w:cstheme="minorHAnsi"/>
+              <w:color w:val="000000"/>
+            </w:rPr>
+            <w:t>, and Nia 2016)</w:t>
           </w:r>
         </w:sdtContent>
       </w:sdt>
@@ -8025,7 +8412,7 @@
             <w:rFonts w:asciiTheme="minorHAnsi" w:hAnsiTheme="minorHAnsi" w:cstheme="minorHAnsi"/>
             <w:color w:val="000000"/>
           </w:rPr>
-          <w:tag w:val="MENDELEY_CITATION_v3_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"/>
+          <w:tag w:val="MENDELEY_CITATION_v3_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"/>
           <w:id w:val="-163700490"/>
           <w:placeholder>
             <w:docPart w:val="DefaultPlaceholder_-1854013440"/>
@@ -8037,7 +8424,7 @@
               <w:rFonts w:asciiTheme="minorHAnsi" w:hAnsiTheme="minorHAnsi" w:cstheme="minorHAnsi"/>
               <w:color w:val="000000"/>
             </w:rPr>
-            <w:t>[76]</w:t>
+            <w:t>(Sim et al. 2016)</w:t>
           </w:r>
         </w:sdtContent>
       </w:sdt>
@@ -8081,7 +8468,7 @@
             <w:rFonts w:asciiTheme="minorHAnsi" w:hAnsiTheme="minorHAnsi" w:cstheme="minorHAnsi"/>
             <w:color w:val="000000"/>
           </w:rPr>
-          <w:tag w:val="MENDELEY_CITATION_v3_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"/>
+          <w:tag w:val="MENDELEY_CITATION_v3_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"/>
           <w:id w:val="687569843"/>
           <w:placeholder>
             <w:docPart w:val="DefaultPlaceholder_-1854013440"/>
@@ -8092,7 +8479,7 @@
             <w:rPr>
               <w:color w:val="000000"/>
             </w:rPr>
-            <w:t>[77]</w:t>
+            <w:t>(Elad and Aharon 2006)</w:t>
           </w:r>
         </w:sdtContent>
       </w:sdt>
@@ -8122,7 +8509,7 @@
             <w:rFonts w:asciiTheme="minorHAnsi" w:hAnsiTheme="minorHAnsi" w:cstheme="minorHAnsi"/>
             <w:color w:val="000000"/>
           </w:rPr>
-          <w:tag w:val="MENDELEY_CITATION_v3_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"/>
+          <w:tag w:val="MENDELEY_CITATION_v3_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"/>
           <w:id w:val="-953320425"/>
           <w:placeholder>
             <w:docPart w:val="DefaultPlaceholder_-1854013440"/>
@@ -8134,7 +8521,7 @@
               <w:rFonts w:asciiTheme="minorHAnsi" w:hAnsiTheme="minorHAnsi" w:cstheme="minorHAnsi"/>
               <w:color w:val="000000"/>
             </w:rPr>
-            <w:t>[78]</w:t>
+            <w:t>(Zhang, Zuo, Chen, et al. 2017)</w:t>
           </w:r>
         </w:sdtContent>
       </w:sdt>
@@ -8150,7 +8537,7 @@
             <w:rFonts w:asciiTheme="minorHAnsi" w:hAnsiTheme="minorHAnsi" w:cstheme="minorHAnsi"/>
             <w:color w:val="000000"/>
           </w:rPr>
-          <w:tag w:val="MENDELEY_CITATION_v3_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"/>
+          <w:tag w:val="MENDELEY_CITATION_v3_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"/>
           <w:id w:val="-1396659111"/>
           <w:placeholder>
             <w:docPart w:val="DefaultPlaceholder_-1854013440"/>
@@ -8162,7 +8549,7 @@
               <w:rFonts w:asciiTheme="minorHAnsi" w:hAnsiTheme="minorHAnsi" w:cstheme="minorHAnsi"/>
               <w:color w:val="000000"/>
             </w:rPr>
-            <w:t>[78]</w:t>
+            <w:t>(Zhang, Zuo, Chen, et al. 2017)</w:t>
           </w:r>
         </w:sdtContent>
       </w:sdt>
@@ -8178,7 +8565,7 @@
             <w:rFonts w:asciiTheme="minorHAnsi" w:hAnsiTheme="minorHAnsi" w:cstheme="minorHAnsi"/>
             <w:color w:val="000000"/>
           </w:rPr>
-          <w:tag w:val="MENDELEY_CITATION_v3_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"/>
+          <w:tag w:val="MENDELEY_CITATION_v3_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"/>
           <w:id w:val="-391807815"/>
           <w:placeholder>
             <w:docPart w:val="DefaultPlaceholder_-1854013440"/>
@@ -8190,7 +8577,7 @@
               <w:rFonts w:asciiTheme="minorHAnsi" w:hAnsiTheme="minorHAnsi" w:cstheme="minorHAnsi"/>
               <w:color w:val="000000"/>
             </w:rPr>
-            <w:t>[78]</w:t>
+            <w:t>(Zhang, Zuo, Chen, et al. 2017)</w:t>
           </w:r>
         </w:sdtContent>
       </w:sdt>
@@ -8212,73 +8599,73 @@
         <w:rPr>
           <w:rFonts w:asciiTheme="minorHAnsi" w:hAnsiTheme="minorHAnsi" w:cstheme="minorHAnsi"/>
         </w:rPr>
+        <w:t>Applying and tailoring deep denoisers to 3D TEM data could significantly enhance reconstruction quality from noisy tilt projections. The high capacity of deep networks may better capture noise characteristics compared to hand-crafted models. Overall, learned denoising provides new opportunities to overcome resolution limits imposed by noise in TEM imaging.</w:t>
+      </w:r>
+    </w:p>
+    <w:p>
+      <w:pPr>
+        <w:ind w:left="720" w:hanging="720"/>
+        <w:rPr>
+          <w:b/>
+          <w:bCs/>
+          <w:sz w:val="48"/>
+          <w:szCs w:val="48"/>
+        </w:rPr>
+      </w:pPr>
+    </w:p>
+    <w:p>
+      <w:pPr>
+        <w:ind w:left="360"/>
+        <w:rPr>
+          <w:b/>
+          <w:bCs/>
+          <w:sz w:val="48"/>
+          <w:szCs w:val="48"/>
+        </w:rPr>
+      </w:pPr>
+    </w:p>
+    <w:p>
+      <w:pPr>
+        <w:ind w:left="360"/>
+        <w:rPr>
+          <w:b/>
+          <w:bCs/>
+          <w:sz w:val="48"/>
+          <w:szCs w:val="48"/>
+        </w:rPr>
+      </w:pPr>
+    </w:p>
+    <w:p>
+      <w:pPr>
+        <w:rPr>
+          <w:b/>
+          <w:bCs/>
+          <w:sz w:val="48"/>
+          <w:szCs w:val="48"/>
+        </w:rPr>
+      </w:pPr>
+      <w:r>
+        <w:rPr>
+          <w:b/>
+          <w:bCs/>
+          <w:sz w:val="48"/>
+          <w:szCs w:val="48"/>
+        </w:rPr>
+        <w:t>3D Convolutional Neural Networks</w:t>
+      </w:r>
+    </w:p>
+    <w:p>
+      <w:pPr>
+        <w:pStyle w:val="NormalWeb"/>
+        <w:rPr>
+          <w:rFonts w:asciiTheme="minorHAnsi" w:hAnsiTheme="minorHAnsi" w:cstheme="minorHAnsi"/>
+        </w:rPr>
+      </w:pPr>
+      <w:r>
+        <w:rPr>
+          <w:rFonts w:asciiTheme="minorHAnsi" w:hAnsiTheme="minorHAnsi" w:cstheme="minorHAnsi"/>
+        </w:rPr>
         <w:lastRenderedPageBreak/>
-        <w:t>Applying and tailoring deep denoisers to 3D TEM data could significantly enhance reconstruction quality from noisy tilt projections. The high capacity of deep networks may better capture noise characteristics compared to hand-crafted models. Overall, learned denoising provides new opportunities to overcome resolution limits imposed by noise in TEM imaging.</w:t>
-      </w:r>
-    </w:p>
-    <w:p>
-      <w:pPr>
-        <w:ind w:left="720" w:hanging="720"/>
-        <w:rPr>
-          <w:b/>
-          <w:bCs/>
-          <w:sz w:val="48"/>
-          <w:szCs w:val="48"/>
-        </w:rPr>
-      </w:pPr>
-    </w:p>
-    <w:p>
-      <w:pPr>
-        <w:ind w:left="360"/>
-        <w:rPr>
-          <w:b/>
-          <w:bCs/>
-          <w:sz w:val="48"/>
-          <w:szCs w:val="48"/>
-        </w:rPr>
-      </w:pPr>
-    </w:p>
-    <w:p>
-      <w:pPr>
-        <w:ind w:left="360"/>
-        <w:rPr>
-          <w:b/>
-          <w:bCs/>
-          <w:sz w:val="48"/>
-          <w:szCs w:val="48"/>
-        </w:rPr>
-      </w:pPr>
-    </w:p>
-    <w:p>
-      <w:pPr>
-        <w:rPr>
-          <w:b/>
-          <w:bCs/>
-          <w:sz w:val="48"/>
-          <w:szCs w:val="48"/>
-        </w:rPr>
-      </w:pPr>
-      <w:r>
-        <w:rPr>
-          <w:b/>
-          <w:bCs/>
-          <w:sz w:val="48"/>
-          <w:szCs w:val="48"/>
-        </w:rPr>
-        <w:t>3D Convolutional Neural Networks</w:t>
-      </w:r>
-    </w:p>
-    <w:p>
-      <w:pPr>
-        <w:pStyle w:val="NormalWeb"/>
-        <w:rPr>
-          <w:rFonts w:asciiTheme="minorHAnsi" w:hAnsiTheme="minorHAnsi" w:cstheme="minorHAnsi"/>
-        </w:rPr>
-      </w:pPr>
-      <w:r>
-        <w:rPr>
-          <w:rFonts w:asciiTheme="minorHAnsi" w:hAnsiTheme="minorHAnsi" w:cstheme="minorHAnsi"/>
-        </w:rPr>
         <w:t xml:space="preserve">3D Convolutional Neural Networks (CNNs) are a powerful tool that </w:t>
       </w:r>
       <w:proofErr w:type="gramStart"/>
@@ -8301,7 +8688,7 @@
             <w:rFonts w:asciiTheme="minorHAnsi" w:hAnsiTheme="minorHAnsi" w:cstheme="minorHAnsi"/>
             <w:color w:val="000000"/>
           </w:rPr>
-          <w:tag w:val="MENDELEY_CITATION_v3_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"/>
+          <w:tag w:val="MENDELEY_CITATION_v3_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"/>
           <w:id w:val="-242407982"/>
           <w:placeholder>
             <w:docPart w:val="DefaultPlaceholder_-1854013440"/>
@@ -8313,7 +8700,7 @@
               <w:rFonts w:asciiTheme="minorHAnsi" w:hAnsiTheme="minorHAnsi" w:cstheme="minorHAnsi"/>
               <w:color w:val="000000"/>
             </w:rPr>
-            <w:t>[79]</w:t>
+            <w:t>(Çiçek et al. 2016)</w:t>
           </w:r>
         </w:sdtContent>
       </w:sdt>
@@ -8343,7 +8730,7 @@
             <w:rFonts w:asciiTheme="minorHAnsi" w:hAnsiTheme="minorHAnsi" w:cstheme="minorHAnsi"/>
             <w:color w:val="000000"/>
           </w:rPr>
-          <w:tag w:val="MENDELEY_CITATION_v3_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"/>
+          <w:tag w:val="MENDELEY_CITATION_v3_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"/>
           <w:id w:val="-1169866053"/>
           <w:placeholder>
             <w:docPart w:val="DefaultPlaceholder_-1854013440"/>
@@ -8355,7 +8742,23 @@
               <w:rFonts w:asciiTheme="minorHAnsi" w:hAnsiTheme="minorHAnsi" w:cstheme="minorHAnsi"/>
               <w:color w:val="000000"/>
             </w:rPr>
-            <w:t>[80]</w:t>
+            <w:t>(</w:t>
+          </w:r>
+          <w:proofErr w:type="spellStart"/>
+          <w:r>
+            <w:rPr>
+              <w:rFonts w:asciiTheme="minorHAnsi" w:hAnsiTheme="minorHAnsi" w:cstheme="minorHAnsi"/>
+              <w:color w:val="000000"/>
+            </w:rPr>
+            <w:t>Gondara</w:t>
+          </w:r>
+          <w:proofErr w:type="spellEnd"/>
+          <w:r>
+            <w:rPr>
+              <w:rFonts w:asciiTheme="minorHAnsi" w:hAnsiTheme="minorHAnsi" w:cstheme="minorHAnsi"/>
+              <w:color w:val="000000"/>
+            </w:rPr>
+            <w:t xml:space="preserve"> n.d.)</w:t>
           </w:r>
         </w:sdtContent>
       </w:sdt>
@@ -8400,7 +8803,7 @@
             <w:rFonts w:asciiTheme="minorHAnsi" w:hAnsiTheme="minorHAnsi" w:cstheme="minorHAnsi"/>
             <w:color w:val="000000"/>
           </w:rPr>
-          <w:tag w:val="MENDELEY_CITATION_v3_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"/>
+          <w:tag w:val="MENDELEY_CITATION_v3_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"/>
           <w:id w:val="-95942216"/>
           <w:placeholder>
             <w:docPart w:val="DefaultPlaceholder_-1854013440"/>
@@ -8412,7 +8815,7 @@
               <w:rFonts w:asciiTheme="minorHAnsi" w:hAnsiTheme="minorHAnsi" w:cstheme="minorHAnsi"/>
               <w:color w:val="000000"/>
             </w:rPr>
-            <w:t>[47], [53]</w:t>
+            <w:t>(Moawad et al. 2020; Zhang, Zuo, Gu, et al. 2017)</w:t>
           </w:r>
         </w:sdtContent>
       </w:sdt>
@@ -8448,14 +8851,7 @@
         <w:rPr>
           <w:rFonts w:asciiTheme="minorHAnsi" w:hAnsiTheme="minorHAnsi" w:cstheme="minorHAnsi"/>
         </w:rPr>
-        <w:t xml:space="preserve">This unique combination enables the joint learning of multi-scale representations, in which the CNN provides top-down semantic guidance, while the MLP preserves the bottom-up spatial details. In the context of TEM data, this dual approach could effectively capture both anatomical priors and the fine structural variations that are typically present. The global-local modeling provided by this combination may enable accurate reconstruction from sparse, noisy </w:t>
-      </w:r>
-      <w:r>
-        <w:rPr>
-          <w:rFonts w:asciiTheme="minorHAnsi" w:hAnsiTheme="minorHAnsi" w:cstheme="minorHAnsi"/>
-        </w:rPr>
-        <w:lastRenderedPageBreak/>
-        <w:t>tilt series projections, thereby potentially revolutionizing the way we handle and interpret such data.</w:t>
+        <w:t>This unique combination enables the joint learning of multi-scale representations, in which the CNN provides top-down semantic guidance, while the MLP preserves the bottom-up spatial details. In the context of TEM data, this dual approach could effectively capture both anatomical priors and the fine structural variations that are typically present. The global-local modeling provided by this combination may enable accurate reconstruction from sparse, noisy tilt series projections, thereby potentially revolutionizing the way we handle and interpret such data.</w:t>
       </w:r>
     </w:p>
     <w:p>
@@ -8535,7 +8931,7 @@
             <w:rFonts w:asciiTheme="minorHAnsi" w:hAnsiTheme="minorHAnsi" w:cstheme="minorHAnsi"/>
             <w:color w:val="000000"/>
           </w:rPr>
-          <w:tag w:val="MENDELEY_CITATION_v3_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"/>
+          <w:tag w:val="MENDELEY_CITATION_v3_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"/>
           <w:id w:val="2122028225"/>
           <w:placeholder>
             <w:docPart w:val="DefaultPlaceholder_-1854013440"/>
@@ -8546,7 +8942,7 @@
             <w:rPr>
               <w:color w:val="000000"/>
             </w:rPr>
-            <w:t>[19]</w:t>
+            <w:t>(Chen and Williams 2023)</w:t>
           </w:r>
         </w:sdtContent>
       </w:sdt>
@@ -8568,6 +8964,7 @@
         <w:rPr>
           <w:rFonts w:asciiTheme="minorHAnsi" w:hAnsiTheme="minorHAnsi" w:cstheme="minorHAnsi"/>
         </w:rPr>
+        <w:lastRenderedPageBreak/>
         <w:t xml:space="preserve">More recent learning-based strategies use neural networks to implicitly infer scene structure and appearance for high quality view synthesis </w:t>
       </w:r>
       <w:sdt>
@@ -8576,7 +8973,7 @@
             <w:rFonts w:asciiTheme="minorHAnsi" w:hAnsiTheme="minorHAnsi" w:cstheme="minorHAnsi"/>
             <w:color w:val="000000"/>
           </w:rPr>
-          <w:tag w:val="MENDELEY_CITATION_v3_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"/>
+          <w:tag w:val="MENDELEY_CITATION_v3_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"/>
           <w:id w:val="383449495"/>
           <w:placeholder>
             <w:docPart w:val="DefaultPlaceholder_-1854013440"/>
@@ -8587,7 +8984,7 @@
             <w:rPr>
               <w:color w:val="000000"/>
             </w:rPr>
-            <w:t>[81]</w:t>
+            <w:t>(McMillan and Bishop 1995)</w:t>
           </w:r>
         </w:sdtContent>
       </w:sdt>
@@ -8617,7 +9014,7 @@
             <w:rFonts w:asciiTheme="minorHAnsi" w:hAnsiTheme="minorHAnsi" w:cstheme="minorHAnsi"/>
             <w:color w:val="000000"/>
           </w:rPr>
-          <w:tag w:val="MENDELEY_CITATION_v3_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"/>
+          <w:tag w:val="MENDELEY_CITATION_v3_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"/>
           <w:id w:val="2139750041"/>
           <w:placeholder>
             <w:docPart w:val="DefaultPlaceholder_-1854013440"/>
@@ -8629,7 +9026,7 @@
               <w:rFonts w:asciiTheme="minorHAnsi" w:hAnsiTheme="minorHAnsi" w:cstheme="minorHAnsi"/>
               <w:color w:val="000000"/>
             </w:rPr>
-            <w:t>[11]</w:t>
+            <w:t>(Mildenhall et al. 2020)</w:t>
           </w:r>
         </w:sdtContent>
       </w:sdt>
@@ -8909,7 +9306,6 @@
           <w:sz w:val="48"/>
           <w:szCs w:val="48"/>
         </w:rPr>
-        <w:lastRenderedPageBreak/>
         <w:t>Method</w:t>
       </w:r>
     </w:p>
@@ -9095,7 +9491,6 @@
           <w:sz w:val="48"/>
           <w:szCs w:val="48"/>
         </w:rPr>
-        <w:lastRenderedPageBreak/>
         <w:t>Datasets:</w:t>
       </w:r>
     </w:p>
@@ -9281,7 +9676,6 @@
           <w:sz w:val="48"/>
           <w:szCs w:val="48"/>
         </w:rPr>
-        <w:lastRenderedPageBreak/>
         <w:t>Experiments</w:t>
       </w:r>
     </w:p>
@@ -9467,7 +9861,6 @@
           <w:sz w:val="48"/>
           <w:szCs w:val="48"/>
         </w:rPr>
-        <w:lastRenderedPageBreak/>
         <w:t>Results</w:t>
       </w:r>
     </w:p>
@@ -9653,7 +10046,6 @@
           <w:sz w:val="48"/>
           <w:szCs w:val="48"/>
         </w:rPr>
-        <w:lastRenderedPageBreak/>
         <w:t>Limitation and Future work</w:t>
       </w:r>
     </w:p>
@@ -9839,7 +10231,6 @@
           <w:sz w:val="48"/>
           <w:szCs w:val="48"/>
         </w:rPr>
-        <w:lastRenderedPageBreak/>
         <w:t>Discussion and Conclusion</w:t>
       </w:r>
     </w:p>
@@ -10025,7 +10416,6 @@
           <w:sz w:val="48"/>
           <w:szCs w:val="48"/>
         </w:rPr>
-        <w:lastRenderedPageBreak/>
         <w:t>faasf</w:t>
       </w:r>
     </w:p>
@@ -11840,7 +12230,6 @@
     <w:sig w:usb0="E4002EFF" w:usb1="C200247B" w:usb2="00000009" w:usb3="00000000" w:csb0="000001FF" w:csb1="00000000"/>
   </w:font>
   <w:font w:name="Open Sans">
-    <w:altName w:val="Segoe UI"/>
     <w:charset w:val="00"/>
     <w:family w:val="swiss"/>
     <w:pitch w:val="variable"/>
@@ -11895,6 +12284,7 @@
     <w:rsid w:val="00C929A8"/>
     <w:rsid w:val="00D64ADA"/>
     <w:rsid w:val="00DF1AF3"/>
+    <w:rsid w:val="00E23B16"/>
     <w:rsid w:val="00E67EA8"/>
     <w:rsid w:val="00F102FA"/>
   </w:rsids>
@@ -12671,18 +13061,33 @@
   <wetp:taskpane dockstate="right" visibility="0" width="438" row="1">
     <wetp:webextensionref xmlns:r="http://schemas.openxmlformats.org/officeDocument/2006/relationships" r:id="rId1"/>
   </wetp:taskpane>
+  <wetp:taskpane dockstate="right" visibility="0" width="438" row="2">
+    <wetp:webextensionref xmlns:r="http://schemas.openxmlformats.org/officeDocument/2006/relationships" r:id="rId2"/>
+  </wetp:taskpane>
 </wetp:taskpanes>
 </file>
 
 <file path=word/webextensions/webextension1.xml><?xml version="1.0" encoding="utf-8"?>
-<we:webextension xmlns:we="http://schemas.microsoft.com/office/webextensions/webextension/2010/11" id="{26086309-27F7-4237-97B1-C4B1706F9D26}">
+<we:webextension xmlns:we="http://schemas.microsoft.com/office/webextensions/webextension/2010/11" id="{8C91A684-978C-417D-BB63-3D3A0907B76F}">
+  <we:reference id="wa200000368" version="1.0.0.0" store="en-US" storeType="OMEX"/>
+  <we:alternateReferences>
+    <we:reference id="WA200000368" version="1.0.0.0" store="WA200000368" storeType="OMEX"/>
+  </we:alternateReferences>
+  <we:properties/>
+  <we:bindings/>
+  <we:snapshot xmlns:r="http://schemas.openxmlformats.org/officeDocument/2006/relationships"/>
+</we:webextension>
+</file>
+
+<file path=word/webextensions/webextension2.xml><?xml version="1.0" encoding="utf-8"?>
+<we:webextension xmlns:we="http://schemas.microsoft.com/office/webextensions/webextension/2010/11" id="{C40F3498-5E30-4002-BE7E-F3E862809FD8}">
   <we:reference id="wa104382081" version="1.55.1.0" store="en-001" storeType="OMEX"/>
   <we:alternateReferences>
     <we:reference id="wa104382081" version="1.55.1.0" store="en-001" storeType="OMEX"/>
   </we:alternateReferences>
   <we:properties>
-    <we:property name="MENDELEY_CITATIONS" value="[{&quot;citationID&quot;:&quot;MENDELEY_CITATION_4a37dcd8-aa6f-4734-97ed-13e19fb0a96a&quot;,&quot;properties&quot;:{&quot;noteIndex&quot;:0},&quot;isEdited&quot;:false,&quot;manualOverride&quot;:{&quot;isManuallyOverridden&quot;:false,&quot;citeprocText&quot;:&quot;[1]&quot;,&quot;manualOverrideText&quot;:&quot;&quot;},&quot;citationTag&quot;:&quot;MENDELEY_CITATION_v3_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&quot;,&quot;citationItems&quot;:[{&quot;id&quot;:&quot;a48bb029-7ccf-3785-af35-782fc95d669d&quot;,&quot;itemData&quot;:{&quot;type&quot;:&quot;article-journal&quot;,&quot;id&quot;:&quot;a48bb029-7ccf-3785-af35-782fc95d669d&quot;,&quot;title&quot;:&quot;Electron tomography—a tool for ultrastructural 3D visualization in cell biology and histology&quot;,&quot;author&quot;:[{&quot;family&quot;:&quot;Neumüller&quot;,&quot;given&quot;:&quot;Josef&quot;,&quot;parse-names&quot;:false,&quot;dropping-particle&quot;:&quot;&quot;,&quot;non-dropping-particle&quot;:&quot;&quot;}],&quot;container-title&quot;:&quot;Wiener Medizinische Wochenschrift (1946)&quot;,&quot;container-title-short&quot;:&quot;Wien Med Wochenschr&quot;,&quot;accessed&quot;:{&quot;date-parts&quot;:[[2023,9,17]]},&quot;DOI&quot;:&quot;10.1007/S10354-018-0646-Y&quot;,&quot;ISSN&quot;:&quot;1563258X&quot;,&quot;PMID&quot;:&quot;30084092&quot;,&quot;URL&quot;:&quot;/pmc/articles/PMC6132546/&quot;,&quot;issued&quot;:{&quot;date-parts&quot;:[[2018,9,1]]},&quot;page&quot;:&quot;322&quot;,&quot;abstract&quot;:&quot;Electron tomography (ET) was developed to overcome some of the problems associated reconstructing three-dimensional (3D) images from 2D election microscopy data from ultrathin slices. Virtual sections of semithin sample are obtained by incremental rotation of the target and this information is used to assemble a 3D image. Herein, we provide an instruction to ET including the physical principle, possibilities, and limitations. We review the development of innovative methods and highlight important investigations performed in our department and with our collaborators. ET has opened up the third dimension at the ultrastructural level and represents a milestone in structural molecular biology.&quot;,&quot;publisher&quot;:&quot;Springer&quot;,&quot;issue&quot;:&quot;11&quot;,&quot;volume&quot;:&quot;168&quot;},&quot;isTemporary&quot;:false}]},{&quot;citationID&quot;:&quot;MENDELEY_CITATION_30a4cb97-c10e-4483-b328-824d8b5fa766&quot;,&quot;properties&quot;:{&quot;noteIndex&quot;:0},&quot;isEdited&quot;:false,&quot;manualOverride&quot;:{&quot;isManuallyOverridden&quot;:false,&quot;citeprocText&quot;:&quot;[2]&quot;,&quot;manualOverrideText&quot;:&quot;&quot;},&quot;citationTag&quot;:&quot;MENDELEY_CITATION_v3_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&quot;,&quot;citationItems&quot;:[{&quot;id&quot;:&quot;fe45eefa-0a00-35c7-b207-a84c9cf027ca&quot;,&quot;itemData&quot;:{&quot;type&quot;:&quot;article-journal&quot;,&quot;id&quot;:&quot;fe45eefa-0a00-35c7-b207-a84c9cf027ca&quot;,&quot;title&quot;:&quot;Rapid tilt-series acquisition for electron cryotomography&quot;,&quot;author&quot;:[{&quot;family&quot;:&quot;Chreifi&quot;,&quot;given&quot;:&quot;Georges&quot;,&quot;parse-names&quot;:false,&quot;dropping-particle&quot;:&quot;&quot;,&quot;non-dropping-particle&quot;:&quot;&quot;},{&quot;family&quot;:&quot;Chen&quot;,&quot;given&quot;:&quot;Songye&quot;,&quot;parse-names&quot;:false,&quot;dropping-particle&quot;:&quot;&quot;,&quot;non-dropping-particle&quot;:&quot;&quot;},{&quot;family&quot;:&quot;Metskas&quot;,&quot;given&quot;:&quot;Lauren Ann&quot;,&quot;parse-names&quot;:false,&quot;dropping-particle&quot;:&quot;&quot;,&quot;non-dropping-particle&quot;:&quot;&quot;},{&quot;family&quot;:&quot;Kaplan&quot;,&quot;given&quot;:&quot;Mohammed&quot;,&quot;parse-names&quot;:false,&quot;dropping-particle&quot;:&quot;&quot;,&quot;non-dropping-particle&quot;:&quot;&quot;},{&quot;family&quot;:&quot;Jensen&quot;,&quot;given&quot;:&quot;Grant J.&quot;,&quot;parse-names&quot;:false,&quot;dropping-particle&quot;:&quot;&quot;,&quot;non-dropping-particle&quot;:&quot;&quot;}],&quot;container-title&quot;:&quot;Journal of Structural Biology&quot;,&quot;container-title-short&quot;:&quot;J Struct Biol&quot;,&quot;accessed&quot;:{&quot;date-parts&quot;:[[2023,9,17]]},&quot;DOI&quot;:&quot;10.1016/J.JSB.2018.12.008&quot;,&quot;ISSN&quot;:&quot;1047-8477&quot;,&quot;PMID&quot;:&quot;30639925&quot;,&quot;issued&quot;:{&quot;date-parts&quot;:[[2019,2,1]]},&quot;page&quot;:&quot;163-169&quot;,&quot;abstract&quot;:&quot;Using a new Titan Krios stage equipped with a single-axis holder, we developed two methods to accelerate the collection of tilt-series. We demonstrate a continuous-tilting method that can record a tilt-series in seconds, but with loss of details finer than ∼4 nm. We also demonstrate a fast-incremental method that can record a tilt-series several-fold faster than current methods and with similar resolution. We characterize the utility of both methods in real biological electron cryotomography workflows. We identify opportunities for further improvements in hardware and software and speculate on the impact such advances could have on structural biology.&quot;,&quot;publisher&quot;:&quot;Academic Press&quot;,&quot;issue&quot;:&quot;2&quot;,&quot;volume&quot;:&quot;205&quot;},&quot;isTemporary&quot;:false}]},{&quot;citationID&quot;:&quot;MENDELEY_CITATION_e522643e-4d71-45ed-b67e-e0f082702069&quot;,&quot;properties&quot;:{&quot;noteIndex&quot;:0},&quot;isEdited&quot;:false,&quot;manualOverride&quot;:{&quot;isManuallyOverridden&quot;:false,&quot;citeprocText&quot;:&quot;[3]&quot;,&quot;manualOverrideText&quot;:&quot;&quot;},&quot;citationTag&quot;:&quot;MENDELEY_CITATION_v3_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&quot;,&quot;citationItems&quot;:[{&quot;id&quot;:&quot;9ddb4baf-88cd-3731-83b9-61bdd56b7d07&quot;,&quot;itemData&quot;:{&quot;type&quot;:&quot;article-journal&quot;,&quot;id&quot;:&quot;9ddb4baf-88cd-3731-83b9-61bdd56b7d07&quot;,&quot;title&quot;:&quot;It’s noisy out there! A review of denoising techniques in cryo-electron tomography&quot;,&quot;author&quot;:[{&quot;family&quot;:&quot;Frangakis&quot;,&quot;given&quot;:&quot;Achilleas S.&quot;,&quot;parse-names&quot;:false,&quot;dropping-particle&quot;:&quot;&quot;,&quot;non-dropping-particle&quot;:&quot;&quot;}],&quot;container-title&quot;:&quot;Journal of Structural Biology&quot;,&quot;container-title-short&quot;:&quot;J Struct Biol&quot;,&quot;accessed&quot;:{&quot;date-parts&quot;:[[2023,9,17]]},&quot;DOI&quot;:&quot;10.1016/J.JSB.2021.107804&quot;,&quot;ISSN&quot;:&quot;1047-8477&quot;,&quot;PMID&quot;:&quot;34732363&quot;,&quot;issued&quot;:{&quot;date-parts&quot;:[[2021,12,1]]},&quot;page&quot;:&quot;107804&quot;,&quot;abstract&quot;:&quot;Cryo-electron tomography is the only technique that can provide sub-nanometer resolved images of cell regions or even whole cells, without the need of labeling or staining methods. Technological advances over the past decade in electron microscope stability, cameras, stage precision and software have resulted in faster acquisition speeds and considerably improved resolution. In pursuit of even better image resolution, researchers seek to reduce noise – a crucial factor affecting the reliability of the tomogram interpretation and ultimately limiting the achieved resolution. Sub-tomogram averaging is the method of choice for reducing noise in repetitive objects. However, when averaging is not applicable, a trade-off between reducing noise and conserving genuine image details must be achieved. Thus, denoising is an important process that improves the interpretability of the tomogram not only directly but also by facilitating other downstream tasks, such as segmentation and 3D visualization. Here, I review contemporary denoising techniques for cryo-electron tomography by taking into account noise-specific properties of both reconstruction and detector noise. The outcomes of different techniques are compared, in order to help researchers select the most appropriate for each dataset and to achieve better and more reliable interpretation of the tomograms.&quot;,&quot;publisher&quot;:&quot;Academic Press&quot;,&quot;issue&quot;:&quot;4&quot;,&quot;volume&quot;:&quot;213&quot;},&quot;isTemporary&quot;:false}]},{&quot;citationID&quot;:&quot;MENDELEY_CITATION_8fe17078-4cdf-4325-ba0b-3d3e2e3832ab&quot;,&quot;properties&quot;:{&quot;noteIndex&quot;:0},&quot;isEdited&quot;:false,&quot;manualOverride&quot;:{&quot;isManuallyOverridden&quot;:false,&quot;citeprocText&quot;:&quot;[4]&quot;,&quot;manualOverrideText&quot;:&quot;&quot;},&quot;citationTag&quot;:&quot;MENDELEY_CITATION_v3_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&quot;,&quot;citationItems&quot;:[{&quot;id&quot;:&quot;f932539f-89ac-3571-bd03-f201e7da7995&quot;,&quot;itemData&quot;:{&quot;type&quot;:&quot;article-journal&quot;,&quot;id&quot;:&quot;f932539f-89ac-3571-bd03-f201e7da7995&quot;,&quot;title&quot;:&quot;Noise and Its Effects on the Low-Voltage SEM&quot;,&quot;author&quot;:[{&quot;family&quot;:&quot;Joy&quot;,&quot;given&quot;:&quot;David C.&quot;,&quot;parse-names&quot;:false,&quot;dropping-particle&quot;:&quot;&quot;,&quot;non-dropping-particle&quot;:&quot;&quot;}],&quot;container-title&quot;:&quot;Biological Low-Voltage Scanning Electron Microscopy&quot;,&quot;accessed&quot;:{&quot;date-parts&quot;:[[2023,9,17]]},&quot;DOI&quot;:&quot;10.1007/978-0-387-72972-5_4&quot;,&quot;URL&quot;:&quot;https://link.springer.com/chapter/10.1007/978-0-387-72972-5_4&quot;,&quot;issued&quot;:{&quot;date-parts&quot;:[[2008,11,30]]},&quot;page&quot;:&quot;129-144&quot;,&quot;abstract&quot;:&quot;Noise is the single most important limiting factor in scanning electron microscopy. Because of the presence of noise, we are forced to operate the SEM to maximize the available beam current and the beam dose (current × time) at the expense of degraded image resolution, increased charging, and more sample damage. Recent developments in high-performance electron guns, aberration correctors, and lenses are all part of an attempt to attain control of the noise while still achieving ever higher levels of resolution. In this chapter, we will examine noise in the SEM, its origin and properties, its measurement, and how the properties of the detectors used for the collection of secondary emission (SE) electrons and backscatter electrons (BSE) signals affect the noise.&quot;,&quot;publisher&quot;:&quot;Springer, New York, NY&quot;,&quot;container-title-short&quot;:&quot;&quot;},&quot;isTemporary&quot;:false}]},{&quot;citationID&quot;:&quot;MENDELEY_CITATION_df26496d-726d-417a-9394-8a133b8e0f63&quot;,&quot;properties&quot;:{&quot;noteIndex&quot;:0},&quot;isEdited&quot;:false,&quot;manualOverride&quot;:{&quot;isManuallyOverridden&quot;:false,&quot;citeprocText&quot;:&quot;[5]&quot;,&quot;manualOverrideText&quot;:&quot;&quot;},&quot;citationTag&quot;:&quot;MENDELEY_CITATION_v3_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&quot;,&quot;citationItems&quot;:[{&quot;id&quot;:&quot;7826557b-18b8-31da-8725-abbe9d3f1d71&quot;,&quot;itemData&quot;:{&quot;type&quot;:&quot;article-journal&quot;,&quot;id&quot;:&quot;7826557b-18b8-31da-8725-abbe9d3f1d71&quot;,&quot;title&quot;:&quot;Recognizing and Preventing Artifacts in Microscopy: A Roundtable Discussion&quot;,&quot;author&quot;:[{&quot;family&quot;:&quot;Ellis&quot;,&quot;given&quot;:&quot;E Ann&quot;,&quot;parse-names&quot;:false,&quot;dropping-particle&quot;:&quot;&quot;,&quot;non-dropping-particle&quot;:&quot;&quot;},{&quot;family&quot;:&quot;Cohen-Gould&quot;,&quot;given&quot;:&quot;Leona&quot;,&quot;parse-names&quot;:false,&quot;dropping-particle&quot;:&quot;&quot;,&quot;non-dropping-particle&quot;:&quot;&quot;}],&quot;container-title&quot;:&quot;Microsc. Microanal&quot;,&quot;accessed&quot;:{&quot;date-parts&quot;:[[2023,9,17]]},&quot;DOI&quot;:&quot;10.1017/S1431927616011211&quot;,&quot;URL&quot;:&quot;https://doi.org/10.1017/S1431927616011211&quot;,&quot;issued&quot;:{&quot;date-parts&quot;:[[1927]]},&quot;page&quot;:&quot;2016&quot;,&quot;abstract&quot;:&quot;In 1991 the Technologists' Forum presented a symposium on artifacts in biological electron microscopy [1]. Since that time the topic has not been re-visited in our symposia, special topics or rountable discussions. Artifacts are damage caused in specimen preparation and can be confused with specimen ultrastructure. Many artifacts are a result of mechanical or chemical action during sample preparation and some artifacts are due to irradiation by the electron beam during examination of the specimen in the microscope. Recognizing specimen damage is the initial step in preventing the same problem in future preparations and not reporting erroneous data. Examination of nanoparticles by transmission electron microscopy (TEM) has become an important method for characterizing these particles. Clumping of particles on grids often occurs if grids are not glow discharged before use [to change a hydrophobic surface to a hydrophilic surface] or the solution of the particles is too concentrated. If negative staining is a part of the preparation, there should be attention to the choice of stain, concentration and pH [2]. Depending on the specimen, drying artifacts may change the characterization of the nanoparticles [3]. Bacterial flagella often drop off if acidic stains are used and some structures can best be preserved by pre-fixation with 1% (vol/vol) aqueous glutaraldehyde prior to negative staining. Artifacts in sections can be the result of poor ultramicrotomy skills or problems in embedding. Microtomy problems range from loose fittings with the microtome and specimen, too large block face, improper setup of the cutting arc and dirt or damaged areas on the knife edge. Poor dehydration and infiltration as well as improperly polymerized resins contribute to artifacts in sections [4]. Uranyl acetate is an important reagent in fixation and staining of biological specimens; however, it can also be the source of significant artifacts if used inappropriately. En bloc staining with uranyl acetate extracts glycogen and use of uranyl stains in the presence of phosphate buffers results in needlelike crystals all over the specimen or grid. There are methods to remove these stain artifacts [5, 6]; but it is better not to allow the formation of these artifacts. Post staining of grids with uranyl acetate followed by lead citrate is a common source of artifacts. One source of problems is old stains which often result in poor staining or require longer staining times which can result in stain precipitates due to drying. The correct pH of lead stains is 12 and this can best be achieved by using commercially prepared carbonate-free solutions of 1N NaOH [7]. The quality of the water that is used to prepare stains and wash grids is also important. If the laboratory deionized water supply is not of the best quality, it may be necessary to purchase distilled or HPLC grade water just for preparing stains and staining grids. A perplexing problem with glutaraldehyde and osmium fixation is the presence of electron dense precipitates in sections. The use of divalent cations can result in precipitates of proteins. Magnesium (Mg ++) is preferred to calcium (Ca ++) since it is a smaller molecule and at low concentrations does not precipitate proteins as readily[8]. In some tissues this may be a problem if phosphate buffers are used 2074&quot;,&quot;volume&quot;:&quot;22&quot;,&quot;container-title-short&quot;:&quot;&quot;},&quot;isTemporary&quot;:false}]},{&quot;citationID&quot;:&quot;MENDELEY_CITATION_99e8987d-a30e-460a-8afe-484fd6a1d3e8&quot;,&quot;properties&quot;:{&quot;noteIndex&quot;:0},&quot;isEdited&quot;:false,&quot;manualOverride&quot;:{&quot;isManuallyOverridden&quot;:false,&quot;citeprocText&quot;:&quot;[6], [7]&quot;,&quot;manualOverrideText&quot;:&quot;&quot;},&quot;citationTag&quot;:&quot;MENDELEY_CITATION_v3_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&quot;,&quot;citationItems&quot;:[{&quot;id&quot;:&quot;f0db71f1-4b4e-3cbc-894d-82b2218b942f&quot;,&quot;itemData&quot;:{&quot;type&quot;:&quot;article-journal&quot;,&quot;id&quot;:&quot;f0db71f1-4b4e-3cbc-894d-82b2218b942f&quot;,&quot;title&quot;:&quot;TOMOBFLOW: feature-preserving noise filtering for electron tomography&quot;,&quot;author&quot;:[{&quot;family&quot;:&quot;Fernandez&quot;,&quot;given&quot;:&quot;Jose Jesus&quot;,&quot;parse-names&quot;:false,&quot;dropping-particle&quot;:&quot;&quot;,&quot;non-dropping-particle&quot;:&quot;&quot;}],&quot;container-title&quot;:&quot;BMC bioinformatics&quot;,&quot;container-title-short&quot;:&quot;BMC Bioinformatics&quot;,&quot;accessed&quot;:{&quot;date-parts&quot;:[[2023,9,17]]},&quot;DOI&quot;:&quot;10.1186/1471-2105-10-178&quot;,&quot;ISSN&quot;:&quot;1471-2105&quot;,&quot;PMID&quot;:&quot;19523199&quot;,&quot;URL&quot;:&quot;https://pubmed.ncbi.nlm.nih.gov/19523199/&quot;,&quot;issued&quot;:{&quot;date-parts&quot;:[[2009,6,12]]},&quot;abstract&quot;:&quot;Background: Noise filtering techniques are needed in electron tomography to allow proper interpretation of datasets. The standard linear filtering techniques are characterized by a tradeoff between the amount of reduced noise and the blurring of the features of interest. On the other hand, sophisticated anisotropic nonlinear filtering techniques allow noise reduction with good preservation of structures. However, these techniques are computationally intensive and are difficult to be tuned to the problem at hand. Results: TOMOBFLOW is a program for noise filtering with capabilities of preservation of biologically relevant information. It is an efficient implementation of the Beltrami flow, a nonlinear filtering method that locally tunes the strength of the smoothing according to an edge indicator based on geometry properties. The fact that this method does not have free parameters hard to be tuned makes TOMOBFLOW a user-friendly filtering program equipped with the power of diffusion-based filtering methods. Furthermore, TOMOBFLOW is provided with abilities to deal with different types and formats of images in order to make it useful for electron tomography in particular and bioimaging in general. Conclusion: TOMOBFLOW allows efficient noise filtering of bioimaging datasets with preservation of the features of interest, thereby yielding data better suited for post-processing, visualization and interpretation. It is available at the web site http://www.ual.es/ %7ejjfdez/SW/tomobflow.html. © 2009 Fernandez; licensee BioMed Central Ltd.&quot;,&quot;publisher&quot;:&quot;BMC Bioinformatics&quot;,&quot;volume&quot;:&quot;10&quot;},&quot;isTemporary&quot;:false},{&quot;id&quot;:&quot;759784d9-eea0-3474-a00b-74a0047d2875&quot;,&quot;itemData&quot;:{&quot;type&quot;:&quot;article-journal&quot;,&quot;id&quot;:&quot;759784d9-eea0-3474-a00b-74a0047d2875&quot;,&quot;title&quot;:&quot;Noise reduction in electron tomographic reconstructions using nonlinear anisotropic diffusion&quot;,&quot;author&quot;:[{&quot;family&quot;:&quot;Frangakis&quot;,&quot;given&quot;:&quot;Achilleas S.&quot;,&quot;parse-names&quot;:false,&quot;dropping-particle&quot;:&quot;&quot;,&quot;non-dropping-particle&quot;:&quot;&quot;},{&quot;family&quot;:&quot;Hegerl&quot;,&quot;given&quot;:&quot;Reiner&quot;,&quot;parse-names&quot;:false,&quot;dropping-particle&quot;:&quot;&quot;,&quot;non-dropping-particle&quot;:&quot;&quot;}],&quot;container-title&quot;:&quot;Journal of structural biology&quot;,&quot;container-title-short&quot;:&quot;J Struct Biol&quot;,&quot;accessed&quot;:{&quot;date-parts&quot;:[[2023,9,17]]},&quot;DOI&quot;:&quot;10.1006/JSBI.2001.4406&quot;,&quot;ISSN&quot;:&quot;1047-8477&quot;,&quot;PMID&quot;:&quot;11722164&quot;,&quot;URL&quot;:&quot;https://pubmed.ncbi.nlm.nih.gov/11722164/&quot;,&quot;issued&quot;:{&quot;date-parts&quot;:[[2001]]},&quot;page&quot;:&quot;239-250&quot;,&quot;abstract&quot;:&quot;Electron tomography is a powerful technique capable of giving unique insights into the three-dimensional structural organization of pleomorphic biological objects. However, visualization and interpretation of the resulting volumetric data are hampered by an extremely low signal-to-noise ratio, especially when ice-embedded biological specimens are investigated. Usually, isosurface representation or volume rendering of such data is hindered without any further signal enhancement. We propose a novel technique for noise reduction based on nonlinear anisotropic diffusion. The approach combines efficient noise reduction with excellent signal preservation and is clearly superior to conventional methods (e.g., low-pass and median filtering) and invariant wavelet transform filtering. The gain in the signal-to-noise ratio is verified and demonstrated by means of Fourier shell correlation. Improved visualization performance after processing the 3D images is demonstrated with two examples, tomographic reconstructions of chromatin and of a mitochondrion. Parameter settings and discretization stencils are presented in detail. © 2001 Elsevier Science.&quot;,&quot;publisher&quot;:&quot;J Struct Biol&quot;,&quot;issue&quot;:&quot;3&quot;,&quot;volume&quot;:&quot;135&quot;},&quot;isTemporary&quot;:false}]},{&quot;citationID&quot;:&quot;MENDELEY_CITATION_c7df27ac-749d-41b5-8871-783f1a665cfe&quot;,&quot;properties&quot;:{&quot;noteIndex&quot;:0},&quot;isEdited&quot;:false,&quot;manualOverride&quot;:{&quot;isManuallyOverridden&quot;:false,&quot;citeprocText&quot;:&quot;[8]&quot;,&quot;manualOverrideText&quot;:&quot;&quot;},&quot;citationTag&quot;:&quot;MENDELEY_CITATION_v3_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&quot;,&quot;citationItems&quot;:[{&quot;id&quot;:&quot;8a557c98-ed98-36ff-bcdf-111a45ef042c&quot;,&quot;itemData&quot;:{&quot;type&quot;:&quot;article-journal&quot;,&quot;id&quot;:&quot;8a557c98-ed98-36ff-bcdf-111a45ef042c&quot;,&quot;title&quot;:&quot;Electron tomography based on a total variation minimization reconstruction technique&quot;,&quot;author&quot;:[{&quot;family&quot;:&quot;Goris&quot;,&quot;given&quot;:&quot;B.&quot;,&quot;parse-names&quot;:false,&quot;dropping-particle&quot;:&quot;&quot;,&quot;non-dropping-particle&quot;:&quot;&quot;},{&quot;family&quot;:&quot;Broek&quot;,&quot;given&quot;:&quot;W.&quot;,&quot;parse-names&quot;:false,&quot;dropping-particle&quot;:&quot;&quot;,&quot;non-dropping-particle&quot;:&quot;Van den&quot;},{&quot;family&quot;:&quot;Batenburg&quot;,&quot;given&quot;:&quot;K. J.&quot;,&quot;parse-names&quot;:false,&quot;dropping-particle&quot;:&quot;&quot;,&quot;non-dropping-particle&quot;:&quot;&quot;},{&quot;family&quot;:&quot;Heidari Mezerji&quot;,&quot;given&quot;:&quot;H.&quot;,&quot;parse-names&quot;:false,&quot;dropping-particle&quot;:&quot;&quot;,&quot;non-dropping-particle&quot;:&quot;&quot;},{&quot;family&quot;:&quot;Bals&quot;,&quot;given&quot;:&quot;S.&quot;,&quot;parse-names&quot;:false,&quot;dropping-particle&quot;:&quot;&quot;,&quot;non-dropping-particle&quot;:&quot;&quot;}],&quot;container-title&quot;:&quot;Ultramicroscopy&quot;,&quot;container-title-short&quot;:&quot;Ultramicroscopy&quot;,&quot;accessed&quot;:{&quot;date-parts&quot;:[[2023,9,17]]},&quot;DOI&quot;:&quot;10.1016/J.ULTRAMIC.2011.11.004&quot;,&quot;ISSN&quot;:&quot;0304-3991&quot;,&quot;issued&quot;:{&quot;date-parts&quot;:[[2012,2,1]]},&quot;page&quot;:&quot;120-130&quot;,&quot;abstract&quot;:&quot;The 3D reconstruction of a tilt series for electron tomography is mostly carried out using the weighted backprojection (WBP) algorithm or using one of the iterative algorithms such as the simultaneous iterative reconstruction technique (SIRT). However, it is known that these reconstruction algorithms cannot compensate for the missing wedge. Here, we apply a new reconstruction algorithm for electron tomography, which is based on compressive sensing. This is a field in image processing specialized in finding a sparse solution or a solution with a sparse gradient to a set of ill-posed linear equations. Therefore, it can be applied to electron tomography where the reconstructed objects often have a sparse gradient at the nanoscale. Using a combination of different simulated and experimental datasets, it is shown that missing wedge artefacts are reduced in the final reconstruction. Moreover, it seems that the reconstructed datasets have a higher fidelity and are easier to segment in comparison to reconstructions obtained by more conventional iterative algorithms. © 2011 Elsevier B.V.&quot;,&quot;publisher&quot;:&quot;North-Holland&quot;,&quot;volume&quot;:&quot;113&quot;},&quot;isTemporary&quot;:false}]},{&quot;citationID&quot;:&quot;MENDELEY_CITATION_297dc8b2-8a86-4e37-bbca-dfe30771e3ed&quot;,&quot;properties&quot;:{&quot;noteIndex&quot;:0},&quot;isEdited&quot;:false,&quot;manualOverride&quot;:{&quot;isManuallyOverridden&quot;:false,&quot;citeprocText&quot;:&quot;[9]&quot;,&quot;manualOverrideText&quot;:&quot;&quot;},&quot;citationTag&quot;:&quot;MENDELEY_CITATION_v3_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&quot;,&quot;citationItems&quot;:[{&quot;id&quot;:&quot;35a6a057-3b9f-31f9-b851-7fb61dc5c644&quot;,&quot;itemData&quot;:{&quot;type&quot;:&quot;article-journal&quot;,&quot;id&quot;:&quot;35a6a057-3b9f-31f9-b851-7fb61dc5c644&quot;,&quot;title&quot;:&quot;FlowDenoising: Structure-preserving denoising in 3D electron microscopy (3DEM)&quot;,&quot;author&quot;:[{&quot;family&quot;:&quot;González-Ruiz&quot;,&quot;given&quot;:&quot;Vicente&quot;,&quot;parse-names&quot;:false,&quot;dropping-particle&quot;:&quot;&quot;,&quot;non-dropping-particle&quot;:&quot;&quot;},{&quot;family&quot;:&quot;Fernández&quot;,&quot;given&quot;:&quot;Jose Jesus&quot;,&quot;parse-names&quot;:false,&quot;dropping-particle&quot;:&quot;&quot;,&quot;non-dropping-particle&quot;:&quot;&quot;}],&quot;container-title&quot;:&quot;SoftwareX&quot;,&quot;container-title-short&quot;:&quot;SoftwareX&quot;,&quot;accessed&quot;:{&quot;date-parts&quot;:[[2023,9,17]]},&quot;DOI&quot;:&quot;10.1016/J.SOFTX.2023.101413&quot;,&quot;ISSN&quot;:&quot;2352-7110&quot;,&quot;issued&quot;:{&quot;date-parts&quot;:[[2023,7,1]]},&quot;page&quot;:&quot;101413&quot;,&quot;abstract&quot;:&quot;FlowDenoising is a software tool that implements an adaptive Gaussian denoising filter that preserves visually appreciable structures in volumes of 3D electron microscopy (3DEM). It proceeds by nonrigidly aligning the 2D slices in each dimension, using an optical flow estimator, prior to applying a standard separable (1D) Gaussian filter. FlowDenoising has been developed in Python leveraging well-known public domain libraries, such as OpenCV and NumPy. Furthermore, the software tool exploits data-level parallelism to significantly reduce processing times. Its abilities to denoise huge volumes in just minutes on standard multicore computers makes it a useful tool in 3DEM to explore the interior of cells and tissues at the nanoscale.&quot;,&quot;publisher&quot;:&quot;Elsevier&quot;,&quot;volume&quot;:&quot;23&quot;},&quot;isTemporary&quot;:false}]},{&quot;citationID&quot;:&quot;MENDELEY_CITATION_3149c6b9-5b7b-49da-aae8-fc9e1710e294&quot;,&quot;properties&quot;:{&quot;noteIndex&quot;:0},&quot;isEdited&quot;:false,&quot;manualOverride&quot;:{&quot;isManuallyOverridden&quot;:false,&quot;citeprocText&quot;:&quot;[10]&quot;,&quot;manualOverrideText&quot;:&quot;&quot;},&quot;citationTag&quot;:&quot;MENDELEY_CITATION_v3_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&quot;,&quot;citationItems&quot;:[{&quot;id&quot;:&quot;b165431d-3c22-337f-b903-5ab8ad08264f&quot;,&quot;itemData&quot;:{&quot;type&quot;:&quot;article-journal&quot;,&quot;id&quot;:&quot;b165431d-3c22-337f-b903-5ab8ad08264f&quot;,&quot;title&quot;:&quot;Simulating the cellular context in synthetic datasets for cryo-electron tomography&quot;,&quot;author&quot;:[{&quot;family&quot;:&quot;Martinez-Sanchez&quot;,&quot;given&quot;:&quot;Antonio&quot;,&quot;parse-names&quot;:false,&quot;dropping-particle&quot;:&quot;&quot;,&quot;non-dropping-particle&quot;:&quot;&quot;},{&quot;family&quot;:&quot;Jasnin&quot;,&quot;given&quot;:&quot;Marion&quot;,&quot;parse-names&quot;:false,&quot;dropping-particle&quot;:&quot;&quot;,&quot;non-dropping-particle&quot;:&quot;&quot;},{&quot;family&quot;:&quot;Phelippeau&quot;,&quot;given&quot;:&quot;Harold&quot;,&quot;parse-names&quot;:false,&quot;dropping-particle&quot;:&quot;&quot;,&quot;non-dropping-particle&quot;:&quot;&quot;},{&quot;family&quot;:&quot;Lamm&quot;,&quot;given&quot;:&quot;Lorenz&quot;,&quot;parse-names&quot;:false,&quot;dropping-particle&quot;:&quot;&quot;,&quot;non-dropping-particle&quot;:&quot;&quot;}],&quot;container-title&quot;:&quot;bioRxiv&quot;,&quot;accessed&quot;:{&quot;date-parts&quot;:[[2023,9,17]]},&quot;DOI&quot;:&quot;10.1101/2023.05.26.542411&quot;,&quot;URL&quot;:&quot;https://www.biorxiv.org/content/10.1101/2023.05.26.542411v1&quot;,&quot;issued&quot;:{&quot;date-parts&quot;:[[2023,5,26]]},&quot;page&quot;:&quot;2023.05.26.542411&quot;,&quot;abstract&quot;:&quot;Cryo-electron tomography (cryo-ET) allows to visualize the cellular context at macromolecular level. To date, the impossibility of obtaining a reliable ground truth is limiting the application of deep learning-based image processing algorithms in this field. As a consequence, there is a growing demand of realistic synthetic datasets for training deep learning algorithms. In addition, besides assisting the acquisition and interpretation of experimental data, synthetic tomograms are used as reference models for cellular organization analysis from cellular tomograms. Current simulators in cryo-ET focus on reproducing distortions from image acquisition and tomogram reconstruction, however they cannot generate many of the low order features present in cellular tomograms.\n\nHere we propose several geometric and organization models to simulate low order cellular structures imaged by cryo-ET. Specifically, clusters of any known cytosolic or membrane-bound macromolecules, membranes with different geometries as well as different filamentous structures such as microtubules or actin networks. Moreover, we use parametrizable stochastic models to generate a high diversity of geometries and organizations to simulate representative and generalized datasets, including very crowded environments like those observed in native cells.\n\nThese models have been implemented in a multiplatform open-source Python package, including scripts to generate cryo-tomograms with adjustable sizes and resolutions. In addition, these scripts also provide distortion free density maps besides the ground truth in different file formats for an efficient access and advanced visualization. We show that such a realistic synthetic dataset can be used to train generalizable deep learning algorithms.\n\n### Competing Interest Statement\n\nThe authors have declared no competing interest.&quot;,&quot;publisher&quot;:&quot;Cold Spring Harbor Laboratory&quot;,&quot;container-title-short&quot;:&quot;&quot;},&quot;isTemporary&quot;:false}]},{&quot;citationID&quot;:&quot;MENDELEY_CITATION_5b06365e-90a0-4cf6-b735-95c474da4e61&quot;,&quot;properties&quot;:{&quot;noteIndex&quot;:0},&quot;isEdited&quot;:false,&quot;manualOverride&quot;:{&quot;isManuallyOverridden&quot;:false,&quot;citeprocText&quot;:&quot;[11]&quot;,&quot;manualOverrideText&quot;:&quot;&quot;},&quot;citationTag&quot;:&quot;MENDELEY_CITATION_v3_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&quot;,&quot;citationItems&quot;:[{&quot;id&quot;:&quot;6df5bf74-92af-3ee3-b52d-e7a27fa44db5&quot;,&quot;itemData&quot;:{&quot;type&quot;:&quot;article-journal&quot;,&quot;id&quot;:&quot;6df5bf74-92af-3ee3-b52d-e7a27fa44db5&quot;,&quot;title&quot;:&quot;NeRF: Representing Scenes as Neural Radiance Fields for View Synthesis&quot;,&quot;author&quot;:[{&quot;family&quot;:&quot;Mildenhall&quot;,&quot;given&quot;:&quot;Ben&quot;,&quot;parse-names&quot;:false,&quot;dropping-particle&quot;:&quot;&quot;,&quot;non-dropping-particle&quot;:&quot;&quot;},{&quot;family&quot;:&quot;Srinivasan&quot;,&quot;given&quot;:&quot;Pratul P.&quot;,&quot;parse-names&quot;:false,&quot;dropping-particle&quot;:&quot;&quot;,&quot;non-dropping-particle&quot;:&quot;&quot;},{&quot;family&quot;:&quot;Tancik&quot;,&quot;given&quot;:&quot;Matthew&quot;,&quot;parse-names&quot;:false,&quot;dropping-particle&quot;:&quot;&quot;,&quot;non-dropping-particle&quot;:&quot;&quot;},{&quot;family&quot;:&quot;Barron&quot;,&quot;given&quot;:&quot;Jonathan T.&quot;,&quot;parse-names&quot;:false,&quot;dropping-particle&quot;:&quot;&quot;,&quot;non-dropping-particle&quot;:&quot;&quot;},{&quot;family&quot;:&quot;Ramamoorthi&quot;,&quot;given&quot;:&quot;Ravi&quot;,&quot;parse-names&quot;:false,&quot;dropping-particle&quot;:&quot;&quot;,&quot;non-dropping-particle&quot;:&quot;&quot;},{&quot;family&quot;:&quot;Ng&quot;,&quot;given&quot;:&quot;Ren&quot;,&quot;parse-names&quot;:false,&quot;dropping-particle&quot;:&quot;&quot;,&quot;non-dropping-particle&quot;:&quot;&quot;}],&quot;container-title&quot;:&quot;Lecture Notes in Computer Science (including subseries Lecture Notes in Artificial Intelligence and Lecture Notes in Bioinformatics)&quot;,&quot;accessed&quot;:{&quot;date-parts&quot;:[[2023,8,8]]},&quot;DOI&quot;:&quot;10.1007/978-3-030-58452-8_24&quot;,&quot;ISBN&quot;:&quot;9783030584511&quot;,&quot;ISSN&quot;:&quot;16113349&quot;,&quot;URL&quot;:&quot;https://arxiv.org/abs/2003.08934v2&quot;,&quot;issued&quot;:{&quot;date-parts&quot;:[[2020,3,19]]},&quot;page&quot;:&quot;405-421&quot;,&quot;abstract&quot;:&quot;We present a method that achieves state-of-the-art results for synthesizing\nnovel views of complex scenes by optimizing an underlying continuous volumetric\nscene function using a sparse set of input views. Our algorithm represents a\nscene using a fully-connected (non-convolutional) deep network, whose input is\na single continuous 5D coordinate (spatial location $(x,y,z)$ and viewing\ndirection $(\\theta, \\phi)$) and whose output is the volume density and\nview-dependent emitted radiance at that spatial location. We synthesize views\nby querying 5D coordinates along camera rays and use classic volume rendering\ntechniques to project the output colors and densities into an image. Because\nvolume rendering is naturally differentiable, the only input required to\noptimize our representation is a set of images with known camera poses. We\ndescribe how to effectively optimize neural radiance fields to render\nphotorealistic novel views of scenes with complicated geometry and appearance,\nand demonstrate results that outperform prior work on neural rendering and view\nsynthesis. View synthesis results are best viewed as videos, so we urge readers\nto view our supplementary video for convincing comparisons.&quot;,&quot;publisher&quot;:&quot;Springer Science and Business Media Deutschland GmbH&quot;,&quot;volume&quot;:&quot;12346 LNCS&quot;,&quot;container-title-short&quot;:&quot;&quot;},&quot;isTemporary&quot;:false}]},{&quot;citationID&quot;:&quot;MENDELEY_CITATION_e5223677-e04d-4dbe-adca-2e4899fc37fc&quot;,&quot;properties&quot;:{&quot;noteIndex&quot;:0},&quot;isEdited&quot;:false,&quot;manualOverride&quot;:{&quot;isManuallyOverridden&quot;:false,&quot;citeprocText&quot;:&quot;[12], [13]&quot;,&quot;manualOverrideText&quot;:&quot;&quot;},&quot;citationTag&quot;:&quot;MENDELEY_CITATION_v3_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&quot;,&quot;citationItems&quot;:[{&quot;id&quot;:&quot;b7b6124d-9e7e-3374-a2ac-b5eba5838b3c&quot;,&quot;itemData&quot;:{&quot;type&quot;:&quot;article-journal&quot;,&quot;id&quot;:&quot;b7b6124d-9e7e-3374-a2ac-b5eba5838b3c&quot;,&quot;title&quot;:&quot;Radiation damage in the TEM and SEM&quot;,&quot;author&quot;:[{&quot;family&quot;:&quot;Egerton&quot;,&quot;given&quot;:&quot;R. F.&quot;,&quot;parse-names&quot;:false,&quot;dropping-particle&quot;:&quot;&quot;,&quot;non-dropping-particle&quot;:&quot;&quot;},{&quot;family&quot;:&quot;Li&quot;,&quot;given&quot;:&quot;P.&quot;,&quot;parse-names&quot;:false,&quot;dropping-particle&quot;:&quot;&quot;,&quot;non-dropping-particle&quot;:&quot;&quot;},{&quot;family&quot;:&quot;Malac&quot;,&quot;given&quot;:&quot;M.&quot;,&quot;parse-names&quot;:false,&quot;dropping-particle&quot;:&quot;&quot;,&quot;non-dropping-particle&quot;:&quot;&quot;}],&quot;container-title&quot;:&quot;Micron&quot;,&quot;accessed&quot;:{&quot;date-parts&quot;:[[2023,9,11]]},&quot;DOI&quot;:&quot;10.1016/J.MICRON.2004.02.003&quot;,&quot;ISSN&quot;:&quot;0968-4328&quot;,&quot;PMID&quot;:&quot;15120123&quot;,&quot;issued&quot;:{&quot;date-parts&quot;:[[2004,8,1]]},&quot;page&quot;:&quot;399-409&quot;,&quot;abstract&quot;:&quot;We review the various ways in which an electron beam can adversely affect an organic or inorganic sample during examination in an electron microscope. The effects considered are: heating, electrostatic charging, ionization damage (radiolysis), displacement damage, sputtering and hydrocarbon contamination. In each case, strategies to minimise the damage are identified. In the light of recent experimental evidence, we re-examine two common assumptions: that the amount of radiation damage is proportional to the electron dose and is independent of beam diameter; and that the extent of the damage is proportional to the amount of energy deposited in the specimen. © 2004 Elsevier Ltd. All rights reserved.&quot;,&quot;publisher&quot;:&quot;Pergamon&quot;,&quot;issue&quot;:&quot;6&quot;,&quot;volume&quot;:&quot;35&quot;,&quot;container-title-short&quot;:&quot;&quot;},&quot;isTemporary&quot;:false},{&quot;id&quot;:&quot;ed59281b-7fae-3720-a03b-155178cb8498&quot;,&quot;itemData&quot;:{&quot;type&quot;:&quot;article-journal&quot;,&quot;id&quot;:&quot;ed59281b-7fae-3720-a03b-155178cb8498&quot;,&quot;title&quot;:&quot;Transmission Electron Microscopy (TEM)&quot;,&quot;author&quot;:[{&quot;family&quot;:&quot;Tang&quot;,&quot;given&quot;:&quot;C. Y.&quot;,&quot;parse-names&quot;:false,&quot;dropping-particle&quot;:&quot;&quot;,&quot;non-dropping-particle&quot;:&quot;&quot;},{&quot;family&quot;:&quot;Yang&quot;,&quot;given&quot;:&quot;Z.&quot;,&quot;parse-names&quot;:false,&quot;dropping-particle&quot;:&quot;&quot;,&quot;non-dropping-particle&quot;:&quot;&quot;}],&quot;container-title&quot;:&quot;Membrane Characterization&quot;,&quot;accessed&quot;:{&quot;date-parts&quot;:[[2023,8,15]]},&quot;DOI&quot;:&quot;10.1016/B978-0-444-63776-5.00008-5&quot;,&quot;ISBN&quot;:&quot;9780444637918&quot;,&quot;issued&quot;:{&quot;date-parts&quot;:[[2017,1,1]]},&quot;page&quot;:&quot;145-159&quot;,&quot;abstract&quot;:&quot;Transmission electron microscopy (TEM) has been widely applied to characterize morphology, crystalline structure, and elemental information of membrane materials. In this chapter, fundamental knowledge of TEM techniques and their applications in membrane characterization are presented. The two basic modes of TEM, i.e., the bright-field mode and dark-field mode, are introduced and illustrated with TEM micrographs. Crystalline structure and elemental information of specimens can also be obtained. After the introduction of some common membrane sample preparation techniques, the applications of TEM techniques for the detailed characterization of membranes and their building blocks are presented in detail. The application of TEM techniques to characterization the tomography of membrane rejection layer and the morphology of fouling cake layer are also illustrated.&quot;,&quot;publisher&quot;:&quot;Elsevier&quot;,&quot;container-title-short&quot;:&quot;&quot;},&quot;isTemporary&quot;:false}]},{&quot;citationID&quot;:&quot;MENDELEY_CITATION_48234c83-598c-485f-b456-1e90de4969ff&quot;,&quot;properties&quot;:{&quot;noteIndex&quot;:0},&quot;isEdited&quot;:false,&quot;manualOverride&quot;:{&quot;isManuallyOverridden&quot;:false,&quot;citeprocText&quot;:&quot;[14]&quot;,&quot;manualOverrideText&quot;:&quot;&quot;},&quot;citationTag&quot;:&quot;MENDELEY_CITATION_v3_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&quot;,&quot;citationItems&quot;:[{&quot;id&quot;:&quot;5c70cf38-aa54-3b4f-b69c-19dea5aee099&quot;,&quot;itemData&quot;:{&quot;type&quot;:&quot;article-journal&quot;,&quot;id&quot;:&quot;5c70cf38-aa54-3b4f-b69c-19dea5aee099&quot;,&quot;title&quot;:&quot;Estimation of the Reconstruction Parameters for Atom Probe Tomography&quot;,&quot;author&quot;:[{&quot;family&quot;:&quot;Gault&quot;,&quot;given&quot;:&quot;Baptiste&quot;,&quot;parse-names&quot;:false,&quot;dropping-particle&quot;:&quot;&quot;,&quot;non-dropping-particle&quot;:&quot;&quot;},{&quot;family&quot;:&quot;Geuser&quot;,&quot;given&quot;:&quot;Frederic&quot;,&quot;parse-names&quot;:false,&quot;dropping-particle&quot;:&quot;&quot;,&quot;non-dropping-particle&quot;:&quot;De&quot;},{&quot;family&quot;:&quot;Stephenson&quot;,&quot;given&quot;:&quot;Leigh T.&quot;,&quot;parse-names&quot;:false,&quot;dropping-particle&quot;:&quot;&quot;,&quot;non-dropping-particle&quot;:&quot;&quot;},{&quot;family&quot;:&quot;Moody&quot;,&quot;given&quot;:&quot;Michael P.&quot;,&quot;parse-names&quot;:false,&quot;dropping-particle&quot;:&quot;&quot;,&quot;non-dropping-particle&quot;:&quot;&quot;},{&quot;family&quot;:&quot;Muddle&quot;,&quot;given&quot;:&quot;Barrington C.&quot;,&quot;parse-names&quot;:false,&quot;dropping-particle&quot;:&quot;&quot;,&quot;non-dropping-particle&quot;:&quot;&quot;},{&quot;family&quot;:&quot;Ringer&quot;,&quot;given&quot;:&quot;Simon P.&quot;,&quot;parse-names&quot;:false,&quot;dropping-particle&quot;:&quot;&quot;,&quot;non-dropping-particle&quot;:&quot;&quot;}],&quot;container-title&quot;:&quot;Microscopy and Microanalysis&quot;,&quot;accessed&quot;:{&quot;date-parts&quot;:[[2023,9,11]]},&quot;DOI&quot;:&quot;10.1017/S1431927608080690&quot;,&quot;ISSN&quot;:&quot;1431-9276&quot;,&quot;URL&quot;:&quot;https://dx.doi.org/10.1017/S1431927608080690&quot;,&quot;issued&quot;:{&quot;date-parts&quot;:[[2008,8,1]]},&quot;page&quot;:&quot;296-305&quot;,&quot;abstract&quot;:&quot;The application of wide field-of-view detection systems to atom probe experiments emphasizes the importance of careful parameter selection in the tomographic reconstruction of the analyzed volume, as the sensitivity to errors rises steeply with increases in analysis dimensions. In this article, a self-consistent method is presented for the systematic determination of the main reconstruction parameters. In the proposed approach, the compression factor and the field factor are determined using geometrical projections from the desorption images. A three-dimensional Fourier transform is then applied to a series of reconstructions, and after comparing to the known material crystallography, the efficiency of the detector is estimated. The final results demonstrate a significant improvement in the accuracy of the reconstructed volumes. Copyright © Microscopy Society of America 2008.&quot;,&quot;publisher&quot;:&quot;Oxford Academic&quot;,&quot;issue&quot;:&quot;4&quot;,&quot;volume&quot;:&quot;14&quot;,&quot;container-title-short&quot;:&quot;&quot;},&quot;isTemporary&quot;:false}]},{&quot;citationID&quot;:&quot;MENDELEY_CITATION_f38c2ff5-34ff-4435-a53b-0d857fa38671&quot;,&quot;properties&quot;:{&quot;noteIndex&quot;:0},&quot;isEdited&quot;:false,&quot;manualOverride&quot;:{&quot;isManuallyOverridden&quot;:false,&quot;citeprocText&quot;:&quot;[13]&quot;,&quot;manualOverrideText&quot;:&quot;&quot;},&quot;citationTag&quot;:&quot;MENDELEY_CITATION_v3_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&quot;,&quot;citationItems&quot;:[{&quot;id&quot;:&quot;ed59281b-7fae-3720-a03b-155178cb8498&quot;,&quot;itemData&quot;:{&quot;type&quot;:&quot;article-journal&quot;,&quot;id&quot;:&quot;ed59281b-7fae-3720-a03b-155178cb8498&quot;,&quot;title&quot;:&quot;Transmission Electron Microscopy (TEM)&quot;,&quot;author&quot;:[{&quot;family&quot;:&quot;Tang&quot;,&quot;given&quot;:&quot;C. Y.&quot;,&quot;parse-names&quot;:false,&quot;dropping-particle&quot;:&quot;&quot;,&quot;non-dropping-particle&quot;:&quot;&quot;},{&quot;family&quot;:&quot;Yang&quot;,&quot;given&quot;:&quot;Z.&quot;,&quot;parse-names&quot;:false,&quot;dropping-particle&quot;:&quot;&quot;,&quot;non-dropping-particle&quot;:&quot;&quot;}],&quot;container-title&quot;:&quot;Membrane Characterization&quot;,&quot;accessed&quot;:{&quot;date-parts&quot;:[[2023,8,15]]},&quot;DOI&quot;:&quot;10.1016/B978-0-444-63776-5.00008-5&quot;,&quot;ISBN&quot;:&quot;9780444637918&quot;,&quot;issued&quot;:{&quot;date-parts&quot;:[[2017,1,1]]},&quot;page&quot;:&quot;145-159&quot;,&quot;abstract&quot;:&quot;Transmission electron microscopy (TEM) has been widely applied to characterize morphology, crystalline structure, and elemental information of membrane materials. In this chapter, fundamental knowledge of TEM techniques and their applications in membrane characterization are presented. The two basic modes of TEM, i.e., the bright-field mode and dark-field mode, are introduced and illustrated with TEM micrographs. Crystalline structure and elemental information of specimens can also be obtained. After the introduction of some common membrane sample preparation techniques, the applications of TEM techniques for the detailed characterization of membranes and their building blocks are presented in detail. The application of TEM techniques to characterization the tomography of membrane rejection layer and the morphology of fouling cake layer are also illustrated.&quot;,&quot;publisher&quot;:&quot;Elsevier&quot;,&quot;container-title-short&quot;:&quot;&quot;},&quot;isTemporary&quot;:false}]},{&quot;citationID&quot;:&quot;MENDELEY_CITATION_b3a30f5c-6111-44f0-8a5b-e7da59378a20&quot;,&quot;properties&quot;:{&quot;noteIndex&quot;:0},&quot;isEdited&quot;:false,&quot;manualOverride&quot;:{&quot;isManuallyOverridden&quot;:false,&quot;citeprocText&quot;:&quot;[14]&quot;,&quot;manualOverrideText&quot;:&quot;&quot;},&quot;citationTag&quot;:&quot;MENDELEY_CITATION_v3_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&quot;,&quot;citationItems&quot;:[{&quot;id&quot;:&quot;5c70cf38-aa54-3b4f-b69c-19dea5aee099&quot;,&quot;itemData&quot;:{&quot;type&quot;:&quot;article-journal&quot;,&quot;id&quot;:&quot;5c70cf38-aa54-3b4f-b69c-19dea5aee099&quot;,&quot;title&quot;:&quot;Estimation of the Reconstruction Parameters for Atom Probe Tomography&quot;,&quot;author&quot;:[{&quot;family&quot;:&quot;Gault&quot;,&quot;given&quot;:&quot;Baptiste&quot;,&quot;parse-names&quot;:false,&quot;dropping-particle&quot;:&quot;&quot;,&quot;non-dropping-particle&quot;:&quot;&quot;},{&quot;family&quot;:&quot;Geuser&quot;,&quot;given&quot;:&quot;Frederic&quot;,&quot;parse-names&quot;:false,&quot;dropping-particle&quot;:&quot;&quot;,&quot;non-dropping-particle&quot;:&quot;De&quot;},{&quot;family&quot;:&quot;Stephenson&quot;,&quot;given&quot;:&quot;Leigh T.&quot;,&quot;parse-names&quot;:false,&quot;dropping-particle&quot;:&quot;&quot;,&quot;non-dropping-particle&quot;:&quot;&quot;},{&quot;family&quot;:&quot;Moody&quot;,&quot;given&quot;:&quot;Michael P.&quot;,&quot;parse-names&quot;:false,&quot;dropping-particle&quot;:&quot;&quot;,&quot;non-dropping-particle&quot;:&quot;&quot;},{&quot;family&quot;:&quot;Muddle&quot;,&quot;given&quot;:&quot;Barrington C.&quot;,&quot;parse-names&quot;:false,&quot;dropping-particle&quot;:&quot;&quot;,&quot;non-dropping-particle&quot;:&quot;&quot;},{&quot;family&quot;:&quot;Ringer&quot;,&quot;given&quot;:&quot;Simon P.&quot;,&quot;parse-names&quot;:false,&quot;dropping-particle&quot;:&quot;&quot;,&quot;non-dropping-particle&quot;:&quot;&quot;}],&quot;container-title&quot;:&quot;Microscopy and Microanalysis&quot;,&quot;accessed&quot;:{&quot;date-parts&quot;:[[2023,9,11]]},&quot;DOI&quot;:&quot;10.1017/S1431927608080690&quot;,&quot;ISSN&quot;:&quot;1431-9276&quot;,&quot;URL&quot;:&quot;https://dx.doi.org/10.1017/S1431927608080690&quot;,&quot;issued&quot;:{&quot;date-parts&quot;:[[2008,8,1]]},&quot;page&quot;:&quot;296-305&quot;,&quot;abstract&quot;:&quot;The application of wide field-of-view detection systems to atom probe experiments emphasizes the importance of careful parameter selection in the tomographic reconstruction of the analyzed volume, as the sensitivity to errors rises steeply with increases in analysis dimensions. In this article, a self-consistent method is presented for the systematic determination of the main reconstruction parameters. In the proposed approach, the compression factor and the field factor are determined using geometrical projections from the desorption images. A three-dimensional Fourier transform is then applied to a series of reconstructions, and after comparing to the known material crystallography, the efficiency of the detector is estimated. The final results demonstrate a significant improvement in the accuracy of the reconstructed volumes. Copyright © Microscopy Society of America 2008.&quot;,&quot;publisher&quot;:&quot;Oxford Academic&quot;,&quot;issue&quot;:&quot;4&quot;,&quot;volume&quot;:&quot;14&quot;,&quot;container-title-short&quot;:&quot;&quot;},&quot;isTemporary&quot;:false}]},{&quot;citationID&quot;:&quot;MENDELEY_CITATION_57d66195-36e6-437e-8385-051329da4181&quot;,&quot;properties&quot;:{&quot;noteIndex&quot;:0},&quot;isEdited&quot;:false,&quot;manualOverride&quot;:{&quot;isManuallyOverridden&quot;:false,&quot;citeprocText&quot;:&quot;[14]&quot;,&quot;manualOverrideText&quot;:&quot;&quot;},&quot;citationTag&quot;:&quot;MENDELEY_CITATION_v3_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&quot;,&quot;citationItems&quot;:[{&quot;id&quot;:&quot;5c70cf38-aa54-3b4f-b69c-19dea5aee099&quot;,&quot;itemData&quot;:{&quot;type&quot;:&quot;article-journal&quot;,&quot;id&quot;:&quot;5c70cf38-aa54-3b4f-b69c-19dea5aee099&quot;,&quot;title&quot;:&quot;Estimation of the Reconstruction Parameters for Atom Probe Tomography&quot;,&quot;author&quot;:[{&quot;family&quot;:&quot;Gault&quot;,&quot;given&quot;:&quot;Baptiste&quot;,&quot;parse-names&quot;:false,&quot;dropping-particle&quot;:&quot;&quot;,&quot;non-dropping-particle&quot;:&quot;&quot;},{&quot;family&quot;:&quot;Geuser&quot;,&quot;given&quot;:&quot;Frederic&quot;,&quot;parse-names&quot;:false,&quot;dropping-particle&quot;:&quot;&quot;,&quot;non-dropping-particle&quot;:&quot;De&quot;},{&quot;family&quot;:&quot;Stephenson&quot;,&quot;given&quot;:&quot;Leigh T.&quot;,&quot;parse-names&quot;:false,&quot;dropping-particle&quot;:&quot;&quot;,&quot;non-dropping-particle&quot;:&quot;&quot;},{&quot;family&quot;:&quot;Moody&quot;,&quot;given&quot;:&quot;Michael P.&quot;,&quot;parse-names&quot;:false,&quot;dropping-particle&quot;:&quot;&quot;,&quot;non-dropping-particle&quot;:&quot;&quot;},{&quot;family&quot;:&quot;Muddle&quot;,&quot;given&quot;:&quot;Barrington C.&quot;,&quot;parse-names&quot;:false,&quot;dropping-particle&quot;:&quot;&quot;,&quot;non-dropping-particle&quot;:&quot;&quot;},{&quot;family&quot;:&quot;Ringer&quot;,&quot;given&quot;:&quot;Simon P.&quot;,&quot;parse-names&quot;:false,&quot;dropping-particle&quot;:&quot;&quot;,&quot;non-dropping-particle&quot;:&quot;&quot;}],&quot;container-title&quot;:&quot;Microscopy and Microanalysis&quot;,&quot;accessed&quot;:{&quot;date-parts&quot;:[[2023,9,11]]},&quot;DOI&quot;:&quot;10.1017/S1431927608080690&quot;,&quot;ISSN&quot;:&quot;1431-9276&quot;,&quot;URL&quot;:&quot;https://dx.doi.org/10.1017/S1431927608080690&quot;,&quot;issued&quot;:{&quot;date-parts&quot;:[[2008,8,1]]},&quot;page&quot;:&quot;296-305&quot;,&quot;abstract&quot;:&quot;The application of wide field-of-view detection systems to atom probe experiments emphasizes the importance of careful parameter selection in the tomographic reconstruction of the analyzed volume, as the sensitivity to errors rises steeply with increases in analysis dimensions. In this article, a self-consistent method is presented for the systematic determination of the main reconstruction parameters. In the proposed approach, the compression factor and the field factor are determined using geometrical projections from the desorption images. A three-dimensional Fourier transform is then applied to a series of reconstructions, and after comparing to the known material crystallography, the efficiency of the detector is estimated. The final results demonstrate a significant improvement in the accuracy of the reconstructed volumes. Copyright © Microscopy Society of America 2008.&quot;,&quot;publisher&quot;:&quot;Oxford Academic&quot;,&quot;issue&quot;:&quot;4&quot;,&quot;volume&quot;:&quot;14&quot;,&quot;container-title-short&quot;:&quot;&quot;},&quot;isTemporary&quot;:false}]},{&quot;citationID&quot;:&quot;MENDELEY_CITATION_4b314179-4beb-48d4-86a7-2d6d934aa816&quot;,&quot;properties&quot;:{&quot;noteIndex&quot;:0},&quot;isEdited&quot;:false,&quot;manualOverride&quot;:{&quot;isManuallyOverridden&quot;:false,&quot;citeprocText&quot;:&quot;[12]&quot;,&quot;manualOverrideText&quot;:&quot;&quot;},&quot;citationTag&quot;:&quot;MENDELEY_CITATION_v3_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&quot;,&quot;citationItems&quot;:[{&quot;id&quot;:&quot;b7b6124d-9e7e-3374-a2ac-b5eba5838b3c&quot;,&quot;itemData&quot;:{&quot;type&quot;:&quot;article-journal&quot;,&quot;id&quot;:&quot;b7b6124d-9e7e-3374-a2ac-b5eba5838b3c&quot;,&quot;title&quot;:&quot;Radiation damage in the TEM and SEM&quot;,&quot;author&quot;:[{&quot;family&quot;:&quot;Egerton&quot;,&quot;given&quot;:&quot;R. F.&quot;,&quot;parse-names&quot;:false,&quot;dropping-particle&quot;:&quot;&quot;,&quot;non-dropping-particle&quot;:&quot;&quot;},{&quot;family&quot;:&quot;Li&quot;,&quot;given&quot;:&quot;P.&quot;,&quot;parse-names&quot;:false,&quot;dropping-particle&quot;:&quot;&quot;,&quot;non-dropping-particle&quot;:&quot;&quot;},{&quot;family&quot;:&quot;Malac&quot;,&quot;given&quot;:&quot;M.&quot;,&quot;parse-names&quot;:false,&quot;dropping-particle&quot;:&quot;&quot;,&quot;non-dropping-particle&quot;:&quot;&quot;}],&quot;container-title&quot;:&quot;Micron&quot;,&quot;accessed&quot;:{&quot;date-parts&quot;:[[2023,9,11]]},&quot;DOI&quot;:&quot;10.1016/J.MICRON.2004.02.003&quot;,&quot;ISSN&quot;:&quot;0968-4328&quot;,&quot;PMID&quot;:&quot;15120123&quot;,&quot;issued&quot;:{&quot;date-parts&quot;:[[2004,8,1]]},&quot;page&quot;:&quot;399-409&quot;,&quot;abstract&quot;:&quot;We review the various ways in which an electron beam can adversely affect an organic or inorganic sample during examination in an electron microscope. The effects considered are: heating, electrostatic charging, ionization damage (radiolysis), displacement damage, sputtering and hydrocarbon contamination. In each case, strategies to minimise the damage are identified. In the light of recent experimental evidence, we re-examine two common assumptions: that the amount of radiation damage is proportional to the electron dose and is independent of beam diameter; and that the extent of the damage is proportional to the amount of energy deposited in the specimen. © 2004 Elsevier Ltd. All rights reserved.&quot;,&quot;publisher&quot;:&quot;Pergamon&quot;,&quot;issue&quot;:&quot;6&quot;,&quot;volume&quot;:&quot;35&quot;,&quot;container-title-short&quot;:&quot;&quot;},&quot;isTemporary&quot;:false}]},{&quot;citationID&quot;:&quot;MENDELEY_CITATION_026c04fc-7181-479d-ac2e-789786e0e46d&quot;,&quot;properties&quot;:{&quot;noteIndex&quot;:0},&quot;isEdited&quot;:false,&quot;manualOverride&quot;:{&quot;isManuallyOverridden&quot;:false,&quot;citeprocText&quot;:&quot;[12]&quot;,&quot;manualOverrideText&quot;:&quot;&quot;},&quot;citationTag&quot;:&quot;MENDELEY_CITATION_v3_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&quot;,&quot;citationItems&quot;:[{&quot;id&quot;:&quot;b7b6124d-9e7e-3374-a2ac-b5eba5838b3c&quot;,&quot;itemData&quot;:{&quot;type&quot;:&quot;article-journal&quot;,&quot;id&quot;:&quot;b7b6124d-9e7e-3374-a2ac-b5eba5838b3c&quot;,&quot;title&quot;:&quot;Radiation damage in the TEM and SEM&quot;,&quot;author&quot;:[{&quot;family&quot;:&quot;Egerton&quot;,&quot;given&quot;:&quot;R. F.&quot;,&quot;parse-names&quot;:false,&quot;dropping-particle&quot;:&quot;&quot;,&quot;non-dropping-particle&quot;:&quot;&quot;},{&quot;family&quot;:&quot;Li&quot;,&quot;given&quot;:&quot;P.&quot;,&quot;parse-names&quot;:false,&quot;dropping-particle&quot;:&quot;&quot;,&quot;non-dropping-particle&quot;:&quot;&quot;},{&quot;family&quot;:&quot;Malac&quot;,&quot;given&quot;:&quot;M.&quot;,&quot;parse-names&quot;:false,&quot;dropping-particle&quot;:&quot;&quot;,&quot;non-dropping-particle&quot;:&quot;&quot;}],&quot;container-title&quot;:&quot;Micron&quot;,&quot;accessed&quot;:{&quot;date-parts&quot;:[[2023,9,11]]},&quot;DOI&quot;:&quot;10.1016/J.MICRON.2004.02.003&quot;,&quot;ISSN&quot;:&quot;0968-4328&quot;,&quot;PMID&quot;:&quot;15120123&quot;,&quot;issued&quot;:{&quot;date-parts&quot;:[[2004,8,1]]},&quot;page&quot;:&quot;399-409&quot;,&quot;abstract&quot;:&quot;We review the various ways in which an electron beam can adversely affect an organic or inorganic sample during examination in an electron microscope. The effects considered are: heating, electrostatic charging, ionization damage (radiolysis), displacement damage, sputtering and hydrocarbon contamination. In each case, strategies to minimise the damage are identified. In the light of recent experimental evidence, we re-examine two common assumptions: that the amount of radiation damage is proportional to the electron dose and is independent of beam diameter; and that the extent of the damage is proportional to the amount of energy deposited in the specimen. © 2004 Elsevier Ltd. All rights reserved.&quot;,&quot;publisher&quot;:&quot;Pergamon&quot;,&quot;issue&quot;:&quot;6&quot;,&quot;volume&quot;:&quot;35&quot;,&quot;container-title-short&quot;:&quot;&quot;},&quot;isTemporary&quot;:false}]},{&quot;citationID&quot;:&quot;MENDELEY_CITATION_08bf0937-7b3f-432e-b6cf-959981a85954&quot;,&quot;properties&quot;:{&quot;noteIndex&quot;:0},&quot;isEdited&quot;:false,&quot;manualOverride&quot;:{&quot;isManuallyOverridden&quot;:false,&quot;citeprocText&quot;:&quot;[15]&quot;,&quot;manualOverrideText&quot;:&quot;&quot;},&quot;citationTag&quot;:&quot;MENDELEY_CITATION_v3_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&quot;,&quot;citationItems&quot;:[{&quot;id&quot;:&quot;b956cf67-c30c-38c7-9a75-9629009e412e&quot;,&quot;itemData&quot;:{&quot;type&quot;:&quot;article-journal&quot;,&quot;id&quot;:&quot;b956cf67-c30c-38c7-9a75-9629009e412e&quot;,&quot;title&quot;:&quot;Cryo-electron microscopy of viruses&quot;,&quot;author&quot;:[{&quot;family&quot;:&quot;Adrian&quot;,&quot;given&quot;:&quot;Marc&quot;,&quot;parse-names&quot;:false,&quot;dropping-particle&quot;:&quot;&quot;,&quot;non-dropping-particle&quot;:&quot;&quot;},{&quot;family&quot;:&quot;Dubochet&quot;,&quot;given&quot;:&quot;Jacques&quot;,&quot;parse-names&quot;:false,&quot;dropping-particle&quot;:&quot;&quot;,&quot;non-dropping-particle&quot;:&quot;&quot;},{&quot;family&quot;:&quot;Lepault&quot;,&quot;given&quot;:&quot;Jean&quot;,&quot;parse-names&quot;:false,&quot;dropping-particle&quot;:&quot;&quot;,&quot;non-dropping-particle&quot;:&quot;&quot;},{&quot;family&quot;:&quot;McDowall&quot;,&quot;given&quot;:&quot;Alasdair W.&quot;,&quot;parse-names&quot;:false,&quot;dropping-particle&quot;:&quot;&quot;,&quot;non-dropping-particle&quot;:&quot;&quot;}],&quot;container-title&quot;:&quot;Nature 1984 308:5954&quot;,&quot;accessed&quot;:{&quot;date-parts&quot;:[[2023,9,11]]},&quot;DOI&quot;:&quot;10.1038/308032a0&quot;,&quot;ISSN&quot;:&quot;1476-4687&quot;,&quot;PMID&quot;:&quot;6322001&quot;,&quot;URL&quot;:&quot;https://www.nature.com/articles/308032a0&quot;,&quot;issued&quot;:{&quot;date-parts&quot;:[[1984]]},&quot;page&quot;:&quot;32-36&quot;,&quot;abstract&quot;:&quot;Thin vitrified layers of unfixed, unstained and unsupported virus suspensions can be prepared for observation by cryo-electron microscopy in easily controlled conditions. The viral particles appear free from the kind of damage caused by dehydration, freezing or adsorption to a support that is encountered in preparing biological samples for conventional electron microscopy. Cryo-electron microscopy of vitrified specimens offers possibilities for high resolution observations that compare favourably with any other electron microscopical method.&quot;,&quot;publisher&quot;:&quot;Nature Publishing Group&quot;,&quot;issue&quot;:&quot;5954&quot;,&quot;volume&quot;:&quot;308&quot;,&quot;container-title-short&quot;:&quot;&quot;},&quot;isTemporary&quot;:false}]},{&quot;citationID&quot;:&quot;MENDELEY_CITATION_7ef9379d-5afc-40fd-9bf7-f7a48db8d19d&quot;,&quot;properties&quot;:{&quot;noteIndex&quot;:0},&quot;isEdited&quot;:false,&quot;manualOverride&quot;:{&quot;isManuallyOverridden&quot;:false,&quot;citeprocText&quot;:&quot;[15]&quot;,&quot;manualOverrideText&quot;:&quot;&quot;},&quot;citationTag&quot;:&quot;MENDELEY_CITATION_v3_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&quot;,&quot;citationItems&quot;:[{&quot;id&quot;:&quot;b956cf67-c30c-38c7-9a75-9629009e412e&quot;,&quot;itemData&quot;:{&quot;type&quot;:&quot;article-journal&quot;,&quot;id&quot;:&quot;b956cf67-c30c-38c7-9a75-9629009e412e&quot;,&quot;title&quot;:&quot;Cryo-electron microscopy of viruses&quot;,&quot;author&quot;:[{&quot;family&quot;:&quot;Adrian&quot;,&quot;given&quot;:&quot;Marc&quot;,&quot;parse-names&quot;:false,&quot;dropping-particle&quot;:&quot;&quot;,&quot;non-dropping-particle&quot;:&quot;&quot;},{&quot;family&quot;:&quot;Dubochet&quot;,&quot;given&quot;:&quot;Jacques&quot;,&quot;parse-names&quot;:false,&quot;dropping-particle&quot;:&quot;&quot;,&quot;non-dropping-particle&quot;:&quot;&quot;},{&quot;family&quot;:&quot;Lepault&quot;,&quot;given&quot;:&quot;Jean&quot;,&quot;parse-names&quot;:false,&quot;dropping-particle&quot;:&quot;&quot;,&quot;non-dropping-particle&quot;:&quot;&quot;},{&quot;family&quot;:&quot;McDowall&quot;,&quot;given&quot;:&quot;Alasdair W.&quot;,&quot;parse-names&quot;:false,&quot;dropping-particle&quot;:&quot;&quot;,&quot;non-dropping-particle&quot;:&quot;&quot;}],&quot;container-title&quot;:&quot;Nature 1984 308:5954&quot;,&quot;accessed&quot;:{&quot;date-parts&quot;:[[2023,9,11]]},&quot;DOI&quot;:&quot;10.1038/308032a0&quot;,&quot;ISSN&quot;:&quot;1476-4687&quot;,&quot;PMID&quot;:&quot;6322001&quot;,&quot;URL&quot;:&quot;https://www.nature.com/articles/308032a0&quot;,&quot;issued&quot;:{&quot;date-parts&quot;:[[1984]]},&quot;page&quot;:&quot;32-36&quot;,&quot;abstract&quot;:&quot;Thin vitrified layers of unfixed, unstained and unsupported virus suspensions can be prepared for observation by cryo-electron microscopy in easily controlled conditions. The viral particles appear free from the kind of damage caused by dehydration, freezing or adsorption to a support that is encountered in preparing biological samples for conventional electron microscopy. Cryo-electron microscopy of vitrified specimens offers possibilities for high resolution observations that compare favourably with any other electron microscopical method.&quot;,&quot;publisher&quot;:&quot;Nature Publishing Group&quot;,&quot;issue&quot;:&quot;5954&quot;,&quot;volume&quot;:&quot;308&quot;,&quot;container-title-short&quot;:&quot;&quot;},&quot;isTemporary&quot;:false}]},{&quot;citationID&quot;:&quot;MENDELEY_CITATION_61b7ab0b-4300-42e5-a294-a9ada3328c6f&quot;,&quot;properties&quot;:{&quot;noteIndex&quot;:0},&quot;isEdited&quot;:false,&quot;manualOverride&quot;:{&quot;isManuallyOverridden&quot;:false,&quot;citeprocText&quot;:&quot;[15]&quot;,&quot;manualOverrideText&quot;:&quot;&quot;},&quot;citationTag&quot;:&quot;MENDELEY_CITATION_v3_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&quot;,&quot;citationItems&quot;:[{&quot;id&quot;:&quot;b956cf67-c30c-38c7-9a75-9629009e412e&quot;,&quot;itemData&quot;:{&quot;type&quot;:&quot;article-journal&quot;,&quot;id&quot;:&quot;b956cf67-c30c-38c7-9a75-9629009e412e&quot;,&quot;title&quot;:&quot;Cryo-electron microscopy of viruses&quot;,&quot;author&quot;:[{&quot;family&quot;:&quot;Adrian&quot;,&quot;given&quot;:&quot;Marc&quot;,&quot;parse-names&quot;:false,&quot;dropping-particle&quot;:&quot;&quot;,&quot;non-dropping-particle&quot;:&quot;&quot;},{&quot;family&quot;:&quot;Dubochet&quot;,&quot;given&quot;:&quot;Jacques&quot;,&quot;parse-names&quot;:false,&quot;dropping-particle&quot;:&quot;&quot;,&quot;non-dropping-particle&quot;:&quot;&quot;},{&quot;family&quot;:&quot;Lepault&quot;,&quot;given&quot;:&quot;Jean&quot;,&quot;parse-names&quot;:false,&quot;dropping-particle&quot;:&quot;&quot;,&quot;non-dropping-particle&quot;:&quot;&quot;},{&quot;family&quot;:&quot;McDowall&quot;,&quot;given&quot;:&quot;Alasdair W.&quot;,&quot;parse-names&quot;:false,&quot;dropping-particle&quot;:&quot;&quot;,&quot;non-dropping-particle&quot;:&quot;&quot;}],&quot;container-title&quot;:&quot;Nature 1984 308:5954&quot;,&quot;accessed&quot;:{&quot;date-parts&quot;:[[2023,9,11]]},&quot;DOI&quot;:&quot;10.1038/308032a0&quot;,&quot;ISSN&quot;:&quot;1476-4687&quot;,&quot;PMID&quot;:&quot;6322001&quot;,&quot;URL&quot;:&quot;https://www.nature.com/articles/308032a0&quot;,&quot;issued&quot;:{&quot;date-parts&quot;:[[1984]]},&quot;page&quot;:&quot;32-36&quot;,&quot;abstract&quot;:&quot;Thin vitrified layers of unfixed, unstained and unsupported virus suspensions can be prepared for observation by cryo-electron microscopy in easily controlled conditions. The viral particles appear free from the kind of damage caused by dehydration, freezing or adsorption to a support that is encountered in preparing biological samples for conventional electron microscopy. Cryo-electron microscopy of vitrified specimens offers possibilities for high resolution observations that compare favourably with any other electron microscopical method.&quot;,&quot;publisher&quot;:&quot;Nature Publishing Group&quot;,&quot;issue&quot;:&quot;5954&quot;,&quot;volume&quot;:&quot;308&quot;,&quot;container-title-short&quot;:&quot;&quot;},&quot;isTemporary&quot;:false}]},{&quot;citationID&quot;:&quot;MENDELEY_CITATION_42bc337f-c44d-4156-ba9a-ca67cb3b393a&quot;,&quot;properties&quot;:{&quot;noteIndex&quot;:0},&quot;isEdited&quot;:false,&quot;manualOverride&quot;:{&quot;isManuallyOverridden&quot;:false,&quot;citeprocText&quot;:&quot;[15]&quot;,&quot;manualOverrideText&quot;:&quot;&quot;},&quot;citationTag&quot;:&quot;MENDELEY_CITATION_v3_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&quot;,&quot;citationItems&quot;:[{&quot;id&quot;:&quot;b956cf67-c30c-38c7-9a75-9629009e412e&quot;,&quot;itemData&quot;:{&quot;type&quot;:&quot;article-journal&quot;,&quot;id&quot;:&quot;b956cf67-c30c-38c7-9a75-9629009e412e&quot;,&quot;title&quot;:&quot;Cryo-electron microscopy of viruses&quot;,&quot;author&quot;:[{&quot;family&quot;:&quot;Adrian&quot;,&quot;given&quot;:&quot;Marc&quot;,&quot;parse-names&quot;:false,&quot;dropping-particle&quot;:&quot;&quot;,&quot;non-dropping-particle&quot;:&quot;&quot;},{&quot;family&quot;:&quot;Dubochet&quot;,&quot;given&quot;:&quot;Jacques&quot;,&quot;parse-names&quot;:false,&quot;dropping-particle&quot;:&quot;&quot;,&quot;non-dropping-particle&quot;:&quot;&quot;},{&quot;family&quot;:&quot;Lepault&quot;,&quot;given&quot;:&quot;Jean&quot;,&quot;parse-names&quot;:false,&quot;dropping-particle&quot;:&quot;&quot;,&quot;non-dropping-particle&quot;:&quot;&quot;},{&quot;family&quot;:&quot;McDowall&quot;,&quot;given&quot;:&quot;Alasdair W.&quot;,&quot;parse-names&quot;:false,&quot;dropping-particle&quot;:&quot;&quot;,&quot;non-dropping-particle&quot;:&quot;&quot;}],&quot;container-title&quot;:&quot;Nature 1984 308:5954&quot;,&quot;accessed&quot;:{&quot;date-parts&quot;:[[2023,9,11]]},&quot;DOI&quot;:&quot;10.1038/308032a0&quot;,&quot;ISSN&quot;:&quot;1476-4687&quot;,&quot;PMID&quot;:&quot;6322001&quot;,&quot;URL&quot;:&quot;https://www.nature.com/articles/308032a0&quot;,&quot;issued&quot;:{&quot;date-parts&quot;:[[1984]]},&quot;page&quot;:&quot;32-36&quot;,&quot;abstract&quot;:&quot;Thin vitrified layers of unfixed, unstained and unsupported virus suspensions can be prepared for observation by cryo-electron microscopy in easily controlled conditions. The viral particles appear free from the kind of damage caused by dehydration, freezing or adsorption to a support that is encountered in preparing biological samples for conventional electron microscopy. Cryo-electron microscopy of vitrified specimens offers possibilities for high resolution observations that compare favourably with any other electron microscopical method.&quot;,&quot;publisher&quot;:&quot;Nature Publishing Group&quot;,&quot;issue&quot;:&quot;5954&quot;,&quot;volume&quot;:&quot;308&quot;,&quot;container-title-short&quot;:&quot;&quot;},&quot;isTemporary&quot;:false}]},{&quot;citationID&quot;:&quot;MENDELEY_CITATION_ea66704f-34ef-45e4-bdfa-dd8022bfb7eb&quot;,&quot;properties&quot;:{&quot;noteIndex&quot;:0},&quot;isEdited&quot;:false,&quot;manualOverride&quot;:{&quot;isManuallyOverridden&quot;:false,&quot;citeprocText&quot;:&quot;[15]&quot;,&quot;manualOverrideText&quot;:&quot;&quot;},&quot;citationTag&quot;:&quot;MENDELEY_CITATION_v3_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&quot;,&quot;citationItems&quot;:[{&quot;id&quot;:&quot;b956cf67-c30c-38c7-9a75-9629009e412e&quot;,&quot;itemData&quot;:{&quot;type&quot;:&quot;article-journal&quot;,&quot;id&quot;:&quot;b956cf67-c30c-38c7-9a75-9629009e412e&quot;,&quot;title&quot;:&quot;Cryo-electron microscopy of viruses&quot;,&quot;author&quot;:[{&quot;family&quot;:&quot;Adrian&quot;,&quot;given&quot;:&quot;Marc&quot;,&quot;parse-names&quot;:false,&quot;dropping-particle&quot;:&quot;&quot;,&quot;non-dropping-particle&quot;:&quot;&quot;},{&quot;family&quot;:&quot;Dubochet&quot;,&quot;given&quot;:&quot;Jacques&quot;,&quot;parse-names&quot;:false,&quot;dropping-particle&quot;:&quot;&quot;,&quot;non-dropping-particle&quot;:&quot;&quot;},{&quot;family&quot;:&quot;Lepault&quot;,&quot;given&quot;:&quot;Jean&quot;,&quot;parse-names&quot;:false,&quot;dropping-particle&quot;:&quot;&quot;,&quot;non-dropping-particle&quot;:&quot;&quot;},{&quot;family&quot;:&quot;McDowall&quot;,&quot;given&quot;:&quot;Alasdair W.&quot;,&quot;parse-names&quot;:false,&quot;dropping-particle&quot;:&quot;&quot;,&quot;non-dropping-particle&quot;:&quot;&quot;}],&quot;container-title&quot;:&quot;Nature 1984 308:5954&quot;,&quot;accessed&quot;:{&quot;date-parts&quot;:[[2023,9,11]]},&quot;DOI&quot;:&quot;10.1038/308032a0&quot;,&quot;ISSN&quot;:&quot;1476-4687&quot;,&quot;PMID&quot;:&quot;6322001&quot;,&quot;URL&quot;:&quot;https://www.nature.com/articles/308032a0&quot;,&quot;issued&quot;:{&quot;date-parts&quot;:[[1984]]},&quot;page&quot;:&quot;32-36&quot;,&quot;abstract&quot;:&quot;Thin vitrified layers of unfixed, unstained and unsupported virus suspensions can be prepared for observation by cryo-electron microscopy in easily controlled conditions. The viral particles appear free from the kind of damage caused by dehydration, freezing or adsorption to a support that is encountered in preparing biological samples for conventional electron microscopy. Cryo-electron microscopy of vitrified specimens offers possibilities for high resolution observations that compare favourably with any other electron microscopical method.&quot;,&quot;publisher&quot;:&quot;Nature Publishing Group&quot;,&quot;issue&quot;:&quot;5954&quot;,&quot;volume&quot;:&quot;308&quot;,&quot;container-title-short&quot;:&quot;&quot;},&quot;isTemporary&quot;:false}]},{&quot;citationID&quot;:&quot;MENDELEY_CITATION_544af6f3-7d8c-4482-ab12-c64650eec930&quot;,&quot;properties&quot;:{&quot;noteIndex&quot;:0},&quot;isEdited&quot;:false,&quot;manualOverride&quot;:{&quot;isManuallyOverridden&quot;:false,&quot;citeprocText&quot;:&quot;[12]&quot;,&quot;manualOverrideText&quot;:&quot;&quot;},&quot;citationTag&quot;:&quot;MENDELEY_CITATION_v3_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&quot;,&quot;citationItems&quot;:[{&quot;id&quot;:&quot;b7b6124d-9e7e-3374-a2ac-b5eba5838b3c&quot;,&quot;itemData&quot;:{&quot;type&quot;:&quot;article-journal&quot;,&quot;id&quot;:&quot;b7b6124d-9e7e-3374-a2ac-b5eba5838b3c&quot;,&quot;title&quot;:&quot;Radiation damage in the TEM and SEM&quot;,&quot;author&quot;:[{&quot;family&quot;:&quot;Egerton&quot;,&quot;given&quot;:&quot;R. F.&quot;,&quot;parse-names&quot;:false,&quot;dropping-particle&quot;:&quot;&quot;,&quot;non-dropping-particle&quot;:&quot;&quot;},{&quot;family&quot;:&quot;Li&quot;,&quot;given&quot;:&quot;P.&quot;,&quot;parse-names&quot;:false,&quot;dropping-particle&quot;:&quot;&quot;,&quot;non-dropping-particle&quot;:&quot;&quot;},{&quot;family&quot;:&quot;Malac&quot;,&quot;given&quot;:&quot;M.&quot;,&quot;parse-names&quot;:false,&quot;dropping-particle&quot;:&quot;&quot;,&quot;non-dropping-particle&quot;:&quot;&quot;}],&quot;container-title&quot;:&quot;Micron&quot;,&quot;accessed&quot;:{&quot;date-parts&quot;:[[2023,9,11]]},&quot;DOI&quot;:&quot;10.1016/J.MICRON.2004.02.003&quot;,&quot;ISSN&quot;:&quot;0968-4328&quot;,&quot;PMID&quot;:&quot;15120123&quot;,&quot;issued&quot;:{&quot;date-parts&quot;:[[2004,8,1]]},&quot;page&quot;:&quot;399-409&quot;,&quot;abstract&quot;:&quot;We review the various ways in which an electron beam can adversely affect an organic or inorganic sample during examination in an electron microscope. The effects considered are: heating, electrostatic charging, ionization damage (radiolysis), displacement damage, sputtering and hydrocarbon contamination. In each case, strategies to minimise the damage are identified. In the light of recent experimental evidence, we re-examine two common assumptions: that the amount of radiation damage is proportional to the electron dose and is independent of beam diameter; and that the extent of the damage is proportional to the amount of energy deposited in the specimen. © 2004 Elsevier Ltd. All rights reserved.&quot;,&quot;publisher&quot;:&quot;Pergamon&quot;,&quot;issue&quot;:&quot;6&quot;,&quot;volume&quot;:&quot;35&quot;,&quot;container-title-short&quot;:&quot;&quot;},&quot;isTemporary&quot;:false}]},{&quot;citationID&quot;:&quot;MENDELEY_CITATION_d2ceef94-167a-402d-9d3a-053c10273b0d&quot;,&quot;properties&quot;:{&quot;noteIndex&quot;:0},&quot;isEdited&quot;:false,&quot;manualOverride&quot;:{&quot;isManuallyOverridden&quot;:false,&quot;citeprocText&quot;:&quot;[12]&quot;,&quot;manualOverrideText&quot;:&quot;&quot;},&quot;citationTag&quot;:&quot;MENDELEY_CITATION_v3_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&quot;,&quot;citationItems&quot;:[{&quot;id&quot;:&quot;b7b6124d-9e7e-3374-a2ac-b5eba5838b3c&quot;,&quot;itemData&quot;:{&quot;type&quot;:&quot;article-journal&quot;,&quot;id&quot;:&quot;b7b6124d-9e7e-3374-a2ac-b5eba5838b3c&quot;,&quot;title&quot;:&quot;Radiation damage in the TEM and SEM&quot;,&quot;author&quot;:[{&quot;family&quot;:&quot;Egerton&quot;,&quot;given&quot;:&quot;R. F.&quot;,&quot;parse-names&quot;:false,&quot;dropping-particle&quot;:&quot;&quot;,&quot;non-dropping-particle&quot;:&quot;&quot;},{&quot;family&quot;:&quot;Li&quot;,&quot;given&quot;:&quot;P.&quot;,&quot;parse-names&quot;:false,&quot;dropping-particle&quot;:&quot;&quot;,&quot;non-dropping-particle&quot;:&quot;&quot;},{&quot;family&quot;:&quot;Malac&quot;,&quot;given&quot;:&quot;M.&quot;,&quot;parse-names&quot;:false,&quot;dropping-particle&quot;:&quot;&quot;,&quot;non-dropping-particle&quot;:&quot;&quot;}],&quot;container-title&quot;:&quot;Micron&quot;,&quot;accessed&quot;:{&quot;date-parts&quot;:[[2023,9,11]]},&quot;DOI&quot;:&quot;10.1016/J.MICRON.2004.02.003&quot;,&quot;ISSN&quot;:&quot;0968-4328&quot;,&quot;PMID&quot;:&quot;15120123&quot;,&quot;issued&quot;:{&quot;date-parts&quot;:[[2004,8,1]]},&quot;page&quot;:&quot;399-409&quot;,&quot;abstract&quot;:&quot;We review the various ways in which an electron beam can adversely affect an organic or inorganic sample during examination in an electron microscope. The effects considered are: heating, electrostatic charging, ionization damage (radiolysis), displacement damage, sputtering and hydrocarbon contamination. In each case, strategies to minimise the damage are identified. In the light of recent experimental evidence, we re-examine two common assumptions: that the amount of radiation damage is proportional to the electron dose and is independent of beam diameter; and that the extent of the damage is proportional to the amount of energy deposited in the specimen. © 2004 Elsevier Ltd. All rights reserved.&quot;,&quot;publisher&quot;:&quot;Pergamon&quot;,&quot;issue&quot;:&quot;6&quot;,&quot;volume&quot;:&quot;35&quot;,&quot;container-title-short&quot;:&quot;&quot;},&quot;isTemporary&quot;:false}]},{&quot;citationID&quot;:&quot;MENDELEY_CITATION_ad52549e-b26e-4e46-91e9-16fb8ddc52d8&quot;,&quot;properties&quot;:{&quot;noteIndex&quot;:0},&quot;isEdited&quot;:false,&quot;manualOverride&quot;:{&quot;isManuallyOverridden&quot;:false,&quot;citeprocText&quot;:&quot;[12]&quot;,&quot;manualOverrideText&quot;:&quot;&quot;},&quot;citationTag&quot;:&quot;MENDELEY_CITATION_v3_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&quot;,&quot;citationItems&quot;:[{&quot;id&quot;:&quot;b7b6124d-9e7e-3374-a2ac-b5eba5838b3c&quot;,&quot;itemData&quot;:{&quot;type&quot;:&quot;article-journal&quot;,&quot;id&quot;:&quot;b7b6124d-9e7e-3374-a2ac-b5eba5838b3c&quot;,&quot;title&quot;:&quot;Radiation damage in the TEM and SEM&quot;,&quot;author&quot;:[{&quot;family&quot;:&quot;Egerton&quot;,&quot;given&quot;:&quot;R. F.&quot;,&quot;parse-names&quot;:false,&quot;dropping-particle&quot;:&quot;&quot;,&quot;non-dropping-particle&quot;:&quot;&quot;},{&quot;family&quot;:&quot;Li&quot;,&quot;given&quot;:&quot;P.&quot;,&quot;parse-names&quot;:false,&quot;dropping-particle&quot;:&quot;&quot;,&quot;non-dropping-particle&quot;:&quot;&quot;},{&quot;family&quot;:&quot;Malac&quot;,&quot;given&quot;:&quot;M.&quot;,&quot;parse-names&quot;:false,&quot;dropping-particle&quot;:&quot;&quot;,&quot;non-dropping-particle&quot;:&quot;&quot;}],&quot;container-title&quot;:&quot;Micron&quot;,&quot;accessed&quot;:{&quot;date-parts&quot;:[[2023,9,11]]},&quot;DOI&quot;:&quot;10.1016/J.MICRON.2004.02.003&quot;,&quot;ISSN&quot;:&quot;0968-4328&quot;,&quot;PMID&quot;:&quot;15120123&quot;,&quot;issued&quot;:{&quot;date-parts&quot;:[[2004,8,1]]},&quot;page&quot;:&quot;399-409&quot;,&quot;abstract&quot;:&quot;We review the various ways in which an electron beam can adversely affect an organic or inorganic sample during examination in an electron microscope. The effects considered are: heating, electrostatic charging, ionization damage (radiolysis), displacement damage, sputtering and hydrocarbon contamination. In each case, strategies to minimise the damage are identified. In the light of recent experimental evidence, we re-examine two common assumptions: that the amount of radiation damage is proportional to the electron dose and is independent of beam diameter; and that the extent of the damage is proportional to the amount of energy deposited in the specimen. © 2004 Elsevier Ltd. All rights reserved.&quot;,&quot;publisher&quot;:&quot;Pergamon&quot;,&quot;issue&quot;:&quot;6&quot;,&quot;volume&quot;:&quot;35&quot;,&quot;container-title-short&quot;:&quot;&quot;},&quot;isTemporary&quot;:false}]},{&quot;citationID&quot;:&quot;MENDELEY_CITATION_c4a5f644-182f-4605-89d9-cb2e3a19551b&quot;,&quot;properties&quot;:{&quot;noteIndex&quot;:0},&quot;isEdited&quot;:false,&quot;manualOverride&quot;:{&quot;isManuallyOverridden&quot;:false,&quot;citeprocText&quot;:&quot;[16]&quot;,&quot;manualOverrideText&quot;:&quot;&quot;},&quot;citationTag&quot;:&quot;MENDELEY_CITATION_v3_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&quot;,&quot;citationItems&quot;:[{&quot;id&quot;:&quot;50aafbbe-5eb3-3ccb-b6de-51ef4a914600&quot;,&quot;itemData&quot;:{&quot;type&quot;:&quot;article-journal&quot;,&quot;id&quot;:&quot;50aafbbe-5eb3-3ccb-b6de-51ef4a914600&quot;,&quot;title&quot;:&quot;Janus particles: Synthesis, self-assembly, physical properties, and applications&quot;,&quot;author&quot;:[{&quot;family&quot;:&quot;Walther&quot;,&quot;given&quot;:&quot;Andreas&quot;,&quot;parse-names&quot;:false,&quot;dropping-particle&quot;:&quot;&quot;,&quot;non-dropping-particle&quot;:&quot;&quot;},{&quot;family&quot;:&quot;Müller&quot;,&quot;given&quot;:&quot;Axel H.E.&quot;,&quot;parse-names&quot;:false,&quot;dropping-particle&quot;:&quot;&quot;,&quot;non-dropping-particle&quot;:&quot;&quot;}],&quot;container-title&quot;:&quot;Chemical Reviews&quot;,&quot;container-title-short&quot;:&quot;Chem Rev&quot;,&quot;accessed&quot;:{&quot;date-parts&quot;:[[2023,9,11]]},&quot;DOI&quot;:&quot;10.1021/CR300089T/ASSET/CR300089T.FP.PNG_V03&quot;,&quot;ISSN&quot;:&quot;00092665&quot;,&quot;URL&quot;:&quot;https://pubs.acs.org/doi/abs/10.1021/cr300089t&quot;,&quot;issued&quot;:{&quot;date-parts&quot;:[[2013,7,10]]},&quot;page&quot;:&quot;5194-5261&quot;,&quot;publisher&quot;:&quot;American Chemical Society&quot;,&quot;issue&quot;:&quot;7&quot;,&quot;volume&quot;:&quot;113&quot;},&quot;isTemporary&quot;:false}]},{&quot;citationID&quot;:&quot;MENDELEY_CITATION_0fcdc08e-f2ec-407c-923c-4de6886bfaa1&quot;,&quot;properties&quot;:{&quot;noteIndex&quot;:0},&quot;isEdited&quot;:false,&quot;manualOverride&quot;:{&quot;isManuallyOverridden&quot;:false,&quot;citeprocText&quot;:&quot;[13]&quot;,&quot;manualOverrideText&quot;:&quot;&quot;},&quot;citationTag&quot;:&quot;MENDELEY_CITATION_v3_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&quot;,&quot;citationItems&quot;:[{&quot;id&quot;:&quot;ed59281b-7fae-3720-a03b-155178cb8498&quot;,&quot;itemData&quot;:{&quot;type&quot;:&quot;article-journal&quot;,&quot;id&quot;:&quot;ed59281b-7fae-3720-a03b-155178cb8498&quot;,&quot;title&quot;:&quot;Transmission Electron Microscopy (TEM)&quot;,&quot;author&quot;:[{&quot;family&quot;:&quot;Tang&quot;,&quot;given&quot;:&quot;C. Y.&quot;,&quot;parse-names&quot;:false,&quot;dropping-particle&quot;:&quot;&quot;,&quot;non-dropping-particle&quot;:&quot;&quot;},{&quot;family&quot;:&quot;Yang&quot;,&quot;given&quot;:&quot;Z.&quot;,&quot;parse-names&quot;:false,&quot;dropping-particle&quot;:&quot;&quot;,&quot;non-dropping-particle&quot;:&quot;&quot;}],&quot;container-title&quot;:&quot;Membrane Characterization&quot;,&quot;accessed&quot;:{&quot;date-parts&quot;:[[2023,8,15]]},&quot;DOI&quot;:&quot;10.1016/B978-0-444-63776-5.00008-5&quot;,&quot;ISBN&quot;:&quot;9780444637918&quot;,&quot;issued&quot;:{&quot;date-parts&quot;:[[2017,1,1]]},&quot;page&quot;:&quot;145-159&quot;,&quot;abstract&quot;:&quot;Transmission electron microscopy (TEM) has been widely applied to characterize morphology, crystalline structure, and elemental information of membrane materials. In this chapter, fundamental knowledge of TEM techniques and their applications in membrane characterization are presented. The two basic modes of TEM, i.e., the bright-field mode and dark-field mode, are introduced and illustrated with TEM micrographs. Crystalline structure and elemental information of specimens can also be obtained. After the introduction of some common membrane sample preparation techniques, the applications of TEM techniques for the detailed characterization of membranes and their building blocks are presented in detail. The application of TEM techniques to characterization the tomography of membrane rejection layer and the morphology of fouling cake layer are also illustrated.&quot;,&quot;publisher&quot;:&quot;Elsevier&quot;,&quot;container-title-short&quot;:&quot;&quot;},&quot;isTemporary&quot;:false}]},{&quot;citationID&quot;:&quot;MENDELEY_CITATION_833b02e5-eebd-413e-9ccb-d38542b1f4f4&quot;,&quot;properties&quot;:{&quot;noteIndex&quot;:0},&quot;isEdited&quot;:false,&quot;manualOverride&quot;:{&quot;isManuallyOverridden&quot;:false,&quot;citeprocText&quot;:&quot;[11]&quot;,&quot;manualOverrideText&quot;:&quot;&quot;},&quot;citationTag&quot;:&quot;MENDELEY_CITATION_v3_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&quot;,&quot;citationItems&quot;:[{&quot;id&quot;:&quot;6df5bf74-92af-3ee3-b52d-e7a27fa44db5&quot;,&quot;itemData&quot;:{&quot;type&quot;:&quot;article-journal&quot;,&quot;id&quot;:&quot;6df5bf74-92af-3ee3-b52d-e7a27fa44db5&quot;,&quot;title&quot;:&quot;NeRF: Representing Scenes as Neural Radiance Fields for View Synthesis&quot;,&quot;author&quot;:[{&quot;family&quot;:&quot;Mildenhall&quot;,&quot;given&quot;:&quot;Ben&quot;,&quot;parse-names&quot;:false,&quot;dropping-particle&quot;:&quot;&quot;,&quot;non-dropping-particle&quot;:&quot;&quot;},{&quot;family&quot;:&quot;Srinivasan&quot;,&quot;given&quot;:&quot;Pratul P.&quot;,&quot;parse-names&quot;:false,&quot;dropping-particle&quot;:&quot;&quot;,&quot;non-dropping-particle&quot;:&quot;&quot;},{&quot;family&quot;:&quot;Tancik&quot;,&quot;given&quot;:&quot;Matthew&quot;,&quot;parse-names&quot;:false,&quot;dropping-particle&quot;:&quot;&quot;,&quot;non-dropping-particle&quot;:&quot;&quot;},{&quot;family&quot;:&quot;Barron&quot;,&quot;given&quot;:&quot;Jonathan T.&quot;,&quot;parse-names&quot;:false,&quot;dropping-particle&quot;:&quot;&quot;,&quot;non-dropping-particle&quot;:&quot;&quot;},{&quot;family&quot;:&quot;Ramamoorthi&quot;,&quot;given&quot;:&quot;Ravi&quot;,&quot;parse-names&quot;:false,&quot;dropping-particle&quot;:&quot;&quot;,&quot;non-dropping-particle&quot;:&quot;&quot;},{&quot;family&quot;:&quot;Ng&quot;,&quot;given&quot;:&quot;Ren&quot;,&quot;parse-names&quot;:false,&quot;dropping-particle&quot;:&quot;&quot;,&quot;non-dropping-particle&quot;:&quot;&quot;}],&quot;container-title&quot;:&quot;Lecture Notes in Computer Science (including subseries Lecture Notes in Artificial Intelligence and Lecture Notes in Bioinformatics)&quot;,&quot;accessed&quot;:{&quot;date-parts&quot;:[[2023,8,8]]},&quot;DOI&quot;:&quot;10.1007/978-3-030-58452-8_24&quot;,&quot;ISBN&quot;:&quot;9783030584511&quot;,&quot;ISSN&quot;:&quot;16113349&quot;,&quot;URL&quot;:&quot;https://arxiv.org/abs/2003.08934v2&quot;,&quot;issued&quot;:{&quot;date-parts&quot;:[[2020,3,19]]},&quot;page&quot;:&quot;405-421&quot;,&quot;abstract&quot;:&quot;We present a method that achieves state-of-the-art results for synthesizing\nnovel views of complex scenes by optimizing an underlying continuous volumetric\nscene function using a sparse set of input views. Our algorithm represents a\nscene using a fully-connected (non-convolutional) deep network, whose input is\na single continuous 5D coordinate (spatial location $(x,y,z)$ and viewing\ndirection $(\\theta, \\phi)$) and whose output is the volume density and\nview-dependent emitted radiance at that spatial location. We synthesize views\nby querying 5D coordinates along camera rays and use classic volume rendering\ntechniques to project the output colors and densities into an image. Because\nvolume rendering is naturally differentiable, the only input required to\noptimize our representation is a set of images with known camera poses. We\ndescribe how to effectively optimize neural radiance fields to render\nphotorealistic novel views of scenes with complicated geometry and appearance,\nand demonstrate results that outperform prior work on neural rendering and view\nsynthesis. View synthesis results are best viewed as videos, so we urge readers\nto view our supplementary video for convincing comparisons.&quot;,&quot;publisher&quot;:&quot;Springer Science and Business Media Deutschland GmbH&quot;,&quot;volume&quot;:&quot;12346 LNCS&quot;,&quot;container-title-short&quot;:&quot;&quot;},&quot;isTemporary&quot;:false}]},{&quot;citationID&quot;:&quot;MENDELEY_CITATION_b5eabc5e-7868-4e13-87fd-ba48af8ac933&quot;,&quot;properties&quot;:{&quot;noteIndex&quot;:0},&quot;isEdited&quot;:false,&quot;manualOverride&quot;:{&quot;isManuallyOverridden&quot;:false,&quot;citeprocText&quot;:&quot;[17]&quot;,&quot;manualOverrideText&quot;:&quot;&quot;},&quot;citationTag&quot;:&quot;MENDELEY_CITATION_v3_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&quot;,&quot;citationItems&quot;:[{&quot;id&quot;:&quot;6b17b1f1-de5b-364d-966d-e0b0bc3d4f0f&quot;,&quot;itemData&quot;:{&quot;type&quot;:&quot;article-journal&quot;,&quot;id&quot;:&quot;6b17b1f1-de5b-364d-966d-e0b0bc3d4f0f&quot;,&quot;title&quot;:&quot;A Survey on 3D-aware Image Synthesis&quot;,&quot;author&quot;:[{&quot;family&quot;:&quot;Xia&quot;,&quot;given&quot;:&quot;Weihao&quot;,&quot;parse-names&quot;:false,&quot;dropping-particle&quot;:&quot;&quot;,&quot;non-dropping-particle&quot;:&quot;&quot;},{&quot;family&quot;:&quot;Xue&quot;,&quot;given&quot;:&quot;Jing-Hao&quot;,&quot;parse-names&quot;:false,&quot;dropping-particle&quot;:&quot;&quot;,&quot;non-dropping-particle&quot;:&quot;&quot;}],&quot;accessed&quot;:{&quot;date-parts&quot;:[[2023,9,11]]},&quot;URL&quot;:&quot;https://weihaox.github.&quot;,&quot;abstract&quot;:&quot;Recent years have seen remarkable progress in deep learning powered visual content creation. This includes 3D-aware generative image synthesis, which produces high-fidelity images in a 3D-consistent manner while simultaneously capturing compact surfaces of objects from pure image collections without the need for any 3D supervision, thus bridging the gap between 2D imagery and 3D reality. The 3D-aware generative models have shown that the introduction of 3D information can lead to more controllable image generation. The task of 3D-aware image synthesis has taken the field of computer vision by storm, with hundreds of papers accepted to top-tier journals and conferences in recent year (mainly the past two years), but there lacks a comprehensive survey of this remarkable and swift progress. Our survey aims to introduce new researchers to this topic, provide a useful reference for related works, and stimulate future research directions through our discussion section. Apart from the presented papers, we aim to constantly update the latest relevant papers along with corresponding implementations at https://weihaox.github.io/awesome-3D-aware-synthesis.&quot;,&quot;container-title-short&quot;:&quot;&quot;},&quot;isTemporary&quot;:false}]},{&quot;citationID&quot;:&quot;MENDELEY_CITATION_3b5f4029-efde-4385-9fb6-7b0f27e54ca9&quot;,&quot;properties&quot;:{&quot;noteIndex&quot;:0},&quot;isEdited&quot;:false,&quot;manualOverride&quot;:{&quot;isManuallyOverridden&quot;:false,&quot;citeprocText&quot;:&quot;[17], [18]&quot;,&quot;manualOverrideText&quot;:&quot;&quot;},&quot;citationTag&quot;:&quot;MENDELEY_CITATION_v3_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&quot;,&quot;citationItems&quot;:[{&quot;id&quot;:&quot;0808a83b-2f09-34f5-bdfb-c31142ab1f7e&quot;,&quot;itemData&quot;:{&quot;type&quot;:&quot;article-journal&quot;,&quot;id&quot;:&quot;0808a83b-2f09-34f5-bdfb-c31142ab1f7e&quot;,&quot;title&quot;:&quot;A comparison and evaluation of multi-view stereo reconstruction algorithms&quot;,&quot;author&quot;:[{&quot;family&quot;:&quot;Seitz&quot;,&quot;given&quot;:&quot;Steven M.&quot;,&quot;parse-names&quot;:false,&quot;dropping-particle&quot;:&quot;&quot;,&quot;non-dropping-particle&quot;:&quot;&quot;},{&quot;family&quot;:&quot;Curless&quot;,&quot;given&quot;:&quot;Brian&quot;,&quot;parse-names&quot;:false,&quot;dropping-particle&quot;:&quot;&quot;,&quot;non-dropping-particle&quot;:&quot;&quot;},{&quot;family&quot;:&quot;Diebel&quot;,&quot;given&quot;:&quot;James&quot;,&quot;parse-names&quot;:false,&quot;dropping-particle&quot;:&quot;&quot;,&quot;non-dropping-particle&quot;:&quot;&quot;},{&quot;family&quot;:&quot;Scharstein&quot;,&quot;given&quot;:&quot;Daniel&quot;,&quot;parse-names&quot;:false,&quot;dropping-particle&quot;:&quot;&quot;,&quot;non-dropping-particle&quot;:&quot;&quot;},{&quot;family&quot;:&quot;Szeliski&quot;,&quot;given&quot;:&quot;Richard&quot;,&quot;parse-names&quot;:false,&quot;dropping-particle&quot;:&quot;&quot;,&quot;non-dropping-particle&quot;:&quot;&quot;}],&quot;container-title&quot;:&quot;Proceedings of the IEEE Computer Society Conference on Computer Vision and Pattern Recognition&quot;,&quot;accessed&quot;:{&quot;date-parts&quot;:[[2023,9,11]]},&quot;DOI&quot;:&quot;10.1109/CVPR.2006.19&quot;,&quot;ISBN&quot;:&quot;0769525970&quot;,&quot;ISSN&quot;:&quot;10636919&quot;,&quot;issued&quot;:{&quot;date-parts&quot;:[[2006]]},&quot;page&quot;:&quot;519-526&quot;,&quot;abstract&quot;:&quot;This paper presents a quantitative comparison of several multi-view stereo reconstruction algorithms. Until now, the lack of suitable calibrated multi-view image datasets with known ground truth (3D shape models) has prevented such direct comparisons. In this paper, we first survey multi-view stereo algorithms and compare them qualitatively using a taxonomy that differentiates their key properties. We then describe our process for acquiring and calibrating multi-view image datasets with high-accuracy ground truth and introduce our evaluation methodology. Finally, we present the results of our quantitative comparison of state-of-the-art multi-view stereo reconstruction algorithms on six benchmark datasets. The datasets, evaluation details, and instructions for submitting new models are available online at http://vision.middlebury.edu/ mview. © 2006 IEEE.&quot;,&quot;volume&quot;:&quot;1&quot;,&quot;container-title-short&quot;:&quot;&quot;},&quot;isTemporary&quot;:false},{&quot;id&quot;:&quot;6b17b1f1-de5b-364d-966d-e0b0bc3d4f0f&quot;,&quot;itemData&quot;:{&quot;type&quot;:&quot;article-journal&quot;,&quot;id&quot;:&quot;6b17b1f1-de5b-364d-966d-e0b0bc3d4f0f&quot;,&quot;title&quot;:&quot;A Survey on 3D-aware Image Synthesis&quot;,&quot;author&quot;:[{&quot;family&quot;:&quot;Xia&quot;,&quot;given&quot;:&quot;Weihao&quot;,&quot;parse-names&quot;:false,&quot;dropping-particle&quot;:&quot;&quot;,&quot;non-dropping-particle&quot;:&quot;&quot;},{&quot;family&quot;:&quot;Xue&quot;,&quot;given&quot;:&quot;Jing-Hao&quot;,&quot;parse-names&quot;:false,&quot;dropping-particle&quot;:&quot;&quot;,&quot;non-dropping-particle&quot;:&quot;&quot;}],&quot;accessed&quot;:{&quot;date-parts&quot;:[[2023,9,11]]},&quot;URL&quot;:&quot;https://weihaox.github.&quot;,&quot;abstract&quot;:&quot;Recent years have seen remarkable progress in deep learning powered visual content creation. This includes 3D-aware generative image synthesis, which produces high-fidelity images in a 3D-consistent manner while simultaneously capturing compact surfaces of objects from pure image collections without the need for any 3D supervision, thus bridging the gap between 2D imagery and 3D reality. The 3D-aware generative models have shown that the introduction of 3D information can lead to more controllable image generation. The task of 3D-aware image synthesis has taken the field of computer vision by storm, with hundreds of papers accepted to top-tier journals and conferences in recent year (mainly the past two years), but there lacks a comprehensive survey of this remarkable and swift progress. Our survey aims to introduce new researchers to this topic, provide a useful reference for related works, and stimulate future research directions through our discussion section. Apart from the presented papers, we aim to constantly update the latest relevant papers along with corresponding implementations at https://weihaox.github.io/awesome-3D-aware-synthesis.&quot;,&quot;container-title-short&quot;:&quot;&quot;},&quot;isTemporary&quot;:false}]},{&quot;citationID&quot;:&quot;MENDELEY_CITATION_8b5db06d-46ae-40d0-a17f-ebdec17edfc3&quot;,&quot;properties&quot;:{&quot;noteIndex&quot;:0},&quot;isEdited&quot;:false,&quot;manualOverride&quot;:{&quot;isManuallyOverridden&quot;:false,&quot;citeprocText&quot;:&quot;[19]&quot;,&quot;manualOverrideText&quot;:&quot;&quot;},&quot;citationTag&quot;:&quot;MENDELEY_CITATION_v3_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&quot;,&quot;citationItems&quot;:[{&quot;id&quot;:&quot;7f27c67b-377b-367c-bbea-b8755123880b&quot;,&quot;itemData&quot;:{&quot;type&quot;:&quot;article-journal&quot;,&quot;id&quot;:&quot;7f27c67b-377b-367c-bbea-b8755123880b&quot;,&quot;title&quot;:&quot;View Interpolation for Image Synthesis&quot;,&quot;author&quot;:[{&quot;family&quot;:&quot;Chen&quot;,&quot;given&quot;:&quot;Shenchang Eric&quot;,&quot;parse-names&quot;:false,&quot;dropping-particle&quot;:&quot;&quot;,&quot;non-dropping-particle&quot;:&quot;&quot;},{&quot;family&quot;:&quot;Williams&quot;,&quot;given&quot;:&quot;Lance&quot;,&quot;parse-names&quot;:false,&quot;dropping-particle&quot;:&quot;&quot;,&quot;non-dropping-particle&quot;:&quot;&quot;}],&quot;container-title&quot;:&quot;Seminal Graphics Papers: Pushing the Boundaries, Volume 2&quot;,&quot;accessed&quot;:{&quot;date-parts&quot;:[[2023,9,11]]},&quot;DOI&quot;:&quot;10.1145/3596711.3596757&quot;,&quot;URL&quot;:&quot;https://dl.acm.org/doi/10.1145/3596711.3596757&quot;,&quot;issued&quot;:{&quot;date-parts&quot;:[[2023,8]]},&quot;publisher-place&quot;:&quot;New York, NY, USA&quot;,&quot;page&quot;:&quot;423-432&quot;,&quot;abstract&quot;:&quot;Image-space simplifications have been used to accelerate the calculation of computer graphic images since the dawn of visual simulation. Texture mapping has been used to provide a means by which images may themselves be used as display primitives. The work reported by this paper endeavors to carry this concept to its logical extreme by using interpolated images to portray three-dimensional scenes. The special-effects technique of morphing, which combines interpolation of texture maps and their shape, is applied to computing arbitrary intermediate frames from an array of prestored images. If the images are a structured set of views of a 3D object or scene, intermediate frames derived by morphing can be used to approximate intermediate 3D transformations of the object or scene. Using the view interpolation approach to synthesize 3D scenes has two main advantages. First, the 3D representation of the scene may be replaced with images. Second, the image synthesis time is independent of the scene complexity. The correspondence between images, required for the morphing method, can be predetermined automatically using the range data associated with the images. The method is further accelerated by a quadtree decomposition and a view-independent visible priority. Our experiments have shown that the morphing can be performed at interactive rates on today's high-end personal computers. Potential applications of the method include virtual holograms, a walkthrough in a virtual environment, image-based primitives and incremental rendering. The method also can be used to greatly accelerate the computation of motion blur and soft shadows cast by area light sources.&quot;,&quot;publisher&quot;:&quot;ACM&quot;,&quot;container-title-short&quot;:&quot;&quot;},&quot;isTemporary&quot;:false}]},{&quot;citationID&quot;:&quot;MENDELEY_CITATION_54150b3a-8321-456b-8b20-200fed4c663f&quot;,&quot;properties&quot;:{&quot;noteIndex&quot;:0},&quot;isEdited&quot;:false,&quot;manualOverride&quot;:{&quot;isManuallyOverridden&quot;:false,&quot;citeprocText&quot;:&quot;[20]&quot;,&quot;manualOverrideText&quot;:&quot;&quot;},&quot;citationTag&quot;:&quot;MENDELEY_CITATION_v3_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&quot;,&quot;citationItems&quot;:[{&quot;id&quot;:&quot;dfdb1628-18e6-3645-91be-a5cb0bece94a&quot;,&quot;itemData&quot;:{&quot;type&quot;:&quot;article-journal&quot;,&quot;id&quot;:&quot;dfdb1628-18e6-3645-91be-a5cb0bece94a&quot;,&quot;title&quot;:&quot;Advances in Neural Rendering&quot;,&quot;author&quot;:[{&quot;family&quot;:&quot;Tewari&quot;,&quot;given&quot;:&quot;A&quot;,&quot;parse-names&quot;:false,&quot;dropping-particle&quot;:&quot;&quot;,&quot;non-dropping-particle&quot;:&quot;&quot;},{&quot;family&quot;:&quot;Thies&quot;,&quot;given&quot;:&quot;J&quot;,&quot;parse-names&quot;:false,&quot;dropping-particle&quot;:&quot;&quot;,&quot;non-dropping-particle&quot;:&quot;&quot;},{&quot;family&quot;:&quot;Mildenhall&quot;,&quot;given&quot;:&quot;B&quot;,&quot;parse-names&quot;:false,&quot;dropping-particle&quot;:&quot;&quot;,&quot;non-dropping-particle&quot;:&quot;&quot;},{&quot;family&quot;:&quot;Srinivasan&quot;,&quot;given&quot;:&quot;P&quot;,&quot;parse-names&quot;:false,&quot;dropping-particle&quot;:&quot;&quot;,&quot;non-dropping-particle&quot;:&quot;&quot;},{&quot;family&quot;:&quot;Tretschk&quot;,&quot;given&quot;:&quot;E&quot;,&quot;parse-names&quot;:false,&quot;dropping-particle&quot;:&quot;&quot;,&quot;non-dropping-particle&quot;:&quot;&quot;},{&quot;family&quot;:&quot;Wang&quot;,&quot;given&quot;:&quot;Y&quot;,&quot;parse-names&quot;:false,&quot;dropping-particle&quot;:&quot;&quot;,&quot;non-dropping-particle&quot;:&quot;&quot;},{&quot;family&quot;:&quot;Lassner&quot;,&quot;given&quot;:&quot;C&quot;,&quot;parse-names&quot;:false,&quot;dropping-particle&quot;:&quot;&quot;,&quot;non-dropping-particle&quot;:&quot;&quot;},{&quot;family&quot;:&quot;Sitzmann&quot;,&quot;given&quot;:&quot;V&quot;,&quot;parse-names&quot;:false,&quot;dropping-particle&quot;:&quot;&quot;,&quot;non-dropping-particle&quot;:&quot;&quot;},{&quot;family&quot;:&quot;Martin-Brualla&quot;,&quot;given&quot;:&quot;R&quot;,&quot;parse-names&quot;:false,&quot;dropping-particle&quot;:&quot;&quot;,&quot;non-dropping-particle&quot;:&quot;&quot;},{&quot;family&quot;:&quot;Lombardi&quot;,&quot;given&quot;:&quot;S&quot;,&quot;parse-names&quot;:false,&quot;dropping-particle&quot;:&quot;&quot;,&quot;non-dropping-particle&quot;:&quot;&quot;},{&quot;family&quot;:&quot;Simon&quot;,&quot;given&quot;:&quot;T&quot;,&quot;parse-names&quot;:false,&quot;dropping-particle&quot;:&quot;&quot;,&quot;non-dropping-particle&quot;:&quot;&quot;},{&quot;family&quot;:&quot;Theobalt&quot;,&quot;given&quot;:&quot;C&quot;,&quot;parse-names&quot;:false,&quot;dropping-particle&quot;:&quot;&quot;,&quot;non-dropping-particle&quot;:&quot;&quot;},{&quot;family&quot;:&quot;Nießner&quot;,&quot;given&quot;:&quot;M&quot;,&quot;parse-names&quot;:false,&quot;dropping-particle&quot;:&quot;&quot;,&quot;non-dropping-particle&quot;:&quot;&quot;},{&quot;family&quot;:&quot;Barron&quot;,&quot;given&quot;:&quot;J T&quot;,&quot;parse-names&quot;:false,&quot;dropping-particle&quot;:&quot;&quot;,&quot;non-dropping-particle&quot;:&quot;&quot;},{&quot;family&quot;:&quot;Wetzstein&quot;,&quot;given&quot;:&quot;G&quot;,&quot;parse-names&quot;:false,&quot;dropping-particle&quot;:&quot;&quot;,&quot;non-dropping-particle&quot;:&quot;&quot;},{&quot;family&quot;:&quot;Zollhöfer&quot;,&quot;given&quot;:&quot;M&quot;,&quot;parse-names&quot;:false,&quot;dropping-particle&quot;:&quot;&quot;,&quot;non-dropping-particle&quot;:&quot;&quot;},{&quot;family&quot;:&quot;Golyanik&quot;,&quot;given&quot;:&quot;V&quot;,&quot;parse-names&quot;:false,&quot;dropping-particle&quot;:&quot;&quot;,&quot;non-dropping-particle&quot;:&quot;&quot;}],&quot;accessed&quot;:{&quot;date-parts&quot;:[[2023,9,11]]},&quot;ISBN&quot;:&quot;2111.05849v1&quot;,&quot;abstract&quot;:&quot;Figure 1: This state-of-the-art report discusses a large variety of neural rendering methods which enable applications such as novel-view synthesis of static and dynamic scenes, generative modeling of objects, and scene relighting. See Section 4 for more details on the various methods. Images adapted from [MST Abstract Synthesizing photo-realistic images and videos is at the heart of computer graphics and has been the focus of decades of research. Traditionally, synthetic images of a scene are generated using rendering algorithms such as rasterization or ray tracing, which take specifically defined representations of geometry and material properties as input. Collectively, these inputs define the actual scene and what is rendered, and are referred to as the scene representation (where a scene consists of one or more objects). Example scene representations are triangle meshes with accompanied textures (e.g., created by an artist), point clouds (e.g., from a depth sensor), volumetric grids (e.g., from a CT scan), or implicit surface functions (e.g., truncated signed distance fields). The reconstruction of such a scene representation from observations using differentiable rendering losses is known as inverse graphics or inverse rendering. Neural rendering is closely related, and combines ideas from classical computer graphics and machine learning to create algorithms for synthesizing images from real-world observations. Neural rendering is a leap forward towards the goal of synthesizing photo-realistic image and video content. In recent years, we have seen immense progress in this field through hundreds of publications that show different ways to inject learnable components into the rendering pipeline. This state-of-the-art report on advances in neural rendering focuses on methods that combine classical rendering principles with learned 3D scene representations, often now referred to as neural scene representations. A key advantage of these methods is that they are 3D-consistent by design, enabling applications such as novel viewpoint synthesis of a captured scene. In addition to methods that handle static scenes, we cover neural scene representations for modeling non-rigidly deforming objects and scene editing and composition. While most of these approaches are scene-specific, we also discuss techniques that generalize across object classes and can be used for generative tasks. In addition to reviewing these state-of-the-art methods, we provide an overview of fundamental concepts and definitions used in the current literature. We conclude with a discussion on open challenges and social implications.&quot;,&quot;container-title-short&quot;:&quot;&quot;},&quot;isTemporary&quot;:false}]},{&quot;citationID&quot;:&quot;MENDELEY_CITATION_c93e3112-06b5-4292-bde3-27202a58bb28&quot;,&quot;properties&quot;:{&quot;noteIndex&quot;:0},&quot;isEdited&quot;:false,&quot;manualOverride&quot;:{&quot;isManuallyOverridden&quot;:false,&quot;citeprocText&quot;:&quot;[11]&quot;,&quot;manualOverrideText&quot;:&quot;&quot;},&quot;citationTag&quot;:&quot;MENDELEY_CITATION_v3_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&quot;,&quot;citationItems&quot;:[{&quot;id&quot;:&quot;6df5bf74-92af-3ee3-b52d-e7a27fa44db5&quot;,&quot;itemData&quot;:{&quot;type&quot;:&quot;article-journal&quot;,&quot;id&quot;:&quot;6df5bf74-92af-3ee3-b52d-e7a27fa44db5&quot;,&quot;title&quot;:&quot;NeRF: Representing Scenes as Neural Radiance Fields for View Synthesis&quot;,&quot;author&quot;:[{&quot;family&quot;:&quot;Mildenhall&quot;,&quot;given&quot;:&quot;Ben&quot;,&quot;parse-names&quot;:false,&quot;dropping-particle&quot;:&quot;&quot;,&quot;non-dropping-particle&quot;:&quot;&quot;},{&quot;family&quot;:&quot;Srinivasan&quot;,&quot;given&quot;:&quot;Pratul P.&quot;,&quot;parse-names&quot;:false,&quot;dropping-particle&quot;:&quot;&quot;,&quot;non-dropping-particle&quot;:&quot;&quot;},{&quot;family&quot;:&quot;Tancik&quot;,&quot;given&quot;:&quot;Matthew&quot;,&quot;parse-names&quot;:false,&quot;dropping-particle&quot;:&quot;&quot;,&quot;non-dropping-particle&quot;:&quot;&quot;},{&quot;family&quot;:&quot;Barron&quot;,&quot;given&quot;:&quot;Jonathan T.&quot;,&quot;parse-names&quot;:false,&quot;dropping-particle&quot;:&quot;&quot;,&quot;non-dropping-particle&quot;:&quot;&quot;},{&quot;family&quot;:&quot;Ramamoorthi&quot;,&quot;given&quot;:&quot;Ravi&quot;,&quot;parse-names&quot;:false,&quot;dropping-particle&quot;:&quot;&quot;,&quot;non-dropping-particle&quot;:&quot;&quot;},{&quot;family&quot;:&quot;Ng&quot;,&quot;given&quot;:&quot;Ren&quot;,&quot;parse-names&quot;:false,&quot;dropping-particle&quot;:&quot;&quot;,&quot;non-dropping-particle&quot;:&quot;&quot;}],&quot;container-title&quot;:&quot;Lecture Notes in Computer Science (including subseries Lecture Notes in Artificial Intelligence and Lecture Notes in Bioinformatics)&quot;,&quot;accessed&quot;:{&quot;date-parts&quot;:[[2023,8,8]]},&quot;DOI&quot;:&quot;10.1007/978-3-030-58452-8_24&quot;,&quot;ISBN&quot;:&quot;9783030584511&quot;,&quot;ISSN&quot;:&quot;16113349&quot;,&quot;URL&quot;:&quot;https://arxiv.org/abs/2003.08934v2&quot;,&quot;issued&quot;:{&quot;date-parts&quot;:[[2020,3,19]]},&quot;page&quot;:&quot;405-421&quot;,&quot;abstract&quot;:&quot;We present a method that achieves state-of-the-art results for synthesizing\nnovel views of complex scenes by optimizing an underlying continuous volumetric\nscene function using a sparse set of input views. Our algorithm represents a\nscene using a fully-connected (non-convolutional) deep network, whose input is\na single continuous 5D coordinate (spatial location $(x,y,z)$ and viewing\ndirection $(\\theta, \\phi)$) and whose output is the volume density and\nview-dependent emitted radiance at that spatial location. We synthesize views\nby querying 5D coordinates along camera rays and use classic volume rendering\ntechniques to project the output colors and densities into an image. Because\nvolume rendering is naturally differentiable, the only input required to\noptimize our representation is a set of images with known camera poses. We\ndescribe how to effectively optimize neural radiance fields to render\nphotorealistic novel views of scenes with complicated geometry and appearance,\nand demonstrate results that outperform prior work on neural rendering and view\nsynthesis. View synthesis results are best viewed as videos, so we urge readers\nto view our supplementary video for convincing comparisons.&quot;,&quot;publisher&quot;:&quot;Springer Science and Business Media Deutschland GmbH&quot;,&quot;volume&quot;:&quot;12346 LNCS&quot;,&quot;container-title-short&quot;:&quot;&quot;},&quot;isTemporary&quot;:false}]},{&quot;citationID&quot;:&quot;MENDELEY_CITATION_8598409e-8002-4532-8c64-00fb655c6326&quot;,&quot;properties&quot;:{&quot;noteIndex&quot;:0},&quot;isEdited&quot;:false,&quot;manualOverride&quot;:{&quot;isManuallyOverridden&quot;:false,&quot;citeprocText&quot;:&quot;[21]&quot;,&quot;manualOverrideText&quot;:&quot;&quot;},&quot;citationTag&quot;:&quot;MENDELEY_CITATION_v3_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&quot;,&quot;citationItems&quot;:[{&quot;id&quot;:&quot;8f866d3f-35cf-3448-935b-6bf7f5f5a33c&quot;,&quot;itemData&quot;:{&quot;type&quot;:&quot;article-journal&quot;,&quot;id&quot;:&quot;8f866d3f-35cf-3448-935b-6bf7f5f5a33c&quot;,&quot;title&quot;:&quot;Fast Dynamic Radiance Fields with Time-Aware Neural Voxels TiNeuVox (ours) 1 min 4 mins 8 mins Sparse Time-View Input Images Time Synthesis View Synthesis Fast Training for Time-View Synthesis D-NeRF Training Time&quot;,&quot;author&quot;:[{&quot;family&quot;:&quot;Fang&quot;,&quot;given&quot;:&quot;Jiemin&quot;,&quot;parse-names&quot;:false,&quot;dropping-particle&quot;:&quot;&quot;,&quot;non-dropping-particle&quot;:&quot;&quot;},{&quot;family&quot;:&quot;Yi&quot;,&quot;given&quot;:&quot;Taoran&quot;,&quot;parse-names&quot;:false,&quot;dropping-particle&quot;:&quot;&quot;,&quot;non-dropping-particle&quot;:&quot;&quot;},{&quot;family&quot;:&quot;Wang&quot;,&quot;given&quot;:&quot;Xinggang&quot;,&quot;parse-names&quot;:false,&quot;dropping-particle&quot;:&quot;&quot;,&quot;non-dropping-particle&quot;:&quot;&quot;},{&quot;family&quot;:&quot;Xie&quot;,&quot;given&quot;:&quot;Lingxi&quot;,&quot;parse-names&quot;:false,&quot;dropping-particle&quot;:&quot;&quot;,&quot;non-dropping-particle&quot;:&quot;&quot;},{&quot;family&quot;:&quot;Zhang&quot;,&quot;given&quot;:&quot;Xiaopeng&quot;,&quot;parse-names&quot;:false,&quot;dropping-particle&quot;:&quot;&quot;,&quot;non-dropping-particle&quot;:&quot;&quot;},{&quot;family&quot;:&quot;Liu&quot;,&quot;given&quot;:&quot;Wenyu&quot;,&quot;parse-names&quot;:false,&quot;dropping-particle&quot;:&quot;&quot;,&quot;non-dropping-particle&quot;:&quot;&quot;},{&quot;family&quot;:&quot;Nießner&quot;,&quot;given&quot;:&quot;Matthias&quot;,&quot;parse-names&quot;:false,&quot;dropping-particle&quot;:&quot;&quot;,&quot;non-dropping-particle&quot;:&quot;&quot;},{&quot;family&quot;:&quot;Tian&quot;,&quot;given&quot;:&quot;Qi&quot;,&quot;parse-names&quot;:false,&quot;dropping-particle&quot;:&quot;&quot;,&quot;non-dropping-particle&quot;:&quot;&quot;},{&quot;family&quot;:&quot;Tian&quot;,&quot;given&quot;:&quot;Qi 2022&quot;,&quot;parse-names&quot;:false,&quot;dropping-particle&quot;:&quot;&quot;,&quot;non-dropping-particle&quot;:&quot;&quot;}],&quot;accessed&quot;:{&quot;date-parts&quot;:[[2023,9,11]]},&quot;DOI&quot;:&quot;10.1145/3550469.3555383&quot;,&quot;ISBN&quot;:&quot;9781450394703&quot;,&quot;URL&quot;:&quot;https://doi.org/10.1145/3550469.3555383&quot;,&quot;abstract&quot;:&quot;Figure 1: We propose a radiance field framework equipped with time-aware neural voxels, which can learn dynamic scenes with an extremely fast convergence speed. Comparisons with D-NeRF [Pumarola et al. 2021] are shown. Sparse time-view images are taken and novel time and view images can be synthesized with our method. ABSTRACT Neural radiance fields (NeRF) have shown great success in model-ing 3D scenes and synthesizing novel-view images. However, most previous NeRF methods take much time to optimize one single * Equal contributions. † Corresponding author. scene. Explicit data structures, e.g. voxel features, show great potential to accelerate the training process. However, voxel features face two big challenges to be applied to dynamic scenes, i.e. mod-eling temporal information and capturing different scales of point motions. We propose a radiance field framework by representing scenes with time-aware voxel features, named as TiNeuVox. A tiny coordinate deformation network is introduced to model coarse motion trajectories and temporal information is further enhanced in the radiance network. A multi-distance interpolation method is proposed and applied on voxel features to model both small and large motions. Our framework significantly accelerates the optimization of dynamic radiance fields while maintaining high rendering quality. Empirical evaluation is performed on both synthetic and real scenes. Our TiNeuVox completes training with only 8 minutes and SA '22 Conference Papers, December 6-9, 2022, Daegu, Republic of Korea Fang, Yi, et al. 8-MB storage cost while showing similar or even better rendering performance than previous dynamic NeRF methods. Code is available at https://github.com/hustvl/TiNeuVox. CCS CONCEPTS • Computing methodologies → 3D imaging; Computational photography; Image-based rendering.&quot;,&quot;container-title-short&quot;:&quot;&quot;},&quot;isTemporary&quot;:false}]},{&quot;citationID&quot;:&quot;MENDELEY_CITATION_ac787ad9-ed09-4b86-972f-2a7a45b81854&quot;,&quot;properties&quot;:{&quot;noteIndex&quot;:0},&quot;isEdited&quot;:false,&quot;manualOverride&quot;:{&quot;isManuallyOverridden&quot;:false,&quot;citeprocText&quot;:&quot;[22]&quot;,&quot;manualOverrideText&quot;:&quot;&quot;},&quot;citationTag&quot;:&quot;MENDELEY_CITATION_v3_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&quot;,&quot;citationItems&quot;:[{&quot;id&quot;:&quot;9a3aecb6-56ed-3e03-99e1-ea4e8fd339cd&quot;,&quot;itemData&quot;:{&quot;type&quot;:&quot;article-journal&quot;,&quot;id&quot;:&quot;9a3aecb6-56ed-3e03-99e1-ea4e8fd339cd&quot;,&quot;title&quot;:&quot;DeepSDF: Learning Continuous Signed Distance Functions for Shape Representation&quot;,&quot;author&quot;:[{&quot;family&quot;:&quot;Park&quot;,&quot;given&quot;:&quot;Jeong Joon&quot;,&quot;parse-names&quot;:false,&quot;dropping-particle&quot;:&quot;&quot;,&quot;non-dropping-particle&quot;:&quot;&quot;},{&quot;family&quot;:&quot;Florence&quot;,&quot;given&quot;:&quot;Peter&quot;,&quot;parse-names&quot;:false,&quot;dropping-particle&quot;:&quot;&quot;,&quot;non-dropping-particle&quot;:&quot;&quot;},{&quot;family&quot;:&quot;Straub&quot;,&quot;given&quot;:&quot;Julian&quot;,&quot;parse-names&quot;:false,&quot;dropping-particle&quot;:&quot;&quot;,&quot;non-dropping-particle&quot;:&quot;&quot;},{&quot;family&quot;:&quot;Newcombe&quot;,&quot;given&quot;:&quot;Richard&quot;,&quot;parse-names&quot;:false,&quot;dropping-particle&quot;:&quot;&quot;,&quot;non-dropping-particle&quot;:&quot;&quot;},{&quot;family&quot;:&quot;Lovegrove&quot;,&quot;given&quot;:&quot;Steven&quot;,&quot;parse-names&quot;:false,&quot;dropping-particle&quot;:&quot;&quot;,&quot;non-dropping-particle&quot;:&quot;&quot;}],&quot;container-title&quot;:&quot;Proceedings of the IEEE Computer Society Conference on Computer Vision and Pattern Recognition&quot;,&quot;accessed&quot;:{&quot;date-parts&quot;:[[2023,9,12]]},&quot;DOI&quot;:&quot;10.1109/CVPR.2019.00025&quot;,&quot;ISBN&quot;:&quot;9781728132938&quot;,&quot;ISSN&quot;:&quot;10636919&quot;,&quot;URL&quot;:&quot;https://arxiv.org/abs/1901.05103v1&quot;,&quot;issued&quot;:{&quot;date-parts&quot;:[[2019,1,16]]},&quot;page&quot;:&quot;165-174&quot;,&quot;abstract&quot;:&quot;Computer graphics, 3D computer vision and robotics communities have produced\nmultiple approaches to representing 3D geometry for rendering and\nreconstruction. These provide trade-offs across fidelity, efficiency and\ncompression capabilities. In this work, we introduce DeepSDF, a learned\ncontinuous Signed Distance Function (SDF) representation of a class of shapes\nthat enables high quality shape representation, interpolation and completion\nfrom partial and noisy 3D input data. DeepSDF, like its classical counterpart,\nrepresents a shape's surface by a continuous volumetric field: the magnitude of\na point in the field represents the distance to the surface boundary and the\nsign indicates whether the region is inside (-) or outside (+) of the shape,\nhence our representation implicitly encodes a shape's boundary as the\nzero-level-set of the learned function while explicitly representing the\nclassification of space as being part of the shapes interior or not. While\nclassical SDF's both in analytical or discretized voxel form typically\nrepresent the surface of a single shape, DeepSDF can represent an entire class\nof shapes. Furthermore, we show state-of-the-art performance for learned 3D\nshape representation and completion while reducing the model size by an order\nof magnitude compared with previous work.&quot;,&quot;publisher&quot;:&quot;IEEE Computer Society&quot;,&quot;volume&quot;:&quot;2019-June&quot;,&quot;container-title-short&quot;:&quot;&quot;},&quot;isTemporary&quot;:false}]},{&quot;citationID&quot;:&quot;MENDELEY_CITATION_c263df5e-dcba-4b9a-939c-6ea9b4341bd4&quot;,&quot;properties&quot;:{&quot;noteIndex&quot;:0},&quot;isEdited&quot;:false,&quot;manualOverride&quot;:{&quot;isManuallyOverridden&quot;:false,&quot;citeprocText&quot;:&quot;[23], [24]&quot;,&quot;manualOverrideText&quot;:&quot;&quot;},&quot;citationTag&quot;:&quot;MENDELEY_CITATION_v3_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&quot;,&quot;citationItems&quot;:[{&quot;id&quot;:&quot;7847ec28-9d0c-352e-9dfb-89eca6f201df&quot;,&quot;itemData&quot;:{&quot;type&quot;:&quot;article-journal&quot;,&quot;id&quot;:&quot;7847ec28-9d0c-352e-9dfb-89eca6f201df&quot;,&quot;title&quot;:&quot;Occupancy Networks: Learning 3D Reconstruction in Function Space&quot;,&quot;author&quot;:[{&quot;family&quot;:&quot;Mescheder&quot;,&quot;given&quot;:&quot;Lars&quot;,&quot;parse-names&quot;:false,&quot;dropping-particle&quot;:&quot;&quot;,&quot;non-dropping-particle&quot;:&quot;&quot;},{&quot;family&quot;:&quot;Oechsle&quot;,&quot;given&quot;:&quot;Michael&quot;,&quot;parse-names&quot;:false,&quot;dropping-particle&quot;:&quot;&quot;,&quot;non-dropping-particle&quot;:&quot;&quot;},{&quot;family&quot;:&quot;Niemeyer&quot;,&quot;given&quot;:&quot;Michael&quot;,&quot;parse-names&quot;:false,&quot;dropping-particle&quot;:&quot;&quot;,&quot;non-dropping-particle&quot;:&quot;&quot;},{&quot;family&quot;:&quot;Nowozin&quot;,&quot;given&quot;:&quot;Sebastian&quot;,&quot;parse-names&quot;:false,&quot;dropping-particle&quot;:&quot;&quot;,&quot;non-dropping-particle&quot;:&quot;&quot;},{&quot;family&quot;:&quot;Geiger&quot;,&quot;given&quot;:&quot;Andreas&quot;,&quot;parse-names&quot;:false,&quot;dropping-particle&quot;:&quot;&quot;,&quot;non-dropping-particle&quot;:&quot;&quot;}],&quot;container-title&quot;:&quot;Proceedings of the IEEE Computer Society Conference on Computer Vision and Pattern Recognition&quot;,&quot;accessed&quot;:{&quot;date-parts&quot;:[[2023,9,12]]},&quot;DOI&quot;:&quot;10.1109/CVPR.2019.00459&quot;,&quot;ISBN&quot;:&quot;9781728132938&quot;,&quot;ISSN&quot;:&quot;10636919&quot;,&quot;URL&quot;:&quot;https://arxiv.org/abs/1812.03828v2&quot;,&quot;issued&quot;:{&quot;date-parts&quot;:[[2018,12,10]]},&quot;page&quot;:&quot;4455-4465&quot;,&quot;abstract&quot;:&quot;With the advent of deep neural networks, learning-based approaches for 3D\nreconstruction have gained popularity. However, unlike for images, in 3D there\nis no canonical representation which is both computationally and memory\nefficient yet allows for representing high-resolution geometry of arbitrary\ntopology. Many of the state-of-the-art learning-based 3D reconstruction\napproaches can hence only represent very coarse 3D geometry or are limited to a\nrestricted domain. In this paper, we propose Occupancy Networks, a new\nrepresentation for learning-based 3D reconstruction methods. Occupancy networks\nimplicitly represent the 3D surface as the continuous decision boundary of a\ndeep neural network classifier. In contrast to existing approaches, our\nrepresentation encodes a description of the 3D output at infinite resolution\nwithout excessive memory footprint. We validate that our representation can\nefficiently encode 3D structure and can be inferred from various kinds of\ninput. Our experiments demonstrate competitive results, both qualitatively and\nquantitatively, for the challenging tasks of 3D reconstruction from single\nimages, noisy point clouds and coarse discrete voxel grids. We believe that\noccupancy networks will become a useful tool in a wide variety of\nlearning-based 3D tasks.&quot;,&quot;publisher&quot;:&quot;IEEE Computer Society&quot;,&quot;volume&quot;:&quot;2019-June&quot;,&quot;container-title-short&quot;:&quot;&quot;},&quot;isTemporary&quot;:false},{&quot;id&quot;:&quot;9e7b67d0-6b23-36d8-8184-4bd806baa744&quot;,&quot;itemData&quot;:{&quot;type&quot;:&quot;article-journal&quot;,&quot;id&quot;:&quot;9e7b67d0-6b23-36d8-8184-4bd806baa744&quot;,&quot;title&quot;:&quot;3D ShapeNets: A deep representation for volumetric shapes&quot;,&quot;author&quot;:[{&quot;family&quot;:&quot;Wu&quot;,&quot;given&quot;:&quot;Zhirong&quot;,&quot;parse-names&quot;:false,&quot;dropping-particle&quot;:&quot;&quot;,&quot;non-dropping-particle&quot;:&quot;&quot;},{&quot;family&quot;:&quot;Song&quot;,&quot;given&quot;:&quot;Shuran&quot;,&quot;parse-names&quot;:false,&quot;dropping-particle&quot;:&quot;&quot;,&quot;non-dropping-particle&quot;:&quot;&quot;},{&quot;family&quot;:&quot;Khosla&quot;,&quot;given&quot;:&quot;Aditya&quot;,&quot;parse-names&quot;:false,&quot;dropping-particle&quot;:&quot;&quot;,&quot;non-dropping-particle&quot;:&quot;&quot;},{&quot;family&quot;:&quot;Yu&quot;,&quot;given&quot;:&quot;Fisher&quot;,&quot;parse-names&quot;:false,&quot;dropping-particle&quot;:&quot;&quot;,&quot;non-dropping-particle&quot;:&quot;&quot;},{&quot;family&quot;:&quot;Zhang&quot;,&quot;given&quot;:&quot;Linguang&quot;,&quot;parse-names&quot;:false,&quot;dropping-particle&quot;:&quot;&quot;,&quot;non-dropping-particle&quot;:&quot;&quot;},{&quot;family&quot;:&quot;Tang&quot;,&quot;given&quot;:&quot;Xiaoou&quot;,&quot;parse-names&quot;:false,&quot;dropping-particle&quot;:&quot;&quot;,&quot;non-dropping-particle&quot;:&quot;&quot;},{&quot;family&quot;:&quot;Xiao&quot;,&quot;given&quot;:&quot;Jianxiong&quot;,&quot;parse-names&quot;:false,&quot;dropping-particle&quot;:&quot;&quot;,&quot;non-dropping-particle&quot;:&quot;&quot;}],&quot;container-title&quot;:&quot;Proceedings of the IEEE Computer Society Conference on Computer Vision and Pattern Recognition&quot;,&quot;accessed&quot;:{&quot;date-parts&quot;:[[2023,9,12]]},&quot;DOI&quot;:&quot;10.1109/CVPR.2015.7298801&quot;,&quot;ISBN&quot;:&quot;9781467369640&quot;,&quot;ISSN&quot;:&quot;10636919&quot;,&quot;issued&quot;:{&quot;date-parts&quot;:[[2015,10,14]]},&quot;page&quot;:&quot;1912-1920&quot;,&quot;abstract&quot;:&quot;3D shape is a crucial but heavily underutilized cue in today's computer vision systems, mostly due to the lack of a good generic shape representation. With the recent availability of inexpensive 2.5D depth sensors (e.g. Microsoft Kinect), it is becoming increasingly important to have a powerful 3D shape representation in the loop. Apart from category recognition, recovering full 3D shapes from view-based 2.5D depth maps is also a critical part of visual understanding. To this end, we propose to represent a geometric 3D shape as a probability distribution of binary variables on a 3D voxel grid, using a Convolutional Deep Belief Network. Our model, 3D ShapeNets, learns the distribution of complex 3D shapes across different object categories and arbitrary poses from raw CAD data, and discovers hierarchical compositional part representation automatically. It naturally supports joint object recognition and shape completion from 2.5D depth maps, and it enables active object recognition through view planning. To train our 3D deep learning model, we construct ModelNet - a large-scale 3D CAD model dataset. Extensive experiments show that our 3D deep representation enables significant performance improvement over the-state-of-the-arts in a variety of tasks.&quot;,&quot;publisher&quot;:&quot;IEEE Computer Society&quot;,&quot;volume&quot;:&quot;07-12-June-2015&quot;,&quot;container-title-short&quot;:&quot;&quot;},&quot;isTemporary&quot;:false}]},{&quot;citationID&quot;:&quot;MENDELEY_CITATION_b693edcb-2751-496c-889e-10d87f5b3cff&quot;,&quot;properties&quot;:{&quot;noteIndex&quot;:0},&quot;isEdited&quot;:false,&quot;manualOverride&quot;:{&quot;isManuallyOverridden&quot;:true,&quot;citeprocText&quot;:&quot;[24]–[26]&quot;,&quot;manualOverrideText&quot;:&quot;(Sitzmann et al., 2020; Wu et al., 2015)&quot;},&quot;citationTag&quot;:&quot;MENDELEY_CITATION_v3_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&quot;,&quot;citationItems&quot;:[{&quot;id&quot;:&quot;9e7b67d0-6b23-36d8-8184-4bd806baa744&quot;,&quot;itemData&quot;:{&quot;type&quot;:&quot;article-journal&quot;,&quot;id&quot;:&quot;9e7b67d0-6b23-36d8-8184-4bd806baa744&quot;,&quot;title&quot;:&quot;3D ShapeNets: A deep representation for volumetric shapes&quot;,&quot;author&quot;:[{&quot;family&quot;:&quot;Wu&quot;,&quot;given&quot;:&quot;Zhirong&quot;,&quot;parse-names&quot;:false,&quot;dropping-particle&quot;:&quot;&quot;,&quot;non-dropping-particle&quot;:&quot;&quot;},{&quot;family&quot;:&quot;Song&quot;,&quot;given&quot;:&quot;Shuran&quot;,&quot;parse-names&quot;:false,&quot;dropping-particle&quot;:&quot;&quot;,&quot;non-dropping-particle&quot;:&quot;&quot;},{&quot;family&quot;:&quot;Khosla&quot;,&quot;given&quot;:&quot;Aditya&quot;,&quot;parse-names&quot;:false,&quot;dropping-particle&quot;:&quot;&quot;,&quot;non-dropping-particle&quot;:&quot;&quot;},{&quot;family&quot;:&quot;Yu&quot;,&quot;given&quot;:&quot;Fisher&quot;,&quot;parse-names&quot;:false,&quot;dropping-particle&quot;:&quot;&quot;,&quot;non-dropping-particle&quot;:&quot;&quot;},{&quot;family&quot;:&quot;Zhang&quot;,&quot;given&quot;:&quot;Linguang&quot;,&quot;parse-names&quot;:false,&quot;dropping-particle&quot;:&quot;&quot;,&quot;non-dropping-particle&quot;:&quot;&quot;},{&quot;family&quot;:&quot;Tang&quot;,&quot;given&quot;:&quot;Xiaoou&quot;,&quot;parse-names&quot;:false,&quot;dropping-particle&quot;:&quot;&quot;,&quot;non-dropping-particle&quot;:&quot;&quot;},{&quot;family&quot;:&quot;Xiao&quot;,&quot;given&quot;:&quot;Jianxiong&quot;,&quot;parse-names&quot;:false,&quot;dropping-particle&quot;:&quot;&quot;,&quot;non-dropping-particle&quot;:&quot;&quot;}],&quot;container-title&quot;:&quot;Proceedings of the IEEE Computer Society Conference on Computer Vision and Pattern Recognition&quot;,&quot;accessed&quot;:{&quot;date-parts&quot;:[[2023,9,12]]},&quot;DOI&quot;:&quot;10.1109/CVPR.2015.7298801&quot;,&quot;ISBN&quot;:&quot;9781467369640&quot;,&quot;ISSN&quot;:&quot;10636919&quot;,&quot;issued&quot;:{&quot;date-parts&quot;:[[2015,10,14]]},&quot;page&quot;:&quot;1912-1920&quot;,&quot;abstract&quot;:&quot;3D shape is a crucial but heavily underutilized cue in today's computer vision systems, mostly due to the lack of a good generic shape representation. With the recent availability of inexpensive 2.5D depth sensors (e.g. Microsoft Kinect), it is becoming increasingly important to have a powerful 3D shape representation in the loop. Apart from category recognition, recovering full 3D shapes from view-based 2.5D depth maps is also a critical part of visual understanding. To this end, we propose to represent a geometric 3D shape as a probability distribution of binary variables on a 3D voxel grid, using a Convolutional Deep Belief Network. Our model, 3D ShapeNets, learns the distribution of complex 3D shapes across different object categories and arbitrary poses from raw CAD data, and discovers hierarchical compositional part representation automatically. It naturally supports joint object recognition and shape completion from 2.5D depth maps, and it enables active object recognition through view planning. To train our 3D deep learning model, we construct ModelNet - a large-scale 3D CAD model dataset. Extensive experiments show that our 3D deep representation enables significant performance improvement over the-state-of-the-arts in a variety of tasks.&quot;,&quot;publisher&quot;:&quot;IEEE Computer Society&quot;,&quot;volume&quot;:&quot;07-12-June-2015&quot;,&quot;container-title-short&quot;:&quot;&quot;},&quot;isTemporary&quot;:false},{&quot;id&quot;:&quot;8a3a14ba-508b-39fc-a9e3-a5c20dde9070&quot;,&quot;itemData&quot;:{&quot;type&quot;:&quot;webpage&quot;,&quot;id&quot;:&quot;8a3a14ba-508b-39fc-a9e3-a5c20dde9070&quot;,&quot;title&quot;:&quot;GIRAFFE: Representing Scenes as Compositional Generative Neural Feature Fields&quot;,&quot;accessed&quot;:{&quot;date-parts&quot;:[[2023,9,12]]},&quot;URL&quot;:&quot;https://m-niemeyer.github.io/project-pages/giraffe/&quot;,&quot;container-title-short&quot;:&quot;&quot;},&quot;isTemporary&quot;:false},{&quot;id&quot;:&quot;af153391-72a4-3c33-8455-8d6923c1abfa&quot;,&quot;itemData&quot;:{&quot;type&quot;:&quot;article-journal&quot;,&quot;id&quot;:&quot;af153391-72a4-3c33-8455-8d6923c1abfa&quot;,&quot;title&quot;:&quot;Implicit Neural Representations with Periodic Activation Functions&quot;,&quot;author&quot;:[{&quot;family&quot;:&quot;Sitzmann&quot;,&quot;given&quot;:&quot;Vincent&quot;,&quot;parse-names&quot;:false,&quot;dropping-particle&quot;:&quot;&quot;,&quot;non-dropping-particle&quot;:&quot;&quot;},{&quot;family&quot;:&quot;Martel&quot;,&quot;given&quot;:&quot;Julien N P&quot;,&quot;parse-names&quot;:false,&quot;dropping-particle&quot;:&quot;&quot;,&quot;non-dropping-particle&quot;:&quot;&quot;},{&quot;family&quot;:&quot;Bergman&quot;,&quot;given&quot;:&quot;Alexander W&quot;,&quot;parse-names&quot;:false,&quot;dropping-particle&quot;:&quot;&quot;,&quot;non-dropping-particle&quot;:&quot;&quot;},{&quot;family&quot;:&quot;Lindell&quot;,&quot;given&quot;:&quot;David B&quot;,&quot;parse-names&quot;:false,&quot;dropping-particle&quot;:&quot;&quot;,&quot;non-dropping-particle&quot;:&quot;&quot;},{&quot;family&quot;:&quot;Wetzstein&quot;,&quot;given&quot;:&quot;Gordon&quot;,&quot;parse-names&quot;:false,&quot;dropping-particle&quot;:&quot;&quot;,&quot;non-dropping-particle&quot;:&quot;&quot;}],&quot;container-title&quot;:&quot;Advances in Neural Information Processing Systems&quot;,&quot;container-title-short&quot;:&quot;Adv Neural Inf Process Syst&quot;,&quot;accessed&quot;:{&quot;date-parts&quot;:[[2023,9,12]]},&quot;issued&quot;:{&quot;date-parts&quot;:[[2020]]},&quot;page&quot;:&quot;7462-7473&quot;,&quot;abstract&quot;:&quot;Implicitly defined, continuous, differentiable signal representations parameterized by neural networks have emerged as a powerful paradigm, offering many possible benefits over conventional representations. However, current network architectures for such implicit neural representations are incapable of modeling signals with fine detail. They also fail to accurately model spatial and temporal derivatives, which is necessary to represent signals defined implicitly by differential equations. We propose to leverage periodic activation functions for implicit neural representations and demonstrate that these networks, dubbed sinusoidal representation networks or SIRENs, are ideally suited for representing complex natural signals and their derivatives. We analyze SIREN activation statistics to propose a principled initialization scheme and demonstrate the representation of images, wavefields, video, sound, three-dimensional shapes, and their derivatives. Further, we show how SIRENs can be leveraged to solve challenging boundary value problems, such as particular Eikonal equations (yielding signed distance functions), the Poisson equation, and the Helmholtz and wave equations. Lastly, we combine SIRENs with hypernetworks to learn priors over the space of SIREN functions. Please see the project website for a video overview of the proposed method and all applications.&quot;,&quot;volume&quot;:&quot;33&quot;},&quot;isTemporary&quot;:false}]},{&quot;citationID&quot;:&quot;MENDELEY_CITATION_06c53cd8-27a0-458c-9acc-8a00606b272b&quot;,&quot;properties&quot;:{&quot;noteIndex&quot;:0},&quot;isEdited&quot;:false,&quot;manualOverride&quot;:{&quot;isManuallyOverridden&quot;:false,&quot;citeprocText&quot;:&quot;[11]&quot;,&quot;manualOverrideText&quot;:&quot;&quot;},&quot;citationTag&quot;:&quot;MENDELEY_CITATION_v3_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&quot;,&quot;citationItems&quot;:[{&quot;id&quot;:&quot;6df5bf74-92af-3ee3-b52d-e7a27fa44db5&quot;,&quot;itemData&quot;:{&quot;type&quot;:&quot;article-journal&quot;,&quot;id&quot;:&quot;6df5bf74-92af-3ee3-b52d-e7a27fa44db5&quot;,&quot;title&quot;:&quot;NeRF: Representing Scenes as Neural Radiance Fields for View Synthesis&quot;,&quot;author&quot;:[{&quot;family&quot;:&quot;Mildenhall&quot;,&quot;given&quot;:&quot;Ben&quot;,&quot;parse-names&quot;:false,&quot;dropping-particle&quot;:&quot;&quot;,&quot;non-dropping-particle&quot;:&quot;&quot;},{&quot;family&quot;:&quot;Srinivasan&quot;,&quot;given&quot;:&quot;Pratul P.&quot;,&quot;parse-names&quot;:false,&quot;dropping-particle&quot;:&quot;&quot;,&quot;non-dropping-particle&quot;:&quot;&quot;},{&quot;family&quot;:&quot;Tancik&quot;,&quot;given&quot;:&quot;Matthew&quot;,&quot;parse-names&quot;:false,&quot;dropping-particle&quot;:&quot;&quot;,&quot;non-dropping-particle&quot;:&quot;&quot;},{&quot;family&quot;:&quot;Barron&quot;,&quot;given&quot;:&quot;Jonathan T.&quot;,&quot;parse-names&quot;:false,&quot;dropping-particle&quot;:&quot;&quot;,&quot;non-dropping-particle&quot;:&quot;&quot;},{&quot;family&quot;:&quot;Ramamoorthi&quot;,&quot;given&quot;:&quot;Ravi&quot;,&quot;parse-names&quot;:false,&quot;dropping-particle&quot;:&quot;&quot;,&quot;non-dropping-particle&quot;:&quot;&quot;},{&quot;family&quot;:&quot;Ng&quot;,&quot;given&quot;:&quot;Ren&quot;,&quot;parse-names&quot;:false,&quot;dropping-particle&quot;:&quot;&quot;,&quot;non-dropping-particle&quot;:&quot;&quot;}],&quot;container-title&quot;:&quot;Lecture Notes in Computer Science (including subseries Lecture Notes in Artificial Intelligence and Lecture Notes in Bioinformatics)&quot;,&quot;accessed&quot;:{&quot;date-parts&quot;:[[2023,8,8]]},&quot;DOI&quot;:&quot;10.1007/978-3-030-58452-8_24&quot;,&quot;ISBN&quot;:&quot;9783030584511&quot;,&quot;ISSN&quot;:&quot;16113349&quot;,&quot;URL&quot;:&quot;https://arxiv.org/abs/2003.08934v2&quot;,&quot;issued&quot;:{&quot;date-parts&quot;:[[2020,3,19]]},&quot;page&quot;:&quot;405-421&quot;,&quot;abstract&quot;:&quot;We present a method that achieves state-of-the-art results for synthesizing\nnovel views of complex scenes by optimizing an underlying continuous volumetric\nscene function using a sparse set of input views. Our algorithm represents a\nscene using a fully-connected (non-convolutional) deep network, whose input is\na single continuous 5D coordinate (spatial location $(x,y,z)$ and viewing\ndirection $(\\theta, \\phi)$) and whose output is the volume density and\nview-dependent emitted radiance at that spatial location. We synthesize views\nby querying 5D coordinates along camera rays and use classic volume rendering\ntechniques to project the output colors and densities into an image. Because\nvolume rendering is naturally differentiable, the only input required to\noptimize our representation is a set of images with known camera poses. We\ndescribe how to effectively optimize neural radiance fields to render\nphotorealistic novel views of scenes with complicated geometry and appearance,\nand demonstrate results that outperform prior work on neural rendering and view\nsynthesis. View synthesis results are best viewed as videos, so we urge readers\nto view our supplementary video for convincing comparisons.&quot;,&quot;publisher&quot;:&quot;Springer Science and Business Media Deutschland GmbH&quot;,&quot;volume&quot;:&quot;12346 LNCS&quot;,&quot;container-title-short&quot;:&quot;&quot;},&quot;isTemporary&quot;:false}]},{&quot;citationID&quot;:&quot;MENDELEY_CITATION_19efcee8-fb70-4c9e-b134-076bc89b720d&quot;,&quot;properties&quot;:{&quot;noteIndex&quot;:0},&quot;isEdited&quot;:false,&quot;manualOverride&quot;:{&quot;isManuallyOverridden&quot;:false,&quot;citeprocText&quot;:&quot;[11]&quot;,&quot;manualOverrideText&quot;:&quot;&quot;},&quot;citationTag&quot;:&quot;MENDELEY_CITATION_v3_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&quot;,&quot;citationItems&quot;:[{&quot;id&quot;:&quot;6df5bf74-92af-3ee3-b52d-e7a27fa44db5&quot;,&quot;itemData&quot;:{&quot;type&quot;:&quot;article-journal&quot;,&quot;id&quot;:&quot;6df5bf74-92af-3ee3-b52d-e7a27fa44db5&quot;,&quot;title&quot;:&quot;NeRF: Representing Scenes as Neural Radiance Fields for View Synthesis&quot;,&quot;author&quot;:[{&quot;family&quot;:&quot;Mildenhall&quot;,&quot;given&quot;:&quot;Ben&quot;,&quot;parse-names&quot;:false,&quot;dropping-particle&quot;:&quot;&quot;,&quot;non-dropping-particle&quot;:&quot;&quot;},{&quot;family&quot;:&quot;Srinivasan&quot;,&quot;given&quot;:&quot;Pratul P.&quot;,&quot;parse-names&quot;:false,&quot;dropping-particle&quot;:&quot;&quot;,&quot;non-dropping-particle&quot;:&quot;&quot;},{&quot;family&quot;:&quot;Tancik&quot;,&quot;given&quot;:&quot;Matthew&quot;,&quot;parse-names&quot;:false,&quot;dropping-particle&quot;:&quot;&quot;,&quot;non-dropping-particle&quot;:&quot;&quot;},{&quot;family&quot;:&quot;Barron&quot;,&quot;given&quot;:&quot;Jonathan T.&quot;,&quot;parse-names&quot;:false,&quot;dropping-particle&quot;:&quot;&quot;,&quot;non-dropping-particle&quot;:&quot;&quot;},{&quot;family&quot;:&quot;Ramamoorthi&quot;,&quot;given&quot;:&quot;Ravi&quot;,&quot;parse-names&quot;:false,&quot;dropping-particle&quot;:&quot;&quot;,&quot;non-dropping-particle&quot;:&quot;&quot;},{&quot;family&quot;:&quot;Ng&quot;,&quot;given&quot;:&quot;Ren&quot;,&quot;parse-names&quot;:false,&quot;dropping-particle&quot;:&quot;&quot;,&quot;non-dropping-particle&quot;:&quot;&quot;}],&quot;container-title&quot;:&quot;Lecture Notes in Computer Science (including subseries Lecture Notes in Artificial Intelligence and Lecture Notes in Bioinformatics)&quot;,&quot;accessed&quot;:{&quot;date-parts&quot;:[[2023,8,8]]},&quot;DOI&quot;:&quot;10.1007/978-3-030-58452-8_24&quot;,&quot;ISBN&quot;:&quot;9783030584511&quot;,&quot;ISSN&quot;:&quot;16113349&quot;,&quot;URL&quot;:&quot;https://arxiv.org/abs/2003.08934v2&quot;,&quot;issued&quot;:{&quot;date-parts&quot;:[[2020,3,19]]},&quot;page&quot;:&quot;405-421&quot;,&quot;abstract&quot;:&quot;We present a method that achieves state-of-the-art results for synthesizing\nnovel views of complex scenes by optimizing an underlying continuous volumetric\nscene function using a sparse set of input views. Our algorithm represents a\nscene using a fully-connected (non-convolutional) deep network, whose input is\na single continuous 5D coordinate (spatial location $(x,y,z)$ and viewing\ndirection $(\\theta, \\phi)$) and whose output is the volume density and\nview-dependent emitted radiance at that spatial location. We synthesize views\nby querying 5D coordinates along camera rays and use classic volume rendering\ntechniques to project the output colors and densities into an image. Because\nvolume rendering is naturally differentiable, the only input required to\noptimize our representation is a set of images with known camera poses. We\ndescribe how to effectively optimize neural radiance fields to render\nphotorealistic novel views of scenes with complicated geometry and appearance,\nand demonstrate results that outperform prior work on neural rendering and view\nsynthesis. View synthesis results are best viewed as videos, so we urge readers\nto view our supplementary video for convincing comparisons.&quot;,&quot;publisher&quot;:&quot;Springer Science and Business Media Deutschland GmbH&quot;,&quot;volume&quot;:&quot;12346 LNCS&quot;,&quot;container-title-short&quot;:&quot;&quot;},&quot;isTemporary&quot;:false}]},{&quot;citationID&quot;:&quot;MENDELEY_CITATION_71e912f2-b711-45d4-ba0f-234193dd69f2&quot;,&quot;properties&quot;:{&quot;noteIndex&quot;:0},&quot;isEdited&quot;:false,&quot;manualOverride&quot;:{&quot;isManuallyOverridden&quot;:false,&quot;citeprocText&quot;:&quot;[27]&quot;,&quot;manualOverrideText&quot;:&quot;&quot;},&quot;citationTag&quot;:&quot;MENDELEY_CITATION_v3_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&quot;,&quot;citationItems&quot;:[{&quot;id&quot;:&quot;9cf3e64b-6733-379b-84b0-f3079d33485c&quot;,&quot;itemData&quot;:{&quot;type&quot;:&quot;article-journal&quot;,&quot;id&quot;:&quot;9cf3e64b-6733-379b-84b0-f3079d33485c&quot;,&quot;title&quot;:&quot;Multiple View Geometry in Computer Vision, Second Edition&quot;,&quot;author&quot;:[{&quot;family&quot;:&quot;Hartley&quot;,&quot;given&quot;:&quot;Richard&quot;,&quot;parse-names&quot;:false,&quot;dropping-particle&quot;:&quot;&quot;,&quot;non-dropping-particle&quot;:&quot;&quot;},{&quot;family&quot;:&quot;Zisserman&quot;,&quot;given&quot;:&quot;Andrew&quot;,&quot;parse-names&quot;:false,&quot;dropping-particle&quot;:&quot;&quot;,&quot;non-dropping-particle&quot;:&quot;&quot;}],&quot;accessed&quot;:{&quot;date-parts&quot;:[[2023,9,12]]},&quot;ISBN&quot;:&quot;9780521540513&quot;,&quot;URL&quot;:&quot;www.cambridge.org/9780521540513&quot;,&quot;issued&quot;:{&quot;date-parts&quot;:[[2000]]},&quot;container-title-short&quot;:&quot;&quot;},&quot;isTemporary&quot;:false}]},{&quot;citationID&quot;:&quot;MENDELEY_CITATION_83e4913c-3e8a-48b7-b258-9efe8c0a7e70&quot;,&quot;properties&quot;:{&quot;noteIndex&quot;:0},&quot;isEdited&quot;:false,&quot;manualOverride&quot;:{&quot;isManuallyOverridden&quot;:false,&quot;citeprocText&quot;:&quot;[28]&quot;,&quot;manualOverrideText&quot;:&quot;&quot;},&quot;citationTag&quot;:&quot;MENDELEY_CITATION_v3_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&quot;,&quot;citationItems&quot;:[{&quot;id&quot;:&quot;358fd2eb-4101-3165-ab38-6b03b512fcf3&quot;,&quot;itemData&quot;:{&quot;type&quot;:&quot;article-journal&quot;,&quot;id&quot;:&quot;358fd2eb-4101-3165-ab38-6b03b512fcf3&quot;,&quot;title&quot;:&quot;Four-step camera calibration procedure with implicit image correction&quot;,&quot;author&quot;:[{&quot;family&quot;:&quot;Heikkila&quot;,&quot;given&quot;:&quot;Janne&quot;,&quot;parse-names&quot;:false,&quot;dropping-particle&quot;:&quot;&quot;,&quot;non-dropping-particle&quot;:&quot;&quot;},{&quot;family&quot;:&quot;Silven&quot;,&quot;given&quot;:&quot;Olli&quot;,&quot;parse-names&quot;:false,&quot;dropping-particle&quot;:&quot;&quot;,&quot;non-dropping-particle&quot;:&quot;&quot;}],&quot;container-title&quot;:&quot;Proceedings of the IEEE Computer Society Conference on Computer Vision and Pattern Recognition&quot;,&quot;accessed&quot;:{&quot;date-parts&quot;:[[2023,9,12]]},&quot;DOI&quot;:&quot;10.1109/CVPR.1997.609468&quot;,&quot;ISSN&quot;:&quot;10636919&quot;,&quot;issued&quot;:{&quot;date-parts&quot;:[[1997]]},&quot;page&quot;:&quot;1106-1112&quot;,&quot;abstract&quot;:&quot;In geometrical camera calibration the objective is to determine a set of camera parameters that describe the mapping between 3-D reference coordinates and 2-D image coordinates. Various methods for camera calibration can be found from the literature. However, surprisingly little attention has been paid to the whole calibration procedure, i.e., control point extraction from images, model fitting, image correction, and errors originating in these stages. The main interest has been in model fitting, although the other stages are also important. In this paper we present a four-step calibration procedure that is an extension to the two-step method. There is an additional step to compensate for distortion caused by circular features, and a step for correcting the distorted image coordinates. The image correction is performed with an empirical inverse model that accurately compensates for radial and tangential distortions. Finally, a linear method for solving the parameters of the inverse model is presented.&quot;,&quot;publisher&quot;:&quot;IEEE&quot;,&quot;container-title-short&quot;:&quot;&quot;},&quot;isTemporary&quot;:false}]},{&quot;citationID&quot;:&quot;MENDELEY_CITATION_5bae80fd-3619-49b7-abaf-f286785502d1&quot;,&quot;properties&quot;:{&quot;noteIndex&quot;:0},&quot;isEdited&quot;:false,&quot;manualOverride&quot;:{&quot;isManuallyOverridden&quot;:false,&quot;citeprocText&quot;:&quot;[28]&quot;,&quot;manualOverrideText&quot;:&quot;&quot;},&quot;citationTag&quot;:&quot;MENDELEY_CITATION_v3_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&quot;,&quot;citationItems&quot;:[{&quot;id&quot;:&quot;358fd2eb-4101-3165-ab38-6b03b512fcf3&quot;,&quot;itemData&quot;:{&quot;type&quot;:&quot;article-journal&quot;,&quot;id&quot;:&quot;358fd2eb-4101-3165-ab38-6b03b512fcf3&quot;,&quot;title&quot;:&quot;Four-step camera calibration procedure with implicit image correction&quot;,&quot;author&quot;:[{&quot;family&quot;:&quot;Heikkila&quot;,&quot;given&quot;:&quot;Janne&quot;,&quot;parse-names&quot;:false,&quot;dropping-particle&quot;:&quot;&quot;,&quot;non-dropping-particle&quot;:&quot;&quot;},{&quot;family&quot;:&quot;Silven&quot;,&quot;given&quot;:&quot;Olli&quot;,&quot;parse-names&quot;:false,&quot;dropping-particle&quot;:&quot;&quot;,&quot;non-dropping-particle&quot;:&quot;&quot;}],&quot;container-title&quot;:&quot;Proceedings of the IEEE Computer Society Conference on Computer Vision and Pattern Recognition&quot;,&quot;accessed&quot;:{&quot;date-parts&quot;:[[2023,9,12]]},&quot;DOI&quot;:&quot;10.1109/CVPR.1997.609468&quot;,&quot;ISSN&quot;:&quot;10636919&quot;,&quot;issued&quot;:{&quot;date-parts&quot;:[[1997]]},&quot;page&quot;:&quot;1106-1112&quot;,&quot;abstract&quot;:&quot;In geometrical camera calibration the objective is to determine a set of camera parameters that describe the mapping between 3-D reference coordinates and 2-D image coordinates. Various methods for camera calibration can be found from the literature. However, surprisingly little attention has been paid to the whole calibration procedure, i.e., control point extraction from images, model fitting, image correction, and errors originating in these stages. The main interest has been in model fitting, although the other stages are also important. In this paper we present a four-step calibration procedure that is an extension to the two-step method. There is an additional step to compensate for distortion caused by circular features, and a step for correcting the distorted image coordinates. The image correction is performed with an empirical inverse model that accurately compensates for radial and tangential distortions. Finally, a linear method for solving the parameters of the inverse model is presented.&quot;,&quot;publisher&quot;:&quot;IEEE&quot;,&quot;container-title-short&quot;:&quot;&quot;},&quot;isTemporary&quot;:false}]},{&quot;citationID&quot;:&quot;MENDELEY_CITATION_a2d4ca66-d1ee-4903-9842-3a3d2cd853c5&quot;,&quot;properties&quot;:{&quot;noteIndex&quot;:0},&quot;isEdited&quot;:false,&quot;manualOverride&quot;:{&quot;isManuallyOverridden&quot;:false,&quot;citeprocText&quot;:&quot;[28]&quot;,&quot;manualOverrideText&quot;:&quot;&quot;},&quot;citationTag&quot;:&quot;MENDELEY_CITATION_v3_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&quot;,&quot;citationItems&quot;:[{&quot;id&quot;:&quot;358fd2eb-4101-3165-ab38-6b03b512fcf3&quot;,&quot;itemData&quot;:{&quot;type&quot;:&quot;article-journal&quot;,&quot;id&quot;:&quot;358fd2eb-4101-3165-ab38-6b03b512fcf3&quot;,&quot;title&quot;:&quot;Four-step camera calibration procedure with implicit image correction&quot;,&quot;author&quot;:[{&quot;family&quot;:&quot;Heikkila&quot;,&quot;given&quot;:&quot;Janne&quot;,&quot;parse-names&quot;:false,&quot;dropping-particle&quot;:&quot;&quot;,&quot;non-dropping-particle&quot;:&quot;&quot;},{&quot;family&quot;:&quot;Silven&quot;,&quot;given&quot;:&quot;Olli&quot;,&quot;parse-names&quot;:false,&quot;dropping-particle&quot;:&quot;&quot;,&quot;non-dropping-particle&quot;:&quot;&quot;}],&quot;container-title&quot;:&quot;Proceedings of the IEEE Computer Society Conference on Computer Vision and Pattern Recognition&quot;,&quot;accessed&quot;:{&quot;date-parts&quot;:[[2023,9,12]]},&quot;DOI&quot;:&quot;10.1109/CVPR.1997.609468&quot;,&quot;ISSN&quot;:&quot;10636919&quot;,&quot;issued&quot;:{&quot;date-parts&quot;:[[1997]]},&quot;page&quot;:&quot;1106-1112&quot;,&quot;abstract&quot;:&quot;In geometrical camera calibration the objective is to determine a set of camera parameters that describe the mapping between 3-D reference coordinates and 2-D image coordinates. Various methods for camera calibration can be found from the literature. However, surprisingly little attention has been paid to the whole calibration procedure, i.e., control point extraction from images, model fitting, image correction, and errors originating in these stages. The main interest has been in model fitting, although the other stages are also important. In this paper we present a four-step calibration procedure that is an extension to the two-step method. There is an additional step to compensate for distortion caused by circular features, and a step for correcting the distorted image coordinates. The image correction is performed with an empirical inverse model that accurately compensates for radial and tangential distortions. Finally, a linear method for solving the parameters of the inverse model is presented.&quot;,&quot;publisher&quot;:&quot;IEEE&quot;,&quot;container-title-short&quot;:&quot;&quot;},&quot;isTemporary&quot;:false}]},{&quot;citationID&quot;:&quot;MENDELEY_CITATION_d8359540-784d-4205-a59e-a5c8c8fbb050&quot;,&quot;properties&quot;:{&quot;noteIndex&quot;:0},&quot;isEdited&quot;:false,&quot;manualOverride&quot;:{&quot;isManuallyOverridden&quot;:false,&quot;citeprocText&quot;:&quot;[28]&quot;,&quot;manualOverrideText&quot;:&quot;&quot;},&quot;citationTag&quot;:&quot;MENDELEY_CITATION_v3_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&quot;,&quot;citationItems&quot;:[{&quot;id&quot;:&quot;358fd2eb-4101-3165-ab38-6b03b512fcf3&quot;,&quot;itemData&quot;:{&quot;type&quot;:&quot;article-journal&quot;,&quot;id&quot;:&quot;358fd2eb-4101-3165-ab38-6b03b512fcf3&quot;,&quot;title&quot;:&quot;Four-step camera calibration procedure with implicit image correction&quot;,&quot;author&quot;:[{&quot;family&quot;:&quot;Heikkila&quot;,&quot;given&quot;:&quot;Janne&quot;,&quot;parse-names&quot;:false,&quot;dropping-particle&quot;:&quot;&quot;,&quot;non-dropping-particle&quot;:&quot;&quot;},{&quot;family&quot;:&quot;Silven&quot;,&quot;given&quot;:&quot;Olli&quot;,&quot;parse-names&quot;:false,&quot;dropping-particle&quot;:&quot;&quot;,&quot;non-dropping-particle&quot;:&quot;&quot;}],&quot;container-title&quot;:&quot;Proceedings of the IEEE Computer Society Conference on Computer Vision and Pattern Recognition&quot;,&quot;accessed&quot;:{&quot;date-parts&quot;:[[2023,9,12]]},&quot;DOI&quot;:&quot;10.1109/CVPR.1997.609468&quot;,&quot;ISSN&quot;:&quot;10636919&quot;,&quot;issued&quot;:{&quot;date-parts&quot;:[[1997]]},&quot;page&quot;:&quot;1106-1112&quot;,&quot;abstract&quot;:&quot;In geometrical camera calibration the objective is to determine a set of camera parameters that describe the mapping between 3-D reference coordinates and 2-D image coordinates. Various methods for camera calibration can be found from the literature. However, surprisingly little attention has been paid to the whole calibration procedure, i.e., control point extraction from images, model fitting, image correction, and errors originating in these stages. The main interest has been in model fitting, although the other stages are also important. In this paper we present a four-step calibration procedure that is an extension to the two-step method. There is an additional step to compensate for distortion caused by circular features, and a step for correcting the distorted image coordinates. The image correction is performed with an empirical inverse model that accurately compensates for radial and tangential distortions. Finally, a linear method for solving the parameters of the inverse model is presented.&quot;,&quot;publisher&quot;:&quot;IEEE&quot;,&quot;container-title-short&quot;:&quot;&quot;},&quot;isTemporary&quot;:false}]},{&quot;citationID&quot;:&quot;MENDELEY_CITATION_1f439f8a-c2bb-42e9-9921-8efc57f3ff33&quot;,&quot;properties&quot;:{&quot;noteIndex&quot;:0},&quot;isEdited&quot;:false,&quot;manualOverride&quot;:{&quot;isManuallyOverridden&quot;:false,&quot;citeprocText&quot;:&quot;[29]&quot;,&quot;manualOverrideText&quot;:&quot;&quot;},&quot;citationTag&quot;:&quot;MENDELEY_CITATION_v3_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&quot;,&quot;citationItems&quot;:[{&quot;id&quot;:&quot;eb39bc3e-e35a-3282-bef9-1dc395d7f78a&quot;,&quot;itemData&quot;:{&quot;type&quot;:&quot;article-journal&quot;,&quot;id&quot;:&quot;eb39bc3e-e35a-3282-bef9-1dc395d7f78a&quot;,&quot;title&quot;:&quot;A flexible new technique for camera calibration&quot;,&quot;author&quot;:[{&quot;family&quot;:&quot;Zhang&quot;,&quot;given&quot;:&quot;Zhengyou&quot;,&quot;parse-names&quot;:false,&quot;dropping-particle&quot;:&quot;&quot;,&quot;non-dropping-particle&quot;:&quot;&quot;}],&quot;container-title&quot;:&quot;IEEE Transactions on Pattern Analysis and Machine Intelligence&quot;,&quot;container-title-short&quot;:&quot;IEEE Trans Pattern Anal Mach Intell&quot;,&quot;accessed&quot;:{&quot;date-parts&quot;:[[2023,9,12]]},&quot;DOI&quot;:&quot;10.1109/34.888718&quot;,&quot;ISSN&quot;:&quot;01628828&quot;,&quot;issued&quot;:{&quot;date-parts&quot;:[[2000,11]]},&quot;page&quot;:&quot;1330-1334&quot;,&quot;abstract&quot;:&quot;We propose a flexible new technique to easily calibrate a camera. It only requires the camera to observe a planar pattern shown at a few (at least two) different orientations. Either the camera or the planar pattern can be freely moved. The motion need not be known. Radial lens distortion is modeled. The proposed procedure consists of a closed-form solution, followed by a nonlinear refinement based on the maximum likelihood criterion. Both computer simulation and real data have been used to test the proposed technique and very good results have been obtained. Compared with classical techniques which use expensive equipment such as two or three orthogonal planes, the proposed technique is easy to use and flexible. It advances 3D computer vision one more step from laboratory environments to real world use. The corresponding software is available from the author's Web page. © 2000 IEEE.&quot;,&quot;issue&quot;:&quot;11&quot;,&quot;volume&quot;:&quot;22&quot;},&quot;isTemporary&quot;:false}]},{&quot;citationID&quot;:&quot;MENDELEY_CITATION_14ebd26c-9c6a-4a9b-9f6e-a7b81cfcc764&quot;,&quot;properties&quot;:{&quot;noteIndex&quot;:0},&quot;isEdited&quot;:false,&quot;manualOverride&quot;:{&quot;isManuallyOverridden&quot;:false,&quot;citeprocText&quot;:&quot;[29]&quot;,&quot;manualOverrideText&quot;:&quot;&quot;},&quot;citationTag&quot;:&quot;MENDELEY_CITATION_v3_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&quot;,&quot;citationItems&quot;:[{&quot;id&quot;:&quot;eb39bc3e-e35a-3282-bef9-1dc395d7f78a&quot;,&quot;itemData&quot;:{&quot;type&quot;:&quot;article-journal&quot;,&quot;id&quot;:&quot;eb39bc3e-e35a-3282-bef9-1dc395d7f78a&quot;,&quot;title&quot;:&quot;A flexible new technique for camera calibration&quot;,&quot;author&quot;:[{&quot;family&quot;:&quot;Zhang&quot;,&quot;given&quot;:&quot;Zhengyou&quot;,&quot;parse-names&quot;:false,&quot;dropping-particle&quot;:&quot;&quot;,&quot;non-dropping-particle&quot;:&quot;&quot;}],&quot;container-title&quot;:&quot;IEEE Transactions on Pattern Analysis and Machine Intelligence&quot;,&quot;container-title-short&quot;:&quot;IEEE Trans Pattern Anal Mach Intell&quot;,&quot;accessed&quot;:{&quot;date-parts&quot;:[[2023,9,12]]},&quot;DOI&quot;:&quot;10.1109/34.888718&quot;,&quot;ISSN&quot;:&quot;01628828&quot;,&quot;issued&quot;:{&quot;date-parts&quot;:[[2000,11]]},&quot;page&quot;:&quot;1330-1334&quot;,&quot;abstract&quot;:&quot;We propose a flexible new technique to easily calibrate a camera. It only requires the camera to observe a planar pattern shown at a few (at least two) different orientations. Either the camera or the planar pattern can be freely moved. The motion need not be known. Radial lens distortion is modeled. The proposed procedure consists of a closed-form solution, followed by a nonlinear refinement based on the maximum likelihood criterion. Both computer simulation and real data have been used to test the proposed technique and very good results have been obtained. Compared with classical techniques which use expensive equipment such as two or three orthogonal planes, the proposed technique is easy to use and flexible. It advances 3D computer vision one more step from laboratory environments to real world use. The corresponding software is available from the author's Web page. © 2000 IEEE.&quot;,&quot;issue&quot;:&quot;11&quot;,&quot;volume&quot;:&quot;22&quot;},&quot;isTemporary&quot;:false}]},{&quot;citationID&quot;:&quot;MENDELEY_CITATION_d084fc11-0c17-4981-a899-cfdc8335a973&quot;,&quot;properties&quot;:{&quot;noteIndex&quot;:0},&quot;isEdited&quot;:false,&quot;manualOverride&quot;:{&quot;isManuallyOverridden&quot;:false,&quot;citeprocText&quot;:&quot;[30]&quot;,&quot;manualOverrideText&quot;:&quot;&quot;},&quot;citationTag&quot;:&quot;MENDELEY_CITATION_v3_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&quot;,&quot;citationItems&quot;:[{&quot;id&quot;:&quot;cddd966e-4993-31a5-868d-f650de9f357c&quot;,&quot;itemData&quot;:{&quot;type&quot;:&quot;article-journal&quot;,&quot;id&quot;:&quot;cddd966e-4993-31a5-868d-f650de9f357c&quot;,&quot;title&quot;:&quot;EPnP: An accurate O(n) solution to the PnP problem&quot;,&quot;author&quot;:[{&quot;family&quot;:&quot;Lepetit&quot;,&quot;given&quot;:&quot;Vincent&quot;,&quot;parse-names&quot;:false,&quot;dropping-particle&quot;:&quot;&quot;,&quot;non-dropping-particle&quot;:&quot;&quot;},{&quot;family&quot;:&quot;Moreno-Noguer&quot;,&quot;given&quot;:&quot;Francesc&quot;,&quot;parse-names&quot;:false,&quot;dropping-particle&quot;:&quot;&quot;,&quot;non-dropping-particle&quot;:&quot;&quot;},{&quot;family&quot;:&quot;Fua&quot;,&quot;given&quot;:&quot;Pascal&quot;,&quot;parse-names&quot;:false,&quot;dropping-particle&quot;:&quot;&quot;,&quot;non-dropping-particle&quot;:&quot;&quot;}],&quot;container-title&quot;:&quot;International Journal of Computer Vision&quot;,&quot;container-title-short&quot;:&quot;Int J Comput Vis&quot;,&quot;accessed&quot;:{&quot;date-parts&quot;:[[2023,9,12]]},&quot;DOI&quot;:&quot;10.1007/S11263-008-0152-6/METRICS&quot;,&quot;ISSN&quot;:&quot;09205691&quot;,&quot;URL&quot;:&quot;https://link.springer.com/article/10.1007/s11263-008-0152-6&quot;,&quot;issued&quot;:{&quot;date-parts&quot;:[[2009,2,19]]},&quot;page&quot;:&quot;155-166&quot;,&quot;abstract&quot;:&quot;We propose a non-iterative solution to the PnP problem-the estimation of the pose of a calibrated camera from n 3D-to-2D point correspondences-whose computational complexity grows linearly with n. This is in contrast to state-of-the-art methods that are O(n 5) or even O(n 8), without being more accurate. Our method is applicable for all n ≥ 4 and handles properly both planar and non-planar configurations. Our central idea is to express the n 3D points as a weighted sum of four virtual control points. The problem then reduces to estimating the coordinates of these control points in the camera referential, which can be done in O(n) time by expressing these coordinates as weighted sum of the eigenvectors of a 12 × 12 matrix and solving a small constant number of quadratic equations to pick the right weights. Furthermore, if maximal precision is required, the output of the closed-form solution can be used to initialize a Gauss-Newton scheme, which improves accuracy with negligible amount of additional time. The advantages of our method are demonstrated by thorough testing on both synthetic and real-data.&quot;,&quot;publisher&quot;:&quot;Springer&quot;,&quot;issue&quot;:&quot;2&quot;,&quot;volume&quot;:&quot;81&quot;},&quot;isTemporary&quot;:false}]},{&quot;citationID&quot;:&quot;MENDELEY_CITATION_285f38a7-0617-4efc-9b5c-5da53d4a102c&quot;,&quot;properties&quot;:{&quot;noteIndex&quot;:0},&quot;isEdited&quot;:false,&quot;manualOverride&quot;:{&quot;isManuallyOverridden&quot;:false,&quot;citeprocText&quot;:&quot;[31]&quot;,&quot;manualOverrideText&quot;:&quot;&quot;},&quot;citationTag&quot;:&quot;MENDELEY_CITATION_v3_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&quot;,&quot;citationItems&quot;:[{&quot;id&quot;:&quot;76efa13b-33a1-3492-81ff-370d41559b7d&quot;,&quot;itemData&quot;:{&quot;type&quot;:&quot;article-journal&quot;,&quot;id&quot;:&quot;76efa13b-33a1-3492-81ff-370d41559b7d&quot;,&quot;title&quot;:&quot;A robust technique for matching two uncalibrated images through the recovery of the unknown epipolar geometry&quot;,&quot;author&quot;:[{&quot;family&quot;:&quot;Zhang&quot;,&quot;given&quot;:&quot;Zhengyou&quot;,&quot;parse-names&quot;:false,&quot;dropping-particle&quot;:&quot;&quot;,&quot;non-dropping-particle&quot;:&quot;&quot;},{&quot;family&quot;:&quot;Deriche&quot;,&quot;given&quot;:&quot;Rachid&quot;,&quot;parse-names&quot;:false,&quot;dropping-particle&quot;:&quot;&quot;,&quot;non-dropping-particle&quot;:&quot;&quot;},{&quot;family&quot;:&quot;Faugeras&quot;,&quot;given&quot;:&quot;Olivier&quot;,&quot;parse-names&quot;:false,&quot;dropping-particle&quot;:&quot;&quot;,&quot;non-dropping-particle&quot;:&quot;&quot;},{&quot;family&quot;:&quot;Luong&quot;,&quot;given&quot;:&quot;Quang Tuan&quot;,&quot;parse-names&quot;:false,&quot;dropping-particle&quot;:&quot;&quot;,&quot;non-dropping-particle&quot;:&quot;&quot;}],&quot;container-title&quot;:&quot;Artificial Intelligence&quot;,&quot;container-title-short&quot;:&quot;Artif Intell&quot;,&quot;accessed&quot;:{&quot;date-parts&quot;:[[2023,9,12]]},&quot;DOI&quot;:&quot;10.1016/0004-3702(95)00022-4&quot;,&quot;ISSN&quot;:&quot;0004-3702&quot;,&quot;issued&quot;:{&quot;date-parts&quot;:[[1995,10,1]]},&quot;page&quot;:&quot;87-119&quot;,&quot;abstract&quot;:&quot;This paper proposes a robust approach to image matching by exploiting the only available geometric constraint, namely, the epipolar constraint. The images are uncalibrated, namely the motion between them and the camera parameters are not known. Thus, the images can be taken by different cameras or a single camera at different time instants. If we make an exhaustive search for the epipolar geometry, the complexity is prohibitively high. The idea underlying our approach is to use classical techniques (correlation and relaxation methods in our particular implementation) to find an initial set of matches, and then use a robust technique-the Least Median of Squares (LMedS)-to discard false matches in this set. The epipolar geometry can then be accurately estimated using a meaningful image criterion. More matches are eventually found, as in stereo matching, by using the recovered epipolar geometry. A large number of experiments have been carried out, and very good results have been obtained. Regarding the relaxation technique, we define a new measure of matching support, which allows a higher tolerance to deformation with respect to rigid transformations in the image plane and a smaller contribution for distant matches than for nearby ones. A new strategy for updating matches is developed, which only selects those matches having both high matching support and low matching ambiguity. The update strategy is different from the classical \&quot;winner-take-all\&quot;, which is easily stuck at a local minimum, and also from \&quot;loser-take-nothing\&quot;, which is usually very slow. The proposed algorithm has been widely tested and works remarkably well in a scene with many repetitive patterns. © 1995.&quot;,&quot;publisher&quot;:&quot;Elsevier&quot;,&quot;issue&quot;:&quot;1-2&quot;,&quot;volume&quot;:&quot;78&quot;},&quot;isTemporary&quot;:false}]},{&quot;citationID&quot;:&quot;MENDELEY_CITATION_f05229c2-8e94-41e2-82fc-ec39d26faaf2&quot;,&quot;properties&quot;:{&quot;noteIndex&quot;:0},&quot;isEdited&quot;:false,&quot;manualOverride&quot;:{&quot;isManuallyOverridden&quot;:false,&quot;citeprocText&quot;:&quot;[31]&quot;,&quot;manualOverrideText&quot;:&quot;&quot;},&quot;citationTag&quot;:&quot;MENDELEY_CITATION_v3_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&quot;,&quot;citationItems&quot;:[{&quot;id&quot;:&quot;76efa13b-33a1-3492-81ff-370d41559b7d&quot;,&quot;itemData&quot;:{&quot;type&quot;:&quot;article-journal&quot;,&quot;id&quot;:&quot;76efa13b-33a1-3492-81ff-370d41559b7d&quot;,&quot;title&quot;:&quot;A robust technique for matching two uncalibrated images through the recovery of the unknown epipolar geometry&quot;,&quot;author&quot;:[{&quot;family&quot;:&quot;Zhang&quot;,&quot;given&quot;:&quot;Zhengyou&quot;,&quot;parse-names&quot;:false,&quot;dropping-particle&quot;:&quot;&quot;,&quot;non-dropping-particle&quot;:&quot;&quot;},{&quot;family&quot;:&quot;Deriche&quot;,&quot;given&quot;:&quot;Rachid&quot;,&quot;parse-names&quot;:false,&quot;dropping-particle&quot;:&quot;&quot;,&quot;non-dropping-particle&quot;:&quot;&quot;},{&quot;family&quot;:&quot;Faugeras&quot;,&quot;given&quot;:&quot;Olivier&quot;,&quot;parse-names&quot;:false,&quot;dropping-particle&quot;:&quot;&quot;,&quot;non-dropping-particle&quot;:&quot;&quot;},{&quot;family&quot;:&quot;Luong&quot;,&quot;given&quot;:&quot;Quang Tuan&quot;,&quot;parse-names&quot;:false,&quot;dropping-particle&quot;:&quot;&quot;,&quot;non-dropping-particle&quot;:&quot;&quot;}],&quot;container-title&quot;:&quot;Artificial Intelligence&quot;,&quot;container-title-short&quot;:&quot;Artif Intell&quot;,&quot;accessed&quot;:{&quot;date-parts&quot;:[[2023,9,12]]},&quot;DOI&quot;:&quot;10.1016/0004-3702(95)00022-4&quot;,&quot;ISSN&quot;:&quot;0004-3702&quot;,&quot;issued&quot;:{&quot;date-parts&quot;:[[1995,10,1]]},&quot;page&quot;:&quot;87-119&quot;,&quot;abstract&quot;:&quot;This paper proposes a robust approach to image matching by exploiting the only available geometric constraint, namely, the epipolar constraint. The images are uncalibrated, namely the motion between them and the camera parameters are not known. Thus, the images can be taken by different cameras or a single camera at different time instants. If we make an exhaustive search for the epipolar geometry, the complexity is prohibitively high. The idea underlying our approach is to use classical techniques (correlation and relaxation methods in our particular implementation) to find an initial set of matches, and then use a robust technique-the Least Median of Squares (LMedS)-to discard false matches in this set. The epipolar geometry can then be accurately estimated using a meaningful image criterion. More matches are eventually found, as in stereo matching, by using the recovered epipolar geometry. A large number of experiments have been carried out, and very good results have been obtained. Regarding the relaxation technique, we define a new measure of matching support, which allows a higher tolerance to deformation with respect to rigid transformations in the image plane and a smaller contribution for distant matches than for nearby ones. A new strategy for updating matches is developed, which only selects those matches having both high matching support and low matching ambiguity. The update strategy is different from the classical \&quot;winner-take-all\&quot;, which is easily stuck at a local minimum, and also from \&quot;loser-take-nothing\&quot;, which is usually very slow. The proposed algorithm has been widely tested and works remarkably well in a scene with many repetitive patterns. © 1995.&quot;,&quot;publisher&quot;:&quot;Elsevier&quot;,&quot;issue&quot;:&quot;1-2&quot;,&quot;volume&quot;:&quot;78&quot;},&quot;isTemporary&quot;:false}]},{&quot;citationID&quot;:&quot;MENDELEY_CITATION_51fb9b63-9b57-48b3-a511-e11901933a61&quot;,&quot;properties&quot;:{&quot;noteIndex&quot;:0},&quot;isEdited&quot;:false,&quot;manualOverride&quot;:{&quot;isManuallyOverridden&quot;:false,&quot;citeprocText&quot;:&quot;[31]&quot;,&quot;manualOverrideText&quot;:&quot;&quot;},&quot;citationTag&quot;:&quot;MENDELEY_CITATION_v3_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&quot;,&quot;citationItems&quot;:[{&quot;id&quot;:&quot;76efa13b-33a1-3492-81ff-370d41559b7d&quot;,&quot;itemData&quot;:{&quot;type&quot;:&quot;article-journal&quot;,&quot;id&quot;:&quot;76efa13b-33a1-3492-81ff-370d41559b7d&quot;,&quot;title&quot;:&quot;A robust technique for matching two uncalibrated images through the recovery of the unknown epipolar geometry&quot;,&quot;author&quot;:[{&quot;family&quot;:&quot;Zhang&quot;,&quot;given&quot;:&quot;Zhengyou&quot;,&quot;parse-names&quot;:false,&quot;dropping-particle&quot;:&quot;&quot;,&quot;non-dropping-particle&quot;:&quot;&quot;},{&quot;family&quot;:&quot;Deriche&quot;,&quot;given&quot;:&quot;Rachid&quot;,&quot;parse-names&quot;:false,&quot;dropping-particle&quot;:&quot;&quot;,&quot;non-dropping-particle&quot;:&quot;&quot;},{&quot;family&quot;:&quot;Faugeras&quot;,&quot;given&quot;:&quot;Olivier&quot;,&quot;parse-names&quot;:false,&quot;dropping-particle&quot;:&quot;&quot;,&quot;non-dropping-particle&quot;:&quot;&quot;},{&quot;family&quot;:&quot;Luong&quot;,&quot;given&quot;:&quot;Quang Tuan&quot;,&quot;parse-names&quot;:false,&quot;dropping-particle&quot;:&quot;&quot;,&quot;non-dropping-particle&quot;:&quot;&quot;}],&quot;container-title&quot;:&quot;Artificial Intelligence&quot;,&quot;container-title-short&quot;:&quot;Artif Intell&quot;,&quot;accessed&quot;:{&quot;date-parts&quot;:[[2023,9,12]]},&quot;DOI&quot;:&quot;10.1016/0004-3702(95)00022-4&quot;,&quot;ISSN&quot;:&quot;0004-3702&quot;,&quot;issued&quot;:{&quot;date-parts&quot;:[[1995,10,1]]},&quot;page&quot;:&quot;87-119&quot;,&quot;abstract&quot;:&quot;This paper proposes a robust approach to image matching by exploiting the only available geometric constraint, namely, the epipolar constraint. The images are uncalibrated, namely the motion between them and the camera parameters are not known. Thus, the images can be taken by different cameras or a single camera at different time instants. If we make an exhaustive search for the epipolar geometry, the complexity is prohibitively high. The idea underlying our approach is to use classical techniques (correlation and relaxation methods in our particular implementation) to find an initial set of matches, and then use a robust technique-the Least Median of Squares (LMedS)-to discard false matches in this set. The epipolar geometry can then be accurately estimated using a meaningful image criterion. More matches are eventually found, as in stereo matching, by using the recovered epipolar geometry. A large number of experiments have been carried out, and very good results have been obtained. Regarding the relaxation technique, we define a new measure of matching support, which allows a higher tolerance to deformation with respect to rigid transformations in the image plane and a smaller contribution for distant matches than for nearby ones. A new strategy for updating matches is developed, which only selects those matches having both high matching support and low matching ambiguity. The update strategy is different from the classical \&quot;winner-take-all\&quot;, which is easily stuck at a local minimum, and also from \&quot;loser-take-nothing\&quot;, which is usually very slow. The proposed algorithm has been widely tested and works remarkably well in a scene with many repetitive patterns. © 1995.&quot;,&quot;publisher&quot;:&quot;Elsevier&quot;,&quot;issue&quot;:&quot;1-2&quot;,&quot;volume&quot;:&quot;78&quot;},&quot;isTemporary&quot;:false}]},{&quot;citationID&quot;:&quot;MENDELEY_CITATION_1fb1355d-3422-491c-bb3c-15f3e729c494&quot;,&quot;properties&quot;:{&quot;noteIndex&quot;:0},&quot;isEdited&quot;:false,&quot;manualOverride&quot;:{&quot;isManuallyOverridden&quot;:false,&quot;citeprocText&quot;:&quot;[32]&quot;,&quot;manualOverrideText&quot;:&quot;&quot;},&quot;citationTag&quot;:&quot;MENDELEY_CITATION_v3_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&quot;,&quot;citationItems&quot;:[{&quot;id&quot;:&quot;74886861-4d3c-3796-8a06-0d097af204fb&quot;,&quot;itemData&quot;:{&quot;type&quot;:&quot;article-journal&quot;,&quot;id&quot;:&quot;74886861-4d3c-3796-8a06-0d097af204fb&quot;,&quot;title&quot;:&quot;Structure-from-Motion Revisited&quot;,&quot;author&quot;:[{&quot;family&quot;:&quot;Schönberger&quot;,&quot;given&quot;:&quot;Johannes L&quot;,&quot;parse-names&quot;:false,&quot;dropping-particle&quot;:&quot;&quot;,&quot;non-dropping-particle&quot;:&quot;&quot;},{&quot;family&quot;:&quot;Frahm&quot;,&quot;given&quot;:&quot;Jan-Michael&quot;,&quot;parse-names&quot;:false,&quot;dropping-particle&quot;:&quot;&quot;,&quot;non-dropping-particle&quot;:&quot;&quot;}],&quot;accessed&quot;:{&quot;date-parts&quot;:[[2023,9,13]]},&quot;URL&quot;:&quot;https://github.com/colmap/colmap.&quot;,&quot;abstract&quot;:&quot;Incremental Structure-from-Motion is a prevalent strategy for 3D reconstruction from unordered image collections. While incremental reconstruction systems have tremendously advanced in all regards, robustness, accuracy , completeness, and scalability remain the key problems towards building a truly general-purpose pipeline. We propose a new SfM technique that improves upon the state of the art to make a further step towards this ultimate goal. The full reconstruction pipeline is released to the public as an open-source implementation.&quot;,&quot;container-title-short&quot;:&quot;&quot;},&quot;isTemporary&quot;:false}]},{&quot;citationID&quot;:&quot;MENDELEY_CITATION_860a29e7-6058-49ad-8f2e-458e5b3d76fb&quot;,&quot;properties&quot;:{&quot;noteIndex&quot;:0},&quot;isEdited&quot;:false,&quot;manualOverride&quot;:{&quot;isManuallyOverridden&quot;:false,&quot;citeprocText&quot;:&quot;[33]&quot;,&quot;manualOverrideText&quot;:&quot;&quot;},&quot;citationTag&quot;:&quot;MENDELEY_CITATION_v3_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&quot;,&quot;citationItems&quot;:[{&quot;id&quot;:&quot;57d54751-7e5d-3f0f-bca1-b214954320d5&quot;,&quot;itemData&quot;:{&quot;type&quot;:&quot;article-journal&quot;,&quot;id&quot;:&quot;57d54751-7e5d-3f0f-bca1-b214954320d5&quot;,&quot;title&quot;:&quot;Object recognition from local scale-invariant features&quot;,&quot;author&quot;:[{&quot;family&quot;:&quot;Lowe&quot;,&quot;given&quot;:&quot;David G.&quot;,&quot;parse-names&quot;:false,&quot;dropping-particle&quot;:&quot;&quot;,&quot;non-dropping-particle&quot;:&quot;&quot;}],&quot;container-title&quot;:&quot;Proceedings of the IEEE International Conference on Computer Vision&quot;,&quot;accessed&quot;:{&quot;date-parts&quot;:[[2023,9,13]]},&quot;DOI&quot;:&quot;10.1109/ICCV.1999.790410&quot;,&quot;issued&quot;:{&quot;date-parts&quot;:[[1999]]},&quot;page&quot;:&quot;1150-1157&quot;,&quot;abstract&quot;:&quot;An object recognition system has been developed that uses a new class of local image features. The features are invariant to image scaling, translation, and rotation, and partially invariant to illumination changes and affine or 3D projection. These features share similar properties with neurons in inferior temporal cortex that are used for object recognition in primate vision. Features are efficiently detected through a staged filtering approach that identifies stable points in scale space. Image keys are created that allow for local geometric deformations by representing blurred image gradients in multiple orientation planes and at multiple scales. The keys are used as input to a nearest-neighbor indexing method that identifies candidate object matches. Final verification of each match is achieved by finding a low-residual least-squares solution for the unknown model parameters. Experimental results show that robust object recognition can be achieved in cluttered partially-occluded images with a computation time of under 2 seconds.&quot;,&quot;publisher&quot;:&quot;IEEE&quot;,&quot;volume&quot;:&quot;2&quot;,&quot;container-title-short&quot;:&quot;&quot;},&quot;isTemporary&quot;:false}]},{&quot;citationID&quot;:&quot;MENDELEY_CITATION_5d6ffc71-3c97-44a5-97ed-f45c7a1a634c&quot;,&quot;properties&quot;:{&quot;noteIndex&quot;:0},&quot;isEdited&quot;:false,&quot;manualOverride&quot;:{&quot;isManuallyOverridden&quot;:false,&quot;citeprocText&quot;:&quot;[33]&quot;,&quot;manualOverrideText&quot;:&quot;&quot;},&quot;citationTag&quot;:&quot;MENDELEY_CITATION_v3_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&quot;,&quot;citationItems&quot;:[{&quot;id&quot;:&quot;57d54751-7e5d-3f0f-bca1-b214954320d5&quot;,&quot;itemData&quot;:{&quot;type&quot;:&quot;article-journal&quot;,&quot;id&quot;:&quot;57d54751-7e5d-3f0f-bca1-b214954320d5&quot;,&quot;title&quot;:&quot;Object recognition from local scale-invariant features&quot;,&quot;author&quot;:[{&quot;family&quot;:&quot;Lowe&quot;,&quot;given&quot;:&quot;David G.&quot;,&quot;parse-names&quot;:false,&quot;dropping-particle&quot;:&quot;&quot;,&quot;non-dropping-particle&quot;:&quot;&quot;}],&quot;container-title&quot;:&quot;Proceedings of the IEEE International Conference on Computer Vision&quot;,&quot;accessed&quot;:{&quot;date-parts&quot;:[[2023,9,13]]},&quot;DOI&quot;:&quot;10.1109/ICCV.1999.790410&quot;,&quot;issued&quot;:{&quot;date-parts&quot;:[[1999]]},&quot;page&quot;:&quot;1150-1157&quot;,&quot;abstract&quot;:&quot;An object recognition system has been developed that uses a new class of local image features. The features are invariant to image scaling, translation, and rotation, and partially invariant to illumination changes and affine or 3D projection. These features share similar properties with neurons in inferior temporal cortex that are used for object recognition in primate vision. Features are efficiently detected through a staged filtering approach that identifies stable points in scale space. Image keys are created that allow for local geometric deformations by representing blurred image gradients in multiple orientation planes and at multiple scales. The keys are used as input to a nearest-neighbor indexing method that identifies candidate object matches. Final verification of each match is achieved by finding a low-residual least-squares solution for the unknown model parameters. Experimental results show that robust object recognition can be achieved in cluttered partially-occluded images with a computation time of under 2 seconds.&quot;,&quot;publisher&quot;:&quot;IEEE&quot;,&quot;volume&quot;:&quot;2&quot;,&quot;container-title-short&quot;:&quot;&quot;},&quot;isTemporary&quot;:false}]},{&quot;citationID&quot;:&quot;MENDELEY_CITATION_12b63524-ff59-4881-8cbd-19aa0195019f&quot;,&quot;properties&quot;:{&quot;noteIndex&quot;:0},&quot;isEdited&quot;:false,&quot;manualOverride&quot;:{&quot;isManuallyOverridden&quot;:false,&quot;citeprocText&quot;:&quot;[33]&quot;,&quot;manualOverrideText&quot;:&quot;&quot;},&quot;citationTag&quot;:&quot;MENDELEY_CITATION_v3_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&quot;,&quot;citationItems&quot;:[{&quot;id&quot;:&quot;57d54751-7e5d-3f0f-bca1-b214954320d5&quot;,&quot;itemData&quot;:{&quot;type&quot;:&quot;article-journal&quot;,&quot;id&quot;:&quot;57d54751-7e5d-3f0f-bca1-b214954320d5&quot;,&quot;title&quot;:&quot;Object recognition from local scale-invariant features&quot;,&quot;author&quot;:[{&quot;family&quot;:&quot;Lowe&quot;,&quot;given&quot;:&quot;David G.&quot;,&quot;parse-names&quot;:false,&quot;dropping-particle&quot;:&quot;&quot;,&quot;non-dropping-particle&quot;:&quot;&quot;}],&quot;container-title&quot;:&quot;Proceedings of the IEEE International Conference on Computer Vision&quot;,&quot;accessed&quot;:{&quot;date-parts&quot;:[[2023,9,13]]},&quot;DOI&quot;:&quot;10.1109/ICCV.1999.790410&quot;,&quot;issued&quot;:{&quot;date-parts&quot;:[[1999]]},&quot;page&quot;:&quot;1150-1157&quot;,&quot;abstract&quot;:&quot;An object recognition system has been developed that uses a new class of local image features. The features are invariant to image scaling, translation, and rotation, and partially invariant to illumination changes and affine or 3D projection. These features share similar properties with neurons in inferior temporal cortex that are used for object recognition in primate vision. Features are efficiently detected through a staged filtering approach that identifies stable points in scale space. Image keys are created that allow for local geometric deformations by representing blurred image gradients in multiple orientation planes and at multiple scales. The keys are used as input to a nearest-neighbor indexing method that identifies candidate object matches. Final verification of each match is achieved by finding a low-residual least-squares solution for the unknown model parameters. Experimental results show that robust object recognition can be achieved in cluttered partially-occluded images with a computation time of under 2 seconds.&quot;,&quot;publisher&quot;:&quot;IEEE&quot;,&quot;volume&quot;:&quot;2&quot;,&quot;container-title-short&quot;:&quot;&quot;},&quot;isTemporary&quot;:false}]},{&quot;citationID&quot;:&quot;MENDELEY_CITATION_d721d4d3-45b1-4834-af28-72d89837bbdb&quot;,&quot;properties&quot;:{&quot;noteIndex&quot;:0},&quot;isEdited&quot;:false,&quot;manualOverride&quot;:{&quot;isManuallyOverridden&quot;:false,&quot;citeprocText&quot;:&quot;[34]&quot;,&quot;manualOverrideText&quot;:&quot;&quot;},&quot;citationTag&quot;:&quot;MENDELEY_CITATION_v3_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&quot;,&quot;citationItems&quot;:[{&quot;id&quot;:&quot;e7e0f87b-7688-3d90-be75-b98270d484f8&quot;,&quot;itemData&quot;:{&quot;type&quot;:&quot;article-journal&quot;,&quot;id&quot;:&quot;e7e0f87b-7688-3d90-be75-b98270d484f8&quot;,&quot;title&quot;:&quot;Distinctive image features from scale-invariant keypoints&quot;,&quot;author&quot;:[{&quot;family&quot;:&quot;Lowe&quot;,&quot;given&quot;:&quot;David G.&quot;,&quot;parse-names&quot;:false,&quot;dropping-particle&quot;:&quot;&quot;,&quot;non-dropping-particle&quot;:&quot;&quot;}],&quot;container-title&quot;:&quot;International Journal of Computer Vision&quot;,&quot;container-title-short&quot;:&quot;Int J Comput Vis&quot;,&quot;accessed&quot;:{&quot;date-parts&quot;:[[2023,9,13]]},&quot;DOI&quot;:&quot;10.1023/B:VISI.0000029664.99615.94/METRICS&quot;,&quot;ISSN&quot;:&quot;09205691&quot;,&quot;URL&quot;:&quot;https://link.springer.com/article/10.1023/B:VISI.0000029664.99615.94&quot;,&quot;issued&quot;:{&quot;date-parts&quot;:[[2004,11]]},&quot;page&quot;:&quot;91-110&quot;,&quot;abstract&quot;:&quot;This paper presents a method for extracting distinctive invariant features from images that can be used to perform reliable matching between different views of an object or scene. The features are invariant to image scale and rotation, and are shown to provide robust matching across a substantial range of affine distortion, change in 3D viewpoint, addition of noise, and change in illumination. The features are highly distinctive, in the sense that a single feature can be correctly matched with high probability against a large database of features from many images. This paper also describes an approach to using these features for object recognition. The recognition proceeds by matching individual features to a database of features from known objects using a fast nearest-neighbor algorithm, followed by a Hough transform to identify clusters belonging to a single object, and finally performing verification through least-squares solution for consistent pose parameters. This approach to recognition can robustly identify objects among clutter and occlusion while achieving near real-time performance.&quot;,&quot;publisher&quot;:&quot;Springer&quot;,&quot;issue&quot;:&quot;2&quot;,&quot;volume&quot;:&quot;60&quot;},&quot;isTemporary&quot;:false}]},{&quot;citationID&quot;:&quot;MENDELEY_CITATION_d2ad48fe-56ea-42b5-aed0-84043ec28783&quot;,&quot;properties&quot;:{&quot;noteIndex&quot;:0},&quot;isEdited&quot;:false,&quot;manualOverride&quot;:{&quot;isManuallyOverridden&quot;:false,&quot;citeprocText&quot;:&quot;[35]&quot;,&quot;manualOverrideText&quot;:&quot;&quot;},&quot;citationTag&quot;:&quot;MENDELEY_CITATION_v3_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&quot;,&quot;citationItems&quot;:[{&quot;id&quot;:&quot;9198c7f7-339c-3d74-b531-7a23ecb730d5&quot;,&quot;itemData&quot;:{&quot;type&quot;:&quot;article-journal&quot;,&quot;id&quot;:&quot;9198c7f7-339c-3d74-b531-7a23ecb730d5&quot;,&quot;title&quot;:&quot;Random sample consensus&quot;,&quot;author&quot;:[{&quot;family&quot;:&quot;Fischler&quot;,&quot;given&quot;:&quot;Martin A.&quot;,&quot;parse-names&quot;:false,&quot;dropping-particle&quot;:&quot;&quot;,&quot;non-dropping-particle&quot;:&quot;&quot;},{&quot;family&quot;:&quot;Bolles&quot;,&quot;given&quot;:&quot;Robert C.&quot;,&quot;parse-names&quot;:false,&quot;dropping-particle&quot;:&quot;&quot;,&quot;non-dropping-particle&quot;:&quot;&quot;}],&quot;container-title&quot;:&quot;Communications of the ACM&quot;,&quot;container-title-short&quot;:&quot;Commun ACM&quot;,&quot;accessed&quot;:{&quot;date-parts&quot;:[[2023,9,13]]},&quot;DOI&quot;:&quot;10.1145/358669.358692&quot;,&quot;ISSN&quot;:&quot;15577317&quot;,&quot;URL&quot;:&quot;https://dl.acm.org/doi/10.1145/358669.358692&quot;,&quot;issued&quot;:{&quot;date-parts&quot;:[[1981,6,1]]},&quot;page&quot;:&quot;381-395&quot;,&quot;abstract&quot;:&quot;A new paradigm, Random Sample Consensus (RANSAC), for fitting a model to experimental data is introduced. RANSAC is capable of interpreting/smoothing data containing a significant percentage of gro...&quot;,&quot;publisher&quot;:&quot;\n\t\tACM\n\t\tPUB27\n\t\tNew York, NY, USA\n\t&quot;,&quot;issue&quot;:&quot;6&quot;,&quot;volume&quot;:&quot;24&quot;},&quot;isTemporary&quot;:false}]},{&quot;citationID&quot;:&quot;MENDELEY_CITATION_4344d1d7-a6cc-441b-9132-6ef3df055a48&quot;,&quot;properties&quot;:{&quot;noteIndex&quot;:0},&quot;isEdited&quot;:false,&quot;manualOverride&quot;:{&quot;isManuallyOverridden&quot;:false,&quot;citeprocText&quot;:&quot;[35]&quot;,&quot;manualOverrideText&quot;:&quot;&quot;},&quot;citationTag&quot;:&quot;MENDELEY_CITATION_v3_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&quot;,&quot;citationItems&quot;:[{&quot;id&quot;:&quot;9198c7f7-339c-3d74-b531-7a23ecb730d5&quot;,&quot;itemData&quot;:{&quot;type&quot;:&quot;article-journal&quot;,&quot;id&quot;:&quot;9198c7f7-339c-3d74-b531-7a23ecb730d5&quot;,&quot;title&quot;:&quot;Random sample consensus&quot;,&quot;author&quot;:[{&quot;family&quot;:&quot;Fischler&quot;,&quot;given&quot;:&quot;Martin A.&quot;,&quot;parse-names&quot;:false,&quot;dropping-particle&quot;:&quot;&quot;,&quot;non-dropping-particle&quot;:&quot;&quot;},{&quot;family&quot;:&quot;Bolles&quot;,&quot;given&quot;:&quot;Robert C.&quot;,&quot;parse-names&quot;:false,&quot;dropping-particle&quot;:&quot;&quot;,&quot;non-dropping-particle&quot;:&quot;&quot;}],&quot;container-title&quot;:&quot;Communications of the ACM&quot;,&quot;container-title-short&quot;:&quot;Commun ACM&quot;,&quot;accessed&quot;:{&quot;date-parts&quot;:[[2023,9,13]]},&quot;DOI&quot;:&quot;10.1145/358669.358692&quot;,&quot;ISSN&quot;:&quot;15577317&quot;,&quot;URL&quot;:&quot;https://dl.acm.org/doi/10.1145/358669.358692&quot;,&quot;issued&quot;:{&quot;date-parts&quot;:[[1981,6,1]]},&quot;page&quot;:&quot;381-395&quot;,&quot;abstract&quot;:&quot;A new paradigm, Random Sample Consensus (RANSAC), for fitting a model to experimental data is introduced. RANSAC is capable of interpreting/smoothing data containing a significant percentage of gro...&quot;,&quot;publisher&quot;:&quot;\n\t\tACM\n\t\tPUB27\n\t\tNew York, NY, USA\n\t&quot;,&quot;issue&quot;:&quot;6&quot;,&quot;volume&quot;:&quot;24&quot;},&quot;isTemporary&quot;:false}]},{&quot;citationID&quot;:&quot;MENDELEY_CITATION_47c8f11d-55c9-43c2-81a3-252edb696c04&quot;,&quot;properties&quot;:{&quot;noteIndex&quot;:0},&quot;isEdited&quot;:false,&quot;manualOverride&quot;:{&quot;isManuallyOverridden&quot;:false,&quot;citeprocText&quot;:&quot;[36]&quot;,&quot;manualOverrideText&quot;:&quot;&quot;},&quot;citationTag&quot;:&quot;MENDELEY_CITATION_v3_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&quot;,&quot;citationItems&quot;:[{&quot;id&quot;:&quot;31ffba1c-2c53-3f19-a294-51790760c668&quot;,&quot;itemData&quot;:{&quot;type&quot;:&quot;article-journal&quot;,&quot;id&quot;:&quot;31ffba1c-2c53-3f19-a294-51790760c668&quot;,&quot;title&quot;:&quot;Photo Tourism: Exploring Photo Collections in 3D&quot;,&quot;author&quot;:[{&quot;family&quot;:&quot;Snavely&quot;,&quot;given&quot;:&quot;Noah&quot;,&quot;parse-names&quot;:false,&quot;dropping-particle&quot;:&quot;&quot;,&quot;non-dropping-particle&quot;:&quot;&quot;},{&quot;family&quot;:&quot;Seitz&quot;,&quot;given&quot;:&quot;Steven M&quot;,&quot;parse-names&quot;:false,&quot;dropping-particle&quot;:&quot;&quot;,&quot;non-dropping-particle&quot;:&quot;&quot;},{&quot;family&quot;:&quot;Szeliski&quot;,&quot;given&quot;:&quot;Richard&quot;,&quot;parse-names&quot;:false,&quot;dropping-particle&quot;:&quot;&quot;,&quot;non-dropping-particle&quot;:&quot;&quot;},{&quot;family&quot;:&quot;Research&quot;,&quot;given&quot;:&quot;Microsoft&quot;,&quot;parse-names&quot;:false,&quot;dropping-particle&quot;:&quot;&quot;,&quot;non-dropping-particle&quot;:&quot;&quot;}],&quot;accessed&quot;:{&quot;date-parts&quot;:[[2023,9,13]]},&quot;URL&quot;:&quot;www.cc.gatech.edu/4d-cities&quot;,&quot;abstract&quot;:&quot;(c) Figure 1: Our system takes unstructured collections of photographs such as those from online image searches (a) and reconstructs 3D points and viewpoints (b) to enable novel ways of browsing the photos (c). Abstract We present a system for interactively browsing and exploring large unstructured collections of photographs of a scene using a novel 3D interface. Our system consists of an image-based modeling front end that automatically computes the viewpoint of each photograph as well as a sparse 3D model of the scene and image to model correspondences. Our photo explorer uses image-based rendering techniques to smoothly transition between photographs, while also enabling full 3D navigation and exploration of the set of images and world geometry, along with auxiliary information such as overhead maps. Our system also makes it easy to construct photo tours of scenic or historic locations, and to annotate image details, which are automatically transferred to other relevant images. We demonstrate our system on several large personal photo collections as well as images gathered from Internet photo sharing sites.&quot;,&quot;container-title-short&quot;:&quot;&quot;},&quot;isTemporary&quot;:false}]},{&quot;citationID&quot;:&quot;MENDELEY_CITATION_5f0b89ff-60d4-4ffc-91d9-678a6210bf58&quot;,&quot;properties&quot;:{&quot;noteIndex&quot;:0},&quot;isEdited&quot;:false,&quot;manualOverride&quot;:{&quot;isManuallyOverridden&quot;:false,&quot;citeprocText&quot;:&quot;[37]&quot;,&quot;manualOverrideText&quot;:&quot;&quot;},&quot;citationTag&quot;:&quot;MENDELEY_CITATION_v3_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&quot;,&quot;citationItems&quot;:[{&quot;id&quot;:&quot;9601ad9c-b874-3374-9e62-a027fe6253b8&quot;,&quot;itemData&quot;:{&quot;type&quot;:&quot;article-journal&quot;,&quot;id&quot;:&quot;9601ad9c-b874-3374-9e62-a027fe6253b8&quot;,&quot;title&quot;:&quot;Reconstructing the World* in Six Days *(As Captured by the Yahoo 100 Million Image Dataset)&quot;,&quot;author&quot;:[{&quot;family&quot;:&quot;Heinly&quot;,&quot;given&quot;:&quot;Jared&quot;,&quot;parse-names&quot;:false,&quot;dropping-particle&quot;:&quot;&quot;,&quot;non-dropping-particle&quot;:&quot;&quot;},{&quot;family&quot;:&quot;Schönberger&quot;,&quot;given&quot;:&quot;Johannes L&quot;,&quot;parse-names&quot;:false,&quot;dropping-particle&quot;:&quot;&quot;,&quot;non-dropping-particle&quot;:&quot;&quot;},{&quot;family&quot;:&quot;Dunn&quot;,&quot;given&quot;:&quot;Enrique&quot;,&quot;parse-names&quot;:false,&quot;dropping-particle&quot;:&quot;&quot;,&quot;non-dropping-particle&quot;:&quot;&quot;},{&quot;family&quot;:&quot;Frahm&quot;,&quot;given&quot;:&quot;Jan-Michael&quot;,&quot;parse-names&quot;:false,&quot;dropping-particle&quot;:&quot;&quot;,&quot;non-dropping-particle&quot;:&quot;&quot;}],&quot;accessed&quot;:{&quot;date-parts&quot;:[[2023,9,13]]},&quot;abstract&quot;:&quot;We propose a novel, large-scale, structure-from-motion framework that advances the state of the art in data scal-ability from city-scale modeling (millions of images) to world-scale modeling (several tens of millions of images) using just a single computer. The main enabling technology is the use of a streaming-based framework for connected component discovery. Moreover, our system employs an adaptive, online, iconic image clustering approach based on an augmented bag-of-words representation, in order to balance the goals of registration, comprehensiveness, and data compactness. We demonstrate our proposal by operating on a recent publicly available 100 million image crowd-sourced photo collection containing images geographically distributed throughout the entire world. Results illustrate that our streaming-based approach does not compromise model completeness, but achieves unprecedented levels of efficiency and scalability.&quot;,&quot;container-title-short&quot;:&quot;&quot;},&quot;isTemporary&quot;:false}]},{&quot;citationID&quot;:&quot;MENDELEY_CITATION_0bdca742-ba6a-41b1-874d-185675ca7234&quot;,&quot;properties&quot;:{&quot;noteIndex&quot;:0},&quot;isEdited&quot;:false,&quot;manualOverride&quot;:{&quot;isManuallyOverridden&quot;:false,&quot;citeprocText&quot;:&quot;[38]&quot;,&quot;manualOverrideText&quot;:&quot;&quot;},&quot;citationTag&quot;:&quot;MENDELEY_CITATION_v3_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&quot;,&quot;citationItems&quot;:[{&quot;id&quot;:&quot;b7029d0b-a557-3ce5-b838-a629810fbe20&quot;,&quot;itemData&quot;:{&quot;type&quot;:&quot;article-journal&quot;,&quot;id&quot;:&quot;b7029d0b-a557-3ce5-b838-a629810fbe20&quot;,&quot;title&quot;:&quot;Bundle Adjustment-A Modern Synthesis&quot;,&quot;author&quot;:[{&quot;family&quot;:&quot;Triggs&quot;,&quot;given&quot;:&quot;Bill&quot;,&quot;parse-names&quot;:false,&quot;dropping-particle&quot;:&quot;&quot;,&quot;non-dropping-particle&quot;:&quot;&quot;},{&quot;family&quot;:&quot;Mclauchlan&quot;,&quot;given&quot;:&quot;Philip&quot;,&quot;parse-names&quot;:false,&quot;dropping-particle&quot;:&quot;&quot;,&quot;non-dropping-particle&quot;:&quot;&quot;},{&quot;family&quot;:&quot;Hartley&quot;,&quot;given&quot;:&quot;Richard&quot;,&quot;parse-names&quot;:false,&quot;dropping-particle&quot;:&quot;&quot;,&quot;non-dropping-particle&quot;:&quot;&quot;},{&quot;family&quot;:&quot;Fitzgibbon&quot;,&quot;given&quot;:&quot;Andrew&quot;,&quot;parse-names&quot;:false,&quot;dropping-particle&quot;:&quot;&quot;,&quot;non-dropping-particle&quot;:&quot;&quot;}],&quot;accessed&quot;:{&quot;date-parts&quot;:[[2023,9,13]]},&quot;abstract&quot;:&quot;This paper is a survey of the theory and methods of photogrammetric bundle adjustment, aimed at potential implementors in the computer vision community. Bundle adjustment is the problem of refining a visual reconstruction to produce jointly optimal structure and viewing parameter estimates. Topics covered include: the choice of cost function and robustness; numerical optimization including sparse Newton methods, linearly convergent approximations, updating and recursive methods; gauge (datum) invariance; and quality control. The theory is developed for general robust cost functions rather than restricting attention to traditional nonlinear least squares.&quot;,&quot;container-title-short&quot;:&quot;&quot;},&quot;isTemporary&quot;:false}]},{&quot;citationID&quot;:&quot;MENDELEY_CITATION_6171120f-1851-4555-974b-5afe8b419c61&quot;,&quot;properties&quot;:{&quot;noteIndex&quot;:0},&quot;isEdited&quot;:false,&quot;manualOverride&quot;:{&quot;isManuallyOverridden&quot;:false,&quot;citeprocText&quot;:&quot;[39]&quot;,&quot;manualOverrideText&quot;:&quot;&quot;},&quot;citationTag&quot;:&quot;MENDELEY_CITATION_v3_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&quot;,&quot;citationItems&quot;:[{&quot;id&quot;:&quot;2836fe9e-2151-3c44-b5d0-31eb8052cfdf&quot;,&quot;itemData&quot;:{&quot;type&quot;:&quot;article-journal&quot;,&quot;id&quot;:&quot;2836fe9e-2151-3c44-b5d0-31eb8052cfdf&quot;,&quot;title&quot;:&quot;Massively Parallel Multiview Stereopsis by Surface Normal Diffusion&quot;,&quot;author&quot;:[{&quot;family&quot;:&quot;Galliani&quot;,&quot;given&quot;:&quot;Silvano&quot;,&quot;parse-names&quot;:false,&quot;dropping-particle&quot;:&quot;&quot;,&quot;non-dropping-particle&quot;:&quot;&quot;},{&quot;family&quot;:&quot;Lasinger&quot;,&quot;given&quot;:&quot;Katrin&quot;,&quot;parse-names&quot;:false,&quot;dropping-particle&quot;:&quot;&quot;,&quot;non-dropping-particle&quot;:&quot;&quot;},{&quot;family&quot;:&quot;Photogrammetry&quot;,&quot;given&quot;:&quot;Konrad Schindler&quot;,&quot;parse-names&quot;:false,&quot;dropping-particle&quot;:&quot;&quot;,&quot;non-dropping-particle&quot;:&quot;&quot;},{&quot;family&quot;:&quot;Sensing&quot;,&quot;given&quot;:&quot;Remote&quot;,&quot;parse-names&quot;:false,&quot;dropping-particle&quot;:&quot;&quot;,&quot;non-dropping-particle&quot;:&quot;&quot;},{&quot;family&quot;:&quot;Zurich&quot;,&quot;given&quot;:&quot;Eth&quot;,&quot;parse-names&quot;:false,&quot;dropping-particle&quot;:&quot;&quot;,&quot;non-dropping-particle&quot;:&quot;&quot;}],&quot;accessed&quot;:{&quot;date-parts&quot;:[[2023,9,13]]},&quot;abstract&quot;:&quot;We present a new, massively parallel method for high-quality multiview matching. Our work builds on the Patch-match idea: starting from randomly generated 3D planes in scene space, the best-fitting planes are iteratively propagated and refined to obtain a 3D depth and normal field per view, such that a robust photo-consistency measure over all images is maximized. Our main novelties are on the one hand to formulate Patchmatch in scene space, which makes it possible to aggregate image similarity across multiple views and obtain more accurate depth maps. And on the other hand a modified, diffusion-like propagation scheme that can be massively parallelized and delivers dense mul-tiview correspondence over ten 1.9-Megapixel images in 3 seconds, on a consumer-grade GPU. Our method uses a slanted support window and thus has no fronto-parallel bias; it is completely local and parallel, such that computation time scales linearly with image size, and inversely proportional to the number of parallel threads. Furthermore , it has low memory footprint (four values per pixel, independent of the depth range). It therefore scales exceptionally well and can handle multiple large images at high depth resolution. Experiments on the DTU and Middlebury multiview datasets as well as oblique aerial images show that our method achieves very competitive results with high accuracy and completeness, across a range of different scenarios .&quot;,&quot;container-title-short&quot;:&quot;&quot;},&quot;isTemporary&quot;:false}]},{&quot;citationID&quot;:&quot;MENDELEY_CITATION_a5c10892-21aa-45d2-bb5f-41683674c9b4&quot;,&quot;properties&quot;:{&quot;noteIndex&quot;:0},&quot;isEdited&quot;:false,&quot;manualOverride&quot;:{&quot;isManuallyOverridden&quot;:false,&quot;citeprocText&quot;:&quot;[40]&quot;,&quot;manualOverrideText&quot;:&quot;&quot;},&quot;citationTag&quot;:&quot;MENDELEY_CITATION_v3_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&quot;,&quot;citationItems&quot;:[{&quot;id&quot;:&quot;adc6c82a-fbbb-3c45-9aa9-ede7045aa37b&quot;,&quot;itemData&quot;:{&quot;type&quot;:&quot;article-journal&quot;,&quot;id&quot;:&quot;adc6c82a-fbbb-3c45-9aa9-ede7045aa37b&quot;,&quot;title&quot;:&quot;MGM: A Significantly More Global Matching for Stereovision&quot;,&quot;author&quot;:[{&quot;family&quot;:&quot;Facciolo&quot;,&quot;given&quot;:&quot;Gabriele&quot;,&quot;parse-names&quot;:false,&quot;dropping-particle&quot;:&quot;&quot;,&quot;non-dropping-particle&quot;:&quot;&quot;},{&quot;family&quot;:&quot;Franchis&quot;,&quot;given&quot;:&quot;Carlo&quot;,&quot;parse-names&quot;:false,&quot;dropping-particle&quot;:&quot;de&quot;,&quot;non-dropping-particle&quot;:&quot;&quot;},{&quot;family&quot;:&quot;Meinhardt&quot;,&quot;given&quot;:&quot;Enric&quot;,&quot;parse-names&quot;:false,&quot;dropping-particle&quot;:&quot;&quot;,&quot;non-dropping-particle&quot;:&quot;&quot;}],&quot;accessed&quot;:{&quot;date-parts&quot;:[[2023,9,13]]},&quot;DOI&quot;:&quot;10.5244/C.29.90&quot;,&quot;issued&quot;:{&quot;date-parts&quot;:[[2015,12,23]]},&quot;page&quot;:&quot;90.1-90.12&quot;,&quot;abstract&quot;:&quot;Semi-global matching (SGM) is among the top-ranked stereovision algorithms. SGM is an efficient strategy for approximately minimizing a global energy that comprises a pixel-wise matching cost and pair-wise smoothness terms. In SGM the two-dimensional smoothness constraint is approximated as the average of one-dimensional line optimiza-tion problems. The accuracy and speed of SGM are the main reasons for its widespread adoption, even when applied to generic problems beyond stereovision. This approximate minimization, however, also produces characteristic low amplitude streaks in the final disparity image, and is clearly suboptimal with respect to more comprehensive mini-mization strategies. Based on a recently proposed interpretation of SGM as a min-sum Belief Propagation algorithm, we propose a new algorithm that allows to reduce by a factor five the energy gap of SGM with respect to reference algorithms for MRFs with truncated smoothness terms. The proposed method comes with no compromises with respect to the baseline SGM, no parameters and virtually no computational overhead. At the same time it attains higher quality results by removing the characteristic streaking artifacts of SGM.&quot;,&quot;publisher&quot;:&quot;British Machine Vision Association and Society for Pattern Recognition&quot;,&quot;container-title-short&quot;:&quot;&quot;},&quot;isTemporary&quot;:false}]},{&quot;citationID&quot;:&quot;MENDELEY_CITATION_e8dbb92d-d5f3-46b6-8139-795d9cb17b6b&quot;,&quot;properties&quot;:{&quot;noteIndex&quot;:0},&quot;isEdited&quot;:false,&quot;manualOverride&quot;:{&quot;isManuallyOverridden&quot;:false,&quot;citeprocText&quot;:&quot;[41]&quot;,&quot;manualOverrideText&quot;:&quot;&quot;},&quot;citationTag&quot;:&quot;MENDELEY_CITATION_v3_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&quot;,&quot;citationItems&quot;:[{&quot;id&quot;:&quot;ad4b5482-c5ed-3296-a1ce-0d23794cc211&quot;,&quot;itemData&quot;:{&quot;type&quot;:&quot;article-journal&quot;,&quot;id&quot;:&quot;ad4b5482-c5ed-3296-a1ce-0d23794cc211&quot;,&quot;title&quot;:&quot;Screened Poisson Surface Reconstruction&quot;,&quot;author&quot;:[{&quot;family&quot;:&quot;Kazhdan&quot;,&quot;given&quot;:&quot;Michael&quot;,&quot;parse-names&quot;:false,&quot;dropping-particle&quot;:&quot;&quot;,&quot;non-dropping-particle&quot;:&quot;&quot;},{&quot;family&quot;:&quot;Hopkins University&quot;,&quot;given&quot;:&quot;Johns&quot;,&quot;parse-names&quot;:false,&quot;dropping-particle&quot;:&quot;&quot;,&quot;non-dropping-particle&quot;:&quot;&quot;},{&quot;family&quot;:&quot;Hoppe&quot;,&quot;given&quot;:&quot;Hugues&quot;,&quot;parse-names&quot;:false,&quot;dropping-particle&quot;:&quot;&quot;,&quot;non-dropping-particle&quot;:&quot;&quot;}],&quot;container-title&quot;:&quot;ACM Trans. Graph. NN, N, Article NN (Month YYYY)&quot;,&quot;accessed&quot;:{&quot;date-parts&quot;:[[2023,9,13]]},&quot;DOI&quot;:&quot;10.1145/XXXXXXX.YYYYYYY&quot;,&quot;URL&quot;:&quot;http://doi.acm.org/10.1145/XXXXXXX.YYYYYYY&quot;,&quot;abstract&quot;:&quot;Poisson surface reconstruction creates watertight surfaces from oriented point sets. In this work we extend the technique to explicitly incorporate the points as interpolation constraints. The extension can be interpreted as a generalization of the underlying mathematical framework to a screened Poisson equation. In contrast to other image and geometry processing techniques, the screening term is defined over a sparse set of points rather than over the full domain. We show that these sparse constraints can nonetheless be integrated efficiently. Because the modified linear system retains the same finite-element discretization, the sparsity structure is unchanged, and the system can still be solved using a multigrid approach. Moreover we present several algorithmic improvements that together reduce the time complexity of the solver to linear in the number of points, thereby enabling faster, higher-quality surface reconstructions.&quot;,&quot;container-title-short&quot;:&quot;&quot;},&quot;isTemporary&quot;:false}]},{&quot;citationID&quot;:&quot;MENDELEY_CITATION_834196cd-7c2d-4e5f-a9fc-c2dd8fd0621a&quot;,&quot;properties&quot;:{&quot;noteIndex&quot;:0},&quot;isEdited&quot;:false,&quot;manualOverride&quot;:{&quot;isManuallyOverridden&quot;:false,&quot;citeprocText&quot;:&quot;[42]&quot;,&quot;manualOverrideText&quot;:&quot;&quot;},&quot;citationTag&quot;:&quot;MENDELEY_CITATION_v3_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&quot;,&quot;citationItems&quot;:[{&quot;id&quot;:&quot;e5b1a797-ec5b-3328-ae17-10aa66a2b824&quot;,&quot;itemData&quot;:{&quot;type&quot;:&quot;article-journal&quot;,&quot;id&quot;:&quot;e5b1a797-ec5b-3328-ae17-10aa66a2b824&quot;,&quot;title&quot;:&quot;Color Map Optimization for 3D Reconstruction with Consumer Depth Cameras&quot;,&quot;author&quot;:[{&quot;family&quot;:&quot;Zhou&quot;,&quot;given&quot;:&quot;Qian-Yi&quot;,&quot;parse-names&quot;:false,&quot;dropping-particle&quot;:&quot;&quot;,&quot;non-dropping-particle&quot;:&quot;&quot;},{&quot;family&quot;:&quot;Koltun&quot;,&quot;given&quot;:&quot;Vladlen&quot;,&quot;parse-names&quot;:false,&quot;dropping-particle&quot;:&quot;&quot;,&quot;non-dropping-particle&quot;:&quot;&quot;}],&quot;accessed&quot;:{&quot;date-parts&quot;:[[2023,9,13]]},&quot;abstract&quot;:&quot;Input Optimized reconstruction Figure 1: Given a geometric model and corresponding color images produced by a consumer-grade RGB-D camera (left), our approach optimizes a photometrically consistent mapping of the images to the model. Abstract We present a global optimization approach for mapping color images onto geometric reconstructions. Range and color videos produced by consumer-grade RGB-D cameras suffer from noise and optical distortions, which impede accurate mapping of the acquired color data to the reconstructed geometry. Our approach addresses these sources of error by optimizing camera poses in tandem with non-rigid correction functions for all images. All parameters are optimized jointly to maximize the photometric consistency of the reconstructed mapping. We show that this optimization can be performed efficiently by an alternating optimization algorithm that in-terleaves analytical updates of the color map with decoupled parameter updates for all images. Experimental results demonstrate that our approach substantially improves color mapping fidelity.&quot;,&quot;container-title-short&quot;:&quot;&quot;},&quot;isTemporary&quot;:false}]},{&quot;citationID&quot;:&quot;MENDELEY_CITATION_3678bcfe-fbac-417e-91b2-907747bdf952&quot;,&quot;properties&quot;:{&quot;noteIndex&quot;:0},&quot;isEdited&quot;:false,&quot;manualOverride&quot;:{&quot;isManuallyOverridden&quot;:false,&quot;citeprocText&quot;:&quot;[43]&quot;,&quot;manualOverrideText&quot;:&quot;&quot;},&quot;citationTag&quot;:&quot;MENDELEY_CITATION_v3_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&quot;,&quot;citationItems&quot;:[{&quot;id&quot;:&quot;f7b40527-c555-388e-8246-e13852e476c3&quot;,&quot;itemData&quot;:{&quot;type&quot;:&quot;article-journal&quot;,&quot;id&quot;:&quot;f7b40527-c555-388e-8246-e13852e476c3&quot;,&quot;title&quot;:&quot;TEMImageNet Training Library and AtomSegNet Deep-Learning Models for High-Precision Atom Segmentation, Localization, Denoising, and Super-Resolution Processing of Atomic-Resolution Images&quot;,&quot;author&quot;:[{&quot;family&quot;:&quot;Lin&quot;,&quot;given&quot;:&quot;Ruoqian&quot;,&quot;parse-names&quot;:false,&quot;dropping-particle&quot;:&quot;&quot;,&quot;non-dropping-particle&quot;:&quot;&quot;},{&quot;family&quot;:&quot;Zhang&quot;,&quot;given&quot;:&quot;Rui&quot;,&quot;parse-names&quot;:false,&quot;dropping-particle&quot;:&quot;&quot;,&quot;non-dropping-particle&quot;:&quot;&quot;},{&quot;family&quot;:&quot;Wang&quot;,&quot;given&quot;:&quot;Chunyang&quot;,&quot;parse-names&quot;:false,&quot;dropping-particle&quot;:&quot;&quot;,&quot;non-dropping-particle&quot;:&quot;&quot;},{&quot;family&quot;:&quot;Yang&quot;,&quot;given&quot;:&quot;Xiao-Qing&quot;,&quot;parse-names&quot;:false,&quot;dropping-particle&quot;:&quot;&quot;,&quot;non-dropping-particle&quot;:&quot;&quot;},{&quot;family&quot;:&quot;Xin&quot;,&quot;given&quot;:&quot;Huolin L.&quot;,&quot;parse-names&quot;:false,&quot;dropping-particle&quot;:&quot;&quot;,&quot;non-dropping-particle&quot;:&quot;&quot;}],&quot;accessed&quot;:{&quot;date-parts&quot;:[[2023,10,4]]},&quot;URL&quot;:&quot;https://arxiv.org/abs/2012.09093v2&quot;,&quot;issued&quot;:{&quot;date-parts&quot;:[[2020,12,16]]},&quot;abstract&quot;:&quot;Atom segmentation and localization, noise reduction and deblurring of atomic-resolution scanning transmission electron microscopy (STEM) images with high precision and robustness is a challenging task. Although several conventional algorithms, such has thresholding, edge detection and clustering, can achieve reasonable performance in some predefined sceneries, they tend to fail when interferences from the background are strong and unpredictable. Particularly, for atomic-resolution STEM images, so far there is no well-established algorithm that is robust enough to segment or detect all atomic columns when there is large thickness variation in a recorded image. Herein, we report the development of a training library and a deep learning method that can perform robust and precise atom segmentation, localization, denoising, and super-resolution processing of experimental images. Despite using simulated images as training datasets, the deep-learning model can self-adapt to experimental STEM images and shows outstanding performance in atom detection and localization in challenging contrast conditions and the precision consistently outperforms the state-of-the-art two-dimensional Gaussian fit method. Taking a step further, we have deployed our deep-learning models to a desktop app with a graphical user interface and the app is free and open-source. We have also built a TEM ImageNet project website for easy browsing and downloading of the training data.&quot;,&quot;container-title-short&quot;:&quot;&quot;},&quot;isTemporary&quot;:false}]},{&quot;citationID&quot;:&quot;MENDELEY_CITATION_7606ef00-2254-4229-b024-c50f80166913&quot;,&quot;properties&quot;:{&quot;noteIndex&quot;:0},&quot;isEdited&quot;:false,&quot;manualOverride&quot;:{&quot;isManuallyOverridden&quot;:false,&quot;citeprocText&quot;:&quot;[44]&quot;,&quot;manualOverrideText&quot;:&quot;&quot;},&quot;citationTag&quot;:&quot;MENDELEY_CITATION_v3_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&quot;,&quot;citationItems&quot;:[{&quot;id&quot;:&quot;048e367a-79d4-3cf0-900b-ec4b306f1173&quot;,&quot;itemData&quot;:{&quot;type&quot;:&quot;article-journal&quot;,&quot;id&quot;:&quot;048e367a-79d4-3cf0-900b-ec4b306f1173&quot;,&quot;title&quot;:&quot;GRED: Graph-Regularized 3D Shape Reconstruction from Highly Anisotropic and Noisy Images&quot;,&quot;author&quot;:[{&quot;family&quot;:&quot;Widmer&quot;,&quot;given&quot;:&quot;Christian&quot;,&quot;parse-names&quot;:false,&quot;dropping-particle&quot;:&quot;&quot;,&quot;non-dropping-particle&quot;:&quot;&quot;},{&quot;family&quot;:&quot;Heinrich&quot;,&quot;given&quot;:&quot;Stephanie&quot;,&quot;parse-names&quot;:false,&quot;dropping-particle&quot;:&quot;&quot;,&quot;non-dropping-particle&quot;:&quot;&quot;},{&quot;family&quot;:&quot;Drewe&quot;,&quot;given&quot;:&quot;Philipp&quot;,&quot;parse-names&quot;:false,&quot;dropping-particle&quot;:&quot;&quot;,&quot;non-dropping-particle&quot;:&quot;&quot;},{&quot;family&quot;:&quot;Lou&quot;,&quot;given&quot;:&quot;Xinghua&quot;,&quot;parse-names&quot;:false,&quot;dropping-particle&quot;:&quot;&quot;,&quot;non-dropping-particle&quot;:&quot;&quot;},{&quot;family&quot;:&quot;Umrania&quot;,&quot;given&quot;:&quot;Shefali&quot;,&quot;parse-names&quot;:false,&quot;dropping-particle&quot;:&quot;&quot;,&quot;non-dropping-particle&quot;:&quot;&quot;},{&quot;family&quot;:&quot;Rätsch&quot;,&quot;given&quot;:&quot;Gunnar&quot;,&quot;parse-names&quot;:false,&quot;dropping-particle&quot;:&quot;&quot;,&quot;non-dropping-particle&quot;:&quot;&quot;}],&quot;container-title&quot;:&quot;Signal, Image and Video Processing&quot;,&quot;container-title-short&quot;:&quot;Signal Image Video Process&quot;,&quot;accessed&quot;:{&quot;date-parts&quot;:[[2023,10,4]]},&quot;DOI&quot;:&quot;10.1007/s11760-014-0694-8&quot;,&quot;ISSN&quot;:&quot;18631711&quot;,&quot;URL&quot;:&quot;https://arxiv.org/abs/1309.4426v1&quot;,&quot;issued&quot;:{&quot;date-parts&quot;:[[2013,9,17]]},&quot;page&quot;:&quot;41-48&quot;,&quot;abstract&quot;:&quot;Analysis of microscopy images can provide insight into many biological processes. One particularly challenging problem is cell nuclear segmentation in highly anisotropic and noisy 3D image data. Manually localizing and segmenting each and every cell nuclei is very time consuming, which remains a bottleneck in large scale biological experiments. In this work we present a tool for automated segmentation of cell nuclei from 3D fluorescent microscopic data. Our tool is based on state-of-the-art image processing and machine learning techniques and supports a friendly graphical user interface (GUI). We show that our tool is as accurate as manual annotation but greatly reduces the time for the registration.&quot;,&quot;publisher&quot;:&quot;Springer-Verlag London Ltd&quot;,&quot;issue&quot;:&quot;1&quot;,&quot;volume&quot;:&quot;8&quot;},&quot;isTemporary&quot;:false}]},{&quot;citationID&quot;:&quot;MENDELEY_CITATION_ad44b271-5fe3-4607-92dc-5b29f7f3298a&quot;,&quot;properties&quot;:{&quot;noteIndex&quot;:0},&quot;isEdited&quot;:false,&quot;manualOverride&quot;:{&quot;isManuallyOverridden&quot;:false,&quot;citeprocText&quot;:&quot;[44], [45]&quot;,&quot;manualOverrideText&quot;:&quot;&quot;},&quot;citationTag&quot;:&quot;MENDELEY_CITATION_v3_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&quot;,&quot;citationItems&quot;:[{&quot;id&quot;:&quot;048e367a-79d4-3cf0-900b-ec4b306f1173&quot;,&quot;itemData&quot;:{&quot;type&quot;:&quot;article-journal&quot;,&quot;id&quot;:&quot;048e367a-79d4-3cf0-900b-ec4b306f1173&quot;,&quot;title&quot;:&quot;GRED: Graph-Regularized 3D Shape Reconstruction from Highly Anisotropic and Noisy Images&quot;,&quot;author&quot;:[{&quot;family&quot;:&quot;Widmer&quot;,&quot;given&quot;:&quot;Christian&quot;,&quot;parse-names&quot;:false,&quot;dropping-particle&quot;:&quot;&quot;,&quot;non-dropping-particle&quot;:&quot;&quot;},{&quot;family&quot;:&quot;Heinrich&quot;,&quot;given&quot;:&quot;Stephanie&quot;,&quot;parse-names&quot;:false,&quot;dropping-particle&quot;:&quot;&quot;,&quot;non-dropping-particle&quot;:&quot;&quot;},{&quot;family&quot;:&quot;Drewe&quot;,&quot;given&quot;:&quot;Philipp&quot;,&quot;parse-names&quot;:false,&quot;dropping-particle&quot;:&quot;&quot;,&quot;non-dropping-particle&quot;:&quot;&quot;},{&quot;family&quot;:&quot;Lou&quot;,&quot;given&quot;:&quot;Xinghua&quot;,&quot;parse-names&quot;:false,&quot;dropping-particle&quot;:&quot;&quot;,&quot;non-dropping-particle&quot;:&quot;&quot;},{&quot;family&quot;:&quot;Umrania&quot;,&quot;given&quot;:&quot;Shefali&quot;,&quot;parse-names&quot;:false,&quot;dropping-particle&quot;:&quot;&quot;,&quot;non-dropping-particle&quot;:&quot;&quot;},{&quot;family&quot;:&quot;Rätsch&quot;,&quot;given&quot;:&quot;Gunnar&quot;,&quot;parse-names&quot;:false,&quot;dropping-particle&quot;:&quot;&quot;,&quot;non-dropping-particle&quot;:&quot;&quot;}],&quot;container-title&quot;:&quot;Signal, Image and Video Processing&quot;,&quot;container-title-short&quot;:&quot;Signal Image Video Process&quot;,&quot;accessed&quot;:{&quot;date-parts&quot;:[[2023,10,4]]},&quot;DOI&quot;:&quot;10.1007/s11760-014-0694-8&quot;,&quot;ISSN&quot;:&quot;18631711&quot;,&quot;URL&quot;:&quot;https://arxiv.org/abs/1309.4426v1&quot;,&quot;issued&quot;:{&quot;date-parts&quot;:[[2013,9,17]]},&quot;page&quot;:&quot;41-48&quot;,&quot;abstract&quot;:&quot;Analysis of microscopy images can provide insight into many biological processes. One particularly challenging problem is cell nuclear segmentation in highly anisotropic and noisy 3D image data. Manually localizing and segmenting each and every cell nuclei is very time consuming, which remains a bottleneck in large scale biological experiments. In this work we present a tool for automated segmentation of cell nuclei from 3D fluorescent microscopic data. Our tool is based on state-of-the-art image processing and machine learning techniques and supports a friendly graphical user interface (GUI). We show that our tool is as accurate as manual annotation but greatly reduces the time for the registration.&quot;,&quot;publisher&quot;:&quot;Springer-Verlag London Ltd&quot;,&quot;issue&quot;:&quot;1&quot;,&quot;volume&quot;:&quot;8&quot;},&quot;isTemporary&quot;:false},{&quot;id&quot;:&quot;1c7dad60-1878-37f5-a061-1ae3e93a1bce&quot;,&quot;itemData&quot;:{&quot;type&quot;:&quot;article-journal&quot;,&quot;id&quot;:&quot;1c7dad60-1878-37f5-a061-1ae3e93a1bce&quot;,&quot;title&quot;:&quot;FastSME: faster and smoother manifold extraction from 3D stack&quot;,&quot;author&quot;:[{&quot;family&quot;:&quot;Basu&quot;,&quot;given&quot;:&quot;Sreetama&quot;,&quot;parse-names&quot;:false,&quot;dropping-particle&quot;:&quot;&quot;,&quot;non-dropping-particle&quot;:&quot;&quot;},{&quot;family&quot;:&quot;Rexhepaj&quot;,&quot;given&quot;:&quot;Elton&quot;,&quot;parse-names&quot;:false,&quot;dropping-particle&quot;:&quot;&quot;,&quot;non-dropping-particle&quot;:&quot;&quot;},{&quot;family&quot;:&quot;Spassky&quot;,&quot;given&quot;:&quot;Nathalie&quot;,&quot;parse-names&quot;:false,&quot;dropping-particle&quot;:&quot;&quot;,&quot;non-dropping-particle&quot;:&quot;&quot;},{&quot;family&quot;:&quot;Genovesio&quot;,&quot;given&quot;:&quot;Auguste&quot;,&quot;parse-names&quot;:false,&quot;dropping-particle&quot;:&quot;&quot;,&quot;non-dropping-particle&quot;:&quot;&quot;},{&quot;family&quot;:&quot;Reinhold Paulsen&quot;,&quot;given&quot;:&quot;Rasmus&quot;,&quot;parse-names&quot;:false,&quot;dropping-particle&quot;:&quot;&quot;,&quot;non-dropping-particle&quot;:&quot;&quot;},{&quot;family&quot;:&quot;Shihavuddin&quot;,&quot;given&quot;:&quot;Asm&quot;,&quot;parse-names&quot;:false,&quot;dropping-particle&quot;:&quot;&quot;,&quot;non-dropping-particle&quot;:&quot;&quot;}],&quot;accessed&quot;:{&quot;date-parts&quot;:[[2023,10,4]]},&quot;abstract&quot;:&quot;3D image stacks are routinely acquired to capture data that lie on undulating 3D manifolds yet processed in 2D by biologists. Algorithms to reconstruct the specimen morphology into a 2D representation from the 3D image volume are employed in such scenarios. In this paper, we present FastSME, which offers several improvements on the baseline SME algorithm which enables accurate 2D representation of data on a manifold from 3D volumes, however is computationally expensive. The improvements are achieved in terms of processing speed (3X-10X speed-up depending on image size), minimizing sensitivity to ini-tialization, and also increases local smoothness of the recovered manifold resulting in better reconstructed 2D composite image. We compare the proposed FastSME against the baseline SME as well as other accessible state-of-the-art tools on synthetic and real microscopy data. Our evaluation on multiple metrics demonstrates the efficiency of the presented method in maintaining fidelity of manifold shape and hence specimen morphology.&quot;,&quot;container-title-short&quot;:&quot;&quot;},&quot;isTemporary&quot;:false}]},{&quot;citationID&quot;:&quot;MENDELEY_CITATION_df5d219a-e705-4568-b430-1f4d46ed0495&quot;,&quot;properties&quot;:{&quot;noteIndex&quot;:0},&quot;isEdited&quot;:false,&quot;manualOverride&quot;:{&quot;isManuallyOverridden&quot;:false,&quot;citeprocText&quot;:&quot;[46]&quot;,&quot;manualOverrideText&quot;:&quot;&quot;},&quot;citationTag&quot;:&quot;MENDELEY_CITATION_v3_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&quot;,&quot;citationItems&quot;:[{&quot;id&quot;:&quot;07913168-23df-31b1-b360-a493f023bd91&quot;,&quot;itemData&quot;:{&quot;type&quot;:&quot;article-journal&quot;,&quot;id&quot;:&quot;07913168-23df-31b1-b360-a493f023bd91&quot;,&quot;title&quot;:&quot;Transfer function restoration in 3D electron microscopy via iterative data refinement&quot;,&quot;author&quot;:[{&quot;family&quot;:&quot;Sorzano&quot;,&quot;given&quot;:&quot;C. O.S.&quot;,&quot;parse-names&quot;:false,&quot;dropping-particle&quot;:&quot;&quot;,&quot;non-dropping-particle&quot;:&quot;&quot;},{&quot;family&quot;:&quot;Marabini&quot;,&quot;given&quot;:&quot;R.&quot;,&quot;parse-names&quot;:false,&quot;dropping-particle&quot;:&quot;&quot;,&quot;non-dropping-particle&quot;:&quot;&quot;},{&quot;family&quot;:&quot;Herman&quot;,&quot;given&quot;:&quot;G. T.&quot;,&quot;parse-names&quot;:false,&quot;dropping-particle&quot;:&quot;&quot;,&quot;non-dropping-particle&quot;:&quot;&quot;},{&quot;family&quot;:&quot;Censor&quot;,&quot;given&quot;:&quot;Y.&quot;,&quot;parse-names&quot;:false,&quot;dropping-particle&quot;:&quot;&quot;,&quot;non-dropping-particle&quot;:&quot;&quot;},{&quot;family&quot;:&quot;Carazo&quot;,&quot;given&quot;:&quot;J. M.&quot;,&quot;parse-names&quot;:false,&quot;dropping-particle&quot;:&quot;&quot;,&quot;non-dropping-particle&quot;:&quot;&quot;}],&quot;container-title&quot;:&quot;Physics in medicine and biology&quot;,&quot;container-title-short&quot;:&quot;Phys Med Biol&quot;,&quot;accessed&quot;:{&quot;date-parts&quot;:[[2023,10,4]]},&quot;DOI&quot;:&quot;10.1088/0031-9155/49/4/003&quot;,&quot;ISSN&quot;:&quot;0031-9155&quot;,&quot;PMID&quot;:&quot;15005161&quot;,&quot;URL&quot;:&quot;https://pubmed.ncbi.nlm.nih.gov/15005161/&quot;,&quot;issued&quot;:{&quot;date-parts&quot;:[[2004,2,21]]},&quot;page&quot;:&quot;509-522&quot;,&quot;abstract&quot;:&quot;Three-dimensional electron microscopy (3D-EM) is a powerful tool for visualizing complex biological systems. As with any other imaging device, the electron microscope introduces a transfer function (called in this field the contrast transfer function, CTF) into the image acquisition process that modulates the various frequencies of the signal. Thus, the 3D reconstructions performed with these CTF-affected projections are also affected by an implicit 3D transfer function. For high-resolution electron microscopy, the effect of the CTF is quite dramatic and limits severely the achievable resolution. In this work we make use of the iterative data refinement (IDR) technique to ameliorate the effect of the CTF. It is demonstrated that the approach can be successfully applied to noisy data. © 2004 IOP Publishing Ltd.&quot;,&quot;publisher&quot;:&quot;Phys Med Biol&quot;,&quot;issue&quot;:&quot;4&quot;,&quot;volume&quot;:&quot;49&quot;},&quot;isTemporary&quot;:false}]},{&quot;citationID&quot;:&quot;MENDELEY_CITATION_84829f94-4fde-435b-9310-5f4bb1ea53d9&quot;,&quot;properties&quot;:{&quot;noteIndex&quot;:0},&quot;isEdited&quot;:false,&quot;manualOverride&quot;:{&quot;isManuallyOverridden&quot;:false,&quot;citeprocText&quot;:&quot;[47]&quot;,&quot;manualOverrideText&quot;:&quot;&quot;},&quot;citationTag&quot;:&quot;MENDELEY_CITATION_v3_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&quot;,&quot;citationItems&quot;:[{&quot;id&quot;:&quot;28ae2b3c-1101-3b94-b0e8-ec1a7591eece&quot;,&quot;itemData&quot;:{&quot;type&quot;:&quot;article-journal&quot;,&quot;id&quot;:&quot;28ae2b3c-1101-3b94-b0e8-ec1a7591eece&quot;,&quot;title&quot;:&quot;Learning Deep CNN Denoiser Prior for Image Restoration&quot;,&quot;author&quot;:[{&quot;family&quot;:&quot;Zhang&quot;,&quot;given&quot;:&quot;Kai&quot;,&quot;parse-names&quot;:false,&quot;dropping-particle&quot;:&quot;&quot;,&quot;non-dropping-particle&quot;:&quot;&quot;},{&quot;family&quot;:&quot;Zuo&quot;,&quot;given&quot;:&quot;Wangmeng&quot;,&quot;parse-names&quot;:false,&quot;dropping-particle&quot;:&quot;&quot;,&quot;non-dropping-particle&quot;:&quot;&quot;},{&quot;family&quot;:&quot;Gu&quot;,&quot;given&quot;:&quot;Shuhang&quot;,&quot;parse-names&quot;:false,&quot;dropping-particle&quot;:&quot;&quot;,&quot;non-dropping-particle&quot;:&quot;&quot;},{&quot;family&quot;:&quot;Zhang&quot;,&quot;given&quot;:&quot;Lei&quot;,&quot;parse-names&quot;:false,&quot;dropping-particle&quot;:&quot;&quot;,&quot;non-dropping-particle&quot;:&quot;&quot;}],&quot;container-title&quot;:&quot;Proceedings - 30th IEEE Conference on Computer Vision and Pattern Recognition, CVPR 2017&quot;,&quot;accessed&quot;:{&quot;date-parts&quot;:[[2023,10,7]]},&quot;DOI&quot;:&quot;10.1109/CVPR.2017.300&quot;,&quot;ISBN&quot;:&quot;9781538604571&quot;,&quot;URL&quot;:&quot;https://arxiv.org/abs/1704.03264v1&quot;,&quot;issued&quot;:{&quot;date-parts&quot;:[[2017,4,11]]},&quot;page&quot;:&quot;2808-2817&quot;,&quot;abstract&quot;:&quot;Model-based optimization methods and discriminative learning methods have been the two dominant strategies for solving various inverse problems in low-level vision. Typically, those two kinds of methods have their respective merits and drawbacks, e.g., model-based optimization methods are flexible for handling different inverse problems but are usually time-consuming with sophisticated priors for the purpose of good performance; in the meanwhile, discriminative learning methods have fast testing speed but their application range is greatly restricted by the specialized task. Recent works have revealed that, with the aid of variable splitting techniques, denoiser prior can be plugged in as a modular part of model-based optimization methods to solve other inverse problems (e.g., deblurring). Such an integration induces considerable advantage when the denoiser is obtained via discriminative learning. However, the study of integration with fast discriminative denoiser prior is still lacking. To this end, this paper aims to train a set of fast and effective CNN (convolutional neural network) denoisers and integrate them into model-based optimization method to solve other inverse problems. Experimental results demonstrate that the learned set of denoisers not only achieve promising Gaussian denoising results but also can be used as prior to deliver good performance for various low-level vision applications.&quot;,&quot;publisher&quot;:&quot;Institute of Electrical and Electronics Engineers Inc.&quot;,&quot;volume&quot;:&quot;2017-January&quot;,&quot;container-title-short&quot;:&quot;&quot;},&quot;isTemporary&quot;:false}]},{&quot;citationID&quot;:&quot;MENDELEY_CITATION_b9b64153-75d8-455c-8af9-7aa71cdbcf24&quot;,&quot;properties&quot;:{&quot;noteIndex&quot;:0},&quot;isEdited&quot;:false,&quot;manualOverride&quot;:{&quot;isManuallyOverridden&quot;:false,&quot;citeprocText&quot;:&quot;[48]&quot;,&quot;manualOverrideText&quot;:&quot;&quot;},&quot;citationTag&quot;:&quot;MENDELEY_CITATION_v3_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&quot;,&quot;citationItems&quot;:[{&quot;id&quot;:&quot;80b4446e-97c3-3a5e-8fa2-dfb6d0e39e67&quot;,&quot;itemData&quot;:{&quot;type&quot;:&quot;article-journal&quot;,&quot;id&quot;:&quot;80b4446e-97c3-3a5e-8fa2-dfb6d0e39e67&quot;,&quot;title&quot;:&quot;Computational methods for electron tomography&quot;,&quot;author&quot;:[{&quot;family&quot;:&quot;Fernandez&quot;,&quot;given&quot;:&quot;Jose Jesus&quot;,&quot;parse-names&quot;:false,&quot;dropping-particle&quot;:&quot;&quot;,&quot;non-dropping-particle&quot;:&quot;&quot;}],&quot;container-title&quot;:&quot;Micron&quot;,&quot;accessed&quot;:{&quot;date-parts&quot;:[[2023,10,7]]},&quot;DOI&quot;:&quot;10.1016/J.MICRON.2012.05.003&quot;,&quot;ISSN&quot;:&quot;0968-4328&quot;,&quot;PMID&quot;:&quot;22658288&quot;,&quot;issued&quot;:{&quot;date-parts&quot;:[[2012,10,1]]},&quot;page&quot;:&quot;1010-1030&quot;,&quot;abstract&quot;:&quot;Electron tomography (ET) has emerged as a powerful technique to address fundamental questions in molecular and cellular biology. It makes possible visualization of the molecular architecture of complex viruses, organelles and cells at a resolution of a few nanometres. In the last decade ET has allowed major breakthroughs that have provided exciting insights into a wide range of biological processes. In ET the biological sample is imaged with an electron microscope, and a series of images is taken from the sample at different views. Prior to imaging, the sample has to be specially prepared to withstand the conditions within the microscope. Subsequently, those images are processed and combined to yield the three-dimensional reconstruction or tomogram. Afterwards, a number of computational steps are necessary to facilitate the interpretation of the tomogram, such as noise reduction, segmentation and analysis of subvolumes. As the computational demands are huge in some of the stages, high performance computing (HPC) techniques are used to make the problem affordable in reasonable time. This article intends to comprehensively review the methods, technologies and tools involved in the different computational stages behind structural studies by ET, from image acquisition to interpretation of tomograms. The HPC techniques usually employed to cope with the computational demands are also briefly described. © 2012 Elsevier Ltd.&quot;,&quot;publisher&quot;:&quot;Pergamon&quot;,&quot;issue&quot;:&quot;10&quot;,&quot;volume&quot;:&quot;43&quot;,&quot;container-title-short&quot;:&quot;&quot;},&quot;isTemporary&quot;:false}]},{&quot;citationID&quot;:&quot;MENDELEY_CITATION_26b3fd39-0261-43ba-a675-44bf993f3e03&quot;,&quot;properties&quot;:{&quot;noteIndex&quot;:0},&quot;isEdited&quot;:false,&quot;manualOverride&quot;:{&quot;isManuallyOverridden&quot;:false,&quot;citeprocText&quot;:&quot;[48]&quot;,&quot;manualOverrideText&quot;:&quot;&quot;},&quot;citationTag&quot;:&quot;MENDELEY_CITATION_v3_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&quot;,&quot;citationItems&quot;:[{&quot;id&quot;:&quot;80b4446e-97c3-3a5e-8fa2-dfb6d0e39e67&quot;,&quot;itemData&quot;:{&quot;type&quot;:&quot;article-journal&quot;,&quot;id&quot;:&quot;80b4446e-97c3-3a5e-8fa2-dfb6d0e39e67&quot;,&quot;title&quot;:&quot;Computational methods for electron tomography&quot;,&quot;author&quot;:[{&quot;family&quot;:&quot;Fernandez&quot;,&quot;given&quot;:&quot;Jose Jesus&quot;,&quot;parse-names&quot;:false,&quot;dropping-particle&quot;:&quot;&quot;,&quot;non-dropping-particle&quot;:&quot;&quot;}],&quot;container-title&quot;:&quot;Micron&quot;,&quot;accessed&quot;:{&quot;date-parts&quot;:[[2023,10,7]]},&quot;DOI&quot;:&quot;10.1016/J.MICRON.2012.05.003&quot;,&quot;ISSN&quot;:&quot;0968-4328&quot;,&quot;PMID&quot;:&quot;22658288&quot;,&quot;issued&quot;:{&quot;date-parts&quot;:[[2012,10,1]]},&quot;page&quot;:&quot;1010-1030&quot;,&quot;abstract&quot;:&quot;Electron tomography (ET) has emerged as a powerful technique to address fundamental questions in molecular and cellular biology. It makes possible visualization of the molecular architecture of complex viruses, organelles and cells at a resolution of a few nanometres. In the last decade ET has allowed major breakthroughs that have provided exciting insights into a wide range of biological processes. In ET the biological sample is imaged with an electron microscope, and a series of images is taken from the sample at different views. Prior to imaging, the sample has to be specially prepared to withstand the conditions within the microscope. Subsequently, those images are processed and combined to yield the three-dimensional reconstruction or tomogram. Afterwards, a number of computational steps are necessary to facilitate the interpretation of the tomogram, such as noise reduction, segmentation and analysis of subvolumes. As the computational demands are huge in some of the stages, high performance computing (HPC) techniques are used to make the problem affordable in reasonable time. This article intends to comprehensively review the methods, technologies and tools involved in the different computational stages behind structural studies by ET, from image acquisition to interpretation of tomograms. The HPC techniques usually employed to cope with the computational demands are also briefly described. © 2012 Elsevier Ltd.&quot;,&quot;publisher&quot;:&quot;Pergamon&quot;,&quot;issue&quot;:&quot;10&quot;,&quot;volume&quot;:&quot;43&quot;,&quot;container-title-short&quot;:&quot;&quot;},&quot;isTemporary&quot;:false}]},{&quot;citationID&quot;:&quot;MENDELEY_CITATION_0006bc77-c146-4d11-99b8-0cb1f107bcf1&quot;,&quot;properties&quot;:{&quot;noteIndex&quot;:0},&quot;isEdited&quot;:false,&quot;manualOverride&quot;:{&quot;isManuallyOverridden&quot;:false,&quot;citeprocText&quot;:&quot;[49]&quot;,&quot;manualOverrideText&quot;:&quot;&quot;},&quot;citationTag&quot;:&quot;MENDELEY_CITATION_v3_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&quot;,&quot;citationItems&quot;:[{&quot;id&quot;:&quot;93e280c0-f4de-3351-a9c9-18377761db98&quot;,&quot;itemData&quot;:{&quot;type&quot;:&quot;article-journal&quot;,&quot;id&quot;:&quot;93e280c0-f4de-3351-a9c9-18377761db98&quot;,&quot;title&quot;:&quot;Transform-based backprojection for volume reconstruction of large format electron microscope tilt series&quot;,&quot;author&quot;:[{&quot;family&quot;:&quot;Lawrence&quot;,&quot;given&quot;:&quot;Albert&quot;,&quot;parse-names&quot;:false,&quot;dropping-particle&quot;:&quot;&quot;,&quot;non-dropping-particle&quot;:&quot;&quot;},{&quot;family&quot;:&quot;Bouwer&quot;,&quot;given&quot;:&quot;James C.&quot;,&quot;parse-names&quot;:false,&quot;dropping-particle&quot;:&quot;&quot;,&quot;non-dropping-particle&quot;:&quot;&quot;},{&quot;family&quot;:&quot;Perkins&quot;,&quot;given&quot;:&quot;Guy&quot;,&quot;parse-names&quot;:false,&quot;dropping-particle&quot;:&quot;&quot;,&quot;non-dropping-particle&quot;:&quot;&quot;},{&quot;family&quot;:&quot;Ellisman&quot;,&quot;given&quot;:&quot;Mark H.&quot;,&quot;parse-names&quot;:false,&quot;dropping-particle&quot;:&quot;&quot;,&quot;non-dropping-particle&quot;:&quot;&quot;}],&quot;container-title&quot;:&quot;Journal of structural biology&quot;,&quot;container-title-short&quot;:&quot;J Struct Biol&quot;,&quot;accessed&quot;:{&quot;date-parts&quot;:[[2023,10,7]]},&quot;DOI&quot;:&quot;10.1016/J.JSB.2005.12.012&quot;,&quot;ISSN&quot;:&quot;1047-8477&quot;,&quot;PMID&quot;:&quot;16542854&quot;,&quot;URL&quot;:&quot;https://pubmed.ncbi.nlm.nih.gov/16542854/&quot;,&quot;issued&quot;:{&quot;date-parts&quot;:[[2006,5]]},&quot;page&quot;:&quot;144-167&quot;,&quot;abstract&quot;:&quot;Alignment of the individual images of a tilt series is a critical step in obtaining high-quality electron microscope reconstructions. We report on general methods for producing good alignments, and utilizing the alignment data in subsequent reconstruction steps. Our alignment techniques utilize bundle adjustment. Bundle adjustment is the simultaneous calculation of the position of distinguished markers in the object space and the transforms of these markers to their positions in the observed images, along the bundle of particle trajectories along which the object is projected to each EM image. Bundle adjustment techniques are general enough to encompass the computation of linear, projective or nonlinear transforms for backprojection, and can compensate for curvilinear trajectories through the object, sample warping, and optical aberration. We will also report on new reconstruction codes and describe our results using these codes. © 2006 Elsevier Inc. All rights reserved.&quot;,&quot;publisher&quot;:&quot;J Struct Biol&quot;,&quot;issue&quot;:&quot;2&quot;,&quot;volume&quot;:&quot;154&quot;},&quot;isTemporary&quot;:false}]},{&quot;citationID&quot;:&quot;MENDELEY_CITATION_5c7a1f89-84e4-4c0f-9ca1-15f76420586b&quot;,&quot;properties&quot;:{&quot;noteIndex&quot;:0},&quot;isEdited&quot;:false,&quot;manualOverride&quot;:{&quot;isManuallyOverridden&quot;:false,&quot;citeprocText&quot;:&quot;[50]&quot;,&quot;manualOverrideText&quot;:&quot;&quot;},&quot;citationTag&quot;:&quot;MENDELEY_CITATION_v3_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&quot;,&quot;citationItems&quot;:[{&quot;id&quot;:&quot;cb47bf60-cea5-38d2-842b-cd12eb773681&quot;,&quot;itemData&quot;:{&quot;type&quot;:&quot;article-journal&quot;,&quot;id&quot;:&quot;cb47bf60-cea5-38d2-842b-cd12eb773681&quot;,&quot;title&quot;:&quot;Structure determination of GPCRs: cryo-EM compared with X-ray crystallography&quot;,&quot;author&quot;:[{&quot;family&quot;:&quot;García-Nafría&quot;,&quot;given&quot;:&quot;Javier&quot;,&quot;parse-names&quot;:false,&quot;dropping-particle&quot;:&quot;&quot;,&quot;non-dropping-particle&quot;:&quot;&quot;},{&quot;family&quot;:&quot;Tate&quot;,&quot;given&quot;:&quot;Christopher G.&quot;,&quot;parse-names&quot;:false,&quot;dropping-particle&quot;:&quot;&quot;,&quot;non-dropping-particle&quot;:&quot;&quot;}],&quot;container-title&quot;:&quot;Biochemical Society Transactions&quot;,&quot;container-title-short&quot;:&quot;Biochem Soc Trans&quot;,&quot;accessed&quot;:{&quot;date-parts&quot;:[[2023,10,7]]},&quot;DOI&quot;:&quot;10.1042/BST20210431&quot;,&quot;ISSN&quot;:&quot;14708752&quot;,&quot;PMID&quot;:&quot;34581758&quot;,&quot;URL&quot;:&quot;/pmc/articles/PMC8589417/&quot;,&quot;issued&quot;:{&quot;date-parts&quot;:[[2021,11,11]]},&quot;page&quot;:&quot;2345&quot;,&quot;abstract&quot;:&quot;G protein-coupled receptors (GPCRs) are the largest single family of cell surface receptors encoded by the human genome and they play pivotal roles in co-ordinating cellular systems throughout the human body, making them ideal drug targets. Structural biology has played a key role in defining how receptors are activated and signal through G proteins and β-arrestins. The application of structure-based drug design (SBDD) is now yielding novel compounds targeting GPCRs. There is thus significant interest from both academia and the pharmaceutical industry in the structural biology of GPCRs as currently only about one quarter of human non-odorant receptors have had their structure determined. Initially, all the structures were determined by X-ray crystallography, but recent advances in electron cryo-microscopy (cryo-EM) now make GPCRs tractable targets for single-particle cryo-EM with comparable resolution to X-ray crystallography. So far this year, 78% of the 99 GPCR structures deposited in the PDB (Jan–Jul 2021) were determined by cryo-EM. Cryo-EM has also opened up new possibilities in GPCR structural biology, such as determining structures of GPCRs embedded in a lipid nanodisc and multiple GPCR conformations from a single preparation. However, X-ray crystallography still has a number of advantages, particularly in the speed of determining many structures of the same receptor bound to different ligands, an essential prerequisite for effective SBDD. We will discuss the relative merits of cryo-EM and X-ray crystallography for the structure determination of GPCRs and the future potential of both techniques.&quot;,&quot;publisher&quot;:&quot;Portland Press Ltd&quot;,&quot;issue&quot;:&quot;5&quot;,&quot;volume&quot;:&quot;49&quot;},&quot;isTemporary&quot;:false}]},{&quot;citationID&quot;:&quot;MENDELEY_CITATION_b9a36d67-c350-4d20-9108-f5889521b0b4&quot;,&quot;properties&quot;:{&quot;noteIndex&quot;:0},&quot;isEdited&quot;:false,&quot;manualOverride&quot;:{&quot;isManuallyOverridden&quot;:false,&quot;citeprocText&quot;:&quot;[51]&quot;,&quot;manualOverrideText&quot;:&quot;&quot;},&quot;citationTag&quot;:&quot;MENDELEY_CITATION_v3_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&quot;,&quot;citationItems&quot;:[{&quot;id&quot;:&quot;b790e0f3-bff8-3a1d-96bf-930fe406135c&quot;,&quot;itemData&quot;:{&quot;type&quot;:&quot;article-journal&quot;,&quot;id&quot;:&quot;b790e0f3-bff8-3a1d-96bf-930fe406135c&quot;,&quot;title&quot;:&quot;FFDNet: Toward a Fast and Flexible Solution for CNN based Image Denoising&quot;,&quot;author&quot;:[{&quot;family&quot;:&quot;Zhang&quot;,&quot;given&quot;:&quot;Kai&quot;,&quot;parse-names&quot;:false,&quot;dropping-particle&quot;:&quot;&quot;,&quot;non-dropping-particle&quot;:&quot;&quot;},{&quot;family&quot;:&quot;Zuo&quot;,&quot;given&quot;:&quot;Wangmeng&quot;,&quot;parse-names&quot;:false,&quot;dropping-particle&quot;:&quot;&quot;,&quot;non-dropping-particle&quot;:&quot;&quot;},{&quot;family&quot;:&quot;Zhang&quot;,&quot;given&quot;:&quot;Lei&quot;,&quot;parse-names&quot;:false,&quot;dropping-particle&quot;:&quot;&quot;,&quot;non-dropping-particle&quot;:&quot;&quot;}],&quot;container-title&quot;:&quot;IEEE Transactions on Image Processing&quot;,&quot;accessed&quot;:{&quot;date-parts&quot;:[[2023,10,7]]},&quot;DOI&quot;:&quot;10.1109/TIP.2018.2839891&quot;,&quot;URL&quot;:&quot;http://arxiv.org/abs/1710.04026&quot;,&quot;issued&quot;:{&quot;date-parts&quot;:[[2017,10,11]]},&quot;page&quot;:&quot;4608-4622&quot;,&quot;abstract&quot;:&quot;Due to the fast inference and good performance, discriminative learning methods have been widely studied in image denoising. However, these methods mostly learn a specific model for each noise level, and require multiple models for denoising images with different noise levels. They also lack flexibility to deal with spatially variant noise, limiting their applications in practical denoising. To address these issues, we present a fast and flexible denoising convolutional neural network, namely FFDNet, with a tunable noise level map as the input. The proposed FFDNet works on downsampled sub-images, achieving a good trade-off between inference speed and denoising performance. In contrast to the existing discriminative denoisers, FFDNet enjoys several desirable properties, including (i) the ability to handle a wide range of noise levels (i.e., [0, 75]) effectively with a single network, (ii) the ability to remove spatially variant noise by specifying a non-uniform noise level map, and (iii) faster speed than benchmark BM3D even on CPU without sacrificing denoising performance. Extensive experiments on synthetic and real noisy images are conducted to evaluate FFDNet in comparison with state-of-the-art denoisers. The results show that FFDNet is effective and efficient, making it highly attractive for practical denoising applications.&quot;,&quot;publisher&quot;:&quot;Institute of Electrical and Electronics Engineers Inc.&quot;,&quot;issue&quot;:&quot;9&quot;,&quot;volume&quot;:&quot;27&quot;,&quot;container-title-short&quot;:&quot;&quot;},&quot;isTemporary&quot;:false}]},{&quot;citationID&quot;:&quot;MENDELEY_CITATION_3de3e379-e910-473e-a160-e3ca1bf0baa8&quot;,&quot;properties&quot;:{&quot;noteIndex&quot;:0},&quot;isEdited&quot;:false,&quot;manualOverride&quot;:{&quot;isManuallyOverridden&quot;:false,&quot;citeprocText&quot;:&quot;[52]&quot;,&quot;manualOverrideText&quot;:&quot;&quot;},&quot;citationTag&quot;:&quot;MENDELEY_CITATION_v3_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&quot;,&quot;citationItems&quot;:[{&quot;id&quot;:&quot;873c57ff-80af-38a7-9994-a4fa5a69f56a&quot;,&quot;itemData&quot;:{&quot;type&quot;:&quot;article-journal&quot;,&quot;id&quot;:&quot;873c57ff-80af-38a7-9994-a4fa5a69f56a&quot;,&quot;title&quot;:&quot;A Deep Learning Reconstruction Framework for Differential Phase-Contrast Computed Tomography with Incomplete Data&quot;,&quot;author&quot;:[{&quot;family&quot;:&quot;Dong&quot;,&quot;given&quot;:&quot;Jianbing&quot;,&quot;parse-names&quot;:false,&quot;dropping-particle&quot;:&quot;&quot;,&quot;non-dropping-particle&quot;:&quot;&quot;},{&quot;family&quot;:&quot;Fu&quot;,&quot;given&quot;:&quot;Jian&quot;,&quot;parse-names&quot;:false,&quot;dropping-particle&quot;:&quot;&quot;,&quot;non-dropping-particle&quot;:&quot;&quot;},{&quot;family&quot;:&quot;He&quot;,&quot;given&quot;:&quot;Zhao&quot;,&quot;parse-names&quot;:false,&quot;dropping-particle&quot;:&quot;&quot;,&quot;non-dropping-particle&quot;:&quot;&quot;}],&quot;accessed&quot;:{&quot;date-parts&quot;:[[2023,10,7]]},&quot;abstract&quot;:&quot;Differential phase-contrast computed tomography (DPC-CT) is a powerful analysis tool for soft-tissue and low-atomic-number samples. Limited by the implementation conditions , DPC-CT with incomplete projections happens quite often. Conventional reconstruction algorithms are not easy to deal with incomplete data. They are usually involved with complicated parameter selection operations, also sensitive to noise and time-consuming. In this paper, we reported a new deep learning reconstruction framework for incomplete data DPC-CT. It is the tight coupling of the deep learning neural network and DPC-CT reconstruction algorithm in the phase-contrast projection sinogram domain. The estimated result is the complete phase-contrast projection sinogram not the artifacts caused by the incomplete data. After training, this framework is determined and can reconstruct the final DPC-CT images for a given incomplete phase-contrast projection sinogram. Taking the sparse-view DPC-CT as an example, this framework has been validated and demonstrated with synthetic and experimental data sets. Embedded with DPC-CT reconstruction, this framework naturally encapsulates the physical imaging model of DPC-CT systems and is easy to be extended to deal with other challengs. This work is helpful to push the application of the state-of-the-art deep learning theory in the field of DPC-CT.&quot;,&quot;container-title-short&quot;:&quot;&quot;},&quot;isTemporary&quot;:false}]},{&quot;citationID&quot;:&quot;MENDELEY_CITATION_f2050aa0-7e91-42a9-9a18-1bd84d7af624&quot;,&quot;properties&quot;:{&quot;noteIndex&quot;:0},&quot;isEdited&quot;:false,&quot;manualOverride&quot;:{&quot;isManuallyOverridden&quot;:false,&quot;citeprocText&quot;:&quot;[53]&quot;,&quot;manualOverrideText&quot;:&quot;&quot;},&quot;citationTag&quot;:&quot;MENDELEY_CITATION_v3_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&quot;,&quot;citationItems&quot;:[{&quot;id&quot;:&quot;0d924e6a-c1bc-3cde-aa0e-17ea07aa0e95&quot;,&quot;itemData&quot;:{&quot;type&quot;:&quot;article-journal&quot;,&quot;id&quot;:&quot;0d924e6a-c1bc-3cde-aa0e-17ea07aa0e95&quot;,&quot;title&quot;:&quot;Augmented Realities, Artificial Intelligence, and Machine Learning: Clinical Implications and How Technology Is Shaping the Future of Medicine&quot;,&quot;author&quot;:[{&quot;family&quot;:&quot;Moawad&quot;,&quot;given&quot;:&quot;Gaby N.&quot;,&quot;parse-names&quot;:false,&quot;dropping-particle&quot;:&quot;&quot;,&quot;non-dropping-particle&quot;:&quot;&quot;},{&quot;family&quot;:&quot;Elkhalil&quot;,&quot;given&quot;:&quot;Jad&quot;,&quot;parse-names&quot;:false,&quot;dropping-particle&quot;:&quot;&quot;,&quot;non-dropping-particle&quot;:&quot;&quot;},{&quot;family&quot;:&quot;Klebanoff&quot;,&quot;given&quot;:&quot;Jordan S.&quot;,&quot;parse-names&quot;:false,&quot;dropping-particle&quot;:&quot;&quot;,&quot;non-dropping-particle&quot;:&quot;&quot;},{&quot;family&quot;:&quot;Rahman&quot;,&quot;given&quot;:&quot;Sara&quot;,&quot;parse-names&quot;:false,&quot;dropping-particle&quot;:&quot;&quot;,&quot;non-dropping-particle&quot;:&quot;&quot;},{&quot;family&quot;:&quot;Habib&quot;,&quot;given&quot;:&quot;Nassir&quot;,&quot;parse-names&quot;:false,&quot;dropping-particle&quot;:&quot;&quot;,&quot;non-dropping-particle&quot;:&quot;&quot;},{&quot;family&quot;:&quot;Alkatout&quot;,&quot;given&quot;:&quot;Ibrahim&quot;,&quot;parse-names&quot;:false,&quot;dropping-particle&quot;:&quot;&quot;,&quot;non-dropping-particle&quot;:&quot;&quot;}],&quot;container-title&quot;:&quot;Journal of Clinical Medicine&quot;,&quot;container-title-short&quot;:&quot;J Clin Med&quot;,&quot;accessed&quot;:{&quot;date-parts&quot;:[[2023,10,7]]},&quot;DOI&quot;:&quot;10.3390/JCM9123811&quot;,&quot;ISSN&quot;:&quot;20770383&quot;,&quot;PMID&quot;:&quot;33255705&quot;,&quot;URL&quot;:&quot;/pmc/articles/PMC7761251/&quot;,&quot;issued&quot;:{&quot;date-parts&quot;:[[2020,12,1]]},&quot;page&quot;:&quot;1-7&quot;,&quot;abstract&quot;:&quot;Technology has been integrated into every facet of human life, and whether it is completely advantageous remains unknown, but one thing is for sure; we are dependent on technology. Medical advances from the integration of artificial intelligence, machine learning, and augmented realities are widespread and have helped countless patients. Much of the advanced technology utilized by medical providers today has been borrowed and extrapolated from other industries. There remains no great collaboration between providers and engineers, which may be why medicine is only in its infancy of innovation with regards to advanced technologic integration. The purpose of this narrative review is to highlight the different technologies currently being utilized in a variety of medical specialties. Furthermore, we hope that by bringing attention to one shortcoming of the medical community, we may inspire future innovators to seek collaboration outside of the purely medical community for the betterment of all patients seeking care.&quot;,&quot;publisher&quot;:&quot;Multidisciplinary Digital Publishing Institute  (MDPI)&quot;,&quot;issue&quot;:&quot;12&quot;,&quot;volume&quot;:&quot;9&quot;},&quot;isTemporary&quot;:false}]},{&quot;citationID&quot;:&quot;MENDELEY_CITATION_7c4216a6-040f-4df4-ac44-c8e6a6700d14&quot;,&quot;properties&quot;:{&quot;noteIndex&quot;:0},&quot;isEdited&quot;:false,&quot;manualOverride&quot;:{&quot;isManuallyOverridden&quot;:false,&quot;citeprocText&quot;:&quot;[54]&quot;,&quot;manualOverrideText&quot;:&quot;&quot;},&quot;citationTag&quot;:&quot;MENDELEY_CITATION_v3_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&quot;,&quot;citationItems&quot;:[{&quot;id&quot;:&quot;28b4646c-505a-32ee-a6d1-ae233bcc9fde&quot;,&quot;itemData&quot;:{&quot;type&quot;:&quot;article-journal&quot;,&quot;id&quot;:&quot;28b4646c-505a-32ee-a6d1-ae233bcc9fde&quot;,&quot;title&quot;:&quot;NeRF--: Neural Radiance Fields Without Known Camera Parameters&quot;,&quot;author&quot;:[{&quot;family&quot;:&quot;Wang&quot;,&quot;given&quot;:&quot;Zirui&quot;,&quot;parse-names&quot;:false,&quot;dropping-particle&quot;:&quot;&quot;,&quot;non-dropping-particle&quot;:&quot;&quot;},{&quot;family&quot;:&quot;Wu&quot;,&quot;given&quot;:&quot;Shangzhe&quot;,&quot;parse-names&quot;:false,&quot;dropping-particle&quot;:&quot;&quot;,&quot;non-dropping-particle&quot;:&quot;&quot;},{&quot;family&quot;:&quot;Xie&quot;,&quot;given&quot;:&quot;Weidi&quot;,&quot;parse-names&quot;:false,&quot;dropping-particle&quot;:&quot;&quot;,&quot;non-dropping-particle&quot;:&quot;&quot;},{&quot;family&quot;:&quot;Chen&quot;,&quot;given&quot;:&quot;Min&quot;,&quot;parse-names&quot;:false,&quot;dropping-particle&quot;:&quot;&quot;,&quot;non-dropping-particle&quot;:&quot;&quot;},{&quot;family&quot;:&quot;Prisacariu&quot;,&quot;given&quot;:&quot;Victor Adrian&quot;,&quot;parse-names&quot;:false,&quot;dropping-particle&quot;:&quot;&quot;,&quot;non-dropping-particle&quot;:&quot;&quot;}],&quot;accessed&quot;:{&quot;date-parts&quot;:[[2023,8,8]]},&quot;URL&quot;:&quot;https://arxiv.org/abs/2102.07064v4&quot;,&quot;issued&quot;:{&quot;date-parts&quot;:[[2021,2,14]]},&quot;abstract&quot;:&quot;Considering the problem of novel view synthesis (NVS) from only a set of 2D\nimages, we simplify the training process of Neural Radiance Field (NeRF) on\nforward-facing scenes by removing the requirement of known or pre-computed\ncamera parameters, including both intrinsics and 6DoF poses. To this end, we\npropose NeRF$--$, with three contributions: First, we show that the camera\nparameters can be jointly optimised as learnable parameters with NeRF training,\nthrough a photometric reconstruction; Second, to benchmark the camera parameter\nestimation and the quality of novel view renderings, we introduce a new dataset\nof path-traced synthetic scenes, termed as Blender Forward-Facing Dataset\n(BLEFF); Third, we conduct extensive analyses to understand the training\nbehaviours under various camera motions, and show that in most scenarios, the\njoint optimisation pipeline can recover accurate camera parameters and achieve\ncomparable novel view synthesis quality as those trained with COLMAP\npre-computed camera parameters. Our code and data are available at\nhttps://nerfmm.active.vision.&quot;,&quot;container-title-short&quot;:&quot;&quot;},&quot;isTemporary&quot;:false}]},{&quot;citationID&quot;:&quot;MENDELEY_CITATION_8128b62a-ae00-46f8-8a20-ed222a42ed11&quot;,&quot;properties&quot;:{&quot;noteIndex&quot;:0},&quot;isEdited&quot;:false,&quot;manualOverride&quot;:{&quot;isManuallyOverridden&quot;:false,&quot;citeprocText&quot;:&quot;[55]&quot;,&quot;manualOverrideText&quot;:&quot;&quot;},&quot;citationTag&quot;:&quot;MENDELEY_CITATION_v3_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&quot;,&quot;citationItems&quot;:[{&quot;id&quot;:&quot;5e19815e-3a99-32e5-a35f-a135ca8a627d&quot;,&quot;itemData&quot;:{&quot;type&quot;:&quot;article-journal&quot;,&quot;id&quot;:&quot;5e19815e-3a99-32e5-a35f-a135ca8a627d&quot;,&quot;title&quot;:&quot;Atomic-resolution STEM image denoising by total variation regularization&quot;,&quot;author&quot;:[{&quot;family&quot;:&quot;Kawahara&quot;,&quot;given&quot;:&quot;Kazuaki&quot;,&quot;parse-names&quot;:false,&quot;dropping-particle&quot;:&quot;&quot;,&quot;non-dropping-particle&quot;:&quot;&quot;},{&quot;family&quot;:&quot;Ishikawa&quot;,&quot;given&quot;:&quot;Ryo&quot;,&quot;parse-names&quot;:false,&quot;dropping-particle&quot;:&quot;&quot;,&quot;non-dropping-particle&quot;:&quot;&quot;},{&quot;family&quot;:&quot;Sasano&quot;,&quot;given&quot;:&quot;Shun&quot;,&quot;parse-names&quot;:false,&quot;dropping-particle&quot;:&quot;&quot;,&quot;non-dropping-particle&quot;:&quot;&quot;},{&quot;family&quot;:&quot;Shibata&quot;,&quot;given&quot;:&quot;Naoya&quot;,&quot;parse-names&quot;:false,&quot;dropping-particle&quot;:&quot;&quot;,&quot;non-dropping-particle&quot;:&quot;&quot;},{&quot;family&quot;:&quot;Ikuhara&quot;,&quot;given&quot;:&quot;Yuichi&quot;,&quot;parse-names&quot;:false,&quot;dropping-particle&quot;:&quot;&quot;,&quot;non-dropping-particle&quot;:&quot;&quot;}],&quot;container-title&quot;:&quot;Microscopy (Oxford, England)&quot;,&quot;container-title-short&quot;:&quot;Microscopy (Oxf)&quot;,&quot;accessed&quot;:{&quot;date-parts&quot;:[[2023,10,7]]},&quot;DOI&quot;:&quot;10.1093/JMICRO/DFAC032&quot;,&quot;ISSN&quot;:&quot;2050-5701&quot;,&quot;PMID&quot;:&quot;35713554&quot;,&quot;URL&quot;:&quot;https://pubmed.ncbi.nlm.nih.gov/35713554/&quot;,&quot;issued&quot;:{&quot;date-parts&quot;:[[2022,10,1]]},&quot;page&quot;:&quot;302-310&quot;,&quot;abstract&quot;:&quot;Atomic-resolution electron microscopy imaging of solid-state material is a powerful method for structural analysis. Scanning transmission electron microscopy (STEM) is one of the actively used techniques to directly observe atoms in materials. However, some materials are easily damaged by the electron beam irradiation, and only noisy images are available when we decrease the electron dose to avoid beam damages. Therefore, a denoising process is necessary for precise structural analysis in low-dose STEM. In this study, we propose total variation (TV) denoising algorithm to remove quantum noise in an STEM image. We defined an entropy of STEM image that corresponds to the image contrast to determine a hyperparameter and we found that there is a hyperparameter that maximizes the entropy. We acquired atomic-resolution STEM image of CaF2 viewed along the [001] direction and executed TV denoising. The atomic columns of Ca and F are clearly visualized by the TV denoising, and atomic positions of Ca and F are determined with the error of ±1 pm and ±4 pm, respectively.&quot;,&quot;publisher&quot;:&quot;Microscopy (Oxf)&quot;,&quot;issue&quot;:&quot;5&quot;,&quot;volume&quot;:&quot;71&quot;},&quot;isTemporary&quot;:false}]},{&quot;citationID&quot;:&quot;MENDELEY_CITATION_20fe0945-5139-4055-a83b-9cac4ab7d4c0&quot;,&quot;properties&quot;:{&quot;noteIndex&quot;:0},&quot;isEdited&quot;:false,&quot;manualOverride&quot;:{&quot;isManuallyOverridden&quot;:false,&quot;citeprocText&quot;:&quot;[56]&quot;,&quot;manualOverrideText&quot;:&quot;&quot;},&quot;citationTag&quot;:&quot;MENDELEY_CITATION_v3_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&quot;,&quot;citationItems&quot;:[{&quot;id&quot;:&quot;4755247b-98a5-3b32-bb0d-c97b9f31215b&quot;,&quot;itemData&quot;:{&quot;type&quot;:&quot;article-journal&quot;,&quot;id&quot;:&quot;4755247b-98a5-3b32-bb0d-c97b9f31215b&quot;,&quot;title&quot;:&quot;Atom-by-atom structural and chemical analysis by annular dark-field electron microscopy&quot;,&quot;author&quot;:[{&quot;family&quot;:&quot;Krivanek&quot;,&quot;given&quot;:&quot;Ondrej L.&quot;,&quot;parse-names&quot;:false,&quot;dropping-particle&quot;:&quot;&quot;,&quot;non-dropping-particle&quot;:&quot;&quot;},{&quot;family&quot;:&quot;Chisholm&quot;,&quot;given&quot;:&quot;Matthew F.&quot;,&quot;parse-names&quot;:false,&quot;dropping-particle&quot;:&quot;&quot;,&quot;non-dropping-particle&quot;:&quot;&quot;},{&quot;family&quot;:&quot;Nicolosi&quot;,&quot;given&quot;:&quot;Valeria&quot;,&quot;parse-names&quot;:false,&quot;dropping-particle&quot;:&quot;&quot;,&quot;non-dropping-particle&quot;:&quot;&quot;},{&quot;family&quot;:&quot;Pennycook&quot;,&quot;given&quot;:&quot;Timothy J.&quot;,&quot;parse-names&quot;:false,&quot;dropping-particle&quot;:&quot;&quot;,&quot;non-dropping-particle&quot;:&quot;&quot;},{&quot;family&quot;:&quot;Corbin&quot;,&quot;given&quot;:&quot;George J.&quot;,&quot;parse-names&quot;:false,&quot;dropping-particle&quot;:&quot;&quot;,&quot;non-dropping-particle&quot;:&quot;&quot;},{&quot;family&quot;:&quot;Dellby&quot;,&quot;given&quot;:&quot;Niklas&quot;,&quot;parse-names&quot;:false,&quot;dropping-particle&quot;:&quot;&quot;,&quot;non-dropping-particle&quot;:&quot;&quot;},{&quot;family&quot;:&quot;Murfitt&quot;,&quot;given&quot;:&quot;Matthew F.&quot;,&quot;parse-names&quot;:false,&quot;dropping-particle&quot;:&quot;&quot;,&quot;non-dropping-particle&quot;:&quot;&quot;},{&quot;family&quot;:&quot;Own&quot;,&quot;given&quot;:&quot;Christopher S.&quot;,&quot;parse-names&quot;:false,&quot;dropping-particle&quot;:&quot;&quot;,&quot;non-dropping-particle&quot;:&quot;&quot;},{&quot;family&quot;:&quot;Szilagyi&quot;,&quot;given&quot;:&quot;Zoltan S.&quot;,&quot;parse-names&quot;:false,&quot;dropping-particle&quot;:&quot;&quot;,&quot;non-dropping-particle&quot;:&quot;&quot;},{&quot;family&quot;:&quot;Oxley&quot;,&quot;given&quot;:&quot;Mark P.&quot;,&quot;parse-names&quot;:false,&quot;dropping-particle&quot;:&quot;&quot;,&quot;non-dropping-particle&quot;:&quot;&quot;},{&quot;family&quot;:&quot;Pantelides&quot;,&quot;given&quot;:&quot;Sokrates T.&quot;,&quot;parse-names&quot;:false,&quot;dropping-particle&quot;:&quot;&quot;,&quot;non-dropping-particle&quot;:&quot;&quot;},{&quot;family&quot;:&quot;Pennycook&quot;,&quot;given&quot;:&quot;Stephen J.&quot;,&quot;parse-names&quot;:false,&quot;dropping-particle&quot;:&quot;&quot;,&quot;non-dropping-particle&quot;:&quot;&quot;}],&quot;container-title&quot;:&quot;Nature&quot;,&quot;container-title-short&quot;:&quot;Nature&quot;,&quot;accessed&quot;:{&quot;date-parts&quot;:[[2023,10,7]]},&quot;DOI&quot;:&quot;10.1038/NATURE08879&quot;,&quot;ISSN&quot;:&quot;1476-4687&quot;,&quot;PMID&quot;:&quot;20336141&quot;,&quot;URL&quot;:&quot;https://pubmed.ncbi.nlm.nih.gov/20336141/&quot;,&quot;issued&quot;:{&quot;date-parts&quot;:[[2010,3,25]]},&quot;page&quot;:&quot;571-574&quot;,&quot;abstract&quot;:&quot;Direct imaging and chemical identification of all the atoms in a material with unknown three-dimensional structure would constitute a very powerful general analysis tool. Transmission electron microscopy should in principle be able to fulfil this role, as many scientists including Feynman realized early on. It images matter with electrons that scatter strongly from individual atoms and whose wavelengths are about 50 times smaller than an atom. Recently the technique has advanced greatly owing to the introduction of aberration-corrected optics. However, neither electron microscopy nor any other experimental technique has yet been able to resolve and identify all the atoms in a non-periodic material consisting of several atomic species. Here we show that annular dark-field imaging in an aberration-corrected scanning transmission electron microscope optimized for low voltage operation can resolve and identify the chemical type of every atom in monolayer hexagonal boron nitride that contains substitutional defects. Three types of atomic substitutions were found and identified: carbon substituting for boron, carbon substituting for nitrogen, and oxygen substituting for nitrogen. The substitutions caused in-plane distortions in the boron nitride monolayer of about 0.1 magnitude, which were directly resolved, and verified by density functional theory calculations. The results demonstrate that atom-by-atom structural and chemical analysis of all radiation-damage-resistant atoms present in, and on top of, ultra-thin sheets has now become possible. © 2010 Macmillan Publishers Limited. All rights reserved.&quot;,&quot;publisher&quot;:&quot;Nature&quot;,&quot;issue&quot;:&quot;7288&quot;,&quot;volume&quot;:&quot;464&quot;},&quot;isTemporary&quot;:false}]},{&quot;citationID&quot;:&quot;MENDELEY_CITATION_06cfc027-ada2-4c6e-a078-894a8514e369&quot;,&quot;properties&quot;:{&quot;noteIndex&quot;:0},&quot;isEdited&quot;:false,&quot;manualOverride&quot;:{&quot;isManuallyOverridden&quot;:false,&quot;citeprocText&quot;:&quot;[57]&quot;,&quot;manualOverrideText&quot;:&quot;&quot;},&quot;citationTag&quot;:&quot;MENDELEY_CITATION_v3_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&quot;,&quot;citationItems&quot;:[{&quot;id&quot;:&quot;8e4b084b-d82a-3b6d-b655-014d35422be1&quot;,&quot;itemData&quot;:{&quot;type&quot;:&quot;article-journal&quot;,&quot;id&quot;:&quot;8e4b084b-d82a-3b6d-b655-014d35422be1&quot;,&quot;title&quot;:&quot;Optimizing atomic resolution of force microscopy in ambient conditions&quot;,&quot;author&quot;:[{&quot;family&quot;:&quot;Wastl&quot;,&quot;given&quot;:&quot;Daniel S.&quot;,&quot;parse-names&quot;:false,&quot;dropping-particle&quot;:&quot;&quot;,&quot;non-dropping-particle&quot;:&quot;&quot;},{&quot;family&quot;:&quot;Weymouth&quot;,&quot;given&quot;:&quot;Alfred J.&quot;,&quot;parse-names&quot;:false,&quot;dropping-particle&quot;:&quot;&quot;,&quot;non-dropping-particle&quot;:&quot;&quot;},{&quot;family&quot;:&quot;Giessibl&quot;,&quot;given&quot;:&quot;Franz J.&quot;,&quot;parse-names&quot;:false,&quot;dropping-particle&quot;:&quot;&quot;,&quot;non-dropping-particle&quot;:&quot;&quot;}],&quot;container-title&quot;:&quot;Physical Review B - Condensed Matter and Materials Physics&quot;,&quot;container-title-short&quot;:&quot;Phys Rev B Condens Matter Mater Phys&quot;,&quot;accessed&quot;:{&quot;date-parts&quot;:[[2023,10,7]]},&quot;DOI&quot;:&quot;10.1103/PhysRevB.87.245415&quot;,&quot;URL&quot;:&quot;http://arxiv.org/abs/1303.5204&quot;,&quot;issued&quot;:{&quot;date-parts&quot;:[[2013,3,21]]},&quot;abstract&quot;:&quot;Ambient operation poses a challenge to AFM because in contrast to operation in vacuum or liquid environments, the cantilever dynamics change dramatically from oscillating in air to oscillating in a hydration layer when probing the sample. We demonstrate atomic resolution by imaging of the KBr(001) surface in ambient conditions by frequency-modulation atomic force microscopy with a cantilever based on a quartz tuning fork (qPlus sensor) and analyze both long- and short-range contributions to the damping. The thickness of the hydration layer increases with relative humidity, thus varying humidity enables us to study the in uence of the hydration layer thickness on cantilever damping. Starting with measurements of damping versus amplitude, we analyzed the signal and the noise characteristics at the atomic scale. We then determined the optimal amplitude which enabled us to acquire high-quality atomically resolved images.&quot;,&quot;issue&quot;:&quot;24&quot;,&quot;volume&quot;:&quot;87&quot;},&quot;isTemporary&quot;:false}]},{&quot;citationID&quot;:&quot;MENDELEY_CITATION_0d1b86eb-f774-4660-ae22-cf7af17b8dec&quot;,&quot;properties&quot;:{&quot;noteIndex&quot;:0},&quot;isEdited&quot;:false,&quot;manualOverride&quot;:{&quot;isManuallyOverridden&quot;:false,&quot;citeprocText&quot;:&quot;[58]&quot;,&quot;manualOverrideText&quot;:&quot;&quot;},&quot;citationTag&quot;:&quot;MENDELEY_CITATION_v3_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&quot;,&quot;citationItems&quot;:[{&quot;id&quot;:&quot;29067ae9-7c6c-370c-93a4-ad6028586098&quot;,&quot;itemData&quot;:{&quot;type&quot;:&quot;article-journal&quot;,&quot;id&quot;:&quot;29067ae9-7c6c-370c-93a4-ad6028586098&quot;,&quot;title&quot;:&quot;Atomic electron tomography: 3D structures without crystals&quot;,&quot;author&quot;:[{&quot;family&quot;:&quot;Miao&quot;,&quot;given&quot;:&quot;Jianwei&quot;,&quot;parse-names&quot;:false,&quot;dropping-particle&quot;:&quot;&quot;,&quot;non-dropping-particle&quot;:&quot;&quot;},{&quot;family&quot;:&quot;Ercius&quot;,&quot;given&quot;:&quot;Peter&quot;,&quot;parse-names&quot;:false,&quot;dropping-particle&quot;:&quot;&quot;,&quot;non-dropping-particle&quot;:&quot;&quot;},{&quot;family&quot;:&quot;Billinge&quot;,&quot;given&quot;:&quot;Simon J.L.&quot;,&quot;parse-names&quot;:false,&quot;dropping-particle&quot;:&quot;&quot;,&quot;non-dropping-particle&quot;:&quot;&quot;}],&quot;container-title&quot;:&quot;Science&quot;,&quot;container-title-short&quot;:&quot;Science (1979)&quot;,&quot;accessed&quot;:{&quot;date-parts&quot;:[[2023,10,7]]},&quot;DOI&quot;:&quot;10.1126/SCIENCE.AAF2157&quot;,&quot;ISSN&quot;:&quot;0036-8075&quot;,&quot;URL&quot;:&quot;http://science.sciencemag.org/&quot;,&quot;issued&quot;:{&quot;date-parts&quot;:[[2016,9,23]]},&quot;page&quot;:&quot;aaf2157-aaf2157&quot;,&quot;abstract&quot;:&quot;Crystallography has been fundamental to the development of many fields of science over the last century. However, much of our modern science and technology relies on materials with defects and disorders, and their three-dimensional (3D) atomic structures are not accessible to crystallography. One method capable of addressing this major challenge is atomic electron tomography. By combining advanced electron microscopes and detectors with powerful data analysis and tomographic reconstruction algorithms, it is now possible to determine the 3D atomic structure of crystal defects such as grain boundaries, stacking faults, dislocations, and point defects, as well as to precisely localize the 3D coordinates of individual atoms in materials without assuming crystallinity. Here we review the recent advances and the interdisciplinary science enabled by this methodology. We also outline further research needed for atomic electron tomography to address long-standing unresolved problems in the physical sciences.&quot;,&quot;publisher&quot;:&quot;American Association for the Advancement of Science&quot;,&quot;issue&quot;:&quot;6306&quot;,&quot;volume&quot;:&quot;353&quot;},&quot;isTemporary&quot;:false}]},{&quot;citationID&quot;:&quot;MENDELEY_CITATION_cd480b1d-5ebe-4c2f-bc7e-c827ac627384&quot;,&quot;properties&quot;:{&quot;noteIndex&quot;:0},&quot;isEdited&quot;:false,&quot;manualOverride&quot;:{&quot;isManuallyOverridden&quot;:false,&quot;citeprocText&quot;:&quot;[59]&quot;,&quot;manualOverrideText&quot;:&quot;&quot;},&quot;citationTag&quot;:&quot;MENDELEY_CITATION_v3_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&quot;,&quot;citationItems&quot;:[{&quot;id&quot;:&quot;0bc28e59-13b1-369d-8b23-07597c34479f&quot;,&quot;itemData&quot;:{&quot;type&quot;:&quot;article-journal&quot;,&quot;id&quot;:&quot;0bc28e59-13b1-369d-8b23-07597c34479f&quot;,&quot;title&quot;:&quot;The potential for Bayesian compressive sensing to significantly reduce electron dose in high-resolution STEM images&quot;,&quot;author&quot;:[{&quot;family&quot;:&quot;Stevens&quot;,&quot;given&quot;:&quot;Andrew&quot;,&quot;parse-names&quot;:false,&quot;dropping-particle&quot;:&quot;&quot;,&quot;non-dropping-particle&quot;:&quot;&quot;},{&quot;family&quot;:&quot;Yang&quot;,&quot;given&quot;:&quot;Hao&quot;,&quot;parse-names&quot;:false,&quot;dropping-particle&quot;:&quot;&quot;,&quot;non-dropping-particle&quot;:&quot;&quot;},{&quot;family&quot;:&quot;Carin&quot;,&quot;given&quot;:&quot;Lawrence&quot;,&quot;parse-names&quot;:false,&quot;dropping-particle&quot;:&quot;&quot;,&quot;non-dropping-particle&quot;:&quot;&quot;},{&quot;family&quot;:&quot;Arslan&quot;,&quot;given&quot;:&quot;Ilke&quot;,&quot;parse-names&quot;:false,&quot;dropping-particle&quot;:&quot;&quot;,&quot;non-dropping-particle&quot;:&quot;&quot;},{&quot;family&quot;:&quot;Browning&quot;,&quot;given&quot;:&quot;Nigel D.&quot;,&quot;parse-names&quot;:false,&quot;dropping-particle&quot;:&quot;&quot;,&quot;non-dropping-particle&quot;:&quot;&quot;}],&quot;container-title&quot;:&quot;Microscopy (Oxford, England)&quot;,&quot;accessed&quot;:{&quot;date-parts&quot;:[[2023,10,7]]},&quot;DOI&quot;:&quot;10.1093/JMICRO/DFT042&quot;,&quot;ISSN&quot;:&quot;2050-5701&quot;,&quot;PMID&quot;:&quot;24151325&quot;,&quot;URL&quot;:&quot;https://pubmed.ncbi.nlm.nih.gov/24151325/&quot;,&quot;issued&quot;:{&quot;date-parts&quot;:[[2014,2,1]]},&quot;page&quot;:&quot;41-51&quot;,&quot;abstract&quot;:&quot;The use of high-resolution imaging methods in scanning transmission electron microscopy (STEM) is limited in many cases by the sensitivity of the sample to the beam and the onset of electron beam damage (for example, in the study of organic systems, in tomography and during in situ experiments). To demonstrate that alternative strategies for image acquisition can help alleviate this beam damage issue, here we apply compressive sensing via Bayesian dictionary learning to high-resolution STEM images. These computational algorithms have been applied to a set of images with a reduced number of sampled pixels in the image. For a reduction in the number of pixels down to 5% of the original image, the algorithms can recover the original image from the reduced data set. We show that this approach is valid for both atomic-resolution images and nanometer-resolution studies, such as those that might be used in tomography datasets, by applying the method to images of strontium titanate and zeolites. As STEM images aren the electron optics or the alignment of the microscope itself.&quot;,&quot;publisher&quot;:&quot;Microscopy (Oxf)&quot;,&quot;issue&quot;:&quot;1&quot;,&quot;volume&quot;:&quot;63&quot;,&quot;container-title-short&quot;:&quot;Microscopy (Oxf)&quot;},&quot;isTemporary&quot;:false}]},{&quot;citationID&quot;:&quot;MENDELEY_CITATION_b6db6482-166c-4b9f-a8ce-edaf242c8ee2&quot;,&quot;properties&quot;:{&quot;noteIndex&quot;:0},&quot;isEdited&quot;:false,&quot;manualOverride&quot;:{&quot;isManuallyOverridden&quot;:false,&quot;citeprocText&quot;:&quot;[60]&quot;,&quot;manualOverrideText&quot;:&quot;&quot;},&quot;citationTag&quot;:&quot;MENDELEY_CITATION_v3_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&quot;,&quot;citationItems&quot;:[{&quot;id&quot;:&quot;710bb67c-64fe-3eb8-b69d-78f32736829d&quot;,&quot;itemData&quot;:{&quot;type&quot;:&quot;article-journal&quot;,&quot;id&quot;:&quot;710bb67c-64fe-3eb8-b69d-78f32736829d&quot;,&quot;title&quot;:&quot;Identifying and Correcting Scan Noise and Drift in the Scanning Transmission Electron Microscope&quot;,&quot;author&quot;:[{&quot;family&quot;:&quot;Jones&quot;,&quot;given&quot;:&quot;Lewys&quot;,&quot;parse-names&quot;:false,&quot;dropping-particle&quot;:&quot;&quot;,&quot;non-dropping-particle&quot;:&quot;&quot;},{&quot;family&quot;:&quot;Nellist&quot;,&quot;given&quot;:&quot;Peter D.&quot;,&quot;parse-names&quot;:false,&quot;dropping-particle&quot;:&quot;&quot;,&quot;non-dropping-particle&quot;:&quot;&quot;}],&quot;container-title&quot;:&quot;Microscopy and Microanalysis&quot;,&quot;accessed&quot;:{&quot;date-parts&quot;:[[2023,10,7]]},&quot;DOI&quot;:&quot;10.1017/S1431927613001402&quot;,&quot;ISSN&quot;:&quot;1431-9276&quot;,&quot;URL&quot;:&quot;https://dx.doi.org/10.1017/S1431927613001402&quot;,&quot;issued&quot;:{&quot;date-parts&quot;:[[2013,8,1]]},&quot;page&quot;:&quot;1050-1060&quot;,&quot;abstract&quot;:&quot;The aberration-corrected scanning transmission electron microscope has great sensitivity to environmental or instrumental disturbances such as acoustic, mechanical, or electromagnetic interference. This interference can introduce distortions to the images recorded and degrade both signal noise and resolution performance. In addition, sample or stage drift can cause the images to appear warped and leads to unreliable lattice parameters being exhibited. Here a detailed study of the sources, natures, and effects of imaging distortions is presented, and from this analysis a piece of image reconstruction code has been developed that can restore the majority of the effects of these detrimental image distortions for atomic-resolution data. Example data are presented, and the performance of the restored images is compared quantitatively against the as-recorded data. An improvement in apparent resolution of 16% and an improvement in signal-to-noise ratio of 30% were achieved, as well as correction of the drift up to the precision to which it can be measured. Copyright © Microscopy Society of America 2013.&quot;,&quot;publisher&quot;:&quot;Oxford Academic&quot;,&quot;issue&quot;:&quot;4&quot;,&quot;volume&quot;:&quot;19&quot;,&quot;container-title-short&quot;:&quot;&quot;},&quot;isTemporary&quot;:false}]},{&quot;citationID&quot;:&quot;MENDELEY_CITATION_569f80b1-d9b9-4790-895b-d0cc3651bc12&quot;,&quot;properties&quot;:{&quot;noteIndex&quot;:0},&quot;isEdited&quot;:false,&quot;manualOverride&quot;:{&quot;isManuallyOverridden&quot;:false,&quot;citeprocText&quot;:&quot;[61]&quot;,&quot;manualOverrideText&quot;:&quot;&quot;},&quot;citationTag&quot;:&quot;MENDELEY_CITATION_v3_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&quot;,&quot;citationItems&quot;:[{&quot;id&quot;:&quot;fc0f66eb-17e2-381a-a3f7-9016bf202b1f&quot;,&quot;itemData&quot;:{&quot;type&quot;:&quot;article-journal&quot;,&quot;id&quot;:&quot;fc0f66eb-17e2-381a-a3f7-9016bf202b1f&quot;,&quot;title&quot;:&quot;Aberration-corrected scanning transmission electron microscopy for atomic-resolution studies of functional oxides&quot;,&quot;author&quot;:[{&quot;family&quot;:&quot;MacLaren&quot;,&quot;given&quot;:&quot;Ian&quot;,&quot;parse-names&quot;:false,&quot;dropping-particle&quot;:&quot;&quot;,&quot;non-dropping-particle&quot;:&quot;&quot;},{&quot;family&quot;:&quot;Ramasse&quot;,&quot;given&quot;:&quot;Quentin M.&quot;,&quot;parse-names&quot;:false,&quot;dropping-particle&quot;:&quot;&quot;,&quot;non-dropping-particle&quot;:&quot;&quot;}],&quot;container-title&quot;:&quot;International Materials Reviews&quot;,&quot;accessed&quot;:{&quot;date-parts&quot;:[[2023,10,7]]},&quot;DOI&quot;:&quot;10.1179/1743280413Y.0000000026&quot;,&quot;ISSN&quot;:&quot;09506608&quot;,&quot;URL&quot;:&quot;https://www.tandfonline.com/doi/abs/10.1179/1743280413Y.0000000026&quot;,&quot;issued&quot;:{&quot;date-parts&quot;:[[2014,4]]},&quot;page&quot;:&quot;115-131&quot;,&quot;abstract&quot;:&quot;In recent years, a whole range of fascinating phenomena have been found in oxide materials, or their surfaces or interfaces. These include among many others:• novel electric transport properties at...&quot;,&quot;publisher&quot;:&quot;Taylor &amp; Francis&quot;,&quot;issue&quot;:&quot;3&quot;,&quot;volume&quot;:&quot;59&quot;,&quot;container-title-short&quot;:&quot;&quot;},&quot;isTemporary&quot;:false}]},{&quot;citationID&quot;:&quot;MENDELEY_CITATION_19eeaf69-d782-4cf0-9474-96f37e270101&quot;,&quot;properties&quot;:{&quot;noteIndex&quot;:0},&quot;isEdited&quot;:false,&quot;manualOverride&quot;:{&quot;isManuallyOverridden&quot;:false,&quot;citeprocText&quot;:&quot;[62]&quot;,&quot;manualOverrideText&quot;:&quot;&quot;},&quot;citationTag&quot;:&quot;MENDELEY_CITATION_v3_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&quot;,&quot;citationItems&quot;:[{&quot;id&quot;:&quot;ec4ff618-2d40-3ac2-8c15-4457a5d6a0a0&quot;,&quot;itemData&quot;:{&quot;type&quot;:&quot;article-journal&quot;,&quot;id&quot;:&quot;ec4ff618-2d40-3ac2-8c15-4457a5d6a0a0&quot;,&quot;title&quot;:&quot;Structure and bonding at the atomic scale by scanning transmission electron microscopy&quot;,&quot;author&quot;:[{&quot;family&quot;:&quot;Muller&quot;,&quot;given&quot;:&quot;David A.&quot;,&quot;parse-names&quot;:false,&quot;dropping-particle&quot;:&quot;&quot;,&quot;non-dropping-particle&quot;:&quot;&quot;}],&quot;container-title&quot;:&quot;Nature Materials 2009 8:4&quot;,&quot;accessed&quot;:{&quot;date-parts&quot;:[[2023,10,7]]},&quot;DOI&quot;:&quot;10.1038/nmat2380&quot;,&quot;ISSN&quot;:&quot;1476-4660&quot;,&quot;PMID&quot;:&quot;19308085&quot;,&quot;URL&quot;:&quot;https://www.nature.com/articles/nmat2380&quot;,&quot;issued&quot;:{&quot;date-parts&quot;:[[2009]]},&quot;page&quot;:&quot;263-270&quot;,&quot;abstract&quot;:&quot;A new generation of electron microscopes is able to explore the microscopic properties of materials and devices as diverse as transistors, turbine blades and interfacial superconductors. All of these systems are made up of dissimilar materials that, where they join at the atomic scale, display very different behaviour from what might be expected of the bulk materials. Advances in electron optics have enabled the imaging and spectroscopy of these buried interface states and other nanostructures with atomic resolution. Here I review the capabilities, prospects and ultimate limits for the measurement of physical and electronic properties of nanoscale structures with these new microscopes.&quot;,&quot;publisher&quot;:&quot;Nature Publishing Group&quot;,&quot;issue&quot;:&quot;4&quot;,&quot;volume&quot;:&quot;8&quot;,&quot;container-title-short&quot;:&quot;&quot;},&quot;isTemporary&quot;:false}]},{&quot;citationID&quot;:&quot;MENDELEY_CITATION_c35f04c4-4d24-4314-8741-988339449c42&quot;,&quot;properties&quot;:{&quot;noteIndex&quot;:0},&quot;isEdited&quot;:false,&quot;manualOverride&quot;:{&quot;isManuallyOverridden&quot;:false,&quot;citeprocText&quot;:&quot;[63]&quot;,&quot;manualOverrideText&quot;:&quot;&quot;},&quot;citationTag&quot;:&quot;MENDELEY_CITATION_v3_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&quot;,&quot;citationItems&quot;:[{&quot;id&quot;:&quot;a188d99a-ae3a-30a9-83f3-b4786386b081&quot;,&quot;itemData&quot;:{&quot;type&quot;:&quot;article-journal&quot;,&quot;id&quot;:&quot;a188d99a-ae3a-30a9-83f3-b4786386b081&quot;,&quot;title&quot;:&quot;Chromatic Aberration Correction for Atomic Resolution TEM Imaging from 20 to 80 kV&quot;,&quot;author&quot;:[{&quot;family&quot;:&quot;Linck&quot;,&quot;given&quot;:&quot;Martin&quot;,&quot;parse-names&quot;:false,&quot;dropping-particle&quot;:&quot;&quot;,&quot;non-dropping-particle&quot;:&quot;&quot;},{&quot;family&quot;:&quot;Hartel&quot;,&quot;given&quot;:&quot;Peter&quot;,&quot;parse-names&quot;:false,&quot;dropping-particle&quot;:&quot;&quot;,&quot;non-dropping-particle&quot;:&quot;&quot;},{&quot;family&quot;:&quot;Uhlemann&quot;,&quot;given&quot;:&quot;Stephan&quot;,&quot;parse-names&quot;:false,&quot;dropping-particle&quot;:&quot;&quot;,&quot;non-dropping-particle&quot;:&quot;&quot;},{&quot;family&quot;:&quot;Kahl&quot;,&quot;given&quot;:&quot;Frank&quot;,&quot;parse-names&quot;:false,&quot;dropping-particle&quot;:&quot;&quot;,&quot;non-dropping-particle&quot;:&quot;&quot;},{&quot;family&quot;:&quot;Müller&quot;,&quot;given&quot;:&quot;Heiko&quot;,&quot;parse-names&quot;:false,&quot;dropping-particle&quot;:&quot;&quot;,&quot;non-dropping-particle&quot;:&quot;&quot;},{&quot;family&quot;:&quot;Zach&quot;,&quot;given&quot;:&quot;Joachim&quot;,&quot;parse-names&quot;:false,&quot;dropping-particle&quot;:&quot;&quot;,&quot;non-dropping-particle&quot;:&quot;&quot;},{&quot;family&quot;:&quot;Haider&quot;,&quot;given&quot;:&quot;Max&quot;,&quot;parse-names&quot;:false,&quot;dropping-particle&quot;:&quot;&quot;,&quot;non-dropping-particle&quot;:&quot;&quot;},{&quot;family&quot;:&quot;Niestadt&quot;,&quot;given&quot;:&quot;Marcel&quot;,&quot;parse-names&quot;:false,&quot;dropping-particle&quot;:&quot;&quot;,&quot;non-dropping-particle&quot;:&quot;&quot;},{&quot;family&quot;:&quot;Bischoff&quot;,&quot;given&quot;:&quot;Maarten&quot;,&quot;parse-names&quot;:false,&quot;dropping-particle&quot;:&quot;&quot;,&quot;non-dropping-particle&quot;:&quot;&quot;},{&quot;family&quot;:&quot;Biskupek&quot;,&quot;given&quot;:&quot;Johannes&quot;,&quot;parse-names&quot;:false,&quot;dropping-particle&quot;:&quot;&quot;,&quot;non-dropping-particle&quot;:&quot;&quot;},{&quot;family&quot;:&quot;Lee&quot;,&quot;given&quot;:&quot;Zhongbo&quot;,&quot;parse-names&quot;:false,&quot;dropping-particle&quot;:&quot;&quot;,&quot;non-dropping-particle&quot;:&quot;&quot;},{&quot;family&quot;:&quot;Lehnert&quot;,&quot;given&quot;:&quot;Tibor&quot;,&quot;parse-names&quot;:false,&quot;dropping-particle&quot;:&quot;&quot;,&quot;non-dropping-particle&quot;:&quot;&quot;},{&quot;family&quot;:&quot;Börrnert&quot;,&quot;given&quot;:&quot;Felix&quot;,&quot;parse-names&quot;:false,&quot;dropping-particle&quot;:&quot;&quot;,&quot;non-dropping-particle&quot;:&quot;&quot;},{&quot;family&quot;:&quot;Rose&quot;,&quot;given&quot;:&quot;Harald&quot;,&quot;parse-names&quot;:false,&quot;dropping-particle&quot;:&quot;&quot;,&quot;non-dropping-particle&quot;:&quot;&quot;},{&quot;family&quot;:&quot;Kaiser&quot;,&quot;given&quot;:&quot;Ute&quot;,&quot;parse-names&quot;:false,&quot;dropping-particle&quot;:&quot;&quot;,&quot;non-dropping-particle&quot;:&quot;&quot;}],&quot;container-title&quot;:&quot;Physical Review Letters&quot;,&quot;container-title-short&quot;:&quot;Phys Rev Lett&quot;,&quot;accessed&quot;:{&quot;date-parts&quot;:[[2023,10,7]]},&quot;DOI&quot;:&quot;10.1103/PHYSREVLETT.117.076101/FIGURES/5/MEDIUM&quot;,&quot;ISSN&quot;:&quot;10797114&quot;,&quot;URL&quot;:&quot;https://journals.aps.org/prl/abstract/10.1103/PhysRevLett.117.076101&quot;,&quot;issued&quot;:{&quot;date-parts&quot;:[[2016,8,9]]},&quot;page&quot;:&quot;076101&quot;,&quot;abstract&quot;:&quot;Atomic resolution in transmission electron microscopy of thin and light-atom materials requires a rigorous reduction of the beam energy to reduce knockon damage. However, at the same time, the chromatic aberration deteriorates the resolution of the TEM image dramatically. Within the framework of the SALVE project, we introduce a newly developed Cc/Cs corrector that is capable of correcting both the chromatic and the spherical aberration in the range of accelerating voltages from 20 to 80 kV. The corrector allows correcting axial aberrations up to fifth order as well as the dominating off-axial aberrations. Over the entire voltage range, optimum phase-contrast imaging conditions for weak signals from light atoms can be adjusted for an optical aperture of at least 55 mrad. The information transfer within this aperture is no longer limited by chromatic aberrations. We demonstrate the performance of the microscope using the examples of 30 kV phase-contrast TEM images of graphene and molybdenum disulfide, showing unprecedented contrast and resolution that matches image calculations.&quot;,&quot;publisher&quot;:&quot;American Physical Society&quot;,&quot;issue&quot;:&quot;7&quot;,&quot;volume&quot;:&quot;117&quot;},&quot;isTemporary&quot;:false}]},{&quot;citationID&quot;:&quot;MENDELEY_CITATION_53e683fd-ac9d-4f9c-b6a3-26a279d41176&quot;,&quot;properties&quot;:{&quot;noteIndex&quot;:0},&quot;isEdited&quot;:false,&quot;manualOverride&quot;:{&quot;isManuallyOverridden&quot;:false,&quot;citeprocText&quot;:&quot;[61]&quot;,&quot;manualOverrideText&quot;:&quot;&quot;},&quot;citationTag&quot;:&quot;MENDELEY_CITATION_v3_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&quot;,&quot;citationItems&quot;:[{&quot;id&quot;:&quot;fc0f66eb-17e2-381a-a3f7-9016bf202b1f&quot;,&quot;itemData&quot;:{&quot;type&quot;:&quot;article-journal&quot;,&quot;id&quot;:&quot;fc0f66eb-17e2-381a-a3f7-9016bf202b1f&quot;,&quot;title&quot;:&quot;Aberration-corrected scanning transmission electron microscopy for atomic-resolution studies of functional oxides&quot;,&quot;author&quot;:[{&quot;family&quot;:&quot;MacLaren&quot;,&quot;given&quot;:&quot;Ian&quot;,&quot;parse-names&quot;:false,&quot;dropping-particle&quot;:&quot;&quot;,&quot;non-dropping-particle&quot;:&quot;&quot;},{&quot;family&quot;:&quot;Ramasse&quot;,&quot;given&quot;:&quot;Quentin M.&quot;,&quot;parse-names&quot;:false,&quot;dropping-particle&quot;:&quot;&quot;,&quot;non-dropping-particle&quot;:&quot;&quot;}],&quot;container-title&quot;:&quot;International Materials Reviews&quot;,&quot;accessed&quot;:{&quot;date-parts&quot;:[[2023,10,7]]},&quot;DOI&quot;:&quot;10.1179/1743280413Y.0000000026&quot;,&quot;ISSN&quot;:&quot;09506608&quot;,&quot;URL&quot;:&quot;https://www.tandfonline.com/doi/abs/10.1179/1743280413Y.0000000026&quot;,&quot;issued&quot;:{&quot;date-parts&quot;:[[2014,4]]},&quot;page&quot;:&quot;115-131&quot;,&quot;abstract&quot;:&quot;In recent years, a whole range of fascinating phenomena have been found in oxide materials, or their surfaces or interfaces. These include among many others:• novel electric transport properties at...&quot;,&quot;publisher&quot;:&quot;Taylor &amp; Francis&quot;,&quot;issue&quot;:&quot;3&quot;,&quot;volume&quot;:&quot;59&quot;,&quot;container-title-short&quot;:&quot;&quot;},&quot;isTemporary&quot;:false}]},{&quot;citationID&quot;:&quot;MENDELEY_CITATION_7af73d64-1526-4159-9272-cc8f6960a12d&quot;,&quot;properties&quot;:{&quot;noteIndex&quot;:0},&quot;isEdited&quot;:false,&quot;manualOverride&quot;:{&quot;isManuallyOverridden&quot;:false,&quot;citeprocText&quot;:&quot;[60]&quot;,&quot;manualOverrideText&quot;:&quot;&quot;},&quot;citationTag&quot;:&quot;MENDELEY_CITATION_v3_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&quot;,&quot;citationItems&quot;:[{&quot;id&quot;:&quot;710bb67c-64fe-3eb8-b69d-78f32736829d&quot;,&quot;itemData&quot;:{&quot;type&quot;:&quot;article-journal&quot;,&quot;id&quot;:&quot;710bb67c-64fe-3eb8-b69d-78f32736829d&quot;,&quot;title&quot;:&quot;Identifying and Correcting Scan Noise and Drift in the Scanning Transmission Electron Microscope&quot;,&quot;author&quot;:[{&quot;family&quot;:&quot;Jones&quot;,&quot;given&quot;:&quot;Lewys&quot;,&quot;parse-names&quot;:false,&quot;dropping-particle&quot;:&quot;&quot;,&quot;non-dropping-particle&quot;:&quot;&quot;},{&quot;family&quot;:&quot;Nellist&quot;,&quot;given&quot;:&quot;Peter D.&quot;,&quot;parse-names&quot;:false,&quot;dropping-particle&quot;:&quot;&quot;,&quot;non-dropping-particle&quot;:&quot;&quot;}],&quot;container-title&quot;:&quot;Microscopy and Microanalysis&quot;,&quot;accessed&quot;:{&quot;date-parts&quot;:[[2023,10,7]]},&quot;DOI&quot;:&quot;10.1017/S1431927613001402&quot;,&quot;ISSN&quot;:&quot;1431-9276&quot;,&quot;URL&quot;:&quot;https://dx.doi.org/10.1017/S1431927613001402&quot;,&quot;issued&quot;:{&quot;date-parts&quot;:[[2013,8,1]]},&quot;page&quot;:&quot;1050-1060&quot;,&quot;abstract&quot;:&quot;The aberration-corrected scanning transmission electron microscope has great sensitivity to environmental or instrumental disturbances such as acoustic, mechanical, or electromagnetic interference. This interference can introduce distortions to the images recorded and degrade both signal noise and resolution performance. In addition, sample or stage drift can cause the images to appear warped and leads to unreliable lattice parameters being exhibited. Here a detailed study of the sources, natures, and effects of imaging distortions is presented, and from this analysis a piece of image reconstruction code has been developed that can restore the majority of the effects of these detrimental image distortions for atomic-resolution data. Example data are presented, and the performance of the restored images is compared quantitatively against the as-recorded data. An improvement in apparent resolution of 16% and an improvement in signal-to-noise ratio of 30% were achieved, as well as correction of the drift up to the precision to which it can be measured. Copyright © Microscopy Society of America 2013.&quot;,&quot;publisher&quot;:&quot;Oxford Academic&quot;,&quot;issue&quot;:&quot;4&quot;,&quot;volume&quot;:&quot;19&quot;,&quot;container-title-short&quot;:&quot;&quot;},&quot;isTemporary&quot;:false}]},{&quot;citationID&quot;:&quot;MENDELEY_CITATION_5ebf2187-b8c6-4bb3-a749-c5413cda4be1&quot;,&quot;properties&quot;:{&quot;noteIndex&quot;:0},&quot;isEdited&quot;:false,&quot;manualOverride&quot;:{&quot;isManuallyOverridden&quot;:false,&quot;citeprocText&quot;:&quot;[58]&quot;,&quot;manualOverrideText&quot;:&quot;&quot;},&quot;citationTag&quot;:&quot;MENDELEY_CITATION_v3_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&quot;,&quot;citationItems&quot;:[{&quot;id&quot;:&quot;29067ae9-7c6c-370c-93a4-ad6028586098&quot;,&quot;itemData&quot;:{&quot;type&quot;:&quot;article-journal&quot;,&quot;id&quot;:&quot;29067ae9-7c6c-370c-93a4-ad6028586098&quot;,&quot;title&quot;:&quot;Atomic electron tomography: 3D structures without crystals&quot;,&quot;author&quot;:[{&quot;family&quot;:&quot;Miao&quot;,&quot;given&quot;:&quot;Jianwei&quot;,&quot;parse-names&quot;:false,&quot;dropping-particle&quot;:&quot;&quot;,&quot;non-dropping-particle&quot;:&quot;&quot;},{&quot;family&quot;:&quot;Ercius&quot;,&quot;given&quot;:&quot;Peter&quot;,&quot;parse-names&quot;:false,&quot;dropping-particle&quot;:&quot;&quot;,&quot;non-dropping-particle&quot;:&quot;&quot;},{&quot;family&quot;:&quot;Billinge&quot;,&quot;given&quot;:&quot;Simon J.L.&quot;,&quot;parse-names&quot;:false,&quot;dropping-particle&quot;:&quot;&quot;,&quot;non-dropping-particle&quot;:&quot;&quot;}],&quot;container-title&quot;:&quot;Science&quot;,&quot;container-title-short&quot;:&quot;Science (1979)&quot;,&quot;accessed&quot;:{&quot;date-parts&quot;:[[2023,10,7]]},&quot;DOI&quot;:&quot;10.1126/SCIENCE.AAF2157&quot;,&quot;ISSN&quot;:&quot;0036-8075&quot;,&quot;URL&quot;:&quot;http://science.sciencemag.org/&quot;,&quot;issued&quot;:{&quot;date-parts&quot;:[[2016,9,23]]},&quot;page&quot;:&quot;aaf2157-aaf2157&quot;,&quot;abstract&quot;:&quot;Crystallography has been fundamental to the development of many fields of science over the last century. However, much of our modern science and technology relies on materials with defects and disorders, and their three-dimensional (3D) atomic structures are not accessible to crystallography. One method capable of addressing this major challenge is atomic electron tomography. By combining advanced electron microscopes and detectors with powerful data analysis and tomographic reconstruction algorithms, it is now possible to determine the 3D atomic structure of crystal defects such as grain boundaries, stacking faults, dislocations, and point defects, as well as to precisely localize the 3D coordinates of individual atoms in materials without assuming crystallinity. Here we review the recent advances and the interdisciplinary science enabled by this methodology. We also outline further research needed for atomic electron tomography to address long-standing unresolved problems in the physical sciences.&quot;,&quot;publisher&quot;:&quot;American Association for the Advancement of Science&quot;,&quot;issue&quot;:&quot;6306&quot;,&quot;volume&quot;:&quot;353&quot;},&quot;isTemporary&quot;:false}]},{&quot;citationID&quot;:&quot;MENDELEY_CITATION_9c841638-9772-4b9c-ab17-95e0fe69c6f2&quot;,&quot;properties&quot;:{&quot;noteIndex&quot;:0},&quot;isEdited&quot;:false,&quot;manualOverride&quot;:{&quot;isManuallyOverridden&quot;:false,&quot;citeprocText&quot;:&quot;[58], [59]&quot;,&quot;manualOverrideText&quot;:&quot;&quot;},&quot;citationTag&quot;:&quot;MENDELEY_CITATION_v3_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&quot;,&quot;citationItems&quot;:[{&quot;id&quot;:&quot;29067ae9-7c6c-370c-93a4-ad6028586098&quot;,&quot;itemData&quot;:{&quot;type&quot;:&quot;article-journal&quot;,&quot;id&quot;:&quot;29067ae9-7c6c-370c-93a4-ad6028586098&quot;,&quot;title&quot;:&quot;Atomic electron tomography: 3D structures without crystals&quot;,&quot;author&quot;:[{&quot;family&quot;:&quot;Miao&quot;,&quot;given&quot;:&quot;Jianwei&quot;,&quot;parse-names&quot;:false,&quot;dropping-particle&quot;:&quot;&quot;,&quot;non-dropping-particle&quot;:&quot;&quot;},{&quot;family&quot;:&quot;Ercius&quot;,&quot;given&quot;:&quot;Peter&quot;,&quot;parse-names&quot;:false,&quot;dropping-particle&quot;:&quot;&quot;,&quot;non-dropping-particle&quot;:&quot;&quot;},{&quot;family&quot;:&quot;Billinge&quot;,&quot;given&quot;:&quot;Simon J.L.&quot;,&quot;parse-names&quot;:false,&quot;dropping-particle&quot;:&quot;&quot;,&quot;non-dropping-particle&quot;:&quot;&quot;}],&quot;container-title&quot;:&quot;Science&quot;,&quot;container-title-short&quot;:&quot;Science (1979)&quot;,&quot;accessed&quot;:{&quot;date-parts&quot;:[[2023,10,7]]},&quot;DOI&quot;:&quot;10.1126/SCIENCE.AAF2157&quot;,&quot;ISSN&quot;:&quot;0036-8075&quot;,&quot;URL&quot;:&quot;http://science.sciencemag.org/&quot;,&quot;issued&quot;:{&quot;date-parts&quot;:[[2016,9,23]]},&quot;page&quot;:&quot;aaf2157-aaf2157&quot;,&quot;abstract&quot;:&quot;Crystallography has been fundamental to the development of many fields of science over the last century. However, much of our modern science and technology relies on materials with defects and disorders, and their three-dimensional (3D) atomic structures are not accessible to crystallography. One method capable of addressing this major challenge is atomic electron tomography. By combining advanced electron microscopes and detectors with powerful data analysis and tomographic reconstruction algorithms, it is now possible to determine the 3D atomic structure of crystal defects such as grain boundaries, stacking faults, dislocations, and point defects, as well as to precisely localize the 3D coordinates of individual atoms in materials without assuming crystallinity. Here we review the recent advances and the interdisciplinary science enabled by this methodology. We also outline further research needed for atomic electron tomography to address long-standing unresolved problems in the physical sciences.&quot;,&quot;publisher&quot;:&quot;American Association for the Advancement of Science&quot;,&quot;issue&quot;:&quot;6306&quot;,&quot;volume&quot;:&quot;353&quot;},&quot;isTemporary&quot;:false},{&quot;id&quot;:&quot;0bc28e59-13b1-369d-8b23-07597c34479f&quot;,&quot;itemData&quot;:{&quot;type&quot;:&quot;article-journal&quot;,&quot;id&quot;:&quot;0bc28e59-13b1-369d-8b23-07597c34479f&quot;,&quot;title&quot;:&quot;The potential for Bayesian compressive sensing to significantly reduce electron dose in high-resolution STEM images&quot;,&quot;author&quot;:[{&quot;family&quot;:&quot;Stevens&quot;,&quot;given&quot;:&quot;Andrew&quot;,&quot;parse-names&quot;:false,&quot;dropping-particle&quot;:&quot;&quot;,&quot;non-dropping-particle&quot;:&quot;&quot;},{&quot;family&quot;:&quot;Yang&quot;,&quot;given&quot;:&quot;Hao&quot;,&quot;parse-names&quot;:false,&quot;dropping-particle&quot;:&quot;&quot;,&quot;non-dropping-particle&quot;:&quot;&quot;},{&quot;family&quot;:&quot;Carin&quot;,&quot;given&quot;:&quot;Lawrence&quot;,&quot;parse-names&quot;:false,&quot;dropping-particle&quot;:&quot;&quot;,&quot;non-dropping-particle&quot;:&quot;&quot;},{&quot;family&quot;:&quot;Arslan&quot;,&quot;given&quot;:&quot;Ilke&quot;,&quot;parse-names&quot;:false,&quot;dropping-particle&quot;:&quot;&quot;,&quot;non-dropping-particle&quot;:&quot;&quot;},{&quot;family&quot;:&quot;Browning&quot;,&quot;given&quot;:&quot;Nigel D.&quot;,&quot;parse-names&quot;:false,&quot;dropping-particle&quot;:&quot;&quot;,&quot;non-dropping-particle&quot;:&quot;&quot;}],&quot;container-title&quot;:&quot;Microscopy (Oxford, England)&quot;,&quot;accessed&quot;:{&quot;date-parts&quot;:[[2023,10,7]]},&quot;DOI&quot;:&quot;10.1093/JMICRO/DFT042&quot;,&quot;ISSN&quot;:&quot;2050-5701&quot;,&quot;PMID&quot;:&quot;24151325&quot;,&quot;URL&quot;:&quot;https://pubmed.ncbi.nlm.nih.gov/24151325/&quot;,&quot;issued&quot;:{&quot;date-parts&quot;:[[2014,2,1]]},&quot;page&quot;:&quot;41-51&quot;,&quot;abstract&quot;:&quot;The use of high-resolution imaging methods in scanning transmission electron microscopy (STEM) is limited in many cases by the sensitivity of the sample to the beam and the onset of electron beam damage (for example, in the study of organic systems, in tomography and during in situ experiments). To demonstrate that alternative strategies for image acquisition can help alleviate this beam damage issue, here we apply compressive sensing via Bayesian dictionary learning to high-resolution STEM images. These computational algorithms have been applied to a set of images with a reduced number of sampled pixels in the image. For a reduction in the number of pixels down to 5% of the original image, the algorithms can recover the original image from the reduced data set. We show that this approach is valid for both atomic-resolution images and nanometer-resolution studies, such as those that might be used in tomography datasets, by applying the method to images of strontium titanate and zeolites. As STEM images aren the electron optics or the alignment of the microscope itself.&quot;,&quot;publisher&quot;:&quot;Microscopy (Oxf)&quot;,&quot;issue&quot;:&quot;1&quot;,&quot;volume&quot;:&quot;63&quot;,&quot;container-title-short&quot;:&quot;Microscopy (Oxf)&quot;},&quot;isTemporary&quot;:false}]},{&quot;citationID&quot;:&quot;MENDELEY_CITATION_f89b6ef3-ebfe-47cc-a14d-7c5501b2b749&quot;,&quot;properties&quot;:{&quot;noteIndex&quot;:0},&quot;isEdited&quot;:false,&quot;manualOverride&quot;:{&quot;isManuallyOverridden&quot;:false,&quot;citeprocText&quot;:&quot;[63]&quot;,&quot;manualOverrideText&quot;:&quot;&quot;},&quot;citationTag&quot;:&quot;MENDELEY_CITATION_v3_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&quot;,&quot;citationItems&quot;:[{&quot;id&quot;:&quot;a188d99a-ae3a-30a9-83f3-b4786386b081&quot;,&quot;itemData&quot;:{&quot;type&quot;:&quot;article-journal&quot;,&quot;id&quot;:&quot;a188d99a-ae3a-30a9-83f3-b4786386b081&quot;,&quot;title&quot;:&quot;Chromatic Aberration Correction for Atomic Resolution TEM Imaging from 20 to 80 kV&quot;,&quot;author&quot;:[{&quot;family&quot;:&quot;Linck&quot;,&quot;given&quot;:&quot;Martin&quot;,&quot;parse-names&quot;:false,&quot;dropping-particle&quot;:&quot;&quot;,&quot;non-dropping-particle&quot;:&quot;&quot;},{&quot;family&quot;:&quot;Hartel&quot;,&quot;given&quot;:&quot;Peter&quot;,&quot;parse-names&quot;:false,&quot;dropping-particle&quot;:&quot;&quot;,&quot;non-dropping-particle&quot;:&quot;&quot;},{&quot;family&quot;:&quot;Uhlemann&quot;,&quot;given&quot;:&quot;Stephan&quot;,&quot;parse-names&quot;:false,&quot;dropping-particle&quot;:&quot;&quot;,&quot;non-dropping-particle&quot;:&quot;&quot;},{&quot;family&quot;:&quot;Kahl&quot;,&quot;given&quot;:&quot;Frank&quot;,&quot;parse-names&quot;:false,&quot;dropping-particle&quot;:&quot;&quot;,&quot;non-dropping-particle&quot;:&quot;&quot;},{&quot;family&quot;:&quot;Müller&quot;,&quot;given&quot;:&quot;Heiko&quot;,&quot;parse-names&quot;:false,&quot;dropping-particle&quot;:&quot;&quot;,&quot;non-dropping-particle&quot;:&quot;&quot;},{&quot;family&quot;:&quot;Zach&quot;,&quot;given&quot;:&quot;Joachim&quot;,&quot;parse-names&quot;:false,&quot;dropping-particle&quot;:&quot;&quot;,&quot;non-dropping-particle&quot;:&quot;&quot;},{&quot;family&quot;:&quot;Haider&quot;,&quot;given&quot;:&quot;Max&quot;,&quot;parse-names&quot;:false,&quot;dropping-particle&quot;:&quot;&quot;,&quot;non-dropping-particle&quot;:&quot;&quot;},{&quot;family&quot;:&quot;Niestadt&quot;,&quot;given&quot;:&quot;Marcel&quot;,&quot;parse-names&quot;:false,&quot;dropping-particle&quot;:&quot;&quot;,&quot;non-dropping-particle&quot;:&quot;&quot;},{&quot;family&quot;:&quot;Bischoff&quot;,&quot;given&quot;:&quot;Maarten&quot;,&quot;parse-names&quot;:false,&quot;dropping-particle&quot;:&quot;&quot;,&quot;non-dropping-particle&quot;:&quot;&quot;},{&quot;family&quot;:&quot;Biskupek&quot;,&quot;given&quot;:&quot;Johannes&quot;,&quot;parse-names&quot;:false,&quot;dropping-particle&quot;:&quot;&quot;,&quot;non-dropping-particle&quot;:&quot;&quot;},{&quot;family&quot;:&quot;Lee&quot;,&quot;given&quot;:&quot;Zhongbo&quot;,&quot;parse-names&quot;:false,&quot;dropping-particle&quot;:&quot;&quot;,&quot;non-dropping-particle&quot;:&quot;&quot;},{&quot;family&quot;:&quot;Lehnert&quot;,&quot;given&quot;:&quot;Tibor&quot;,&quot;parse-names&quot;:false,&quot;dropping-particle&quot;:&quot;&quot;,&quot;non-dropping-particle&quot;:&quot;&quot;},{&quot;family&quot;:&quot;Börrnert&quot;,&quot;given&quot;:&quot;Felix&quot;,&quot;parse-names&quot;:false,&quot;dropping-particle&quot;:&quot;&quot;,&quot;non-dropping-particle&quot;:&quot;&quot;},{&quot;family&quot;:&quot;Rose&quot;,&quot;given&quot;:&quot;Harald&quot;,&quot;parse-names&quot;:false,&quot;dropping-particle&quot;:&quot;&quot;,&quot;non-dropping-particle&quot;:&quot;&quot;},{&quot;family&quot;:&quot;Kaiser&quot;,&quot;given&quot;:&quot;Ute&quot;,&quot;parse-names&quot;:false,&quot;dropping-particle&quot;:&quot;&quot;,&quot;non-dropping-particle&quot;:&quot;&quot;}],&quot;container-title&quot;:&quot;Physical Review Letters&quot;,&quot;container-title-short&quot;:&quot;Phys Rev Lett&quot;,&quot;accessed&quot;:{&quot;date-parts&quot;:[[2023,10,7]]},&quot;DOI&quot;:&quot;10.1103/PHYSREVLETT.117.076101/FIGURES/5/MEDIUM&quot;,&quot;ISSN&quot;:&quot;10797114&quot;,&quot;URL&quot;:&quot;https://journals.aps.org/prl/abstract/10.1103/PhysRevLett.117.076101&quot;,&quot;issued&quot;:{&quot;date-parts&quot;:[[2016,8,9]]},&quot;page&quot;:&quot;076101&quot;,&quot;abstract&quot;:&quot;Atomic resolution in transmission electron microscopy of thin and light-atom materials requires a rigorous reduction of the beam energy to reduce knockon damage. However, at the same time, the chromatic aberration deteriorates the resolution of the TEM image dramatically. Within the framework of the SALVE project, we introduce a newly developed Cc/Cs corrector that is capable of correcting both the chromatic and the spherical aberration in the range of accelerating voltages from 20 to 80 kV. The corrector allows correcting axial aberrations up to fifth order as well as the dominating off-axial aberrations. Over the entire voltage range, optimum phase-contrast imaging conditions for weak signals from light atoms can be adjusted for an optical aperture of at least 55 mrad. The information transfer within this aperture is no longer limited by chromatic aberrations. We demonstrate the performance of the microscope using the examples of 30 kV phase-contrast TEM images of graphene and molybdenum disulfide, showing unprecedented contrast and resolution that matches image calculations.&quot;,&quot;publisher&quot;:&quot;American Physical Society&quot;,&quot;issue&quot;:&quot;7&quot;,&quot;volume&quot;:&quot;117&quot;},&quot;isTemporary&quot;:false}]},{&quot;citationID&quot;:&quot;MENDELEY_CITATION_5c03e8d0-8538-4c4d-94be-aae21e4b8152&quot;,&quot;properties&quot;:{&quot;noteIndex&quot;:0},&quot;isEdited&quot;:false,&quot;manualOverride&quot;:{&quot;isManuallyOverridden&quot;:false,&quot;citeprocText&quot;:&quot;[64], [65]&quot;,&quot;manualOverrideText&quot;:&quot;&quot;},&quot;citationTag&quot;:&quot;MENDELEY_CITATION_v3_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&quot;,&quot;citationItems&quot;:[{&quot;id&quot;:&quot;1267c242-c8c1-3f7c-99a8-15fb9fc72730&quot;,&quot;itemData&quot;:{&quot;type&quot;:&quot;article-journal&quot;,&quot;id&quot;:&quot;1267c242-c8c1-3f7c-99a8-15fb9fc72730&quot;,&quot;title&quot;:&quot;Incoherent imaging using dynamically scattered coherent electrons&quot;,&quot;author&quot;:[{&quot;family&quot;:&quot;Nellist&quot;,&quot;given&quot;:&quot;P. D.&quot;,&quot;parse-names&quot;:false,&quot;dropping-particle&quot;:&quot;&quot;,&quot;non-dropping-particle&quot;:&quot;&quot;},{&quot;family&quot;:&quot;Pennycook&quot;,&quot;given&quot;:&quot;S. J.&quot;,&quot;parse-names&quot;:false,&quot;dropping-particle&quot;:&quot;&quot;,&quot;non-dropping-particle&quot;:&quot;&quot;}],&quot;container-title&quot;:&quot;Ultramicroscopy&quot;,&quot;container-title-short&quot;:&quot;Ultramicroscopy&quot;,&quot;accessed&quot;:{&quot;date-parts&quot;:[[2023,10,30]]},&quot;DOI&quot;:&quot;10.1016/S0304-3991(99)00017-0&quot;,&quot;ISSN&quot;:&quot;03043991&quot;,&quot;issued&quot;:{&quot;date-parts&quot;:[[1999,6]]},&quot;page&quot;:&quot;111-124&quot;,&quot;abstract&quot;:&quot;We use a Bloch wave approach to show that, even for coherent dynamical scattering from a stationary lattice with no absorption, annular dark-field imaging in a scanning transmission electron microscope gives a direct incoherent structure image of the atomic-column positions of a zone-axis- aligned crystal. Although many Bloch waves may be excited by the probe, the detector provides a filtering effect so that the 1s-type bound states are found to dominate the image contrast for typical experimental conditions. We also find that the column intensity is related to the transverses kinetic energy of the 1s states, which gives atomic number, Z, contrast. The additional effects of phonon scattering are discussed, in particular the reasons why phonon scattering is not a prerequisite for transverse incoherence.&quot;,&quot;publisher&quot;:&quot;Elsevier Science Publishers B.V.&quot;,&quot;issue&quot;:&quot;1-4&quot;,&quot;volume&quot;:&quot;78&quot;},&quot;isTemporary&quot;:false},{&quot;id&quot;:&quot;f9f1532f-938d-3785-893b-62a363c231ed&quot;,&quot;itemData&quot;:{&quot;type&quot;:&quot;article-journal&quot;,&quot;id&quot;:&quot;f9f1532f-938d-3785-893b-62a363c231ed&quot;,&quot;title&quot;:&quot;A new theoretical and practical approach to the multislice method&quot;,&quot;author&quot;:[{&quot;family&quot;:&quot;Ishizuka&quot;,&quot;given&quot;:&quot;K.&quot;,&quot;parse-names&quot;:false,&quot;dropping-particle&quot;:&quot;&quot;,&quot;non-dropping-particle&quot;:&quot;&quot;},{&quot;family&quot;:&quot;Uyeda&quot;,&quot;given&quot;:&quot;N.&quot;,&quot;parse-names&quot;:false,&quot;dropping-particle&quot;:&quot;&quot;,&quot;non-dropping-particle&quot;:&quot;&quot;}],&quot;container-title&quot;:&quot;urn:issn:0567-7394&quot;,&quot;accessed&quot;:{&quot;date-parts&quot;:[[2023,10,30]]},&quot;DOI&quot;:&quot;10.1107/S0567739477001879&quot;,&quot;ISSN&quot;:&quot;0567-7394&quot;,&quot;URL&quot;:&quot;//scripts.iucr.org/cgi-bin/paper?a14220&quot;,&quot;issued&quot;:{&quot;date-parts&quot;:[[1977,9,1]]},&quot;page&quot;:&quot;740-749&quot;,&quot;abstract&quot;:&quot;The multislice formulation of Cowley and Moodie for high-energy electron scattering is rederived from the Schrödinger equation, and the validity of the finite slice approach in practical computation is theoretically proved by the stationary-phase approximation. A set of computer programs for the multislice method is developed, where the convolution integral is carried out through the fast Fourier transform. The following conditions are required to obtain a sufficiently accurate result in multislice calculations: (1) the maximum slice thickness should be about kd2, where k is the wavenumber of the incident electrons and d is the distance over which the potential does not change appreciably; (2) there must be a sufficient number of beams in the multislice iteration to prevent the aliasing effect of convolution. The multiple scattering masks the real specimen structure when the specimen thickness exceeds a certain value. This effect of multiple scattering is recognized from the probability distribution of the scattered electrons in addition to the scattering amplitudes obtained through the procedure developed in the present work.&quot;,&quot;publisher&quot;:&quot;International Union of Crystallography&quot;,&quot;issue&quot;:&quot;5&quot;,&quot;volume&quot;:&quot;33&quot;,&quot;container-title-short&quot;:&quot;&quot;},&quot;isTemporary&quot;:false}]},{&quot;citationID&quot;:&quot;MENDELEY_CITATION_1aaa82a5-2d89-462e-85e8-47ceb52e670b&quot;,&quot;properties&quot;:{&quot;noteIndex&quot;:0},&quot;isEdited&quot;:false,&quot;manualOverride&quot;:{&quot;isManuallyOverridden&quot;:false,&quot;citeprocText&quot;:&quot;[66]&quot;,&quot;manualOverrideText&quot;:&quot;&quot;},&quot;citationTag&quot;:&quot;MENDELEY_CITATION_v3_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&quot;,&quot;citationItems&quot;:[{&quot;id&quot;:&quot;bcd275cb-5078-3168-b369-b5192aeea190&quot;,&quot;itemData&quot;:{&quot;type&quot;:&quot;article-journal&quot;,&quot;id&quot;:&quot;bcd275cb-5078-3168-b369-b5192aeea190&quot;,&quot;title&quot;:&quot;Aberration measurement in HRTEM: implementation and diagnostic use of numerical procedures for the highly precise recognition of diffractogram patterns&quot;,&quot;author&quot;:[{&quot;family&quot;:&quot;Barthel&quot;,&quot;given&quot;:&quot;J.&quot;,&quot;parse-names&quot;:false,&quot;dropping-particle&quot;:&quot;&quot;,&quot;non-dropping-particle&quot;:&quot;&quot;},{&quot;family&quot;:&quot;Thust&quot;,&quot;given&quot;:&quot;A.&quot;,&quot;parse-names&quot;:false,&quot;dropping-particle&quot;:&quot;&quot;,&quot;non-dropping-particle&quot;:&quot;&quot;}],&quot;container-title&quot;:&quot;Ultramicroscopy&quot;,&quot;container-title-short&quot;:&quot;Ultramicroscopy&quot;,&quot;accessed&quot;:{&quot;date-parts&quot;:[[2023,10,30]]},&quot;DOI&quot;:&quot;10.1016/J.ULTRAMIC.2010.09.007&quot;,&quot;ISSN&quot;:&quot;1879-2723&quot;,&quot;PMID&quot;:&quot;21111264&quot;,&quot;URL&quot;:&quot;https://pubmed.ncbi.nlm.nih.gov/21111264/&quot;,&quot;issued&quot;:{&quot;date-parts&quot;:[[2010,12]]},&quot;page&quot;:&quot;27-46&quot;,&quot;abstract&quot;:&quot;The precise characterisation of the instrumental imaging properties in the form of aberration parameters constitutes an almost universal necessity in quantitative HRTEM, and is underlying most hardware and software techniques established in this field. We focus in this paper on the numerical analysis of individual diffractograms as a first preparatory step for further publications on HRTEM aberration measurement. The extraction of the defocus and the 2-fold astigmatism from a diffractogram is a classical pattern recognition problem, which we believe to have solved in a near-optimum way concerning precision, speed, and robustness. The newly gained measurement precision allows us to resolve fluctuations of the defocus and the 2-fold astigmatism and to assess thereby the optical stability of electron microscopes. Quantitative stability criteria are elaborated, which may serve as helpful guidelines for daily work as well as for microscope acceptance tests. © 2010 Elsevier B.V.&quot;,&quot;publisher&quot;:&quot;Ultramicroscopy&quot;,&quot;issue&quot;:&quot;1&quot;,&quot;volume&quot;:&quot;111&quot;},&quot;isTemporary&quot;:false}]},{&quot;citationID&quot;:&quot;MENDELEY_CITATION_e4e2cae3-0402-4b67-8366-b85d7373917d&quot;,&quot;properties&quot;:{&quot;noteIndex&quot;:0},&quot;isEdited&quot;:false,&quot;manualOverride&quot;:{&quot;isManuallyOverridden&quot;:false,&quot;citeprocText&quot;:&quot;[67]&quot;,&quot;manualOverrideText&quot;:&quot;&quot;},&quot;citationTag&quot;:&quot;MENDELEY_CITATION_v3_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&quot;,&quot;citationItems&quot;:[{&quot;id&quot;:&quot;05c33c7b-53b1-3014-bbfe-5e6410ce345a&quot;,&quot;itemData&quot;:{&quot;type&quot;:&quot;article-journal&quot;,&quot;id&quot;:&quot;05c33c7b-53b1-3014-bbfe-5e6410ce345a&quot;,&quot;title&quot;:&quot;Electron imaging with Medipix2 hybrid pixel detector&quot;,&quot;author&quot;:[{&quot;family&quot;:&quot;McMullan&quot;,&quot;given&quot;:&quot;G.&quot;,&quot;parse-names&quot;:false,&quot;dropping-particle&quot;:&quot;&quot;,&quot;non-dropping-particle&quot;:&quot;&quot;},{&quot;family&quot;:&quot;Cattermole&quot;,&quot;given&quot;:&quot;D. M.&quot;,&quot;parse-names&quot;:false,&quot;dropping-particle&quot;:&quot;&quot;,&quot;non-dropping-particle&quot;:&quot;&quot;},{&quot;family&quot;:&quot;Chen&quot;,&quot;given&quot;:&quot;S.&quot;,&quot;parse-names&quot;:false,&quot;dropping-particle&quot;:&quot;&quot;,&quot;non-dropping-particle&quot;:&quot;&quot;},{&quot;family&quot;:&quot;Henderson&quot;,&quot;given&quot;:&quot;R.&quot;,&quot;parse-names&quot;:false,&quot;dropping-particle&quot;:&quot;&quot;,&quot;non-dropping-particle&quot;:&quot;&quot;},{&quot;family&quot;:&quot;Llopart&quot;,&quot;given&quot;:&quot;X.&quot;,&quot;parse-names&quot;:false,&quot;dropping-particle&quot;:&quot;&quot;,&quot;non-dropping-particle&quot;:&quot;&quot;},{&quot;family&quot;:&quot;Summerfield&quot;,&quot;given&quot;:&quot;C.&quot;,&quot;parse-names&quot;:false,&quot;dropping-particle&quot;:&quot;&quot;,&quot;non-dropping-particle&quot;:&quot;&quot;},{&quot;family&quot;:&quot;Tlustos&quot;,&quot;given&quot;:&quot;L.&quot;,&quot;parse-names&quot;:false,&quot;dropping-particle&quot;:&quot;&quot;,&quot;non-dropping-particle&quot;:&quot;&quot;},{&quot;family&quot;:&quot;Faruqi&quot;,&quot;given&quot;:&quot;A. R.&quot;,&quot;parse-names&quot;:false,&quot;dropping-particle&quot;:&quot;&quot;,&quot;non-dropping-particle&quot;:&quot;&quot;}],&quot;container-title&quot;:&quot;Ultramicroscopy&quot;,&quot;container-title-short&quot;:&quot;Ultramicroscopy&quot;,&quot;accessed&quot;:{&quot;date-parts&quot;:[[2023,10,30]]},&quot;DOI&quot;:&quot;10.1016/J.ULTRAMIC.2006.10.005&quot;,&quot;ISSN&quot;:&quot;0304-3991&quot;,&quot;PMID&quot;:&quot;17140733&quot;,&quot;issued&quot;:{&quot;date-parts&quot;:[[2007,4,1]]},&quot;page&quot;:&quot;401-413&quot;,&quot;abstract&quot;:&quot;The electron imaging performance of Medipix2 is described. Medipix2 is a hybrid pixel detector composed of two layers. It has a sensor layer and a layer of readout electronics, in which each 55 μm×55 μm pixel has upper and lower energy discrimination and MHz rate counting. The sensor layer consists of a 300 μm slab of pixellated monolithic silicon and this is bonded to the readout chip. Experimental measurement of the detective quantum efficiency, DQE(0) at 120 keV shows that it can reach ∼85% independent of electron exposure, since the detector has zero noise, and the DQE(Nyquist) can reach ∼35% of that expected for a perfect detector (4/π2). Experimental measurement of the modulation transfer function (MTF) at Nyquist resolution for 120 keV electrons using a 60 keV lower energy threshold, yields a value that is 50% of that expected for a perfect detector (2/π). Finally, Monte Carlo simulations of electron tracks and energy deposited in adjacent pixels have been performed and used to calculate expected values for the MTF and DQE as a function of the threshold energy. The good agreement between theory and experiment allows suggestions for further improvements to be made with confidence. The present detector is already very useful for experiments that require a high DQE at very low doses. © 2006 Elsevier B.V. All rights reserved.&quot;,&quot;publisher&quot;:&quot;North-Holland&quot;,&quot;issue&quot;:&quot;4-5&quot;,&quot;volume&quot;:&quot;107&quot;},&quot;isTemporary&quot;:false}]},{&quot;citationID&quot;:&quot;MENDELEY_CITATION_537579d2-71cb-4baf-8012-2c670a873fff&quot;,&quot;properties&quot;:{&quot;noteIndex&quot;:0},&quot;isEdited&quot;:false,&quot;manualOverride&quot;:{&quot;isManuallyOverridden&quot;:false,&quot;citeprocText&quot;:&quot;[68]&quot;,&quot;manualOverrideText&quot;:&quot;&quot;},&quot;citationTag&quot;:&quot;MENDELEY_CITATION_v3_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&quot;,&quot;citationItems&quot;:[{&quot;id&quot;:&quot;f24f6785-74e5-33be-9127-289affc12a1f&quot;,&quot;itemData&quot;:{&quot;type&quot;:&quot;article-journal&quot;,&quot;id&quot;:&quot;f24f6785-74e5-33be-9127-289affc12a1f&quot;,&quot;title&quot;:&quot;Quantitative characterization of electron detectors for transmission electron microscopy&quot;,&quot;author&quot;:[{&quot;family&quot;:&quot;Ruskin&quot;,&quot;given&quot;:&quot;Adrian I.&quot;,&quot;parse-names&quot;:false,&quot;dropping-particle&quot;:&quot;&quot;,&quot;non-dropping-particle&quot;:&quot;&quot;},{&quot;family&quot;:&quot;Yu&quot;,&quot;given&quot;:&quot;Zhiheng&quot;,&quot;parse-names&quot;:false,&quot;dropping-particle&quot;:&quot;&quot;,&quot;non-dropping-particle&quot;:&quot;&quot;},{&quot;family&quot;:&quot;Grigorieff&quot;,&quot;given&quot;:&quot;Nikolaus&quot;,&quot;parse-names&quot;:false,&quot;dropping-particle&quot;:&quot;&quot;,&quot;non-dropping-particle&quot;:&quot;&quot;}],&quot;container-title&quot;:&quot;Journal of structural biology&quot;,&quot;container-title-short&quot;:&quot;J Struct Biol&quot;,&quot;accessed&quot;:{&quot;date-parts&quot;:[[2023,10,30]]},&quot;DOI&quot;:&quot;10.1016/J.JSB.2013.10.016&quot;,&quot;ISSN&quot;:&quot;1095-8657&quot;,&quot;PMID&quot;:&quot;24189638&quot;,&quot;URL&quot;:&quot;https://pubmed.ncbi.nlm.nih.gov/24189638/&quot;,&quot;issued&quot;:{&quot;date-parts&quot;:[[2013,12,1]]},&quot;page&quot;:&quot;385-393&quot;,&quot;abstract&quot;:&quot;A new generation of direct electron detectors for transmission electron microscopy (TEM) promises significant improvement over previous detectors in terms of their modulation transfer function (MTF) and detective quantum efficiency (DQE). However, the performance of these new detectors needs to be carefully monitored in order to optimize imaging conditions and check for degradation over time. We have developed an easy-to-use software tool, FindDQE, to measure MTF and DQE of electron detectors using images of a microscope's built-in beam stop. Using this software, we have determined the DQE curves of four direct electron detectors currently available: the Gatan K2 Summit, the FEI Falcon I and II, and the Direct Electron DE-12, under a variety of total dose and dose rate conditions. We have additionally measured the curves for the Gatan US4000 and TVIPS TemCam-F416 scintillator-based cameras. We compare the results from our new method with published curves. © 2013 Elsevier Inc.&quot;,&quot;publisher&quot;:&quot;J Struct Biol&quot;,&quot;issue&quot;:&quot;3&quot;,&quot;volume&quot;:&quot;184&quot;},&quot;isTemporary&quot;:false}]},{&quot;citationID&quot;:&quot;MENDELEY_CITATION_1a0f523a-ab56-47a8-8899-e895d0a2eddd&quot;,&quot;properties&quot;:{&quot;noteIndex&quot;:0},&quot;isEdited&quot;:false,&quot;manualOverride&quot;:{&quot;isManuallyOverridden&quot;:false,&quot;citeprocText&quot;:&quot;[69]&quot;,&quot;manualOverrideText&quot;:&quot;&quot;},&quot;citationTag&quot;:&quot;MENDELEY_CITATION_v3_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&quot;,&quot;citationItems&quot;:[{&quot;id&quot;:&quot;a9f33701-ee38-3381-a681-64991c68fa5a&quot;,&quot;itemData&quot;:{&quot;type&quot;:&quot;article-journal&quot;,&quot;id&quot;:&quot;a9f33701-ee38-3381-a681-64991c68fa5a&quot;,&quot;title&quot;:&quot;Electronic detectors for electron microscopy&quot;,&quot;author&quot;:[{&quot;family&quot;:&quot;Faruqi&quot;,&quot;given&quot;:&quot;A. R.&quot;,&quot;parse-names&quot;:false,&quot;dropping-particle&quot;:&quot;&quot;,&quot;non-dropping-particle&quot;:&quot;&quot;},{&quot;family&quot;:&quot;McMullan&quot;,&quot;given&quot;:&quot;G.&quot;,&quot;parse-names&quot;:false,&quot;dropping-particle&quot;:&quot;&quot;,&quot;non-dropping-particle&quot;:&quot;&quot;}],&quot;container-title&quot;:&quot;Quarterly reviews of biophysics&quot;,&quot;container-title-short&quot;:&quot;Q Rev Biophys&quot;,&quot;accessed&quot;:{&quot;date-parts&quot;:[[2023,10,30]]},&quot;DOI&quot;:&quot;10.1017/S0033583511000035&quot;,&quot;ISSN&quot;:&quot;1469-8994&quot;,&quot;PMID&quot;:&quot;21524337&quot;,&quot;URL&quot;:&quot;https://pubmed.ncbi.nlm.nih.gov/21524337/&quot;,&quot;issued&quot;:{&quot;date-parts&quot;:[[2011,8]]},&quot;page&quot;:&quot;357-390&quot;,&quot;abstract&quot;:&quot;Electron microscopy (EM) is an important tool for high-resolution structure determination in applications ranging from condensed matter to biology. Electronic detectors are now used in most applications in EM as they offer convenience and immediate feedback that is not possible with film or image plates. The earliest forms of electronic detector used routinely in transmission electron microscopy (TEM) were charge coupled devices (CCDs) and for many applications these remain perfectly adequate. There are however applications, such as the study of radiation-sensitive biological samples, where film is still used and improved detectors would be of great value. The emphasis in this review is therefore on detectors for use in such applications. Two of the most promising candidates for improved detection are: monolithic active pixel sensors (MAPS) and hybrid pixel detectors (of which Medipix2 was chosen for this study). From the studies described in this review, a back-thinned MAPS detector appears well suited to replace film in for the study of radiation-sensitive samples at 300 keV, while Medipix2 is suited to use at lower energies and especially in situations with very low count rates. The performance of a detector depends on the energy of electrons to be recorded, which in turn is dependent on the application it is being used for; results are described for a wide range of electron energies ranging from 40 to 300 keV. The basic properties of detectors are discussed in terms of their modulation transfer function (MTF) and detective quantum efficiency (DQE) as a function of spatial frequency. © 2011 Cambridge University Press.&quot;,&quot;publisher&quot;:&quot;Q Rev Biophys&quot;,&quot;issue&quot;:&quot;3&quot;,&quot;volume&quot;:&quot;44&quot;},&quot;isTemporary&quot;:false}]},{&quot;citationID&quot;:&quot;MENDELEY_CITATION_6bde294c-15bf-4215-8042-8b727814904d&quot;,&quot;properties&quot;:{&quot;noteIndex&quot;:0},&quot;isEdited&quot;:false,&quot;manualOverride&quot;:{&quot;isManuallyOverridden&quot;:false,&quot;citeprocText&quot;:&quot;[69], [70]&quot;,&quot;manualOverrideText&quot;:&quot;&quot;},&quot;citationTag&quot;:&quot;MENDELEY_CITATION_v3_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&quot;,&quot;citationItems&quot;:[{&quot;id&quot;:&quot;a9f33701-ee38-3381-a681-64991c68fa5a&quot;,&quot;itemData&quot;:{&quot;type&quot;:&quot;article-journal&quot;,&quot;id&quot;:&quot;a9f33701-ee38-3381-a681-64991c68fa5a&quot;,&quot;title&quot;:&quot;Electronic detectors for electron microscopy&quot;,&quot;author&quot;:[{&quot;family&quot;:&quot;Faruqi&quot;,&quot;given&quot;:&quot;A. R.&quot;,&quot;parse-names&quot;:false,&quot;dropping-particle&quot;:&quot;&quot;,&quot;non-dropping-particle&quot;:&quot;&quot;},{&quot;family&quot;:&quot;McMullan&quot;,&quot;given&quot;:&quot;G.&quot;,&quot;parse-names&quot;:false,&quot;dropping-particle&quot;:&quot;&quot;,&quot;non-dropping-particle&quot;:&quot;&quot;}],&quot;container-title&quot;:&quot;Quarterly reviews of biophysics&quot;,&quot;container-title-short&quot;:&quot;Q Rev Biophys&quot;,&quot;accessed&quot;:{&quot;date-parts&quot;:[[2023,10,30]]},&quot;DOI&quot;:&quot;10.1017/S0033583511000035&quot;,&quot;ISSN&quot;:&quot;1469-8994&quot;,&quot;PMID&quot;:&quot;21524337&quot;,&quot;URL&quot;:&quot;https://pubmed.ncbi.nlm.nih.gov/21524337/&quot;,&quot;issued&quot;:{&quot;date-parts&quot;:[[2011,8]]},&quot;page&quot;:&quot;357-390&quot;,&quot;abstract&quot;:&quot;Electron microscopy (EM) is an important tool for high-resolution structure determination in applications ranging from condensed matter to biology. Electronic detectors are now used in most applications in EM as they offer convenience and immediate feedback that is not possible with film or image plates. The earliest forms of electronic detector used routinely in transmission electron microscopy (TEM) were charge coupled devices (CCDs) and for many applications these remain perfectly adequate. There are however applications, such as the study of radiation-sensitive biological samples, where film is still used and improved detectors would be of great value. The emphasis in this review is therefore on detectors for use in such applications. Two of the most promising candidates for improved detection are: monolithic active pixel sensors (MAPS) and hybrid pixel detectors (of which Medipix2 was chosen for this study). From the studies described in this review, a back-thinned MAPS detector appears well suited to replace film in for the study of radiation-sensitive samples at 300 keV, while Medipix2 is suited to use at lower energies and especially in situations with very low count rates. The performance of a detector depends on the energy of electrons to be recorded, which in turn is dependent on the application it is being used for; results are described for a wide range of electron energies ranging from 40 to 300 keV. The basic properties of detectors are discussed in terms of their modulation transfer function (MTF) and detective quantum efficiency (DQE) as a function of spatial frequency. © 2011 Cambridge University Press.&quot;,&quot;publisher&quot;:&quot;Q Rev Biophys&quot;,&quot;issue&quot;:&quot;3&quot;,&quot;volume&quot;:&quot;44&quot;},&quot;isTemporary&quot;:false},{&quot;id&quot;:&quot;bed3df15-4a49-3b2a-847c-a189995a8470&quot;,&quot;itemData&quot;:{&quot;type&quot;:&quot;article-journal&quot;,&quot;id&quot;:&quot;bed3df15-4a49-3b2a-847c-a189995a8470&quot;,&quot;title&quot;:&quot;Revolving scanning transmission electron microscopy: Correcting sample drift distortion without prior knowledge&quot;,&quot;author&quot;:[{&quot;family&quot;:&quot;Sang&quot;,&quot;given&quot;:&quot;Xiahan&quot;,&quot;parse-names&quot;:false,&quot;dropping-particle&quot;:&quot;&quot;,&quot;non-dropping-particle&quot;:&quot;&quot;},{&quot;family&quot;:&quot;LeBeau&quot;,&quot;given&quot;:&quot;James M.&quot;,&quot;parse-names&quot;:false,&quot;dropping-particle&quot;:&quot;&quot;,&quot;non-dropping-particle&quot;:&quot;&quot;}],&quot;container-title&quot;:&quot;Ultramicroscopy&quot;,&quot;container-title-short&quot;:&quot;Ultramicroscopy&quot;,&quot;accessed&quot;:{&quot;date-parts&quot;:[[2023,10,30]]},&quot;DOI&quot;:&quot;10.1016/J.ULTRAMIC.2013.12.004&quot;,&quot;ISSN&quot;:&quot;0304-3991&quot;,&quot;issued&quot;:{&quot;date-parts&quot;:[[2014,3,1]]},&quot;page&quot;:&quot;28-35&quot;,&quot;abstract&quot;:&quot;We report the development of revolving scanning transmission electron microscopy - RevSTEM - a technique that enables characterization and removal of sample drift distortion from atomic resolution images without the need for a priori crystal structure information. To measure and correct the distortion, we acquire an image series while rotating the scan coordinate system between successive frames. Through theory and experiment, we show that the revolving image series captures the information necessary to analyze sample drift rate and direction. At atomic resolution, we quantify the image distortion using the projective standard deviation, a rapid, real-space method to directly measure lattice vector angles. By fitting these angles to a physical model, we show that the refined drift parameters provide the input needed to correct distortion across the series. We demonstrate that RevSTEM simultaneously removes the need for a priori structure information to correct distortion, leads to a dramatically improved signal-to-noise ratio, and enables picometer precision and accuracy regardless of drift rate. © 2013 Elsevier B.V.&quot;,&quot;publisher&quot;:&quot;North-Holland&quot;,&quot;volume&quot;:&quot;138&quot;},&quot;isTemporary&quot;:false}]},{&quot;citationID&quot;:&quot;MENDELEY_CITATION_5c415088-e573-410b-9937-328d92845861&quot;,&quot;properties&quot;:{&quot;noteIndex&quot;:0},&quot;isEdited&quot;:false,&quot;manualOverride&quot;:{&quot;isManuallyOverridden&quot;:false,&quot;citeprocText&quot;:&quot;[71]&quot;,&quot;manualOverrideText&quot;:&quot;&quot;},&quot;citationTag&quot;:&quot;MENDELEY_CITATION_v3_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&quot;,&quot;citationItems&quot;:[{&quot;id&quot;:&quot;3e8c8139-848f-3c4d-922c-6c43d57aa871&quot;,&quot;itemData&quot;:{&quot;type&quot;:&quot;article-journal&quot;,&quot;id&quot;:&quot;3e8c8139-848f-3c4d-922c-6c43d57aa871&quot;,&quot;title&quot;:&quot;Contrast transfer of crystal images in TEM&quot;,&quot;author&quot;:[{&quot;family&quot;:&quot;Ishizuka&quot;,&quot;given&quot;:&quot;Kazuo&quot;,&quot;parse-names&quot;:false,&quot;dropping-particle&quot;:&quot;&quot;,&quot;non-dropping-particle&quot;:&quot;&quot;}],&quot;container-title&quot;:&quot;Ultramicroscopy&quot;,&quot;container-title-short&quot;:&quot;Ultramicroscopy&quot;,&quot;accessed&quot;:{&quot;date-parts&quot;:[[2023,10,30]]},&quot;ISSN&quot;:&quot;0304-3991&quot;,&quot;URL&quot;:&quot;https://www.academia.edu/18916287/Contrast_transfer_of_crystal_images_in_TEM&quot;,&quot;issued&quot;:{&quot;date-parts&quot;:[[1980]]},&quot;page&quot;:&quot;55-65&quot;,&quot;issue&quot;:&quot;1-3&quot;,&quot;volume&quot;:&quot;5&quot;},&quot;isTemporary&quot;:false}]},{&quot;citationID&quot;:&quot;MENDELEY_CITATION_396c9e45-81c9-4e95-bba9-097cbc6614c5&quot;,&quot;properties&quot;:{&quot;noteIndex&quot;:0},&quot;isEdited&quot;:false,&quot;manualOverride&quot;:{&quot;isManuallyOverridden&quot;:false,&quot;citeprocText&quot;:&quot;[72], [73]&quot;,&quot;manualOverrideText&quot;:&quot;&quot;},&quot;citationTag&quot;:&quot;MENDELEY_CITATION_v3_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&quot;,&quot;citationItems&quot;:[{&quot;id&quot;:&quot;6c5dd358-70d4-38d2-a844-7adc88065774&quot;,&quot;itemData&quot;:{&quot;type&quot;:&quot;article-journal&quot;,&quot;id&quot;:&quot;6c5dd358-70d4-38d2-a844-7adc88065774&quot;,&quot;title&quot;:&quot;Halide Perovskites Films for Ionizing Radiation Detection: An Overview of Novel Solid-State Devices&quot;,&quot;author&quot;:[{&quot;family&quot;:&quot;Falsini&quot;,&quot;given&quot;:&quot;Naomi&quot;,&quot;parse-names&quot;:false,&quot;dropping-particle&quot;:&quot;&quot;,&quot;non-dropping-particle&quot;:&quot;&quot;},{&quot;family&quot;:&quot;Ubaldini&quot;,&quot;given&quot;:&quot;Alberto&quot;,&quot;parse-names&quot;:false,&quot;dropping-particle&quot;:&quot;&quot;,&quot;non-dropping-particle&quot;:&quot;&quot;},{&quot;family&quot;:&quot;Cicconi&quot;,&quot;given&quot;:&quot;Flavio&quot;,&quot;parse-names&quot;:false,&quot;dropping-particle&quot;:&quot;&quot;,&quot;non-dropping-particle&quot;:&quot;&quot;},{&quot;family&quot;:&quot;Rizzo&quot;,&quot;given&quot;:&quot;Antonietta&quot;,&quot;parse-names&quot;:false,&quot;dropping-particle&quot;:&quot;&quot;,&quot;non-dropping-particle&quot;:&quot;&quot;},{&quot;family&quot;:&quot;Vinattieri&quot;,&quot;given&quot;:&quot;Anna&quot;,&quot;parse-names&quot;:false,&quot;dropping-particle&quot;:&quot;&quot;,&quot;non-dropping-particle&quot;:&quot;&quot;},{&quot;family&quot;:&quot;Bruzzi&quot;,&quot;given&quot;:&quot;Mara&quot;,&quot;parse-names&quot;:false,&quot;dropping-particle&quot;:&quot;&quot;,&quot;non-dropping-particle&quot;:&quot;&quot;}],&quot;container-title&quot;:&quot;Sensors 2023, Vol. 23, Page 4930&quot;,&quot;accessed&quot;:{&quot;date-parts&quot;:[[2023,10,30]]},&quot;DOI&quot;:&quot;10.3390/S23104930&quot;,&quot;ISSN&quot;:&quot;1424-8220&quot;,&quot;PMID&quot;:&quot;37430844&quot;,&quot;URL&quot;:&quot;https://www.mdpi.com/1424-8220/23/10/4930/htm&quot;,&quot;issued&quot;:{&quot;date-parts&quot;:[[2023,5,20]]},&quot;page&quot;:&quot;4930&quot;,&quot;abstract&quot;:&quot;Halide perovskites are a novel class of semiconductors that have attracted great interest in recent decades due to their peculiar properties of interest for optoelectronics. In fact, their use ranges from the field of sensors and light emitters to ionizing radiation detectors. Since 2015, ionizing radiation detectors exploiting perovskite films as active media have been developed. Recently, it has also been demonstrated that such devices can be suitable for medical and diagnostic applications. This review collects most of the recent and innovative publications regarding solid-state devices for the detection of X-rays, neutrons, and protons based on perovskite thin and thick films in order to show that this type of material can be used to design a new generation of devices and sensors. Thin and thick films of halide perovskites are indeed excellent candidates for low-cost and large-area device applications, where the film morphology allows the implementation on flexible devices, which is a cutting-edge topic in the sensor sector.&quot;,&quot;publisher&quot;:&quot;Multidisciplinary Digital Publishing Institute&quot;,&quot;issue&quot;:&quot;10&quot;,&quot;volume&quot;:&quot;23&quot;,&quot;container-title-short&quot;:&quot;&quot;},&quot;isTemporary&quot;:false},{&quot;id&quot;:&quot;77aca6db-18af-3e47-8426-826a9351e455&quot;,&quot;itemData&quot;:{&quot;type&quot;:&quot;article-journal&quot;,&quot;id&quot;:&quot;77aca6db-18af-3e47-8426-826a9351e455&quot;,&quot;title&quot;:&quot;Smart Align—a new tool for robust non-rigid registration of scanning microscope data&quot;,&quot;author&quot;:[{&quot;family&quot;:&quot;Jones&quot;,&quot;given&quot;:&quot;Lewys&quot;,&quot;parse-names&quot;:false,&quot;dropping-particle&quot;:&quot;&quot;,&quot;non-dropping-particle&quot;:&quot;&quot;},{&quot;family&quot;:&quot;Yang&quot;,&quot;given&quot;:&quot;Hao&quot;,&quot;parse-names&quot;:false,&quot;dropping-particle&quot;:&quot;&quot;,&quot;non-dropping-particle&quot;:&quot;&quot;},{&quot;family&quot;:&quot;Pennycook&quot;,&quot;given&quot;:&quot;Timothy J.&quot;,&quot;parse-names&quot;:false,&quot;dropping-particle&quot;:&quot;&quot;,&quot;non-dropping-particle&quot;:&quot;&quot;},{&quot;family&quot;:&quot;Marshall&quot;,&quot;given&quot;:&quot;Matthew S.J.&quot;,&quot;parse-names&quot;:false,&quot;dropping-particle&quot;:&quot;&quot;,&quot;non-dropping-particle&quot;:&quot;&quot;},{&quot;family&quot;:&quot;Aert&quot;,&quot;given&quot;:&quot;Sandra&quot;,&quot;parse-names&quot;:false,&quot;dropping-particle&quot;:&quot;&quot;,&quot;non-dropping-particle&quot;:&quot;Van&quot;},{&quot;family&quot;:&quot;Browning&quot;,&quot;given&quot;:&quot;Nigel D.&quot;,&quot;parse-names&quot;:false,&quot;dropping-particle&quot;:&quot;&quot;,&quot;non-dropping-particle&quot;:&quot;&quot;},{&quot;family&quot;:&quot;Castell&quot;,&quot;given&quot;:&quot;Martin R.&quot;,&quot;parse-names&quot;:false,&quot;dropping-particle&quot;:&quot;&quot;,&quot;non-dropping-particle&quot;:&quot;&quot;},{&quot;family&quot;:&quot;Nellist&quot;,&quot;given&quot;:&quot;Peter D.&quot;,&quot;parse-names&quot;:false,&quot;dropping-particle&quot;:&quot;&quot;,&quot;non-dropping-particle&quot;:&quot;&quot;}],&quot;container-title&quot;:&quot;Advanced Structural and Chemical Imaging&quot;,&quot;container-title-short&quot;:&quot;Adv Struct Chem Imaging&quot;,&quot;accessed&quot;:{&quot;date-parts&quot;:[[2023,10,30]]},&quot;DOI&quot;:&quot;10.1186/S40679-015-0008-4/FIGURES/11&quot;,&quot;ISSN&quot;:&quot;21980926&quot;,&quot;URL&quot;:&quot;https://ascimaging.springeropen.com/articles/10.1186/s40679-015-0008-4&quot;,&quot;issued&quot;:{&quot;date-parts&quot;:[[2015,12,1]]},&quot;page&quot;:&quot;1-16&quot;,&quot;abstract&quot;:&quot;Many microscopic investigations of materials may benefit from the recording of multiple successive images. This can include techniques common to several types of microscopy such as frame averaging to improve signal-to-noise ratios (SNR) or time series to study dynamic processes or more specific applications. In the scanning transmission electron microscope, this might include focal series for optical sectioning or aberration measurement, beam damage studies or camera-length series to study the effects of strain; whilst in the scanning tunnelling microscope, this might include bias-voltage series to probe local electronic structure. Whatever the application, such investigations must begin with the careful alignment of these data stacks, an operation that is not always trivial. In addition, the presence of low-frequency scanning distortions can introduce intra-image shifts to the data. Here, we describe an improved automated method of performing non-rigid registration customised for the challenges unique to scanned microscope data specifically addressing the issues of low-SNR data, images containing a large proportion of crystalline material and/or local features of interest such as dislocations or edges. Careful attention has been paid to artefact testing of the non-rigid registration method used, and the importance of this registration for the quantitative interpretation of feature intensities and positions is evaluated.&quot;,&quot;publisher&quot;:&quot;Springer&quot;,&quot;issue&quot;:&quot;1&quot;,&quot;volume&quot;:&quot;1&quot;},&quot;isTemporary&quot;:false}]},{&quot;citationID&quot;:&quot;MENDELEY_CITATION_5e2a099d-9799-4a02-a493-f9966185abb9&quot;,&quot;properties&quot;:{&quot;noteIndex&quot;:0},&quot;isEdited&quot;:false,&quot;manualOverride&quot;:{&quot;isManuallyOverridden&quot;:false,&quot;citeprocText&quot;:&quot;[74], [75]&quot;,&quot;manualOverrideText&quot;:&quot;&quot;},&quot;citationTag&quot;:&quot;MENDELEY_CITATION_v3_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&quot;,&quot;citationItems&quot;:[{&quot;id&quot;:&quot;dafac2d9-994a-3a71-ba46-de3fa2710aad&quot;,&quot;itemData&quot;:{&quot;type&quot;:&quot;article-journal&quot;,&quot;id&quot;:&quot;dafac2d9-994a-3a71-ba46-de3fa2710aad&quot;,&quot;title&quot;:&quot;Space-time adaptation for patch-based image sequence restoration&quot;,&quot;author&quot;:[{&quot;family&quot;:&quot;Boulanger&quot;,&quot;given&quot;:&quot;Jérôme&quot;,&quot;parse-names&quot;:false,&quot;dropping-particle&quot;:&quot;&quot;,&quot;non-dropping-particle&quot;:&quot;&quot;},{&quot;family&quot;:&quot;Kervrann&quot;,&quot;given&quot;:&quot;Charles&quot;,&quot;parse-names&quot;:false,&quot;dropping-particle&quot;:&quot;&quot;,&quot;non-dropping-particle&quot;:&quot;&quot;},{&quot;family&quot;:&quot;Bouthemy&quot;,&quot;given&quot;:&quot;Patrick&quot;,&quot;parse-names&quot;:false,&quot;dropping-particle&quot;:&quot;&quot;,&quot;non-dropping-particle&quot;:&quot;&quot;}],&quot;container-title&quot;:&quot;IEEE Transactions on Pattern Analysis and Machine Intelligence&quot;,&quot;container-title-short&quot;:&quot;IEEE Trans Pattern Anal Mach Intell&quot;,&quot;accessed&quot;:{&quot;date-parts&quot;:[[2023,10,30]]},&quot;DOI&quot;:&quot;10.1109/TPAMI.2007.1064&quot;,&quot;ISSN&quot;:&quot;01628828&quot;,&quot;PMID&quot;:&quot;17431307&quot;,&quot;URL&quot;:&quot;https://www.researchgate.net/publication/6397823_Space-Time_Adaptation_for_Patch-Based_Image_Sequence_Restoration&quot;,&quot;issued&quot;:{&quot;date-parts&quot;:[[2007,6]]},&quot;page&quot;:&quot;1096-1102&quot;,&quot;abstract&quot;:&quot;We present a novel space-time patch-based method for image sequence restoration. We propose an adaptive statistical estimation framework based on the local analysis of the bias-variance trade-off. At each pixel, the space-time neighborhood is adapted to improve the performance of the proposed patch-based estimator. The proposed method is unsupervised and requires no motion estimation. Nevertheless, it can also be combined with motion estimation to cope with very large displacements due to camera motion. Experiments show that this method is able to drastically improve the quality of highly corrupted image sequences. Quantitative evaluations on standard artificially noise-corrupted image sequences demonstrate that our method outperforms other recent competitive methods. We also report convincing results on real noisy image sequences. © 2007 IEEE.&quot;,&quot;issue&quot;:&quot;6&quot;,&quot;volume&quot;:&quot;29&quot;},&quot;isTemporary&quot;:false},{&quot;id&quot;:&quot;88b50646-c0e4-3688-9432-cea94e9e664b&quot;,&quot;itemData&quot;:{&quot;type&quot;:&quot;article-journal&quot;,&quot;id&quot;:&quot;88b50646-c0e4-3688-9432-cea94e9e664b&quot;,&quot;title&quot;:&quot;A novel anisotropic local polynomial estimator based on directional multiscale optimizations&quot;,&quot;author&quot;:[{&quot;family&quot;:&quot;Foi&quot;,&quot;given&quot;:&quot;Alessandro&quot;,&quot;parse-names&quot;:false,&quot;dropping-particle&quot;:&quot;&quot;,&quot;non-dropping-particle&quot;:&quot;&quot;},{&quot;family&quot;:&quot;Katkovnik&quot;,&quot;given&quot;:&quot;Vladimir&quot;,&quot;parse-names&quot;:false,&quot;dropping-particle&quot;:&quot;&quot;,&quot;non-dropping-particle&quot;:&quot;&quot;},{&quot;family&quot;:&quot;Egiazarian&quot;,&quot;given&quot;:&quot;Karen&quot;,&quot;parse-names&quot;:false,&quot;dropping-particle&quot;:&quot;&quot;,&quot;non-dropping-particle&quot;:&quot;&quot;},{&quot;family&quot;:&quot;Astola&quot;,&quot;given&quot;:&quot;Jaakko&quot;,&quot;parse-names&quot;:false,&quot;dropping-particle&quot;:&quot;&quot;,&quot;non-dropping-particle&quot;:&quot;&quot;}],&quot;accessed&quot;:{&quot;date-parts&quot;:[[2023,10,30]]},&quot;abstract&quot;:&quot;A novel anisotropic estimator for image restoration is presented. The proposed approach originates from the geometric idea of a starshaped estimation neighborhood topology. In this perspective, an optimal adaptation is achieved by selecting in a pointwise fashion the ideal starshaped neighborhood for the estimation point. In practice, this neighborhood is approximated by a sectorial structure composed by conical sectors of adaptive size. Special varying-scale kernels, supported on these sectors, are exploited in order to bring the original geometrical problem to a practical multiscale optimization. It is proposed to use this adaptive estimator iteratively. This recursion results in the anisotropic enlargement of the estimation neighborhood, an effect that can be interpreted as a special diffusion process. The resulting estimators are truly anisotropic, providing clean and accurate edge adaptation and excellent restoration performance. Their implementation is fast as it is based on simple convolutions and scalar optimizations. Although we focus on image processing, the approach is general and can be extended to higher-dimensional data. 1. Motivation and idea We consider the denoising problem of restoration of the image intensity y from the noisy observations z(x) = y(x) + σ η(x), η ∼ N (0, 1). Our main intention is to develop algorithms efÞcient for highly anisotropic images. When estimating y, a trade-off between noise suppression (variance) and smoothing (bias) has to be considered. Usual images are nonstationary, often characterized by localized features. Therefore, images should be treated adaptively: for example, one would achieve a higher noise suppression where the original image is smooth than in the vicinity of sharp transitions such as edges, where oversmoothing should be avoided. So, the desired balance between variance and bias depends on the image's local features. How to control this balance is a key problem in adaptive signal processing. A novel strategy to achieve such adaptation is presented in this paper.&quot;,&quot;container-title-short&quot;:&quot;&quot;},&quot;isTemporary&quot;:false}]},{&quot;citationID&quot;:&quot;MENDELEY_CITATION_114ca281-da49-4893-9003-bf5abd6a7d90&quot;,&quot;properties&quot;:{&quot;noteIndex&quot;:0},&quot;isEdited&quot;:false,&quot;manualOverride&quot;:{&quot;isManuallyOverridden&quot;:false,&quot;citeprocText&quot;:&quot;[76]&quot;,&quot;manualOverrideText&quot;:&quot;&quot;},&quot;citationTag&quot;:&quot;MENDELEY_CITATION_v3_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&quot;,&quot;citationItems&quot;:[{&quot;id&quot;:&quot;f68681d8-4a75-35db-8e85-d6b050aaf904&quot;,&quot;itemData&quot;:{&quot;type&quot;:&quot;article-journal&quot;,&quot;id&quot;:&quot;f68681d8-4a75-35db-8e85-d6b050aaf904&quot;,&quot;title&quot;:&quot;Adaptive noise Wiener filter for scanning electron microscope imaging system&quot;,&quot;author&quot;:[{&quot;family&quot;:&quot;Sim&quot;,&quot;given&quot;:&quot;K. S.&quot;,&quot;parse-names&quot;:false,&quot;dropping-particle&quot;:&quot;&quot;,&quot;non-dropping-particle&quot;:&quot;&quot;},{&quot;family&quot;:&quot;Teh&quot;,&quot;given&quot;:&quot;V.&quot;,&quot;parse-names&quot;:false,&quot;dropping-particle&quot;:&quot;&quot;,&quot;non-dropping-particle&quot;:&quot;&quot;},{&quot;family&quot;:&quot;Nia&quot;,&quot;given&quot;:&quot;M. E.&quot;,&quot;parse-names&quot;:false,&quot;dropping-particle&quot;:&quot;&quot;,&quot;non-dropping-particle&quot;:&quot;&quot;}],&quot;container-title&quot;:&quot;Scanning&quot;,&quot;container-title-short&quot;:&quot;Scanning&quot;,&quot;accessed&quot;:{&quot;date-parts&quot;:[[2023,11,3]]},&quot;DOI&quot;:&quot;10.1002/SCA.21250&quot;,&quot;ISSN&quot;:&quot;1932-8745&quot;,&quot;PMID&quot;:&quot;26235517&quot;,&quot;URL&quot;:&quot;https://pubmed.ncbi.nlm.nih.gov/26235517/&quot;,&quot;issued&quot;:{&quot;date-parts&quot;:[[2016,3,1]]},&quot;page&quot;:&quot;148-163&quot;,&quot;abstract&quot;:&quot;Summary Noise on scanning electron microscope (SEM) images is studied. Gaussian noise is the most common type of noise in SEM image. We developed a new noise reduction filter based on the Wiener filter. We compared the performance of this new filter namely adaptive noise Wiener (ANW) filter, with four common existing filters as well as average filter, median filter, Gaussian smoothing filter and the Wiener filter. Based on the experiments results the proposed new filter has better performance on different noise variance comparing to the other existing noise removal filters in the experiments. SCANNING 38:148-163, 2016.&quot;,&quot;publisher&quot;:&quot;Scanning&quot;,&quot;issue&quot;:&quot;2&quot;,&quot;volume&quot;:&quot;38&quot;},&quot;isTemporary&quot;:false}]},{&quot;citationID&quot;:&quot;MENDELEY_CITATION_31671de4-3579-49df-90c6-ec169cbe67b1&quot;,&quot;properties&quot;:{&quot;noteIndex&quot;:0},&quot;isEdited&quot;:false,&quot;manualOverride&quot;:{&quot;isManuallyOverridden&quot;:false,&quot;citeprocText&quot;:&quot;[76]&quot;,&quot;manualOverrideText&quot;:&quot;&quot;},&quot;citationTag&quot;:&quot;MENDELEY_CITATION_v3_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&quot;,&quot;citationItems&quot;:[{&quot;id&quot;:&quot;f68681d8-4a75-35db-8e85-d6b050aaf904&quot;,&quot;itemData&quot;:{&quot;type&quot;:&quot;article-journal&quot;,&quot;id&quot;:&quot;f68681d8-4a75-35db-8e85-d6b050aaf904&quot;,&quot;title&quot;:&quot;Adaptive noise Wiener filter for scanning electron microscope imaging system&quot;,&quot;author&quot;:[{&quot;family&quot;:&quot;Sim&quot;,&quot;given&quot;:&quot;K. S.&quot;,&quot;parse-names&quot;:false,&quot;dropping-particle&quot;:&quot;&quot;,&quot;non-dropping-particle&quot;:&quot;&quot;},{&quot;family&quot;:&quot;Teh&quot;,&quot;given&quot;:&quot;V.&quot;,&quot;parse-names&quot;:false,&quot;dropping-particle&quot;:&quot;&quot;,&quot;non-dropping-particle&quot;:&quot;&quot;},{&quot;family&quot;:&quot;Nia&quot;,&quot;given&quot;:&quot;M. E.&quot;,&quot;parse-names&quot;:false,&quot;dropping-particle&quot;:&quot;&quot;,&quot;non-dropping-particle&quot;:&quot;&quot;}],&quot;container-title&quot;:&quot;Scanning&quot;,&quot;container-title-short&quot;:&quot;Scanning&quot;,&quot;accessed&quot;:{&quot;date-parts&quot;:[[2023,11,3]]},&quot;DOI&quot;:&quot;10.1002/SCA.21250&quot;,&quot;ISSN&quot;:&quot;1932-8745&quot;,&quot;PMID&quot;:&quot;26235517&quot;,&quot;URL&quot;:&quot;https://pubmed.ncbi.nlm.nih.gov/26235517/&quot;,&quot;issued&quot;:{&quot;date-parts&quot;:[[2016,3,1]]},&quot;page&quot;:&quot;148-163&quot;,&quot;abstract&quot;:&quot;Summary Noise on scanning electron microscope (SEM) images is studied. Gaussian noise is the most common type of noise in SEM image. We developed a new noise reduction filter based on the Wiener filter. We compared the performance of this new filter namely adaptive noise Wiener (ANW) filter, with four common existing filters as well as average filter, median filter, Gaussian smoothing filter and the Wiener filter. Based on the experiments results the proposed new filter has better performance on different noise variance comparing to the other existing noise removal filters in the experiments. SCANNING 38:148-163, 2016.&quot;,&quot;publisher&quot;:&quot;Scanning&quot;,&quot;issue&quot;:&quot;2&quot;,&quot;volume&quot;:&quot;38&quot;},&quot;isTemporary&quot;:false}]},{&quot;citationID&quot;:&quot;MENDELEY_CITATION_3391d03e-1290-4478-96e3-6e059536ab0d&quot;,&quot;properties&quot;:{&quot;noteIndex&quot;:0},&quot;isEdited&quot;:false,&quot;manualOverride&quot;:{&quot;isManuallyOverridden&quot;:false,&quot;citeprocText&quot;:&quot;[77]&quot;,&quot;manualOverrideText&quot;:&quot;&quot;},&quot;citationTag&quot;:&quot;MENDELEY_CITATION_v3_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&quot;,&quot;citationItems&quot;:[{&quot;id&quot;:&quot;ee7c7a3e-a9df-3897-b916-14028a7fe796&quot;,&quot;itemData&quot;:{&quot;type&quot;:&quot;article-journal&quot;,&quot;id&quot;:&quot;ee7c7a3e-a9df-3897-b916-14028a7fe796&quot;,&quot;title&quot;:&quot;Image denoising via sparse and redundant representations over learned dictionaries&quot;,&quot;author&quot;:[{&quot;family&quot;:&quot;Elad&quot;,&quot;given&quot;:&quot;Michael&quot;,&quot;parse-names&quot;:false,&quot;dropping-particle&quot;:&quot;&quot;,&quot;non-dropping-particle&quot;:&quot;&quot;},{&quot;family&quot;:&quot;Aharon&quot;,&quot;given&quot;:&quot;Michal&quot;,&quot;parse-names&quot;:false,&quot;dropping-particle&quot;:&quot;&quot;,&quot;non-dropping-particle&quot;:&quot;&quot;}],&quot;container-title&quot;:&quot;IEEE Transactions on Image Processing&quot;,&quot;accessed&quot;:{&quot;date-parts&quot;:[[2023,11,3]]},&quot;DOI&quot;:&quot;10.1109/TIP.2006.881969&quot;,&quot;ISSN&quot;:&quot;10577149&quot;,&quot;PMID&quot;:&quot;17153947&quot;,&quot;issued&quot;:{&quot;date-parts&quot;:[[2006,12]]},&quot;page&quot;:&quot;3736-3745&quot;,&quot;abstract&quot;:&quot;We address the image denoising problem, where zero-mean white and homogeneous Gaussian additive noise is to be removed from a given image. The approach taken is based on sparse and redundant representations over trained dictionaries. Using the K-SVD algorithm, we obtain a dictionary that describes the image content effectively. Two training options are considered: using the corrupted image itself, or training on a corpus of high-quality image database. Since the K-SVD is limited in handling small image patches, we extend its deployment to arbitrary image sizes by defining a global image prior that forces sparsity over patches in every location in the image. We show how such Bayesian treatment leads to a simple and effective denoising algorithm. This leads to a state-of-the-art denoising performance, equivalent and sometimes surpassing recently published leading alternative denoising methods. © 2006 IEEE.&quot;,&quot;issue&quot;:&quot;12&quot;,&quot;volume&quot;:&quot;15&quot;,&quot;container-title-short&quot;:&quot;&quot;},&quot;isTemporary&quot;:false}]},{&quot;citationID&quot;:&quot;MENDELEY_CITATION_c4a49cfe-578d-4e5b-a332-f41661abd67d&quot;,&quot;properties&quot;:{&quot;noteIndex&quot;:0},&quot;isEdited&quot;:false,&quot;manualOverride&quot;:{&quot;isManuallyOverridden&quot;:false,&quot;citeprocText&quot;:&quot;[78]&quot;,&quot;manualOverrideText&quot;:&quot;&quot;},&quot;citationTag&quot;:&quot;MENDELEY_CITATION_v3_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&quot;,&quot;citationItems&quot;:[{&quot;id&quot;:&quot;f6ac7053-ccfd-3691-b830-a2bbb696398e&quot;,&quot;itemData&quot;:{&quot;type&quot;:&quot;article-journal&quot;,&quot;id&quot;:&quot;f6ac7053-ccfd-3691-b830-a2bbb696398e&quot;,&quot;title&quot;:&quot;Beyond a Gaussian denoiser: Residual learning of deep CNN for image denoising&quot;,&quot;author&quot;:[{&quot;family&quot;:&quot;Zhang&quot;,&quot;given&quot;:&quot;Kai&quot;,&quot;parse-names&quot;:false,&quot;dropping-particle&quot;:&quot;&quot;,&quot;non-dropping-particle&quot;:&quot;&quot;},{&quot;family&quot;:&quot;Zuo&quot;,&quot;given&quot;:&quot;Wangmeng&quot;,&quot;parse-names&quot;:false,&quot;dropping-particle&quot;:&quot;&quot;,&quot;non-dropping-particle&quot;:&quot;&quot;},{&quot;family&quot;:&quot;Chen&quot;,&quot;given&quot;:&quot;Yunjin&quot;,&quot;parse-names&quot;:false,&quot;dropping-particle&quot;:&quot;&quot;,&quot;non-dropping-particle&quot;:&quot;&quot;},{&quot;family&quot;:&quot;Meng&quot;,&quot;given&quot;:&quot;Deyu&quot;,&quot;parse-names&quot;:false,&quot;dropping-particle&quot;:&quot;&quot;,&quot;non-dropping-particle&quot;:&quot;&quot;},{&quot;family&quot;:&quot;Zhang&quot;,&quot;given&quot;:&quot;Lei&quot;,&quot;parse-names&quot;:false,&quot;dropping-particle&quot;:&quot;&quot;,&quot;non-dropping-particle&quot;:&quot;&quot;}],&quot;container-title&quot;:&quot;IEEE Transactions on Image Processing&quot;,&quot;accessed&quot;:{&quot;date-parts&quot;:[[2023,11,3]]},&quot;DOI&quot;:&quot;10.1109/TIP.2017.2662206&quot;,&quot;ISSN&quot;:&quot;10577149&quot;,&quot;PMID&quot;:&quot;28166495&quot;,&quot;issued&quot;:{&quot;date-parts&quot;:[[2017,7,1]]},&quot;page&quot;:&quot;3142-3155&quot;,&quot;abstract&quot;:&quot;The discriminative model learning for image denoising has been recently attracting considerable attentions due to its favorable denoising performance. In this paper, we take one step forward by investigating the construction of feed-forward denoising convolutional neural networks (DnCNNs) to embrace the progress in very deep architecture, learning algorithm, and regularization method into image denoising. Specifically, residual learning and batch normalization are utilized to speed up the training process as well as boost the denoising performance. Different from the existing discriminative denoising models which usually train a specific model for additive white Gaussian noise at a certain noise level, our DnCNN model is able to handle Gaussian denoising with unknown noise level (i.e., blind Gaussian denoising).With the residual learning strategy, DnCNN implicitly removes the latent clean image in the hidden layers. This property motivates us to train a single DnCNN model to tackle with several general image denoising tasks, such as Gaussian denoising, single image super-resolution, and JPEG image deblocking. Our extensive experiments demonstrate that our DnCNN model can not only exhibit high effectiveness in several general image denoising tasks, but also be efficiently implemented by benefiting from GPU computing.&quot;,&quot;publisher&quot;:&quot;Institute of Electrical and Electronics Engineers Inc.&quot;,&quot;issue&quot;:&quot;7&quot;,&quot;volume&quot;:&quot;26&quot;,&quot;container-title-short&quot;:&quot;&quot;},&quot;isTemporary&quot;:false}]},{&quot;citationID&quot;:&quot;MENDELEY_CITATION_6746679c-eb70-4997-93ae-d1504f1f952b&quot;,&quot;properties&quot;:{&quot;noteIndex&quot;:0},&quot;isEdited&quot;:false,&quot;manualOverride&quot;:{&quot;isManuallyOverridden&quot;:false,&quot;citeprocText&quot;:&quot;[78]&quot;,&quot;manualOverrideText&quot;:&quot;&quot;},&quot;citationTag&quot;:&quot;MENDELEY_CITATION_v3_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&quot;,&quot;citationItems&quot;:[{&quot;id&quot;:&quot;f6ac7053-ccfd-3691-b830-a2bbb696398e&quot;,&quot;itemData&quot;:{&quot;type&quot;:&quot;article-journal&quot;,&quot;id&quot;:&quot;f6ac7053-ccfd-3691-b830-a2bbb696398e&quot;,&quot;title&quot;:&quot;Beyond a Gaussian denoiser: Residual learning of deep CNN for image denoising&quot;,&quot;author&quot;:[{&quot;family&quot;:&quot;Zhang&quot;,&quot;given&quot;:&quot;Kai&quot;,&quot;parse-names&quot;:false,&quot;dropping-particle&quot;:&quot;&quot;,&quot;non-dropping-particle&quot;:&quot;&quot;},{&quot;family&quot;:&quot;Zuo&quot;,&quot;given&quot;:&quot;Wangmeng&quot;,&quot;parse-names&quot;:false,&quot;dropping-particle&quot;:&quot;&quot;,&quot;non-dropping-particle&quot;:&quot;&quot;},{&quot;family&quot;:&quot;Chen&quot;,&quot;given&quot;:&quot;Yunjin&quot;,&quot;parse-names&quot;:false,&quot;dropping-particle&quot;:&quot;&quot;,&quot;non-dropping-particle&quot;:&quot;&quot;},{&quot;family&quot;:&quot;Meng&quot;,&quot;given&quot;:&quot;Deyu&quot;,&quot;parse-names&quot;:false,&quot;dropping-particle&quot;:&quot;&quot;,&quot;non-dropping-particle&quot;:&quot;&quot;},{&quot;family&quot;:&quot;Zhang&quot;,&quot;given&quot;:&quot;Lei&quot;,&quot;parse-names&quot;:false,&quot;dropping-particle&quot;:&quot;&quot;,&quot;non-dropping-particle&quot;:&quot;&quot;}],&quot;container-title&quot;:&quot;IEEE Transactions on Image Processing&quot;,&quot;accessed&quot;:{&quot;date-parts&quot;:[[2023,11,3]]},&quot;DOI&quot;:&quot;10.1109/TIP.2017.2662206&quot;,&quot;ISSN&quot;:&quot;10577149&quot;,&quot;PMID&quot;:&quot;28166495&quot;,&quot;issued&quot;:{&quot;date-parts&quot;:[[2017,7,1]]},&quot;page&quot;:&quot;3142-3155&quot;,&quot;abstract&quot;:&quot;The discriminative model learning for image denoising has been recently attracting considerable attentions due to its favorable denoising performance. In this paper, we take one step forward by investigating the construction of feed-forward denoising convolutional neural networks (DnCNNs) to embrace the progress in very deep architecture, learning algorithm, and regularization method into image denoising. Specifically, residual learning and batch normalization are utilized to speed up the training process as well as boost the denoising performance. Different from the existing discriminative denoising models which usually train a specific model for additive white Gaussian noise at a certain noise level, our DnCNN model is able to handle Gaussian denoising with unknown noise level (i.e., blind Gaussian denoising).With the residual learning strategy, DnCNN implicitly removes the latent clean image in the hidden layers. This property motivates us to train a single DnCNN model to tackle with several general image denoising tasks, such as Gaussian denoising, single image super-resolution, and JPEG image deblocking. Our extensive experiments demonstrate that our DnCNN model can not only exhibit high effectiveness in several general image denoising tasks, but also be efficiently implemented by benefiting from GPU computing.&quot;,&quot;publisher&quot;:&quot;Institute of Electrical and Electronics Engineers Inc.&quot;,&quot;issue&quot;:&quot;7&quot;,&quot;volume&quot;:&quot;26&quot;,&quot;container-title-short&quot;:&quot;&quot;},&quot;isTemporary&quot;:false}]},{&quot;citationID&quot;:&quot;MENDELEY_CITATION_02e423ef-49b3-458b-a63e-da631eb1f0fe&quot;,&quot;properties&quot;:{&quot;noteIndex&quot;:0},&quot;isEdited&quot;:false,&quot;manualOverride&quot;:{&quot;isManuallyOverridden&quot;:false,&quot;citeprocText&quot;:&quot;[78]&quot;,&quot;manualOverrideText&quot;:&quot;&quot;},&quot;citationTag&quot;:&quot;MENDELEY_CITATION_v3_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&quot;,&quot;citationItems&quot;:[{&quot;id&quot;:&quot;f6ac7053-ccfd-3691-b830-a2bbb696398e&quot;,&quot;itemData&quot;:{&quot;type&quot;:&quot;article-journal&quot;,&quot;id&quot;:&quot;f6ac7053-ccfd-3691-b830-a2bbb696398e&quot;,&quot;title&quot;:&quot;Beyond a Gaussian denoiser: Residual learning of deep CNN for image denoising&quot;,&quot;author&quot;:[{&quot;family&quot;:&quot;Zhang&quot;,&quot;given&quot;:&quot;Kai&quot;,&quot;parse-names&quot;:false,&quot;dropping-particle&quot;:&quot;&quot;,&quot;non-dropping-particle&quot;:&quot;&quot;},{&quot;family&quot;:&quot;Zuo&quot;,&quot;given&quot;:&quot;Wangmeng&quot;,&quot;parse-names&quot;:false,&quot;dropping-particle&quot;:&quot;&quot;,&quot;non-dropping-particle&quot;:&quot;&quot;},{&quot;family&quot;:&quot;Chen&quot;,&quot;given&quot;:&quot;Yunjin&quot;,&quot;parse-names&quot;:false,&quot;dropping-particle&quot;:&quot;&quot;,&quot;non-dropping-particle&quot;:&quot;&quot;},{&quot;family&quot;:&quot;Meng&quot;,&quot;given&quot;:&quot;Deyu&quot;,&quot;parse-names&quot;:false,&quot;dropping-particle&quot;:&quot;&quot;,&quot;non-dropping-particle&quot;:&quot;&quot;},{&quot;family&quot;:&quot;Zhang&quot;,&quot;given&quot;:&quot;Lei&quot;,&quot;parse-names&quot;:false,&quot;dropping-particle&quot;:&quot;&quot;,&quot;non-dropping-particle&quot;:&quot;&quot;}],&quot;container-title&quot;:&quot;IEEE Transactions on Image Processing&quot;,&quot;accessed&quot;:{&quot;date-parts&quot;:[[2023,11,3]]},&quot;DOI&quot;:&quot;10.1109/TIP.2017.2662206&quot;,&quot;ISSN&quot;:&quot;10577149&quot;,&quot;PMID&quot;:&quot;28166495&quot;,&quot;issued&quot;:{&quot;date-parts&quot;:[[2017,7,1]]},&quot;page&quot;:&quot;3142-3155&quot;,&quot;abstract&quot;:&quot;The discriminative model learning for image denoising has been recently attracting considerable attentions due to its favorable denoising performance. In this paper, we take one step forward by investigating the construction of feed-forward denoising convolutional neural networks (DnCNNs) to embrace the progress in very deep architecture, learning algorithm, and regularization method into image denoising. Specifically, residual learning and batch normalization are utilized to speed up the training process as well as boost the denoising performance. Different from the existing discriminative denoising models which usually train a specific model for additive white Gaussian noise at a certain noise level, our DnCNN model is able to handle Gaussian denoising with unknown noise level (i.e., blind Gaussian denoising).With the residual learning strategy, DnCNN implicitly removes the latent clean image in the hidden layers. This property motivates us to train a single DnCNN model to tackle with several general image denoising tasks, such as Gaussian denoising, single image super-resolution, and JPEG image deblocking. Our extensive experiments demonstrate that our DnCNN model can not only exhibit high effectiveness in several general image denoising tasks, but also be efficiently implemented by benefiting from GPU computing.&quot;,&quot;publisher&quot;:&quot;Institute of Electrical and Electronics Engineers Inc.&quot;,&quot;issue&quot;:&quot;7&quot;,&quot;volume&quot;:&quot;26&quot;,&quot;container-title-short&quot;:&quot;&quot;},&quot;isTemporary&quot;:false}]},{&quot;citationID&quot;:&quot;MENDELEY_CITATION_23a685b1-8e10-4154-8974-ef7023c8a1cd&quot;,&quot;properties&quot;:{&quot;noteIndex&quot;:0},&quot;isEdited&quot;:false,&quot;manualOverride&quot;:{&quot;isManuallyOverridden&quot;:false,&quot;citeprocText&quot;:&quot;[79]&quot;,&quot;manualOverrideText&quot;:&quot;&quot;},&quot;citationTag&quot;:&quot;MENDELEY_CITATION_v3_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&quot;,&quot;citationItems&quot;:[{&quot;id&quot;:&quot;8eb2d130-c306-3a23-b4f5-3a8d449f47fa&quot;,&quot;itemData&quot;:{&quot;type&quot;:&quot;article-journal&quot;,&quot;id&quot;:&quot;8eb2d130-c306-3a23-b4f5-3a8d449f47fa&quot;,&quot;title&quot;:&quot;3D U-net: Learning dense volumetric segmentation from sparse annotation&quot;,&quot;author&quot;:[{&quot;family&quot;:&quot;Çiçek&quot;,&quot;given&quot;:&quot;Özgün&quot;,&quot;parse-names&quot;:false,&quot;dropping-particle&quot;:&quot;&quot;,&quot;non-dropping-particle&quot;:&quot;&quot;},{&quot;family&quot;:&quot;Abdulkadir&quot;,&quot;given&quot;:&quot;Ahmed&quot;,&quot;parse-names&quot;:false,&quot;dropping-particle&quot;:&quot;&quot;,&quot;non-dropping-particle&quot;:&quot;&quot;},{&quot;family&quot;:&quot;Lienkamp&quot;,&quot;given&quot;:&quot;Soeren S.&quot;,&quot;parse-names&quot;:false,&quot;dropping-particle&quot;:&quot;&quot;,&quot;non-dropping-particle&quot;:&quot;&quot;},{&quot;family&quot;:&quot;Brox&quot;,&quot;given&quot;:&quot;Thomas&quot;,&quot;parse-names&quot;:false,&quot;dropping-particle&quot;:&quot;&quot;,&quot;non-dropping-particle&quot;:&quot;&quot;},{&quot;family&quot;:&quot;Ronneberger&quot;,&quot;given&quot;:&quot;Olaf&quot;,&quot;parse-names&quot;:false,&quot;dropping-particle&quot;:&quot;&quot;,&quot;non-dropping-particle&quot;:&quot;&quot;}],&quot;container-title&quot;:&quot;Lecture Notes in Computer Science (including subseries Lecture Notes in Artificial Intelligence and Lecture Notes in Bioinformatics)&quot;,&quot;accessed&quot;:{&quot;date-parts&quot;:[[2023,11,3]]},&quot;DOI&quot;:&quot;10.1007/978-3-319-46723-8_49/TABLES/3&quot;,&quot;ISBN&quot;:&quot;9783319467221&quot;,&quot;ISSN&quot;:&quot;16113349&quot;,&quot;URL&quot;:&quot;https://link.springer.com/chapter/10.1007/978-3-319-46723-8_49&quot;,&quot;issued&quot;:{&quot;date-parts&quot;:[[2016]]},&quot;page&quot;:&quot;424-432&quot;,&quot;abstract&quot;:&quot;This paper introduces a network for volumetric segmentation that learns from sparsely annotated volumetric images. We outline two attractive use cases of this method: (1) In a semi-automated setup,the user annotates some slices in the volume to be segmented. The network learns from these sparse annotations and provides a dense 3D segmentation. (2) In a fully-automated setup,we assume that a representative,sparsely annotated training set exists. Trained on this data set,the network densely segments new volumetric images. The proposed network extends the previous u-net architecture from Ronneberger et al. by replacing all 2D operations with their 3D counterparts. The implementation performs on-the-fly elastic deformations for efficient data augmentation during training. It is trained end-to-end from scratch,i.e.,no pre-trained network is required. We test the performance of the proposed method on a complex,highly variable 3D structure,the Xenopus kidney,and achieve good results for both use cases.&quot;,&quot;publisher&quot;:&quot;Springer Verlag&quot;,&quot;volume&quot;:&quot;9901 LNCS&quot;,&quot;container-title-short&quot;:&quot;&quot;},&quot;isTemporary&quot;:false}]},{&quot;citationID&quot;:&quot;MENDELEY_CITATION_b1964c9e-df74-40d2-9170-e73ef1882a9f&quot;,&quot;properties&quot;:{&quot;noteIndex&quot;:0},&quot;isEdited&quot;:false,&quot;manualOverride&quot;:{&quot;isManuallyOverridden&quot;:false,&quot;citeprocText&quot;:&quot;[80]&quot;,&quot;manualOverrideText&quot;:&quot;&quot;},&quot;citationTag&quot;:&quot;MENDELEY_CITATION_v3_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&quot;,&quot;citationItems&quot;:[{&quot;id&quot;:&quot;70facab5-17b5-36cd-bb4a-01a8185fd00e&quot;,&quot;itemData&quot;:{&quot;type&quot;:&quot;article-journal&quot;,&quot;id&quot;:&quot;70facab5-17b5-36cd-bb4a-01a8185fd00e&quot;,&quot;title&quot;:&quot;Medical image denoising using convolutional denoising autoencoders&quot;,&quot;author&quot;:[{&quot;family&quot;:&quot;Gondara&quot;,&quot;given&quot;:&quot;Lovedeep&quot;,&quot;parse-names&quot;:false,&quot;dropping-particle&quot;:&quot;&quot;,&quot;non-dropping-particle&quot;:&quot;&quot;}],&quot;accessed&quot;:{&quot;date-parts&quot;:[[2023,11,3]]},&quot;ISBN&quot;:&quot;1608.04667v2&quot;,&quot;abstract&quot;:&quot;Image denoising is an important pre-processing step in medical image analysis. Different algorithms have been proposed in past three decades with varying denoising performances. More recently, having outperformed all conventional methods, deep learning based models have shown a great promise. These methods are however limited for requirement of large training sample size and high computational costs. In this paper we show that using small sample size, denoising autoencoders constructed using convolutional layers can be used for efficient denoising of medical images. Heterogeneous images can be combined to boost sample size for increased denoising performance. Simplest of networks can reconstruct images with corruption levels so high that noise and signal are not differentiable to human eye.&quot;,&quot;container-title-short&quot;:&quot;&quot;},&quot;isTemporary&quot;:false}]},{&quot;citationID&quot;:&quot;MENDELEY_CITATION_17bc4dc8-46ab-42ea-aedb-49f0a9213856&quot;,&quot;properties&quot;:{&quot;noteIndex&quot;:0},&quot;isEdited&quot;:false,&quot;manualOverride&quot;:{&quot;isManuallyOverridden&quot;:false,&quot;citeprocText&quot;:&quot;[47], [53]&quot;,&quot;manualOverrideText&quot;:&quot;&quot;},&quot;citationTag&quot;:&quot;MENDELEY_CITATION_v3_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&quot;,&quot;citationItems&quot;:[{&quot;id&quot;:&quot;28ae2b3c-1101-3b94-b0e8-ec1a7591eece&quot;,&quot;itemData&quot;:{&quot;type&quot;:&quot;article-journal&quot;,&quot;id&quot;:&quot;28ae2b3c-1101-3b94-b0e8-ec1a7591eece&quot;,&quot;title&quot;:&quot;Learning Deep CNN Denoiser Prior for Image Restoration&quot;,&quot;author&quot;:[{&quot;family&quot;:&quot;Zhang&quot;,&quot;given&quot;:&quot;Kai&quot;,&quot;parse-names&quot;:false,&quot;dropping-particle&quot;:&quot;&quot;,&quot;non-dropping-particle&quot;:&quot;&quot;},{&quot;family&quot;:&quot;Zuo&quot;,&quot;given&quot;:&quot;Wangmeng&quot;,&quot;parse-names&quot;:false,&quot;dropping-particle&quot;:&quot;&quot;,&quot;non-dropping-particle&quot;:&quot;&quot;},{&quot;family&quot;:&quot;Gu&quot;,&quot;given&quot;:&quot;Shuhang&quot;,&quot;parse-names&quot;:false,&quot;dropping-particle&quot;:&quot;&quot;,&quot;non-dropping-particle&quot;:&quot;&quot;},{&quot;family&quot;:&quot;Zhang&quot;,&quot;given&quot;:&quot;Lei&quot;,&quot;parse-names&quot;:false,&quot;dropping-particle&quot;:&quot;&quot;,&quot;non-dropping-particle&quot;:&quot;&quot;}],&quot;container-title&quot;:&quot;Proceedings - 30th IEEE Conference on Computer Vision and Pattern Recognition, CVPR 2017&quot;,&quot;accessed&quot;:{&quot;date-parts&quot;:[[2023,10,7]]},&quot;DOI&quot;:&quot;10.1109/CVPR.2017.300&quot;,&quot;ISBN&quot;:&quot;9781538604571&quot;,&quot;URL&quot;:&quot;https://arxiv.org/abs/1704.03264v1&quot;,&quot;issued&quot;:{&quot;date-parts&quot;:[[2017,4,11]]},&quot;page&quot;:&quot;2808-2817&quot;,&quot;abstract&quot;:&quot;Model-based optimization methods and discriminative learning methods have been the two dominant strategies for solving various inverse problems in low-level vision. Typically, those two kinds of methods have their respective merits and drawbacks, e.g., model-based optimization methods are flexible for handling different inverse problems but are usually time-consuming with sophisticated priors for the purpose of good performance; in the meanwhile, discriminative learning methods have fast testing speed but their application range is greatly restricted by the specialized task. Recent works have revealed that, with the aid of variable splitting techniques, denoiser prior can be plugged in as a modular part of model-based optimization methods to solve other inverse problems (e.g., deblurring). Such an integration induces considerable advantage when the denoiser is obtained via discriminative learning. However, the study of integration with fast discriminative denoiser prior is still lacking. To this end, this paper aims to train a set of fast and effective CNN (convolutional neural network) denoisers and integrate them into model-based optimization method to solve other inverse problems. Experimental results demonstrate that the learned set of denoisers not only achieve promising Gaussian denoising results but also can be used as prior to deliver good performance for various low-level vision applications.&quot;,&quot;publisher&quot;:&quot;Institute of Electrical and Electronics Engineers Inc.&quot;,&quot;volume&quot;:&quot;2017-January&quot;,&quot;container-title-short&quot;:&quot;&quot;},&quot;isTemporary&quot;:false},{&quot;id&quot;:&quot;0d924e6a-c1bc-3cde-aa0e-17ea07aa0e95&quot;,&quot;itemData&quot;:{&quot;type&quot;:&quot;article-journal&quot;,&quot;id&quot;:&quot;0d924e6a-c1bc-3cde-aa0e-17ea07aa0e95&quot;,&quot;title&quot;:&quot;Augmented Realities, Artificial Intelligence, and Machine Learning: Clinical Implications and How Technology Is Shaping the Future of Medicine&quot;,&quot;author&quot;:[{&quot;family&quot;:&quot;Moawad&quot;,&quot;given&quot;:&quot;Gaby N.&quot;,&quot;parse-names&quot;:false,&quot;dropping-particle&quot;:&quot;&quot;,&quot;non-dropping-particle&quot;:&quot;&quot;},{&quot;family&quot;:&quot;Elkhalil&quot;,&quot;given&quot;:&quot;Jad&quot;,&quot;parse-names&quot;:false,&quot;dropping-particle&quot;:&quot;&quot;,&quot;non-dropping-particle&quot;:&quot;&quot;},{&quot;family&quot;:&quot;Klebanoff&quot;,&quot;given&quot;:&quot;Jordan S.&quot;,&quot;parse-names&quot;:false,&quot;dropping-particle&quot;:&quot;&quot;,&quot;non-dropping-particle&quot;:&quot;&quot;},{&quot;family&quot;:&quot;Rahman&quot;,&quot;given&quot;:&quot;Sara&quot;,&quot;parse-names&quot;:false,&quot;dropping-particle&quot;:&quot;&quot;,&quot;non-dropping-particle&quot;:&quot;&quot;},{&quot;family&quot;:&quot;Habib&quot;,&quot;given&quot;:&quot;Nassir&quot;,&quot;parse-names&quot;:false,&quot;dropping-particle&quot;:&quot;&quot;,&quot;non-dropping-particle&quot;:&quot;&quot;},{&quot;family&quot;:&quot;Alkatout&quot;,&quot;given&quot;:&quot;Ibrahim&quot;,&quot;parse-names&quot;:false,&quot;dropping-particle&quot;:&quot;&quot;,&quot;non-dropping-particle&quot;:&quot;&quot;}],&quot;container-title&quot;:&quot;Journal of Clinical Medicine&quot;,&quot;container-title-short&quot;:&quot;J Clin Med&quot;,&quot;accessed&quot;:{&quot;date-parts&quot;:[[2023,10,7]]},&quot;DOI&quot;:&quot;10.3390/JCM9123811&quot;,&quot;ISSN&quot;:&quot;20770383&quot;,&quot;PMID&quot;:&quot;33255705&quot;,&quot;URL&quot;:&quot;/pmc/articles/PMC7761251/&quot;,&quot;issued&quot;:{&quot;date-parts&quot;:[[2020,12,1]]},&quot;page&quot;:&quot;1-7&quot;,&quot;abstract&quot;:&quot;Technology has been integrated into every facet of human life, and whether it is completely advantageous remains unknown, but one thing is for sure; we are dependent on technology. Medical advances from the integration of artificial intelligence, machine learning, and augmented realities are widespread and have helped countless patients. Much of the advanced technology utilized by medical providers today has been borrowed and extrapolated from other industries. There remains no great collaboration between providers and engineers, which may be why medicine is only in its infancy of innovation with regards to advanced technologic integration. The purpose of this narrative review is to highlight the different technologies currently being utilized in a variety of medical specialties. Furthermore, we hope that by bringing attention to one shortcoming of the medical community, we may inspire future innovators to seek collaboration outside of the purely medical community for the betterment of all patients seeking care.&quot;,&quot;publisher&quot;:&quot;Multidisciplinary Digital Publishing Institute  (MDPI)&quot;,&quot;issue&quot;:&quot;12&quot;,&quot;volume&quot;:&quot;9&quot;},&quot;isTemporary&quot;:false}]},{&quot;citationID&quot;:&quot;MENDELEY_CITATION_d990bd48-5955-41fc-86b2-2d3a3f6c2aa5&quot;,&quot;properties&quot;:{&quot;noteIndex&quot;:0},&quot;isEdited&quot;:false,&quot;manualOverride&quot;:{&quot;isManuallyOverridden&quot;:false,&quot;citeprocText&quot;:&quot;[19]&quot;,&quot;manualOverrideText&quot;:&quot;&quot;},&quot;citationTag&quot;:&quot;MENDELEY_CITATION_v3_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&quot;,&quot;citationItems&quot;:[{&quot;id&quot;:&quot;7f27c67b-377b-367c-bbea-b8755123880b&quot;,&quot;itemData&quot;:{&quot;type&quot;:&quot;article-journal&quot;,&quot;id&quot;:&quot;7f27c67b-377b-367c-bbea-b8755123880b&quot;,&quot;title&quot;:&quot;View Interpolation for Image Synthesis&quot;,&quot;author&quot;:[{&quot;family&quot;:&quot;Chen&quot;,&quot;given&quot;:&quot;Shenchang Eric&quot;,&quot;parse-names&quot;:false,&quot;dropping-particle&quot;:&quot;&quot;,&quot;non-dropping-particle&quot;:&quot;&quot;},{&quot;family&quot;:&quot;Williams&quot;,&quot;given&quot;:&quot;Lance&quot;,&quot;parse-names&quot;:false,&quot;dropping-particle&quot;:&quot;&quot;,&quot;non-dropping-particle&quot;:&quot;&quot;}],&quot;container-title&quot;:&quot;Seminal Graphics Papers: Pushing the Boundaries, Volume 2&quot;,&quot;accessed&quot;:{&quot;date-parts&quot;:[[2023,9,11]]},&quot;DOI&quot;:&quot;10.1145/3596711.3596757&quot;,&quot;URL&quot;:&quot;https://dl.acm.org/doi/10.1145/3596711.3596757&quot;,&quot;issued&quot;:{&quot;date-parts&quot;:[[2023,8]]},&quot;publisher-place&quot;:&quot;New York, NY, USA&quot;,&quot;page&quot;:&quot;423-432&quot;,&quot;abstract&quot;:&quot;Image-space simplifications have been used to accelerate the calculation of computer graphic images since the dawn of visual simulation. Texture mapping has been used to provide a means by which images may themselves be used as display primitives. The work reported by this paper endeavors to carry this concept to its logical extreme by using interpolated images to portray three-dimensional scenes. The special-effects technique of morphing, which combines interpolation of texture maps and their shape, is applied to computing arbitrary intermediate frames from an array of prestored images. If the images are a structured set of views of a 3D object or scene, intermediate frames derived by morphing can be used to approximate intermediate 3D transformations of the object or scene. Using the view interpolation approach to synthesize 3D scenes has two main advantages. First, the 3D representation of the scene may be replaced with images. Second, the image synthesis time is independent of the scene complexity. The correspondence between images, required for the morphing method, can be predetermined automatically using the range data associated with the images. The method is further accelerated by a quadtree decomposition and a view-independent visible priority. Our experiments have shown that the morphing can be performed at interactive rates on today's high-end personal computers. Potential applications of the method include virtual holograms, a walkthrough in a virtual environment, image-based primitives and incremental rendering. The method also can be used to greatly accelerate the computation of motion blur and soft shadows cast by area light sources.&quot;,&quot;publisher&quot;:&quot;ACM&quot;,&quot;container-title-short&quot;:&quot;&quot;},&quot;isTemporary&quot;:false}]},{&quot;citationID&quot;:&quot;MENDELEY_CITATION_1de3eb72-02f8-4c64-8cfb-28d78510256f&quot;,&quot;properties&quot;:{&quot;noteIndex&quot;:0},&quot;isEdited&quot;:false,&quot;manualOverride&quot;:{&quot;isManuallyOverridden&quot;:false,&quot;citeprocText&quot;:&quot;[81]&quot;,&quot;manualOverrideText&quot;:&quot;&quot;},&quot;citationTag&quot;:&quot;MENDELEY_CITATION_v3_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&quot;,&quot;citationItems&quot;:[{&quot;id&quot;:&quot;0c087c12-84d0-3aa0-995a-86dbc238135f&quot;,&quot;itemData&quot;:{&quot;type&quot;:&quot;article-journal&quot;,&quot;id&quot;:&quot;0c087c12-84d0-3aa0-995a-86dbc238135f&quot;,&quot;title&quot;:&quot;Plenoptic modeling&quot;,&quot;author&quot;:[{&quot;family&quot;:&quot;McMillan&quot;,&quot;given&quot;:&quot;Leonard&quot;,&quot;parse-names&quot;:false,&quot;dropping-particle&quot;:&quot;&quot;,&quot;non-dropping-particle&quot;:&quot;&quot;},{&quot;family&quot;:&quot;Bishop&quot;,&quot;given&quot;:&quot;Gary&quot;,&quot;parse-names&quot;:false,&quot;dropping-particle&quot;:&quot;&quot;,&quot;non-dropping-particle&quot;:&quot;&quot;}],&quot;accessed&quot;:{&quot;date-parts&quot;:[[2023,11,3]]},&quot;DOI&quot;:&quot;10.1145/218380.218398&quot;,&quot;URL&quot;:&quot;https://dl.acm.org/doi/10.1145/218380.218398&quot;,&quot;issued&quot;:{&quot;date-parts&quot;:[[1995]]},&quot;page&quot;:&quot;39-46&quot;,&quot;abstract&quot;:&quot;Image-based rendering is a powerful new approach for generating real-time photorealistic computer graphics. It can provide convinc- ing animations without an explicit geometric representation. We use the “plenoptic function” of Adelson and Bergen to provide a concise problem statement for image-based rendering paradigms, such as morphing and view interpolation. The plenoptic function is a param- eterized function for describing everything that is visible from a given point in space. We present an image-based rendering system based on sampling, reconstructing, and resampling the plenoptic function. In addition, we introduce a novel visible surface algorithm and a geometric invariant for cylindrical projections that is equiva- lent to the epipolar constraint defined for planar projections.&quot;,&quot;publisher&quot;:&quot;Association for Computing Machinery (ACM)&quot;,&quot;container-title-short&quot;:&quot;&quot;},&quot;isTemporary&quot;:false}]},{&quot;citationID&quot;:&quot;MENDELEY_CITATION_fbee6079-de9c-4b5d-b54f-f5055a12b610&quot;,&quot;properties&quot;:{&quot;noteIndex&quot;:0},&quot;isEdited&quot;:false,&quot;manualOverride&quot;:{&quot;isManuallyOverridden&quot;:false,&quot;citeprocText&quot;:&quot;[11]&quot;,&quot;manualOverrideText&quot;:&quot;&quot;},&quot;citationTag&quot;:&quot;MENDELEY_CITATION_v3_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&quot;,&quot;citationItems&quot;:[{&quot;id&quot;:&quot;6df5bf74-92af-3ee3-b52d-e7a27fa44db5&quot;,&quot;itemData&quot;:{&quot;type&quot;:&quot;article-journal&quot;,&quot;id&quot;:&quot;6df5bf74-92af-3ee3-b52d-e7a27fa44db5&quot;,&quot;title&quot;:&quot;NeRF: Representing Scenes as Neural Radiance Fields for View Synthesis&quot;,&quot;author&quot;:[{&quot;family&quot;:&quot;Mildenhall&quot;,&quot;given&quot;:&quot;Ben&quot;,&quot;parse-names&quot;:false,&quot;dropping-particle&quot;:&quot;&quot;,&quot;non-dropping-particle&quot;:&quot;&quot;},{&quot;family&quot;:&quot;Srinivasan&quot;,&quot;given&quot;:&quot;Pratul P.&quot;,&quot;parse-names&quot;:false,&quot;dropping-particle&quot;:&quot;&quot;,&quot;non-dropping-particle&quot;:&quot;&quot;},{&quot;family&quot;:&quot;Tancik&quot;,&quot;given&quot;:&quot;Matthew&quot;,&quot;parse-names&quot;:false,&quot;dropping-particle&quot;:&quot;&quot;,&quot;non-dropping-particle&quot;:&quot;&quot;},{&quot;family&quot;:&quot;Barron&quot;,&quot;given&quot;:&quot;Jonathan T.&quot;,&quot;parse-names&quot;:false,&quot;dropping-particle&quot;:&quot;&quot;,&quot;non-dropping-particle&quot;:&quot;&quot;},{&quot;family&quot;:&quot;Ramamoorthi&quot;,&quot;given&quot;:&quot;Ravi&quot;,&quot;parse-names&quot;:false,&quot;dropping-particle&quot;:&quot;&quot;,&quot;non-dropping-particle&quot;:&quot;&quot;},{&quot;family&quot;:&quot;Ng&quot;,&quot;given&quot;:&quot;Ren&quot;,&quot;parse-names&quot;:false,&quot;dropping-particle&quot;:&quot;&quot;,&quot;non-dropping-particle&quot;:&quot;&quot;}],&quot;container-title&quot;:&quot;Lecture Notes in Computer Science (including subseries Lecture Notes in Artificial Intelligence and Lecture Notes in Bioinformatics)&quot;,&quot;accessed&quot;:{&quot;date-parts&quot;:[[2023,8,8]]},&quot;DOI&quot;:&quot;10.1007/978-3-030-58452-8_24&quot;,&quot;ISBN&quot;:&quot;9783030584511&quot;,&quot;ISSN&quot;:&quot;16113349&quot;,&quot;URL&quot;:&quot;https://arxiv.org/abs/2003.08934v2&quot;,&quot;issued&quot;:{&quot;date-parts&quot;:[[2020,3,19]]},&quot;page&quot;:&quot;405-421&quot;,&quot;abstract&quot;:&quot;We present a method that achieves state-of-the-art results for synthesizing\nnovel views of complex scenes by optimizing an underlying continuous volumetric\nscene function using a sparse set of input views. Our algorithm represents a\nscene using a fully-connected (non-convolutional) deep network, whose input is\na single continuous 5D coordinate (spatial location $(x,y,z)$ and viewing\ndirection $(\\theta, \\phi)$) and whose output is the volume density and\nview-dependent emitted radiance at that spatial location. We synthesize views\nby querying 5D coordinates along camera rays and use classic volume rendering\ntechniques to project the output colors and densities into an image. Because\nvolume rendering is naturally differentiable, the only input required to\noptimize our representation is a set of images with known camera poses. We\ndescribe how to effectively optimize neural radiance fields to render\nphotorealistic novel views of scenes with complicated geometry and appearance,\nand demonstrate results that outperform prior work on neural rendering and view\nsynthesis. View synthesis results are best viewed as videos, so we urge readers\nto view our supplementary video for convincing comparisons.&quot;,&quot;publisher&quot;:&quot;Springer Science and Business Media Deutschland GmbH&quot;,&quot;volume&quot;:&quot;12346 LNCS&quot;,&quot;container-title-short&quot;:&quot;&quot;},&quot;isTemporary&quot;:false}]}]"/>
-    <we:property name="MENDELEY_CITATIONS_STYLE" value="{&quot;id&quot;:&quot;https://www.zotero.org/styles/ieee&quot;,&quot;title&quot;:&quot;IEEE&quot;,&quot;format&quot;:&quot;numeric&quot;,&quot;defaultLocale&quot;:null,&quot;isLocaleCodeValid&quot;:true}"/>
+    <we:property name="MENDELEY_CITATIONS" value="[{&quot;citationID&quot;:&quot;MENDELEY_CITATION_4a37dcd8-aa6f-4734-97ed-13e19fb0a96a&quot;,&quot;properties&quot;:{&quot;noteIndex&quot;:0},&quot;isEdited&quot;:false,&quot;manualOverride&quot;:{&quot;isManuallyOverridden&quot;:false,&quot;citeprocText&quot;:&quot;(Neumüller 2018)&quot;,&quot;manualOverrideText&quot;:&quot;&quot;},&quot;citationTag&quot;:&quot;MENDELEY_CITATION_v3_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&quot;,&quot;citationItems&quot;:[{&quot;id&quot;:&quot;a48bb029-7ccf-3785-af35-782fc95d669d&quot;,&quot;itemData&quot;:{&quot;type&quot;:&quot;article-journal&quot;,&quot;id&quot;:&quot;a48bb029-7ccf-3785-af35-782fc95d669d&quot;,&quot;title&quot;:&quot;Electron tomography—a tool for ultrastructural 3D visualization in cell biology and histology&quot;,&quot;author&quot;:[{&quot;family&quot;:&quot;Neumüller&quot;,&quot;given&quot;:&quot;Josef&quot;,&quot;parse-names&quot;:false,&quot;dropping-particle&quot;:&quot;&quot;,&quot;non-dropping-particle&quot;:&quot;&quot;}],&quot;container-title&quot;:&quot;Wiener Medizinische Wochenschrift (1946)&quot;,&quot;container-title-short&quot;:&quot;Wien Med Wochenschr&quot;,&quot;accessed&quot;:{&quot;date-parts&quot;:[[2023,9,17]]},&quot;DOI&quot;:&quot;10.1007/S10354-018-0646-Y&quot;,&quot;ISSN&quot;:&quot;1563258X&quot;,&quot;PMID&quot;:&quot;30084092&quot;,&quot;URL&quot;:&quot;/pmc/articles/PMC6132546/&quot;,&quot;issued&quot;:{&quot;date-parts&quot;:[[2018,9,1]]},&quot;page&quot;:&quot;322&quot;,&quot;abstract&quot;:&quot;Electron tomography (ET) was developed to overcome some of the problems associated reconstructing three-dimensional (3D) images from 2D election microscopy data from ultrathin slices. Virtual sections of semithin sample are obtained by incremental rotation of the target and this information is used to assemble a 3D image. Herein, we provide an instruction to ET including the physical principle, possibilities, and limitations. We review the development of innovative methods and highlight important investigations performed in our department and with our collaborators. ET has opened up the third dimension at the ultrastructural level and represents a milestone in structural molecular biology.&quot;,&quot;publisher&quot;:&quot;Springer&quot;,&quot;issue&quot;:&quot;11&quot;,&quot;volume&quot;:&quot;168&quot;},&quot;isTemporary&quot;:false}]},{&quot;citationID&quot;:&quot;MENDELEY_CITATION_30a4cb97-c10e-4483-b328-824d8b5fa766&quot;,&quot;properties&quot;:{&quot;noteIndex&quot;:0},&quot;isEdited&quot;:false,&quot;manualOverride&quot;:{&quot;isManuallyOverridden&quot;:false,&quot;citeprocText&quot;:&quot;(Chreifi et al. 2019)&quot;,&quot;manualOverrideText&quot;:&quot;&quot;},&quot;citationTag&quot;:&quot;MENDELEY_CITATION_v3_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&quot;,&quot;citationItems&quot;:[{&quot;id&quot;:&quot;fe45eefa-0a00-35c7-b207-a84c9cf027ca&quot;,&quot;itemData&quot;:{&quot;type&quot;:&quot;article-journal&quot;,&quot;id&quot;:&quot;fe45eefa-0a00-35c7-b207-a84c9cf027ca&quot;,&quot;title&quot;:&quot;Rapid tilt-series acquisition for electron cryotomography&quot;,&quot;author&quot;:[{&quot;family&quot;:&quot;Chreifi&quot;,&quot;given&quot;:&quot;Georges&quot;,&quot;parse-names&quot;:false,&quot;dropping-particle&quot;:&quot;&quot;,&quot;non-dropping-particle&quot;:&quot;&quot;},{&quot;family&quot;:&quot;Chen&quot;,&quot;given&quot;:&quot;Songye&quot;,&quot;parse-names&quot;:false,&quot;dropping-particle&quot;:&quot;&quot;,&quot;non-dropping-particle&quot;:&quot;&quot;},{&quot;family&quot;:&quot;Metskas&quot;,&quot;given&quot;:&quot;Lauren Ann&quot;,&quot;parse-names&quot;:false,&quot;dropping-particle&quot;:&quot;&quot;,&quot;non-dropping-particle&quot;:&quot;&quot;},{&quot;family&quot;:&quot;Kaplan&quot;,&quot;given&quot;:&quot;Mohammed&quot;,&quot;parse-names&quot;:false,&quot;dropping-particle&quot;:&quot;&quot;,&quot;non-dropping-particle&quot;:&quot;&quot;},{&quot;family&quot;:&quot;Jensen&quot;,&quot;given&quot;:&quot;Grant J.&quot;,&quot;parse-names&quot;:false,&quot;dropping-particle&quot;:&quot;&quot;,&quot;non-dropping-particle&quot;:&quot;&quot;}],&quot;container-title&quot;:&quot;Journal of Structural Biology&quot;,&quot;container-title-short&quot;:&quot;J Struct Biol&quot;,&quot;accessed&quot;:{&quot;date-parts&quot;:[[2023,9,17]]},&quot;DOI&quot;:&quot;10.1016/J.JSB.2018.12.008&quot;,&quot;ISSN&quot;:&quot;1047-8477&quot;,&quot;PMID&quot;:&quot;30639925&quot;,&quot;issued&quot;:{&quot;date-parts&quot;:[[2019,2,1]]},&quot;page&quot;:&quot;163-169&quot;,&quot;abstract&quot;:&quot;Using a new Titan Krios stage equipped with a single-axis holder, we developed two methods to accelerate the collection of tilt-series. We demonstrate a continuous-tilting method that can record a tilt-series in seconds, but with loss of details finer than ∼4 nm. We also demonstrate a fast-incremental method that can record a tilt-series several-fold faster than current methods and with similar resolution. We characterize the utility of both methods in real biological electron cryotomography workflows. We identify opportunities for further improvements in hardware and software and speculate on the impact such advances could have on structural biology.&quot;,&quot;publisher&quot;:&quot;Academic Press&quot;,&quot;issue&quot;:&quot;2&quot;,&quot;volume&quot;:&quot;205&quot;},&quot;isTemporary&quot;:false}]},{&quot;citationID&quot;:&quot;MENDELEY_CITATION_e522643e-4d71-45ed-b67e-e0f082702069&quot;,&quot;properties&quot;:{&quot;noteIndex&quot;:0},&quot;isEdited&quot;:false,&quot;manualOverride&quot;:{&quot;isManuallyOverridden&quot;:false,&quot;citeprocText&quot;:&quot;(Frangakis 2021)&quot;,&quot;manualOverrideText&quot;:&quot;&quot;},&quot;citationTag&quot;:&quot;MENDELEY_CITATION_v3_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&quot;,&quot;citationItems&quot;:[{&quot;id&quot;:&quot;9ddb4baf-88cd-3731-83b9-61bdd56b7d07&quot;,&quot;itemData&quot;:{&quot;type&quot;:&quot;article-journal&quot;,&quot;id&quot;:&quot;9ddb4baf-88cd-3731-83b9-61bdd56b7d07&quot;,&quot;title&quot;:&quot;It’s noisy out there! A review of denoising techniques in cryo-electron tomography&quot;,&quot;author&quot;:[{&quot;family&quot;:&quot;Frangakis&quot;,&quot;given&quot;:&quot;Achilleas S.&quot;,&quot;parse-names&quot;:false,&quot;dropping-particle&quot;:&quot;&quot;,&quot;non-dropping-particle&quot;:&quot;&quot;}],&quot;container-title&quot;:&quot;Journal of Structural Biology&quot;,&quot;container-title-short&quot;:&quot;J Struct Biol&quot;,&quot;accessed&quot;:{&quot;date-parts&quot;:[[2023,9,17]]},&quot;DOI&quot;:&quot;10.1016/J.JSB.2021.107804&quot;,&quot;ISSN&quot;:&quot;1047-8477&quot;,&quot;PMID&quot;:&quot;34732363&quot;,&quot;issued&quot;:{&quot;date-parts&quot;:[[2021,12,1]]},&quot;page&quot;:&quot;107804&quot;,&quot;abstract&quot;:&quot;Cryo-electron tomography is the only technique that can provide sub-nanometer resolved images of cell regions or even whole cells, without the need of labeling or staining methods. Technological advances over the past decade in electron microscope stability, cameras, stage precision and software have resulted in faster acquisition speeds and considerably improved resolution. In pursuit of even better image resolution, researchers seek to reduce noise – a crucial factor affecting the reliability of the tomogram interpretation and ultimately limiting the achieved resolution. Sub-tomogram averaging is the method of choice for reducing noise in repetitive objects. However, when averaging is not applicable, a trade-off between reducing noise and conserving genuine image details must be achieved. Thus, denoising is an important process that improves the interpretability of the tomogram not only directly but also by facilitating other downstream tasks, such as segmentation and 3D visualization. Here, I review contemporary denoising techniques for cryo-electron tomography by taking into account noise-specific properties of both reconstruction and detector noise. The outcomes of different techniques are compared, in order to help researchers select the most appropriate for each dataset and to achieve better and more reliable interpretation of the tomograms.&quot;,&quot;publisher&quot;:&quot;Academic Press&quot;,&quot;issue&quot;:&quot;4&quot;,&quot;volume&quot;:&quot;213&quot;},&quot;isTemporary&quot;:false}]},{&quot;citationID&quot;:&quot;MENDELEY_CITATION_8fe17078-4cdf-4325-ba0b-3d3e2e3832ab&quot;,&quot;properties&quot;:{&quot;noteIndex&quot;:0},&quot;isEdited&quot;:false,&quot;manualOverride&quot;:{&quot;isManuallyOverridden&quot;:false,&quot;citeprocText&quot;:&quot;(Joy 2008)&quot;,&quot;manualOverrideText&quot;:&quot;&quot;},&quot;citationTag&quot;:&quot;MENDELEY_CITATION_v3_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&quot;,&quot;citationItems&quot;:[{&quot;id&quot;:&quot;f932539f-89ac-3571-bd03-f201e7da7995&quot;,&quot;itemData&quot;:{&quot;type&quot;:&quot;article-journal&quot;,&quot;id&quot;:&quot;f932539f-89ac-3571-bd03-f201e7da7995&quot;,&quot;title&quot;:&quot;Noise and Its Effects on the Low-Voltage SEM&quot;,&quot;author&quot;:[{&quot;family&quot;:&quot;Joy&quot;,&quot;given&quot;:&quot;David C.&quot;,&quot;parse-names&quot;:false,&quot;dropping-particle&quot;:&quot;&quot;,&quot;non-dropping-particle&quot;:&quot;&quot;}],&quot;container-title&quot;:&quot;Biological Low-Voltage Scanning Electron Microscopy&quot;,&quot;accessed&quot;:{&quot;date-parts&quot;:[[2023,9,17]]},&quot;DOI&quot;:&quot;10.1007/978-0-387-72972-5_4&quot;,&quot;URL&quot;:&quot;https://link.springer.com/chapter/10.1007/978-0-387-72972-5_4&quot;,&quot;issued&quot;:{&quot;date-parts&quot;:[[2008,11,30]]},&quot;page&quot;:&quot;129-144&quot;,&quot;abstract&quot;:&quot;Noise is the single most important limiting factor in scanning electron microscopy. Because of the presence of noise, we are forced to operate the SEM to maximize the available beam current and the beam dose (current × time) at the expense of degraded image resolution, increased charging, and more sample damage. Recent developments in high-performance electron guns, aberration correctors, and lenses are all part of an attempt to attain control of the noise while still achieving ever higher levels of resolution. In this chapter, we will examine noise in the SEM, its origin and properties, its measurement, and how the properties of the detectors used for the collection of secondary emission (SE) electrons and backscatter electrons (BSE) signals affect the noise.&quot;,&quot;publisher&quot;:&quot;Springer, New York, NY&quot;,&quot;container-title-short&quot;:&quot;&quot;},&quot;isTemporary&quot;:false}]},{&quot;citationID&quot;:&quot;MENDELEY_CITATION_df26496d-726d-417a-9394-8a133b8e0f63&quot;,&quot;properties&quot;:{&quot;noteIndex&quot;:0},&quot;isEdited&quot;:false,&quot;manualOverride&quot;:{&quot;isManuallyOverridden&quot;:false,&quot;citeprocText&quot;:&quot;(Ellis and Cohen-Gould 1927)&quot;,&quot;manualOverrideText&quot;:&quot;&quot;},&quot;citationTag&quot;:&quot;MENDELEY_CITATION_v3_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&quot;,&quot;citationItems&quot;:[{&quot;id&quot;:&quot;7826557b-18b8-31da-8725-abbe9d3f1d71&quot;,&quot;itemData&quot;:{&quot;type&quot;:&quot;article-journal&quot;,&quot;id&quot;:&quot;7826557b-18b8-31da-8725-abbe9d3f1d71&quot;,&quot;title&quot;:&quot;Recognizing and Preventing Artifacts in Microscopy: A Roundtable Discussion&quot;,&quot;author&quot;:[{&quot;family&quot;:&quot;Ellis&quot;,&quot;given&quot;:&quot;E Ann&quot;,&quot;parse-names&quot;:false,&quot;dropping-particle&quot;:&quot;&quot;,&quot;non-dropping-particle&quot;:&quot;&quot;},{&quot;family&quot;:&quot;Cohen-Gould&quot;,&quot;given&quot;:&quot;Leona&quot;,&quot;parse-names&quot;:false,&quot;dropping-particle&quot;:&quot;&quot;,&quot;non-dropping-particle&quot;:&quot;&quot;}],&quot;container-title&quot;:&quot;Microsc. Microanal&quot;,&quot;accessed&quot;:{&quot;date-parts&quot;:[[2023,9,17]]},&quot;DOI&quot;:&quot;10.1017/S1431927616011211&quot;,&quot;URL&quot;:&quot;https://doi.org/10.1017/S1431927616011211&quot;,&quot;issued&quot;:{&quot;date-parts&quot;:[[1927]]},&quot;page&quot;:&quot;2016&quot;,&quot;abstract&quot;:&quot;In 1991 the Technologists' Forum presented a symposium on artifacts in biological electron microscopy [1]. Since that time the topic has not been re-visited in our symposia, special topics or rountable discussions. Artifacts are damage caused in specimen preparation and can be confused with specimen ultrastructure. Many artifacts are a result of mechanical or chemical action during sample preparation and some artifacts are due to irradiation by the electron beam during examination of the specimen in the microscope. Recognizing specimen damage is the initial step in preventing the same problem in future preparations and not reporting erroneous data. Examination of nanoparticles by transmission electron microscopy (TEM) has become an important method for characterizing these particles. Clumping of particles on grids often occurs if grids are not glow discharged before use [to change a hydrophobic surface to a hydrophilic surface] or the solution of the particles is too concentrated. If negative staining is a part of the preparation, there should be attention to the choice of stain, concentration and pH [2]. Depending on the specimen, drying artifacts may change the characterization of the nanoparticles [3]. Bacterial flagella often drop off if acidic stains are used and some structures can best be preserved by pre-fixation with 1% (vol/vol) aqueous glutaraldehyde prior to negative staining. Artifacts in sections can be the result of poor ultramicrotomy skills or problems in embedding. Microtomy problems range from loose fittings with the microtome and specimen, too large block face, improper setup of the cutting arc and dirt or damaged areas on the knife edge. Poor dehydration and infiltration as well as improperly polymerized resins contribute to artifacts in sections [4]. Uranyl acetate is an important reagent in fixation and staining of biological specimens; however, it can also be the source of significant artifacts if used inappropriately. En bloc staining with uranyl acetate extracts glycogen and use of uranyl stains in the presence of phosphate buffers results in needlelike crystals all over the specimen or grid. There are methods to remove these stain artifacts [5, 6]; but it is better not to allow the formation of these artifacts. Post staining of grids with uranyl acetate followed by lead citrate is a common source of artifacts. One source of problems is old stains which often result in poor staining or require longer staining times which can result in stain precipitates due to drying. The correct pH of lead stains is 12 and this can best be achieved by using commercially prepared carbonate-free solutions of 1N NaOH [7]. The quality of the water that is used to prepare stains and wash grids is also important. If the laboratory deionized water supply is not of the best quality, it may be necessary to purchase distilled or HPLC grade water just for preparing stains and staining grids. A perplexing problem with glutaraldehyde and osmium fixation is the presence of electron dense precipitates in sections. The use of divalent cations can result in precipitates of proteins. Magnesium (Mg ++) is preferred to calcium (Ca ++) since it is a smaller molecule and at low concentrations does not precipitate proteins as readily[8]. In some tissues this may be a problem if phosphate buffers are used 2074&quot;,&quot;volume&quot;:&quot;22&quot;,&quot;container-title-short&quot;:&quot;&quot;},&quot;isTemporary&quot;:false}]},{&quot;citationID&quot;:&quot;MENDELEY_CITATION_99e8987d-a30e-460a-8afe-484fd6a1d3e8&quot;,&quot;properties&quot;:{&quot;noteIndex&quot;:0},&quot;isEdited&quot;:false,&quot;manualOverride&quot;:{&quot;isManuallyOverridden&quot;:false,&quot;citeprocText&quot;:&quot;(Fernandez 2009; Frangakis and Hegerl 2001)&quot;,&quot;manualOverrideText&quot;:&quot;&quot;},&quot;citationTag&quot;:&quot;MENDELEY_CITATION_v3_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&quot;,&quot;citationItems&quot;:[{&quot;id&quot;:&quot;f0db71f1-4b4e-3cbc-894d-82b2218b942f&quot;,&quot;itemData&quot;:{&quot;type&quot;:&quot;article-journal&quot;,&quot;id&quot;:&quot;f0db71f1-4b4e-3cbc-894d-82b2218b942f&quot;,&quot;title&quot;:&quot;TOMOBFLOW: feature-preserving noise filtering for electron tomography&quot;,&quot;author&quot;:[{&quot;family&quot;:&quot;Fernandez&quot;,&quot;given&quot;:&quot;Jose Jesus&quot;,&quot;parse-names&quot;:false,&quot;dropping-particle&quot;:&quot;&quot;,&quot;non-dropping-particle&quot;:&quot;&quot;}],&quot;container-title&quot;:&quot;BMC bioinformatics&quot;,&quot;container-title-short&quot;:&quot;BMC Bioinformatics&quot;,&quot;accessed&quot;:{&quot;date-parts&quot;:[[2023,9,17]]},&quot;DOI&quot;:&quot;10.1186/1471-2105-10-178&quot;,&quot;ISSN&quot;:&quot;1471-2105&quot;,&quot;PMID&quot;:&quot;19523199&quot;,&quot;URL&quot;:&quot;https://pubmed.ncbi.nlm.nih.gov/19523199/&quot;,&quot;issued&quot;:{&quot;date-parts&quot;:[[2009,6,12]]},&quot;abstract&quot;:&quot;Background: Noise filtering techniques are needed in electron tomography to allow proper interpretation of datasets. The standard linear filtering techniques are characterized by a tradeoff between the amount of reduced noise and the blurring of the features of interest. On the other hand, sophisticated anisotropic nonlinear filtering techniques allow noise reduction with good preservation of structures. However, these techniques are computationally intensive and are difficult to be tuned to the problem at hand. Results: TOMOBFLOW is a program for noise filtering with capabilities of preservation of biologically relevant information. It is an efficient implementation of the Beltrami flow, a nonlinear filtering method that locally tunes the strength of the smoothing according to an edge indicator based on geometry properties. The fact that this method does not have free parameters hard to be tuned makes TOMOBFLOW a user-friendly filtering program equipped with the power of diffusion-based filtering methods. Furthermore, TOMOBFLOW is provided with abilities to deal with different types and formats of images in order to make it useful for electron tomography in particular and bioimaging in general. Conclusion: TOMOBFLOW allows efficient noise filtering of bioimaging datasets with preservation of the features of interest, thereby yielding data better suited for post-processing, visualization and interpretation. It is available at the web site http://www.ual.es/ %7ejjfdez/SW/tomobflow.html. © 2009 Fernandez; licensee BioMed Central Ltd.&quot;,&quot;publisher&quot;:&quot;BMC Bioinformatics&quot;,&quot;volume&quot;:&quot;10&quot;},&quot;isTemporary&quot;:false},{&quot;id&quot;:&quot;759784d9-eea0-3474-a00b-74a0047d2875&quot;,&quot;itemData&quot;:{&quot;type&quot;:&quot;article-journal&quot;,&quot;id&quot;:&quot;759784d9-eea0-3474-a00b-74a0047d2875&quot;,&quot;title&quot;:&quot;Noise reduction in electron tomographic reconstructions using nonlinear anisotropic diffusion&quot;,&quot;author&quot;:[{&quot;family&quot;:&quot;Frangakis&quot;,&quot;given&quot;:&quot;Achilleas S.&quot;,&quot;parse-names&quot;:false,&quot;dropping-particle&quot;:&quot;&quot;,&quot;non-dropping-particle&quot;:&quot;&quot;},{&quot;family&quot;:&quot;Hegerl&quot;,&quot;given&quot;:&quot;Reiner&quot;,&quot;parse-names&quot;:false,&quot;dropping-particle&quot;:&quot;&quot;,&quot;non-dropping-particle&quot;:&quot;&quot;}],&quot;container-title&quot;:&quot;Journal of structural biology&quot;,&quot;container-title-short&quot;:&quot;J Struct Biol&quot;,&quot;accessed&quot;:{&quot;date-parts&quot;:[[2023,9,17]]},&quot;DOI&quot;:&quot;10.1006/JSBI.2001.4406&quot;,&quot;ISSN&quot;:&quot;1047-8477&quot;,&quot;PMID&quot;:&quot;11722164&quot;,&quot;URL&quot;:&quot;https://pubmed.ncbi.nlm.nih.gov/11722164/&quot;,&quot;issued&quot;:{&quot;date-parts&quot;:[[2001]]},&quot;page&quot;:&quot;239-250&quot;,&quot;abstract&quot;:&quot;Electron tomography is a powerful technique capable of giving unique insights into the three-dimensional structural organization of pleomorphic biological objects. However, visualization and interpretation of the resulting volumetric data are hampered by an extremely low signal-to-noise ratio, especially when ice-embedded biological specimens are investigated. Usually, isosurface representation or volume rendering of such data is hindered without any further signal enhancement. We propose a novel technique for noise reduction based on nonlinear anisotropic diffusion. The approach combines efficient noise reduction with excellent signal preservation and is clearly superior to conventional methods (e.g., low-pass and median filtering) and invariant wavelet transform filtering. The gain in the signal-to-noise ratio is verified and demonstrated by means of Fourier shell correlation. Improved visualization performance after processing the 3D images is demonstrated with two examples, tomographic reconstructions of chromatin and of a mitochondrion. Parameter settings and discretization stencils are presented in detail. © 2001 Elsevier Science.&quot;,&quot;publisher&quot;:&quot;J Struct Biol&quot;,&quot;issue&quot;:&quot;3&quot;,&quot;volume&quot;:&quot;135&quot;},&quot;isTemporary&quot;:false}]},{&quot;citationID&quot;:&quot;MENDELEY_CITATION_c7df27ac-749d-41b5-8871-783f1a665cfe&quot;,&quot;properties&quot;:{&quot;noteIndex&quot;:0},&quot;isEdited&quot;:false,&quot;manualOverride&quot;:{&quot;isManuallyOverridden&quot;:false,&quot;citeprocText&quot;:&quot;(Goris et al. 2012)&quot;,&quot;manualOverrideText&quot;:&quot;&quot;},&quot;citationTag&quot;:&quot;MENDELEY_CITATION_v3_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&quot;,&quot;citationItems&quot;:[{&quot;id&quot;:&quot;8a557c98-ed98-36ff-bcdf-111a45ef042c&quot;,&quot;itemData&quot;:{&quot;type&quot;:&quot;article-journal&quot;,&quot;id&quot;:&quot;8a557c98-ed98-36ff-bcdf-111a45ef042c&quot;,&quot;title&quot;:&quot;Electron tomography based on a total variation minimization reconstruction technique&quot;,&quot;author&quot;:[{&quot;family&quot;:&quot;Goris&quot;,&quot;given&quot;:&quot;B.&quot;,&quot;parse-names&quot;:false,&quot;dropping-particle&quot;:&quot;&quot;,&quot;non-dropping-particle&quot;:&quot;&quot;},{&quot;family&quot;:&quot;Broek&quot;,&quot;given&quot;:&quot;W.&quot;,&quot;parse-names&quot;:false,&quot;dropping-particle&quot;:&quot;&quot;,&quot;non-dropping-particle&quot;:&quot;Van den&quot;},{&quot;family&quot;:&quot;Batenburg&quot;,&quot;given&quot;:&quot;K. J.&quot;,&quot;parse-names&quot;:false,&quot;dropping-particle&quot;:&quot;&quot;,&quot;non-dropping-particle&quot;:&quot;&quot;},{&quot;family&quot;:&quot;Heidari Mezerji&quot;,&quot;given&quot;:&quot;H.&quot;,&quot;parse-names&quot;:false,&quot;dropping-particle&quot;:&quot;&quot;,&quot;non-dropping-particle&quot;:&quot;&quot;},{&quot;family&quot;:&quot;Bals&quot;,&quot;given&quot;:&quot;S.&quot;,&quot;parse-names&quot;:false,&quot;dropping-particle&quot;:&quot;&quot;,&quot;non-dropping-particle&quot;:&quot;&quot;}],&quot;container-title&quot;:&quot;Ultramicroscopy&quot;,&quot;container-title-short&quot;:&quot;Ultramicroscopy&quot;,&quot;accessed&quot;:{&quot;date-parts&quot;:[[2023,9,17]]},&quot;DOI&quot;:&quot;10.1016/J.ULTRAMIC.2011.11.004&quot;,&quot;ISSN&quot;:&quot;0304-3991&quot;,&quot;issued&quot;:{&quot;date-parts&quot;:[[2012,2,1]]},&quot;page&quot;:&quot;120-130&quot;,&quot;abstract&quot;:&quot;The 3D reconstruction of a tilt series for electron tomography is mostly carried out using the weighted backprojection (WBP) algorithm or using one of the iterative algorithms such as the simultaneous iterative reconstruction technique (SIRT). However, it is known that these reconstruction algorithms cannot compensate for the missing wedge. Here, we apply a new reconstruction algorithm for electron tomography, which is based on compressive sensing. This is a field in image processing specialized in finding a sparse solution or a solution with a sparse gradient to a set of ill-posed linear equations. Therefore, it can be applied to electron tomography where the reconstructed objects often have a sparse gradient at the nanoscale. Using a combination of different simulated and experimental datasets, it is shown that missing wedge artefacts are reduced in the final reconstruction. Moreover, it seems that the reconstructed datasets have a higher fidelity and are easier to segment in comparison to reconstructions obtained by more conventional iterative algorithms. © 2011 Elsevier B.V.&quot;,&quot;publisher&quot;:&quot;North-Holland&quot;,&quot;volume&quot;:&quot;113&quot;},&quot;isTemporary&quot;:false}]},{&quot;citationID&quot;:&quot;MENDELEY_CITATION_297dc8b2-8a86-4e37-bbca-dfe30771e3ed&quot;,&quot;properties&quot;:{&quot;noteIndex&quot;:0},&quot;isEdited&quot;:false,&quot;manualOverride&quot;:{&quot;isManuallyOverridden&quot;:false,&quot;citeprocText&quot;:&quot;(González-Ruiz and Fernández 2023)&quot;,&quot;manualOverrideText&quot;:&quot;&quot;},&quot;citationTag&quot;:&quot;MENDELEY_CITATION_v3_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&quot;,&quot;citationItems&quot;:[{&quot;id&quot;:&quot;35a6a057-3b9f-31f9-b851-7fb61dc5c644&quot;,&quot;itemData&quot;:{&quot;type&quot;:&quot;article-journal&quot;,&quot;id&quot;:&quot;35a6a057-3b9f-31f9-b851-7fb61dc5c644&quot;,&quot;title&quot;:&quot;FlowDenoising: Structure-preserving denoising in 3D electron microscopy (3DEM)&quot;,&quot;author&quot;:[{&quot;family&quot;:&quot;González-Ruiz&quot;,&quot;given&quot;:&quot;Vicente&quot;,&quot;parse-names&quot;:false,&quot;dropping-particle&quot;:&quot;&quot;,&quot;non-dropping-particle&quot;:&quot;&quot;},{&quot;family&quot;:&quot;Fernández&quot;,&quot;given&quot;:&quot;Jose Jesus&quot;,&quot;parse-names&quot;:false,&quot;dropping-particle&quot;:&quot;&quot;,&quot;non-dropping-particle&quot;:&quot;&quot;}],&quot;container-title&quot;:&quot;SoftwareX&quot;,&quot;container-title-short&quot;:&quot;SoftwareX&quot;,&quot;accessed&quot;:{&quot;date-parts&quot;:[[2023,9,17]]},&quot;DOI&quot;:&quot;10.1016/J.SOFTX.2023.101413&quot;,&quot;ISSN&quot;:&quot;2352-7110&quot;,&quot;issued&quot;:{&quot;date-parts&quot;:[[2023,7,1]]},&quot;page&quot;:&quot;101413&quot;,&quot;abstract&quot;:&quot;FlowDenoising is a software tool that implements an adaptive Gaussian denoising filter that preserves visually appreciable structures in volumes of 3D electron microscopy (3DEM). It proceeds by nonrigidly aligning the 2D slices in each dimension, using an optical flow estimator, prior to applying a standard separable (1D) Gaussian filter. FlowDenoising has been developed in Python leveraging well-known public domain libraries, such as OpenCV and NumPy. Furthermore, the software tool exploits data-level parallelism to significantly reduce processing times. Its abilities to denoise huge volumes in just minutes on standard multicore computers makes it a useful tool in 3DEM to explore the interior of cells and tissues at the nanoscale.&quot;,&quot;publisher&quot;:&quot;Elsevier&quot;,&quot;volume&quot;:&quot;23&quot;},&quot;isTemporary&quot;:false}]},{&quot;citationID&quot;:&quot;MENDELEY_CITATION_3149c6b9-5b7b-49da-aae8-fc9e1710e294&quot;,&quot;properties&quot;:{&quot;noteIndex&quot;:0},&quot;isEdited&quot;:false,&quot;manualOverride&quot;:{&quot;isManuallyOverridden&quot;:false,&quot;citeprocText&quot;:&quot;(Martinez-Sanchez et al. 2023)&quot;,&quot;manualOverrideText&quot;:&quot;&quot;},&quot;citationTag&quot;:&quot;MENDELEY_CITATION_v3_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&quot;,&quot;citationItems&quot;:[{&quot;id&quot;:&quot;b165431d-3c22-337f-b903-5ab8ad08264f&quot;,&quot;itemData&quot;:{&quot;type&quot;:&quot;article-journal&quot;,&quot;id&quot;:&quot;b165431d-3c22-337f-b903-5ab8ad08264f&quot;,&quot;title&quot;:&quot;Simulating the cellular context in synthetic datasets for cryo-electron tomography&quot;,&quot;author&quot;:[{&quot;family&quot;:&quot;Martinez-Sanchez&quot;,&quot;given&quot;:&quot;Antonio&quot;,&quot;parse-names&quot;:false,&quot;dropping-particle&quot;:&quot;&quot;,&quot;non-dropping-particle&quot;:&quot;&quot;},{&quot;family&quot;:&quot;Jasnin&quot;,&quot;given&quot;:&quot;Marion&quot;,&quot;parse-names&quot;:false,&quot;dropping-particle&quot;:&quot;&quot;,&quot;non-dropping-particle&quot;:&quot;&quot;},{&quot;family&quot;:&quot;Phelippeau&quot;,&quot;given&quot;:&quot;Harold&quot;,&quot;parse-names&quot;:false,&quot;dropping-particle&quot;:&quot;&quot;,&quot;non-dropping-particle&quot;:&quot;&quot;},{&quot;family&quot;:&quot;Lamm&quot;,&quot;given&quot;:&quot;Lorenz&quot;,&quot;parse-names&quot;:false,&quot;dropping-particle&quot;:&quot;&quot;,&quot;non-dropping-particle&quot;:&quot;&quot;}],&quot;container-title&quot;:&quot;bioRxiv&quot;,&quot;accessed&quot;:{&quot;date-parts&quot;:[[2023,9,17]]},&quot;DOI&quot;:&quot;10.1101/2023.05.26.542411&quot;,&quot;URL&quot;:&quot;https://www.biorxiv.org/content/10.1101/2023.05.26.542411v1&quot;,&quot;issued&quot;:{&quot;date-parts&quot;:[[2023,5,26]]},&quot;page&quot;:&quot;2023.05.26.542411&quot;,&quot;abstract&quot;:&quot;Cryo-electron tomography (cryo-ET) allows to visualize the cellular context at macromolecular level. To date, the impossibility of obtaining a reliable ground truth is limiting the application of deep learning-based image processing algorithms in this field. As a consequence, there is a growing demand of realistic synthetic datasets for training deep learning algorithms. In addition, besides assisting the acquisition and interpretation of experimental data, synthetic tomograms are used as reference models for cellular organization analysis from cellular tomograms. Current simulators in cryo-ET focus on reproducing distortions from image acquisition and tomogram reconstruction, however they cannot generate many of the low order features present in cellular tomograms.\n\nHere we propose several geometric and organization models to simulate low order cellular structures imaged by cryo-ET. Specifically, clusters of any known cytosolic or membrane-bound macromolecules, membranes with different geometries as well as different filamentous structures such as microtubules or actin networks. Moreover, we use parametrizable stochastic models to generate a high diversity of geometries and organizations to simulate representative and generalized datasets, including very crowded environments like those observed in native cells.\n\nThese models have been implemented in a multiplatform open-source Python package, including scripts to generate cryo-tomograms with adjustable sizes and resolutions. In addition, these scripts also provide distortion free density maps besides the ground truth in different file formats for an efficient access and advanced visualization. We show that such a realistic synthetic dataset can be used to train generalizable deep learning algorithms.\n\n### Competing Interest Statement\n\nThe authors have declared no competing interest.&quot;,&quot;publisher&quot;:&quot;Cold Spring Harbor Laboratory&quot;,&quot;container-title-short&quot;:&quot;&quot;},&quot;isTemporary&quot;:false}]},{&quot;citationID&quot;:&quot;MENDELEY_CITATION_5b06365e-90a0-4cf6-b735-95c474da4e61&quot;,&quot;properties&quot;:{&quot;noteIndex&quot;:0},&quot;isEdited&quot;:false,&quot;manualOverride&quot;:{&quot;isManuallyOverridden&quot;:false,&quot;citeprocText&quot;:&quot;(Mildenhall et al. 2020)&quot;,&quot;manualOverrideText&quot;:&quot;&quot;},&quot;citationTag&quot;:&quot;MENDELEY_CITATION_v3_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&quot;,&quot;citationItems&quot;:[{&quot;id&quot;:&quot;6df5bf74-92af-3ee3-b52d-e7a27fa44db5&quot;,&quot;itemData&quot;:{&quot;type&quot;:&quot;article-journal&quot;,&quot;id&quot;:&quot;6df5bf74-92af-3ee3-b52d-e7a27fa44db5&quot;,&quot;title&quot;:&quot;NeRF: Representing Scenes as Neural Radiance Fields for View Synthesis&quot;,&quot;author&quot;:[{&quot;family&quot;:&quot;Mildenhall&quot;,&quot;given&quot;:&quot;Ben&quot;,&quot;parse-names&quot;:false,&quot;dropping-particle&quot;:&quot;&quot;,&quot;non-dropping-particle&quot;:&quot;&quot;},{&quot;family&quot;:&quot;Srinivasan&quot;,&quot;given&quot;:&quot;Pratul P.&quot;,&quot;parse-names&quot;:false,&quot;dropping-particle&quot;:&quot;&quot;,&quot;non-dropping-particle&quot;:&quot;&quot;},{&quot;family&quot;:&quot;Tancik&quot;,&quot;given&quot;:&quot;Matthew&quot;,&quot;parse-names&quot;:false,&quot;dropping-particle&quot;:&quot;&quot;,&quot;non-dropping-particle&quot;:&quot;&quot;},{&quot;family&quot;:&quot;Barron&quot;,&quot;given&quot;:&quot;Jonathan T.&quot;,&quot;parse-names&quot;:false,&quot;dropping-particle&quot;:&quot;&quot;,&quot;non-dropping-particle&quot;:&quot;&quot;},{&quot;family&quot;:&quot;Ramamoorthi&quot;,&quot;given&quot;:&quot;Ravi&quot;,&quot;parse-names&quot;:false,&quot;dropping-particle&quot;:&quot;&quot;,&quot;non-dropping-particle&quot;:&quot;&quot;},{&quot;family&quot;:&quot;Ng&quot;,&quot;given&quot;:&quot;Ren&quot;,&quot;parse-names&quot;:false,&quot;dropping-particle&quot;:&quot;&quot;,&quot;non-dropping-particle&quot;:&quot;&quot;}],&quot;container-title&quot;:&quot;Lecture Notes in Computer Science (including subseries Lecture Notes in Artificial Intelligence and Lecture Notes in Bioinformatics)&quot;,&quot;accessed&quot;:{&quot;date-parts&quot;:[[2023,8,8]]},&quot;DOI&quot;:&quot;10.1007/978-3-030-58452-8_24&quot;,&quot;ISBN&quot;:&quot;9783030584511&quot;,&quot;ISSN&quot;:&quot;16113349&quot;,&quot;URL&quot;:&quot;https://arxiv.org/abs/2003.08934v2&quot;,&quot;issued&quot;:{&quot;date-parts&quot;:[[2020,3,19]]},&quot;page&quot;:&quot;405-421&quot;,&quot;abstract&quot;:&quot;We present a method that achieves state-of-the-art results for synthesizing\nnovel views of complex scenes by optimizing an underlying continuous volumetric\nscene function using a sparse set of input views. Our algorithm represents a\nscene using a fully-connected (non-convolutional) deep network, whose input is\na single continuous 5D coordinate (spatial location $(x,y,z)$ and viewing\ndirection $(\\theta, \\phi)$) and whose output is the volume density and\nview-dependent emitted radiance at that spatial location. We synthesize views\nby querying 5D coordinates along camera rays and use classic volume rendering\ntechniques to project the output colors and densities into an image. Because\nvolume rendering is naturally differentiable, the only input required to\noptimize our representation is a set of images with known camera poses. We\ndescribe how to effectively optimize neural radiance fields to render\nphotorealistic novel views of scenes with complicated geometry and appearance,\nand demonstrate results that outperform prior work on neural rendering and view\nsynthesis. View synthesis results are best viewed as videos, so we urge readers\nto view our supplementary video for convincing comparisons.&quot;,&quot;publisher&quot;:&quot;Springer Science and Business Media Deutschland GmbH&quot;,&quot;volume&quot;:&quot;12346 LNCS&quot;,&quot;container-title-short&quot;:&quot;&quot;},&quot;isTemporary&quot;:false}]},{&quot;citationID&quot;:&quot;MENDELEY_CITATION_e5223677-e04d-4dbe-adca-2e4899fc37fc&quot;,&quot;properties&quot;:{&quot;noteIndex&quot;:0},&quot;isEdited&quot;:false,&quot;manualOverride&quot;:{&quot;isManuallyOverridden&quot;:false,&quot;citeprocText&quot;:&quot;(Egerton, Li, and Malac 2004; Tang and Yang 2017)&quot;,&quot;manualOverrideText&quot;:&quot;&quot;},&quot;citationTag&quot;:&quot;MENDELEY_CITATION_v3_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&quot;,&quot;citationItems&quot;:[{&quot;id&quot;:&quot;b7b6124d-9e7e-3374-a2ac-b5eba5838b3c&quot;,&quot;itemData&quot;:{&quot;type&quot;:&quot;article-journal&quot;,&quot;id&quot;:&quot;b7b6124d-9e7e-3374-a2ac-b5eba5838b3c&quot;,&quot;title&quot;:&quot;Radiation damage in the TEM and SEM&quot;,&quot;author&quot;:[{&quot;family&quot;:&quot;Egerton&quot;,&quot;given&quot;:&quot;R. F.&quot;,&quot;parse-names&quot;:false,&quot;dropping-particle&quot;:&quot;&quot;,&quot;non-dropping-particle&quot;:&quot;&quot;},{&quot;family&quot;:&quot;Li&quot;,&quot;given&quot;:&quot;P.&quot;,&quot;parse-names&quot;:false,&quot;dropping-particle&quot;:&quot;&quot;,&quot;non-dropping-particle&quot;:&quot;&quot;},{&quot;family&quot;:&quot;Malac&quot;,&quot;given&quot;:&quot;M.&quot;,&quot;parse-names&quot;:false,&quot;dropping-particle&quot;:&quot;&quot;,&quot;non-dropping-particle&quot;:&quot;&quot;}],&quot;container-title&quot;:&quot;Micron&quot;,&quot;accessed&quot;:{&quot;date-parts&quot;:[[2023,9,11]]},&quot;DOI&quot;:&quot;10.1016/J.MICRON.2004.02.003&quot;,&quot;ISSN&quot;:&quot;0968-4328&quot;,&quot;PMID&quot;:&quot;15120123&quot;,&quot;issued&quot;:{&quot;date-parts&quot;:[[2004,8,1]]},&quot;page&quot;:&quot;399-409&quot;,&quot;abstract&quot;:&quot;We review the various ways in which an electron beam can adversely affect an organic or inorganic sample during examination in an electron microscope. The effects considered are: heating, electrostatic charging, ionization damage (radiolysis), displacement damage, sputtering and hydrocarbon contamination. In each case, strategies to minimise the damage are identified. In the light of recent experimental evidence, we re-examine two common assumptions: that the amount of radiation damage is proportional to the electron dose and is independent of beam diameter; and that the extent of the damage is proportional to the amount of energy deposited in the specimen. © 2004 Elsevier Ltd. All rights reserved.&quot;,&quot;publisher&quot;:&quot;Pergamon&quot;,&quot;issue&quot;:&quot;6&quot;,&quot;volume&quot;:&quot;35&quot;,&quot;container-title-short&quot;:&quot;&quot;},&quot;isTemporary&quot;:false},{&quot;id&quot;:&quot;ed59281b-7fae-3720-a03b-155178cb8498&quot;,&quot;itemData&quot;:{&quot;type&quot;:&quot;article-journal&quot;,&quot;id&quot;:&quot;ed59281b-7fae-3720-a03b-155178cb8498&quot;,&quot;title&quot;:&quot;Transmission Electron Microscopy (TEM)&quot;,&quot;author&quot;:[{&quot;family&quot;:&quot;Tang&quot;,&quot;given&quot;:&quot;C. Y.&quot;,&quot;parse-names&quot;:false,&quot;dropping-particle&quot;:&quot;&quot;,&quot;non-dropping-particle&quot;:&quot;&quot;},{&quot;family&quot;:&quot;Yang&quot;,&quot;given&quot;:&quot;Z.&quot;,&quot;parse-names&quot;:false,&quot;dropping-particle&quot;:&quot;&quot;,&quot;non-dropping-particle&quot;:&quot;&quot;}],&quot;container-title&quot;:&quot;Membrane Characterization&quot;,&quot;accessed&quot;:{&quot;date-parts&quot;:[[2023,8,15]]},&quot;DOI&quot;:&quot;10.1016/B978-0-444-63776-5.00008-5&quot;,&quot;ISBN&quot;:&quot;9780444637918&quot;,&quot;issued&quot;:{&quot;date-parts&quot;:[[2017,1,1]]},&quot;page&quot;:&quot;145-159&quot;,&quot;abstract&quot;:&quot;Transmission electron microscopy (TEM) has been widely applied to characterize morphology, crystalline structure, and elemental information of membrane materials. In this chapter, fundamental knowledge of TEM techniques and their applications in membrane characterization are presented. The two basic modes of TEM, i.e., the bright-field mode and dark-field mode, are introduced and illustrated with TEM micrographs. Crystalline structure and elemental information of specimens can also be obtained. After the introduction of some common membrane sample preparation techniques, the applications of TEM techniques for the detailed characterization of membranes and their building blocks are presented in detail. The application of TEM techniques to characterization the tomography of membrane rejection layer and the morphology of fouling cake layer are also illustrated.&quot;,&quot;publisher&quot;:&quot;Elsevier&quot;,&quot;container-title-short&quot;:&quot;&quot;},&quot;isTemporary&quot;:false}]},{&quot;citationID&quot;:&quot;MENDELEY_CITATION_48234c83-598c-485f-b456-1e90de4969ff&quot;,&quot;properties&quot;:{&quot;noteIndex&quot;:0},&quot;isEdited&quot;:false,&quot;manualOverride&quot;:{&quot;isManuallyOverridden&quot;:false,&quot;citeprocText&quot;:&quot;(Gault et al. 2008)&quot;,&quot;manualOverrideText&quot;:&quot;&quot;},&quot;citationTag&quot;:&quot;MENDELEY_CITATION_v3_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&quot;,&quot;citationItems&quot;:[{&quot;id&quot;:&quot;5c70cf38-aa54-3b4f-b69c-19dea5aee099&quot;,&quot;itemData&quot;:{&quot;type&quot;:&quot;article-journal&quot;,&quot;id&quot;:&quot;5c70cf38-aa54-3b4f-b69c-19dea5aee099&quot;,&quot;title&quot;:&quot;Estimation of the Reconstruction Parameters for Atom Probe Tomography&quot;,&quot;author&quot;:[{&quot;family&quot;:&quot;Gault&quot;,&quot;given&quot;:&quot;Baptiste&quot;,&quot;parse-names&quot;:false,&quot;dropping-particle&quot;:&quot;&quot;,&quot;non-dropping-particle&quot;:&quot;&quot;},{&quot;family&quot;:&quot;Geuser&quot;,&quot;given&quot;:&quot;Frederic&quot;,&quot;parse-names&quot;:false,&quot;dropping-particle&quot;:&quot;&quot;,&quot;non-dropping-particle&quot;:&quot;De&quot;},{&quot;family&quot;:&quot;Stephenson&quot;,&quot;given&quot;:&quot;Leigh T.&quot;,&quot;parse-names&quot;:false,&quot;dropping-particle&quot;:&quot;&quot;,&quot;non-dropping-particle&quot;:&quot;&quot;},{&quot;family&quot;:&quot;Moody&quot;,&quot;given&quot;:&quot;Michael P.&quot;,&quot;parse-names&quot;:false,&quot;dropping-particle&quot;:&quot;&quot;,&quot;non-dropping-particle&quot;:&quot;&quot;},{&quot;family&quot;:&quot;Muddle&quot;,&quot;given&quot;:&quot;Barrington C.&quot;,&quot;parse-names&quot;:false,&quot;dropping-particle&quot;:&quot;&quot;,&quot;non-dropping-particle&quot;:&quot;&quot;},{&quot;family&quot;:&quot;Ringer&quot;,&quot;given&quot;:&quot;Simon P.&quot;,&quot;parse-names&quot;:false,&quot;dropping-particle&quot;:&quot;&quot;,&quot;non-dropping-particle&quot;:&quot;&quot;}],&quot;container-title&quot;:&quot;Microscopy and Microanalysis&quot;,&quot;accessed&quot;:{&quot;date-parts&quot;:[[2023,9,11]]},&quot;DOI&quot;:&quot;10.1017/S1431927608080690&quot;,&quot;ISSN&quot;:&quot;1431-9276&quot;,&quot;URL&quot;:&quot;https://dx.doi.org/10.1017/S1431927608080690&quot;,&quot;issued&quot;:{&quot;date-parts&quot;:[[2008,8,1]]},&quot;page&quot;:&quot;296-305&quot;,&quot;abstract&quot;:&quot;The application of wide field-of-view detection systems to atom probe experiments emphasizes the importance of careful parameter selection in the tomographic reconstruction of the analyzed volume, as the sensitivity to errors rises steeply with increases in analysis dimensions. In this article, a self-consistent method is presented for the systematic determination of the main reconstruction parameters. In the proposed approach, the compression factor and the field factor are determined using geometrical projections from the desorption images. A three-dimensional Fourier transform is then applied to a series of reconstructions, and after comparing to the known material crystallography, the efficiency of the detector is estimated. The final results demonstrate a significant improvement in the accuracy of the reconstructed volumes. Copyright © Microscopy Society of America 2008.&quot;,&quot;publisher&quot;:&quot;Oxford Academic&quot;,&quot;issue&quot;:&quot;4&quot;,&quot;volume&quot;:&quot;14&quot;,&quot;container-title-short&quot;:&quot;&quot;},&quot;isTemporary&quot;:false}]},{&quot;citationID&quot;:&quot;MENDELEY_CITATION_f38c2ff5-34ff-4435-a53b-0d857fa38671&quot;,&quot;properties&quot;:{&quot;noteIndex&quot;:0},&quot;isEdited&quot;:false,&quot;manualOverride&quot;:{&quot;isManuallyOverridden&quot;:false,&quot;citeprocText&quot;:&quot;(Tang and Yang 2017)&quot;,&quot;manualOverrideText&quot;:&quot;&quot;},&quot;citationTag&quot;:&quot;MENDELEY_CITATION_v3_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&quot;,&quot;citationItems&quot;:[{&quot;id&quot;:&quot;ed59281b-7fae-3720-a03b-155178cb8498&quot;,&quot;itemData&quot;:{&quot;type&quot;:&quot;article-journal&quot;,&quot;id&quot;:&quot;ed59281b-7fae-3720-a03b-155178cb8498&quot;,&quot;title&quot;:&quot;Transmission Electron Microscopy (TEM)&quot;,&quot;author&quot;:[{&quot;family&quot;:&quot;Tang&quot;,&quot;given&quot;:&quot;C. Y.&quot;,&quot;parse-names&quot;:false,&quot;dropping-particle&quot;:&quot;&quot;,&quot;non-dropping-particle&quot;:&quot;&quot;},{&quot;family&quot;:&quot;Yang&quot;,&quot;given&quot;:&quot;Z.&quot;,&quot;parse-names&quot;:false,&quot;dropping-particle&quot;:&quot;&quot;,&quot;non-dropping-particle&quot;:&quot;&quot;}],&quot;container-title&quot;:&quot;Membrane Characterization&quot;,&quot;accessed&quot;:{&quot;date-parts&quot;:[[2023,8,15]]},&quot;DOI&quot;:&quot;10.1016/B978-0-444-63776-5.00008-5&quot;,&quot;ISBN&quot;:&quot;9780444637918&quot;,&quot;issued&quot;:{&quot;date-parts&quot;:[[2017,1,1]]},&quot;page&quot;:&quot;145-159&quot;,&quot;abstract&quot;:&quot;Transmission electron microscopy (TEM) has been widely applied to characterize morphology, crystalline structure, and elemental information of membrane materials. In this chapter, fundamental knowledge of TEM techniques and their applications in membrane characterization are presented. The two basic modes of TEM, i.e., the bright-field mode and dark-field mode, are introduced and illustrated with TEM micrographs. Crystalline structure and elemental information of specimens can also be obtained. After the introduction of some common membrane sample preparation techniques, the applications of TEM techniques for the detailed characterization of membranes and their building blocks are presented in detail. The application of TEM techniques to characterization the tomography of membrane rejection layer and the morphology of fouling cake layer are also illustrated.&quot;,&quot;publisher&quot;:&quot;Elsevier&quot;,&quot;container-title-short&quot;:&quot;&quot;},&quot;isTemporary&quot;:false}]},{&quot;citationID&quot;:&quot;MENDELEY_CITATION_b3a30f5c-6111-44f0-8a5b-e7da59378a20&quot;,&quot;properties&quot;:{&quot;noteIndex&quot;:0},&quot;isEdited&quot;:false,&quot;manualOverride&quot;:{&quot;isManuallyOverridden&quot;:false,&quot;citeprocText&quot;:&quot;(Gault et al. 2008)&quot;,&quot;manualOverrideText&quot;:&quot;&quot;},&quot;citationTag&quot;:&quot;MENDELEY_CITATION_v3_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&quot;,&quot;citationItems&quot;:[{&quot;id&quot;:&quot;5c70cf38-aa54-3b4f-b69c-19dea5aee099&quot;,&quot;itemData&quot;:{&quot;type&quot;:&quot;article-journal&quot;,&quot;id&quot;:&quot;5c70cf38-aa54-3b4f-b69c-19dea5aee099&quot;,&quot;title&quot;:&quot;Estimation of the Reconstruction Parameters for Atom Probe Tomography&quot;,&quot;author&quot;:[{&quot;family&quot;:&quot;Gault&quot;,&quot;given&quot;:&quot;Baptiste&quot;,&quot;parse-names&quot;:false,&quot;dropping-particle&quot;:&quot;&quot;,&quot;non-dropping-particle&quot;:&quot;&quot;},{&quot;family&quot;:&quot;Geuser&quot;,&quot;given&quot;:&quot;Frederic&quot;,&quot;parse-names&quot;:false,&quot;dropping-particle&quot;:&quot;&quot;,&quot;non-dropping-particle&quot;:&quot;De&quot;},{&quot;family&quot;:&quot;Stephenson&quot;,&quot;given&quot;:&quot;Leigh T.&quot;,&quot;parse-names&quot;:false,&quot;dropping-particle&quot;:&quot;&quot;,&quot;non-dropping-particle&quot;:&quot;&quot;},{&quot;family&quot;:&quot;Moody&quot;,&quot;given&quot;:&quot;Michael P.&quot;,&quot;parse-names&quot;:false,&quot;dropping-particle&quot;:&quot;&quot;,&quot;non-dropping-particle&quot;:&quot;&quot;},{&quot;family&quot;:&quot;Muddle&quot;,&quot;given&quot;:&quot;Barrington C.&quot;,&quot;parse-names&quot;:false,&quot;dropping-particle&quot;:&quot;&quot;,&quot;non-dropping-particle&quot;:&quot;&quot;},{&quot;family&quot;:&quot;Ringer&quot;,&quot;given&quot;:&quot;Simon P.&quot;,&quot;parse-names&quot;:false,&quot;dropping-particle&quot;:&quot;&quot;,&quot;non-dropping-particle&quot;:&quot;&quot;}],&quot;container-title&quot;:&quot;Microscopy and Microanalysis&quot;,&quot;accessed&quot;:{&quot;date-parts&quot;:[[2023,9,11]]},&quot;DOI&quot;:&quot;10.1017/S1431927608080690&quot;,&quot;ISSN&quot;:&quot;1431-9276&quot;,&quot;URL&quot;:&quot;https://dx.doi.org/10.1017/S1431927608080690&quot;,&quot;issued&quot;:{&quot;date-parts&quot;:[[2008,8,1]]},&quot;page&quot;:&quot;296-305&quot;,&quot;abstract&quot;:&quot;The application of wide field-of-view detection systems to atom probe experiments emphasizes the importance of careful parameter selection in the tomographic reconstruction of the analyzed volume, as the sensitivity to errors rises steeply with increases in analysis dimensions. In this article, a self-consistent method is presented for the systematic determination of the main reconstruction parameters. In the proposed approach, the compression factor and the field factor are determined using geometrical projections from the desorption images. A three-dimensional Fourier transform is then applied to a series of reconstructions, and after comparing to the known material crystallography, the efficiency of the detector is estimated. The final results demonstrate a significant improvement in the accuracy of the reconstructed volumes. Copyright © Microscopy Society of America 2008.&quot;,&quot;publisher&quot;:&quot;Oxford Academic&quot;,&quot;issue&quot;:&quot;4&quot;,&quot;volume&quot;:&quot;14&quot;,&quot;container-title-short&quot;:&quot;&quot;},&quot;isTemporary&quot;:false}]},{&quot;citationID&quot;:&quot;MENDELEY_CITATION_57d66195-36e6-437e-8385-051329da4181&quot;,&quot;properties&quot;:{&quot;noteIndex&quot;:0},&quot;isEdited&quot;:false,&quot;manualOverride&quot;:{&quot;isManuallyOverridden&quot;:false,&quot;citeprocText&quot;:&quot;(Gault et al. 2008)&quot;,&quot;manualOverrideText&quot;:&quot;&quot;},&quot;citationTag&quot;:&quot;MENDELEY_CITATION_v3_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&quot;,&quot;citationItems&quot;:[{&quot;id&quot;:&quot;5c70cf38-aa54-3b4f-b69c-19dea5aee099&quot;,&quot;itemData&quot;:{&quot;type&quot;:&quot;article-journal&quot;,&quot;id&quot;:&quot;5c70cf38-aa54-3b4f-b69c-19dea5aee099&quot;,&quot;title&quot;:&quot;Estimation of the Reconstruction Parameters for Atom Probe Tomography&quot;,&quot;author&quot;:[{&quot;family&quot;:&quot;Gault&quot;,&quot;given&quot;:&quot;Baptiste&quot;,&quot;parse-names&quot;:false,&quot;dropping-particle&quot;:&quot;&quot;,&quot;non-dropping-particle&quot;:&quot;&quot;},{&quot;family&quot;:&quot;Geuser&quot;,&quot;given&quot;:&quot;Frederic&quot;,&quot;parse-names&quot;:false,&quot;dropping-particle&quot;:&quot;&quot;,&quot;non-dropping-particle&quot;:&quot;De&quot;},{&quot;family&quot;:&quot;Stephenson&quot;,&quot;given&quot;:&quot;Leigh T.&quot;,&quot;parse-names&quot;:false,&quot;dropping-particle&quot;:&quot;&quot;,&quot;non-dropping-particle&quot;:&quot;&quot;},{&quot;family&quot;:&quot;Moody&quot;,&quot;given&quot;:&quot;Michael P.&quot;,&quot;parse-names&quot;:false,&quot;dropping-particle&quot;:&quot;&quot;,&quot;non-dropping-particle&quot;:&quot;&quot;},{&quot;family&quot;:&quot;Muddle&quot;,&quot;given&quot;:&quot;Barrington C.&quot;,&quot;parse-names&quot;:false,&quot;dropping-particle&quot;:&quot;&quot;,&quot;non-dropping-particle&quot;:&quot;&quot;},{&quot;family&quot;:&quot;Ringer&quot;,&quot;given&quot;:&quot;Simon P.&quot;,&quot;parse-names&quot;:false,&quot;dropping-particle&quot;:&quot;&quot;,&quot;non-dropping-particle&quot;:&quot;&quot;}],&quot;container-title&quot;:&quot;Microscopy and Microanalysis&quot;,&quot;accessed&quot;:{&quot;date-parts&quot;:[[2023,9,11]]},&quot;DOI&quot;:&quot;10.1017/S1431927608080690&quot;,&quot;ISSN&quot;:&quot;1431-9276&quot;,&quot;URL&quot;:&quot;https://dx.doi.org/10.1017/S1431927608080690&quot;,&quot;issued&quot;:{&quot;date-parts&quot;:[[2008,8,1]]},&quot;page&quot;:&quot;296-305&quot;,&quot;abstract&quot;:&quot;The application of wide field-of-view detection systems to atom probe experiments emphasizes the importance of careful parameter selection in the tomographic reconstruction of the analyzed volume, as the sensitivity to errors rises steeply with increases in analysis dimensions. In this article, a self-consistent method is presented for the systematic determination of the main reconstruction parameters. In the proposed approach, the compression factor and the field factor are determined using geometrical projections from the desorption images. A three-dimensional Fourier transform is then applied to a series of reconstructions, and after comparing to the known material crystallography, the efficiency of the detector is estimated. The final results demonstrate a significant improvement in the accuracy of the reconstructed volumes. Copyright © Microscopy Society of America 2008.&quot;,&quot;publisher&quot;:&quot;Oxford Academic&quot;,&quot;issue&quot;:&quot;4&quot;,&quot;volume&quot;:&quot;14&quot;,&quot;container-title-short&quot;:&quot;&quot;},&quot;isTemporary&quot;:false}]},{&quot;citationID&quot;:&quot;MENDELEY_CITATION_4b314179-4beb-48d4-86a7-2d6d934aa816&quot;,&quot;properties&quot;:{&quot;noteIndex&quot;:0},&quot;isEdited&quot;:false,&quot;manualOverride&quot;:{&quot;isManuallyOverridden&quot;:false,&quot;citeprocText&quot;:&quot;(Egerton et al. 2004)&quot;,&quot;manualOverrideText&quot;:&quot;&quot;},&quot;citationTag&quot;:&quot;MENDELEY_CITATION_v3_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&quot;,&quot;citationItems&quot;:[{&quot;id&quot;:&quot;b7b6124d-9e7e-3374-a2ac-b5eba5838b3c&quot;,&quot;itemData&quot;:{&quot;type&quot;:&quot;article-journal&quot;,&quot;id&quot;:&quot;b7b6124d-9e7e-3374-a2ac-b5eba5838b3c&quot;,&quot;title&quot;:&quot;Radiation damage in the TEM and SEM&quot;,&quot;author&quot;:[{&quot;family&quot;:&quot;Egerton&quot;,&quot;given&quot;:&quot;R. F.&quot;,&quot;parse-names&quot;:false,&quot;dropping-particle&quot;:&quot;&quot;,&quot;non-dropping-particle&quot;:&quot;&quot;},{&quot;family&quot;:&quot;Li&quot;,&quot;given&quot;:&quot;P.&quot;,&quot;parse-names&quot;:false,&quot;dropping-particle&quot;:&quot;&quot;,&quot;non-dropping-particle&quot;:&quot;&quot;},{&quot;family&quot;:&quot;Malac&quot;,&quot;given&quot;:&quot;M.&quot;,&quot;parse-names&quot;:false,&quot;dropping-particle&quot;:&quot;&quot;,&quot;non-dropping-particle&quot;:&quot;&quot;}],&quot;container-title&quot;:&quot;Micron&quot;,&quot;accessed&quot;:{&quot;date-parts&quot;:[[2023,9,11]]},&quot;DOI&quot;:&quot;10.1016/J.MICRON.2004.02.003&quot;,&quot;ISSN&quot;:&quot;0968-4328&quot;,&quot;PMID&quot;:&quot;15120123&quot;,&quot;issued&quot;:{&quot;date-parts&quot;:[[2004,8,1]]},&quot;page&quot;:&quot;399-409&quot;,&quot;abstract&quot;:&quot;We review the various ways in which an electron beam can adversely affect an organic or inorganic sample during examination in an electron microscope. The effects considered are: heating, electrostatic charging, ionization damage (radiolysis), displacement damage, sputtering and hydrocarbon contamination. In each case, strategies to minimise the damage are identified. In the light of recent experimental evidence, we re-examine two common assumptions: that the amount of radiation damage is proportional to the electron dose and is independent of beam diameter; and that the extent of the damage is proportional to the amount of energy deposited in the specimen. © 2004 Elsevier Ltd. All rights reserved.&quot;,&quot;publisher&quot;:&quot;Pergamon&quot;,&quot;issue&quot;:&quot;6&quot;,&quot;volume&quot;:&quot;35&quot;,&quot;container-title-short&quot;:&quot;&quot;},&quot;isTemporary&quot;:false}]},{&quot;citationID&quot;:&quot;MENDELEY_CITATION_026c04fc-7181-479d-ac2e-789786e0e46d&quot;,&quot;properties&quot;:{&quot;noteIndex&quot;:0},&quot;isEdited&quot;:false,&quot;manualOverride&quot;:{&quot;isManuallyOverridden&quot;:false,&quot;citeprocText&quot;:&quot;(Egerton et al. 2004)&quot;,&quot;manualOverrideText&quot;:&quot;&quot;},&quot;citationTag&quot;:&quot;MENDELEY_CITATION_v3_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&quot;,&quot;citationItems&quot;:[{&quot;id&quot;:&quot;b7b6124d-9e7e-3374-a2ac-b5eba5838b3c&quot;,&quot;itemData&quot;:{&quot;type&quot;:&quot;article-journal&quot;,&quot;id&quot;:&quot;b7b6124d-9e7e-3374-a2ac-b5eba5838b3c&quot;,&quot;title&quot;:&quot;Radiation damage in the TEM and SEM&quot;,&quot;author&quot;:[{&quot;family&quot;:&quot;Egerton&quot;,&quot;given&quot;:&quot;R. F.&quot;,&quot;parse-names&quot;:false,&quot;dropping-particle&quot;:&quot;&quot;,&quot;non-dropping-particle&quot;:&quot;&quot;},{&quot;family&quot;:&quot;Li&quot;,&quot;given&quot;:&quot;P.&quot;,&quot;parse-names&quot;:false,&quot;dropping-particle&quot;:&quot;&quot;,&quot;non-dropping-particle&quot;:&quot;&quot;},{&quot;family&quot;:&quot;Malac&quot;,&quot;given&quot;:&quot;M.&quot;,&quot;parse-names&quot;:false,&quot;dropping-particle&quot;:&quot;&quot;,&quot;non-dropping-particle&quot;:&quot;&quot;}],&quot;container-title&quot;:&quot;Micron&quot;,&quot;accessed&quot;:{&quot;date-parts&quot;:[[2023,9,11]]},&quot;DOI&quot;:&quot;10.1016/J.MICRON.2004.02.003&quot;,&quot;ISSN&quot;:&quot;0968-4328&quot;,&quot;PMID&quot;:&quot;15120123&quot;,&quot;issued&quot;:{&quot;date-parts&quot;:[[2004,8,1]]},&quot;page&quot;:&quot;399-409&quot;,&quot;abstract&quot;:&quot;We review the various ways in which an electron beam can adversely affect an organic or inorganic sample during examination in an electron microscope. The effects considered are: heating, electrostatic charging, ionization damage (radiolysis), displacement damage, sputtering and hydrocarbon contamination. In each case, strategies to minimise the damage are identified. In the light of recent experimental evidence, we re-examine two common assumptions: that the amount of radiation damage is proportional to the electron dose and is independent of beam diameter; and that the extent of the damage is proportional to the amount of energy deposited in the specimen. © 2004 Elsevier Ltd. All rights reserved.&quot;,&quot;publisher&quot;:&quot;Pergamon&quot;,&quot;issue&quot;:&quot;6&quot;,&quot;volume&quot;:&quot;35&quot;,&quot;container-title-short&quot;:&quot;&quot;},&quot;isTemporary&quot;:false}]},{&quot;citationID&quot;:&quot;MENDELEY_CITATION_08bf0937-7b3f-432e-b6cf-959981a85954&quot;,&quot;properties&quot;:{&quot;noteIndex&quot;:0},&quot;isEdited&quot;:false,&quot;manualOverride&quot;:{&quot;isManuallyOverridden&quot;:false,&quot;citeprocText&quot;:&quot;(Adrian et al. 1984)&quot;,&quot;manualOverrideText&quot;:&quot;&quot;},&quot;citationTag&quot;:&quot;MENDELEY_CITATION_v3_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&quot;,&quot;citationItems&quot;:[{&quot;id&quot;:&quot;b956cf67-c30c-38c7-9a75-9629009e412e&quot;,&quot;itemData&quot;:{&quot;type&quot;:&quot;article-journal&quot;,&quot;id&quot;:&quot;b956cf67-c30c-38c7-9a75-9629009e412e&quot;,&quot;title&quot;:&quot;Cryo-electron microscopy of viruses&quot;,&quot;author&quot;:[{&quot;family&quot;:&quot;Adrian&quot;,&quot;given&quot;:&quot;Marc&quot;,&quot;parse-names&quot;:false,&quot;dropping-particle&quot;:&quot;&quot;,&quot;non-dropping-particle&quot;:&quot;&quot;},{&quot;family&quot;:&quot;Dubochet&quot;,&quot;given&quot;:&quot;Jacques&quot;,&quot;parse-names&quot;:false,&quot;dropping-particle&quot;:&quot;&quot;,&quot;non-dropping-particle&quot;:&quot;&quot;},{&quot;family&quot;:&quot;Lepault&quot;,&quot;given&quot;:&quot;Jean&quot;,&quot;parse-names&quot;:false,&quot;dropping-particle&quot;:&quot;&quot;,&quot;non-dropping-particle&quot;:&quot;&quot;},{&quot;family&quot;:&quot;McDowall&quot;,&quot;given&quot;:&quot;Alasdair W.&quot;,&quot;parse-names&quot;:false,&quot;dropping-particle&quot;:&quot;&quot;,&quot;non-dropping-particle&quot;:&quot;&quot;}],&quot;container-title&quot;:&quot;Nature 1984 308:5954&quot;,&quot;accessed&quot;:{&quot;date-parts&quot;:[[2023,9,11]]},&quot;DOI&quot;:&quot;10.1038/308032a0&quot;,&quot;ISSN&quot;:&quot;1476-4687&quot;,&quot;PMID&quot;:&quot;6322001&quot;,&quot;URL&quot;:&quot;https://www.nature.com/articles/308032a0&quot;,&quot;issued&quot;:{&quot;date-parts&quot;:[[1984]]},&quot;page&quot;:&quot;32-36&quot;,&quot;abstract&quot;:&quot;Thin vitrified layers of unfixed, unstained and unsupported virus suspensions can be prepared for observation by cryo-electron microscopy in easily controlled conditions. The viral particles appear free from the kind of damage caused by dehydration, freezing or adsorption to a support that is encountered in preparing biological samples for conventional electron microscopy. Cryo-electron microscopy of vitrified specimens offers possibilities for high resolution observations that compare favourably with any other electron microscopical method.&quot;,&quot;publisher&quot;:&quot;Nature Publishing Group&quot;,&quot;issue&quot;:&quot;5954&quot;,&quot;volume&quot;:&quot;308&quot;,&quot;container-title-short&quot;:&quot;&quot;},&quot;isTemporary&quot;:false}]},{&quot;citationID&quot;:&quot;MENDELEY_CITATION_7ef9379d-5afc-40fd-9bf7-f7a48db8d19d&quot;,&quot;properties&quot;:{&quot;noteIndex&quot;:0},&quot;isEdited&quot;:false,&quot;manualOverride&quot;:{&quot;isManuallyOverridden&quot;:false,&quot;citeprocText&quot;:&quot;(Adrian et al. 1984)&quot;,&quot;manualOverrideText&quot;:&quot;&quot;},&quot;citationTag&quot;:&quot;MENDELEY_CITATION_v3_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&quot;,&quot;citationItems&quot;:[{&quot;id&quot;:&quot;b956cf67-c30c-38c7-9a75-9629009e412e&quot;,&quot;itemData&quot;:{&quot;type&quot;:&quot;article-journal&quot;,&quot;id&quot;:&quot;b956cf67-c30c-38c7-9a75-9629009e412e&quot;,&quot;title&quot;:&quot;Cryo-electron microscopy of viruses&quot;,&quot;author&quot;:[{&quot;family&quot;:&quot;Adrian&quot;,&quot;given&quot;:&quot;Marc&quot;,&quot;parse-names&quot;:false,&quot;dropping-particle&quot;:&quot;&quot;,&quot;non-dropping-particle&quot;:&quot;&quot;},{&quot;family&quot;:&quot;Dubochet&quot;,&quot;given&quot;:&quot;Jacques&quot;,&quot;parse-names&quot;:false,&quot;dropping-particle&quot;:&quot;&quot;,&quot;non-dropping-particle&quot;:&quot;&quot;},{&quot;family&quot;:&quot;Lepault&quot;,&quot;given&quot;:&quot;Jean&quot;,&quot;parse-names&quot;:false,&quot;dropping-particle&quot;:&quot;&quot;,&quot;non-dropping-particle&quot;:&quot;&quot;},{&quot;family&quot;:&quot;McDowall&quot;,&quot;given&quot;:&quot;Alasdair W.&quot;,&quot;parse-names&quot;:false,&quot;dropping-particle&quot;:&quot;&quot;,&quot;non-dropping-particle&quot;:&quot;&quot;}],&quot;container-title&quot;:&quot;Nature 1984 308:5954&quot;,&quot;accessed&quot;:{&quot;date-parts&quot;:[[2023,9,11]]},&quot;DOI&quot;:&quot;10.1038/308032a0&quot;,&quot;ISSN&quot;:&quot;1476-4687&quot;,&quot;PMID&quot;:&quot;6322001&quot;,&quot;URL&quot;:&quot;https://www.nature.com/articles/308032a0&quot;,&quot;issued&quot;:{&quot;date-parts&quot;:[[1984]]},&quot;page&quot;:&quot;32-36&quot;,&quot;abstract&quot;:&quot;Thin vitrified layers of unfixed, unstained and unsupported virus suspensions can be prepared for observation by cryo-electron microscopy in easily controlled conditions. The viral particles appear free from the kind of damage caused by dehydration, freezing or adsorption to a support that is encountered in preparing biological samples for conventional electron microscopy. Cryo-electron microscopy of vitrified specimens offers possibilities for high resolution observations that compare favourably with any other electron microscopical method.&quot;,&quot;publisher&quot;:&quot;Nature Publishing Group&quot;,&quot;issue&quot;:&quot;5954&quot;,&quot;volume&quot;:&quot;308&quot;,&quot;container-title-short&quot;:&quot;&quot;},&quot;isTemporary&quot;:false}]},{&quot;citationID&quot;:&quot;MENDELEY_CITATION_61b7ab0b-4300-42e5-a294-a9ada3328c6f&quot;,&quot;properties&quot;:{&quot;noteIndex&quot;:0},&quot;isEdited&quot;:false,&quot;manualOverride&quot;:{&quot;isManuallyOverridden&quot;:false,&quot;citeprocText&quot;:&quot;(Adrian et al. 1984)&quot;,&quot;manualOverrideText&quot;:&quot;&quot;},&quot;citationTag&quot;:&quot;MENDELEY_CITATION_v3_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&quot;,&quot;citationItems&quot;:[{&quot;id&quot;:&quot;b956cf67-c30c-38c7-9a75-9629009e412e&quot;,&quot;itemData&quot;:{&quot;type&quot;:&quot;article-journal&quot;,&quot;id&quot;:&quot;b956cf67-c30c-38c7-9a75-9629009e412e&quot;,&quot;title&quot;:&quot;Cryo-electron microscopy of viruses&quot;,&quot;author&quot;:[{&quot;family&quot;:&quot;Adrian&quot;,&quot;given&quot;:&quot;Marc&quot;,&quot;parse-names&quot;:false,&quot;dropping-particle&quot;:&quot;&quot;,&quot;non-dropping-particle&quot;:&quot;&quot;},{&quot;family&quot;:&quot;Dubochet&quot;,&quot;given&quot;:&quot;Jacques&quot;,&quot;parse-names&quot;:false,&quot;dropping-particle&quot;:&quot;&quot;,&quot;non-dropping-particle&quot;:&quot;&quot;},{&quot;family&quot;:&quot;Lepault&quot;,&quot;given&quot;:&quot;Jean&quot;,&quot;parse-names&quot;:false,&quot;dropping-particle&quot;:&quot;&quot;,&quot;non-dropping-particle&quot;:&quot;&quot;},{&quot;family&quot;:&quot;McDowall&quot;,&quot;given&quot;:&quot;Alasdair W.&quot;,&quot;parse-names&quot;:false,&quot;dropping-particle&quot;:&quot;&quot;,&quot;non-dropping-particle&quot;:&quot;&quot;}],&quot;container-title&quot;:&quot;Nature 1984 308:5954&quot;,&quot;accessed&quot;:{&quot;date-parts&quot;:[[2023,9,11]]},&quot;DOI&quot;:&quot;10.1038/308032a0&quot;,&quot;ISSN&quot;:&quot;1476-4687&quot;,&quot;PMID&quot;:&quot;6322001&quot;,&quot;URL&quot;:&quot;https://www.nature.com/articles/308032a0&quot;,&quot;issued&quot;:{&quot;date-parts&quot;:[[1984]]},&quot;page&quot;:&quot;32-36&quot;,&quot;abstract&quot;:&quot;Thin vitrified layers of unfixed, unstained and unsupported virus suspensions can be prepared for observation by cryo-electron microscopy in easily controlled conditions. The viral particles appear free from the kind of damage caused by dehydration, freezing or adsorption to a support that is encountered in preparing biological samples for conventional electron microscopy. Cryo-electron microscopy of vitrified specimens offers possibilities for high resolution observations that compare favourably with any other electron microscopical method.&quot;,&quot;publisher&quot;:&quot;Nature Publishing Group&quot;,&quot;issue&quot;:&quot;5954&quot;,&quot;volume&quot;:&quot;308&quot;,&quot;container-title-short&quot;:&quot;&quot;},&quot;isTemporary&quot;:false}]},{&quot;citationID&quot;:&quot;MENDELEY_CITATION_42bc337f-c44d-4156-ba9a-ca67cb3b393a&quot;,&quot;properties&quot;:{&quot;noteIndex&quot;:0},&quot;isEdited&quot;:false,&quot;manualOverride&quot;:{&quot;isManuallyOverridden&quot;:false,&quot;citeprocText&quot;:&quot;(Adrian et al. 1984)&quot;,&quot;manualOverrideText&quot;:&quot;&quot;},&quot;citationTag&quot;:&quot;MENDELEY_CITATION_v3_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&quot;,&quot;citationItems&quot;:[{&quot;id&quot;:&quot;b956cf67-c30c-38c7-9a75-9629009e412e&quot;,&quot;itemData&quot;:{&quot;type&quot;:&quot;article-journal&quot;,&quot;id&quot;:&quot;b956cf67-c30c-38c7-9a75-9629009e412e&quot;,&quot;title&quot;:&quot;Cryo-electron microscopy of viruses&quot;,&quot;author&quot;:[{&quot;family&quot;:&quot;Adrian&quot;,&quot;given&quot;:&quot;Marc&quot;,&quot;parse-names&quot;:false,&quot;dropping-particle&quot;:&quot;&quot;,&quot;non-dropping-particle&quot;:&quot;&quot;},{&quot;family&quot;:&quot;Dubochet&quot;,&quot;given&quot;:&quot;Jacques&quot;,&quot;parse-names&quot;:false,&quot;dropping-particle&quot;:&quot;&quot;,&quot;non-dropping-particle&quot;:&quot;&quot;},{&quot;family&quot;:&quot;Lepault&quot;,&quot;given&quot;:&quot;Jean&quot;,&quot;parse-names&quot;:false,&quot;dropping-particle&quot;:&quot;&quot;,&quot;non-dropping-particle&quot;:&quot;&quot;},{&quot;family&quot;:&quot;McDowall&quot;,&quot;given&quot;:&quot;Alasdair W.&quot;,&quot;parse-names&quot;:false,&quot;dropping-particle&quot;:&quot;&quot;,&quot;non-dropping-particle&quot;:&quot;&quot;}],&quot;container-title&quot;:&quot;Nature 1984 308:5954&quot;,&quot;accessed&quot;:{&quot;date-parts&quot;:[[2023,9,11]]},&quot;DOI&quot;:&quot;10.1038/308032a0&quot;,&quot;ISSN&quot;:&quot;1476-4687&quot;,&quot;PMID&quot;:&quot;6322001&quot;,&quot;URL&quot;:&quot;https://www.nature.com/articles/308032a0&quot;,&quot;issued&quot;:{&quot;date-parts&quot;:[[1984]]},&quot;page&quot;:&quot;32-36&quot;,&quot;abstract&quot;:&quot;Thin vitrified layers of unfixed, unstained and unsupported virus suspensions can be prepared for observation by cryo-electron microscopy in easily controlled conditions. The viral particles appear free from the kind of damage caused by dehydration, freezing or adsorption to a support that is encountered in preparing biological samples for conventional electron microscopy. Cryo-electron microscopy of vitrified specimens offers possibilities for high resolution observations that compare favourably with any other electron microscopical method.&quot;,&quot;publisher&quot;:&quot;Nature Publishing Group&quot;,&quot;issue&quot;:&quot;5954&quot;,&quot;volume&quot;:&quot;308&quot;,&quot;container-title-short&quot;:&quot;&quot;},&quot;isTemporary&quot;:false}]},{&quot;citationID&quot;:&quot;MENDELEY_CITATION_ea66704f-34ef-45e4-bdfa-dd8022bfb7eb&quot;,&quot;properties&quot;:{&quot;noteIndex&quot;:0},&quot;isEdited&quot;:false,&quot;manualOverride&quot;:{&quot;isManuallyOverridden&quot;:false,&quot;citeprocText&quot;:&quot;(Adrian et al. 1984)&quot;,&quot;manualOverrideText&quot;:&quot;&quot;},&quot;citationTag&quot;:&quot;MENDELEY_CITATION_v3_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&quot;,&quot;citationItems&quot;:[{&quot;id&quot;:&quot;b956cf67-c30c-38c7-9a75-9629009e412e&quot;,&quot;itemData&quot;:{&quot;type&quot;:&quot;article-journal&quot;,&quot;id&quot;:&quot;b956cf67-c30c-38c7-9a75-9629009e412e&quot;,&quot;title&quot;:&quot;Cryo-electron microscopy of viruses&quot;,&quot;author&quot;:[{&quot;family&quot;:&quot;Adrian&quot;,&quot;given&quot;:&quot;Marc&quot;,&quot;parse-names&quot;:false,&quot;dropping-particle&quot;:&quot;&quot;,&quot;non-dropping-particle&quot;:&quot;&quot;},{&quot;family&quot;:&quot;Dubochet&quot;,&quot;given&quot;:&quot;Jacques&quot;,&quot;parse-names&quot;:false,&quot;dropping-particle&quot;:&quot;&quot;,&quot;non-dropping-particle&quot;:&quot;&quot;},{&quot;family&quot;:&quot;Lepault&quot;,&quot;given&quot;:&quot;Jean&quot;,&quot;parse-names&quot;:false,&quot;dropping-particle&quot;:&quot;&quot;,&quot;non-dropping-particle&quot;:&quot;&quot;},{&quot;family&quot;:&quot;McDowall&quot;,&quot;given&quot;:&quot;Alasdair W.&quot;,&quot;parse-names&quot;:false,&quot;dropping-particle&quot;:&quot;&quot;,&quot;non-dropping-particle&quot;:&quot;&quot;}],&quot;container-title&quot;:&quot;Nature 1984 308:5954&quot;,&quot;accessed&quot;:{&quot;date-parts&quot;:[[2023,9,11]]},&quot;DOI&quot;:&quot;10.1038/308032a0&quot;,&quot;ISSN&quot;:&quot;1476-4687&quot;,&quot;PMID&quot;:&quot;6322001&quot;,&quot;URL&quot;:&quot;https://www.nature.com/articles/308032a0&quot;,&quot;issued&quot;:{&quot;date-parts&quot;:[[1984]]},&quot;page&quot;:&quot;32-36&quot;,&quot;abstract&quot;:&quot;Thin vitrified layers of unfixed, unstained and unsupported virus suspensions can be prepared for observation by cryo-electron microscopy in easily controlled conditions. The viral particles appear free from the kind of damage caused by dehydration, freezing or adsorption to a support that is encountered in preparing biological samples for conventional electron microscopy. Cryo-electron microscopy of vitrified specimens offers possibilities for high resolution observations that compare favourably with any other electron microscopical method.&quot;,&quot;publisher&quot;:&quot;Nature Publishing Group&quot;,&quot;issue&quot;:&quot;5954&quot;,&quot;volume&quot;:&quot;308&quot;,&quot;container-title-short&quot;:&quot;&quot;},&quot;isTemporary&quot;:false}]},{&quot;citationID&quot;:&quot;MENDELEY_CITATION_544af6f3-7d8c-4482-ab12-c64650eec930&quot;,&quot;properties&quot;:{&quot;noteIndex&quot;:0},&quot;isEdited&quot;:false,&quot;manualOverride&quot;:{&quot;isManuallyOverridden&quot;:false,&quot;citeprocText&quot;:&quot;(Egerton et al. 2004)&quot;,&quot;manualOverrideText&quot;:&quot;&quot;},&quot;citationTag&quot;:&quot;MENDELEY_CITATION_v3_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&quot;,&quot;citationItems&quot;:[{&quot;id&quot;:&quot;b7b6124d-9e7e-3374-a2ac-b5eba5838b3c&quot;,&quot;itemData&quot;:{&quot;type&quot;:&quot;article-journal&quot;,&quot;id&quot;:&quot;b7b6124d-9e7e-3374-a2ac-b5eba5838b3c&quot;,&quot;title&quot;:&quot;Radiation damage in the TEM and SEM&quot;,&quot;author&quot;:[{&quot;family&quot;:&quot;Egerton&quot;,&quot;given&quot;:&quot;R. F.&quot;,&quot;parse-names&quot;:false,&quot;dropping-particle&quot;:&quot;&quot;,&quot;non-dropping-particle&quot;:&quot;&quot;},{&quot;family&quot;:&quot;Li&quot;,&quot;given&quot;:&quot;P.&quot;,&quot;parse-names&quot;:false,&quot;dropping-particle&quot;:&quot;&quot;,&quot;non-dropping-particle&quot;:&quot;&quot;},{&quot;family&quot;:&quot;Malac&quot;,&quot;given&quot;:&quot;M.&quot;,&quot;parse-names&quot;:false,&quot;dropping-particle&quot;:&quot;&quot;,&quot;non-dropping-particle&quot;:&quot;&quot;}],&quot;container-title&quot;:&quot;Micron&quot;,&quot;accessed&quot;:{&quot;date-parts&quot;:[[2023,9,11]]},&quot;DOI&quot;:&quot;10.1016/J.MICRON.2004.02.003&quot;,&quot;ISSN&quot;:&quot;0968-4328&quot;,&quot;PMID&quot;:&quot;15120123&quot;,&quot;issued&quot;:{&quot;date-parts&quot;:[[2004,8,1]]},&quot;page&quot;:&quot;399-409&quot;,&quot;abstract&quot;:&quot;We review the various ways in which an electron beam can adversely affect an organic or inorganic sample during examination in an electron microscope. The effects considered are: heating, electrostatic charging, ionization damage (radiolysis), displacement damage, sputtering and hydrocarbon contamination. In each case, strategies to minimise the damage are identified. In the light of recent experimental evidence, we re-examine two common assumptions: that the amount of radiation damage is proportional to the electron dose and is independent of beam diameter; and that the extent of the damage is proportional to the amount of energy deposited in the specimen. © 2004 Elsevier Ltd. All rights reserved.&quot;,&quot;publisher&quot;:&quot;Pergamon&quot;,&quot;issue&quot;:&quot;6&quot;,&quot;volume&quot;:&quot;35&quot;,&quot;container-title-short&quot;:&quot;&quot;},&quot;isTemporary&quot;:false}]},{&quot;citationID&quot;:&quot;MENDELEY_CITATION_d2ceef94-167a-402d-9d3a-053c10273b0d&quot;,&quot;properties&quot;:{&quot;noteIndex&quot;:0},&quot;isEdited&quot;:false,&quot;manualOverride&quot;:{&quot;isManuallyOverridden&quot;:false,&quot;citeprocText&quot;:&quot;(Egerton et al. 2004)&quot;,&quot;manualOverrideText&quot;:&quot;&quot;},&quot;citationTag&quot;:&quot;MENDELEY_CITATION_v3_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&quot;,&quot;citationItems&quot;:[{&quot;id&quot;:&quot;b7b6124d-9e7e-3374-a2ac-b5eba5838b3c&quot;,&quot;itemData&quot;:{&quot;type&quot;:&quot;article-journal&quot;,&quot;id&quot;:&quot;b7b6124d-9e7e-3374-a2ac-b5eba5838b3c&quot;,&quot;title&quot;:&quot;Radiation damage in the TEM and SEM&quot;,&quot;author&quot;:[{&quot;family&quot;:&quot;Egerton&quot;,&quot;given&quot;:&quot;R. F.&quot;,&quot;parse-names&quot;:false,&quot;dropping-particle&quot;:&quot;&quot;,&quot;non-dropping-particle&quot;:&quot;&quot;},{&quot;family&quot;:&quot;Li&quot;,&quot;given&quot;:&quot;P.&quot;,&quot;parse-names&quot;:false,&quot;dropping-particle&quot;:&quot;&quot;,&quot;non-dropping-particle&quot;:&quot;&quot;},{&quot;family&quot;:&quot;Malac&quot;,&quot;given&quot;:&quot;M.&quot;,&quot;parse-names&quot;:false,&quot;dropping-particle&quot;:&quot;&quot;,&quot;non-dropping-particle&quot;:&quot;&quot;}],&quot;container-title&quot;:&quot;Micron&quot;,&quot;accessed&quot;:{&quot;date-parts&quot;:[[2023,9,11]]},&quot;DOI&quot;:&quot;10.1016/J.MICRON.2004.02.003&quot;,&quot;ISSN&quot;:&quot;0968-4328&quot;,&quot;PMID&quot;:&quot;15120123&quot;,&quot;issued&quot;:{&quot;date-parts&quot;:[[2004,8,1]]},&quot;page&quot;:&quot;399-409&quot;,&quot;abstract&quot;:&quot;We review the various ways in which an electron beam can adversely affect an organic or inorganic sample during examination in an electron microscope. The effects considered are: heating, electrostatic charging, ionization damage (radiolysis), displacement damage, sputtering and hydrocarbon contamination. In each case, strategies to minimise the damage are identified. In the light of recent experimental evidence, we re-examine two common assumptions: that the amount of radiation damage is proportional to the electron dose and is independent of beam diameter; and that the extent of the damage is proportional to the amount of energy deposited in the specimen. © 2004 Elsevier Ltd. All rights reserved.&quot;,&quot;publisher&quot;:&quot;Pergamon&quot;,&quot;issue&quot;:&quot;6&quot;,&quot;volume&quot;:&quot;35&quot;,&quot;container-title-short&quot;:&quot;&quot;},&quot;isTemporary&quot;:false}]},{&quot;citationID&quot;:&quot;MENDELEY_CITATION_ad52549e-b26e-4e46-91e9-16fb8ddc52d8&quot;,&quot;properties&quot;:{&quot;noteIndex&quot;:0},&quot;isEdited&quot;:false,&quot;manualOverride&quot;:{&quot;isManuallyOverridden&quot;:false,&quot;citeprocText&quot;:&quot;(Egerton et al. 2004)&quot;,&quot;manualOverrideText&quot;:&quot;&quot;},&quot;citationTag&quot;:&quot;MENDELEY_CITATION_v3_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&quot;,&quot;citationItems&quot;:[{&quot;id&quot;:&quot;b7b6124d-9e7e-3374-a2ac-b5eba5838b3c&quot;,&quot;itemData&quot;:{&quot;type&quot;:&quot;article-journal&quot;,&quot;id&quot;:&quot;b7b6124d-9e7e-3374-a2ac-b5eba5838b3c&quot;,&quot;title&quot;:&quot;Radiation damage in the TEM and SEM&quot;,&quot;author&quot;:[{&quot;family&quot;:&quot;Egerton&quot;,&quot;given&quot;:&quot;R. F.&quot;,&quot;parse-names&quot;:false,&quot;dropping-particle&quot;:&quot;&quot;,&quot;non-dropping-particle&quot;:&quot;&quot;},{&quot;family&quot;:&quot;Li&quot;,&quot;given&quot;:&quot;P.&quot;,&quot;parse-names&quot;:false,&quot;dropping-particle&quot;:&quot;&quot;,&quot;non-dropping-particle&quot;:&quot;&quot;},{&quot;family&quot;:&quot;Malac&quot;,&quot;given&quot;:&quot;M.&quot;,&quot;parse-names&quot;:false,&quot;dropping-particle&quot;:&quot;&quot;,&quot;non-dropping-particle&quot;:&quot;&quot;}],&quot;container-title&quot;:&quot;Micron&quot;,&quot;accessed&quot;:{&quot;date-parts&quot;:[[2023,9,11]]},&quot;DOI&quot;:&quot;10.1016/J.MICRON.2004.02.003&quot;,&quot;ISSN&quot;:&quot;0968-4328&quot;,&quot;PMID&quot;:&quot;15120123&quot;,&quot;issued&quot;:{&quot;date-parts&quot;:[[2004,8,1]]},&quot;page&quot;:&quot;399-409&quot;,&quot;abstract&quot;:&quot;We review the various ways in which an electron beam can adversely affect an organic or inorganic sample during examination in an electron microscope. The effects considered are: heating, electrostatic charging, ionization damage (radiolysis), displacement damage, sputtering and hydrocarbon contamination. In each case, strategies to minimise the damage are identified. In the light of recent experimental evidence, we re-examine two common assumptions: that the amount of radiation damage is proportional to the electron dose and is independent of beam diameter; and that the extent of the damage is proportional to the amount of energy deposited in the specimen. © 2004 Elsevier Ltd. All rights reserved.&quot;,&quot;publisher&quot;:&quot;Pergamon&quot;,&quot;issue&quot;:&quot;6&quot;,&quot;volume&quot;:&quot;35&quot;,&quot;container-title-short&quot;:&quot;&quot;},&quot;isTemporary&quot;:false}]},{&quot;citationID&quot;:&quot;MENDELEY_CITATION_c4a5f644-182f-4605-89d9-cb2e3a19551b&quot;,&quot;properties&quot;:{&quot;noteIndex&quot;:0},&quot;isEdited&quot;:false,&quot;manualOverride&quot;:{&quot;isManuallyOverridden&quot;:false,&quot;citeprocText&quot;:&quot;(Walther and Müller 2013)&quot;,&quot;manualOverrideText&quot;:&quot;&quot;},&quot;citationTag&quot;:&quot;MENDELEY_CITATION_v3_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&quot;,&quot;citationItems&quot;:[{&quot;id&quot;:&quot;50aafbbe-5eb3-3ccb-b6de-51ef4a914600&quot;,&quot;itemData&quot;:{&quot;type&quot;:&quot;article-journal&quot;,&quot;id&quot;:&quot;50aafbbe-5eb3-3ccb-b6de-51ef4a914600&quot;,&quot;title&quot;:&quot;Janus particles: Synthesis, self-assembly, physical properties, and applications&quot;,&quot;author&quot;:[{&quot;family&quot;:&quot;Walther&quot;,&quot;given&quot;:&quot;Andreas&quot;,&quot;parse-names&quot;:false,&quot;dropping-particle&quot;:&quot;&quot;,&quot;non-dropping-particle&quot;:&quot;&quot;},{&quot;family&quot;:&quot;Müller&quot;,&quot;given&quot;:&quot;Axel H.E.&quot;,&quot;parse-names&quot;:false,&quot;dropping-particle&quot;:&quot;&quot;,&quot;non-dropping-particle&quot;:&quot;&quot;}],&quot;container-title&quot;:&quot;Chemical Reviews&quot;,&quot;container-title-short&quot;:&quot;Chem Rev&quot;,&quot;accessed&quot;:{&quot;date-parts&quot;:[[2023,9,11]]},&quot;DOI&quot;:&quot;10.1021/CR300089T/ASSET/CR300089T.FP.PNG_V03&quot;,&quot;ISSN&quot;:&quot;00092665&quot;,&quot;URL&quot;:&quot;https://pubs.acs.org/doi/abs/10.1021/cr300089t&quot;,&quot;issued&quot;:{&quot;date-parts&quot;:[[2013,7,10]]},&quot;page&quot;:&quot;5194-5261&quot;,&quot;publisher&quot;:&quot;American Chemical Society&quot;,&quot;issue&quot;:&quot;7&quot;,&quot;volume&quot;:&quot;113&quot;},&quot;isTemporary&quot;:false}]},{&quot;citationID&quot;:&quot;MENDELEY_CITATION_0fcdc08e-f2ec-407c-923c-4de6886bfaa1&quot;,&quot;properties&quot;:{&quot;noteIndex&quot;:0},&quot;isEdited&quot;:false,&quot;manualOverride&quot;:{&quot;isManuallyOverridden&quot;:false,&quot;citeprocText&quot;:&quot;(Tang and Yang 2017)&quot;,&quot;manualOverrideText&quot;:&quot;&quot;},&quot;citationTag&quot;:&quot;MENDELEY_CITATION_v3_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&quot;,&quot;citationItems&quot;:[{&quot;id&quot;:&quot;ed59281b-7fae-3720-a03b-155178cb8498&quot;,&quot;itemData&quot;:{&quot;type&quot;:&quot;article-journal&quot;,&quot;id&quot;:&quot;ed59281b-7fae-3720-a03b-155178cb8498&quot;,&quot;title&quot;:&quot;Transmission Electron Microscopy (TEM)&quot;,&quot;author&quot;:[{&quot;family&quot;:&quot;Tang&quot;,&quot;given&quot;:&quot;C. Y.&quot;,&quot;parse-names&quot;:false,&quot;dropping-particle&quot;:&quot;&quot;,&quot;non-dropping-particle&quot;:&quot;&quot;},{&quot;family&quot;:&quot;Yang&quot;,&quot;given&quot;:&quot;Z.&quot;,&quot;parse-names&quot;:false,&quot;dropping-particle&quot;:&quot;&quot;,&quot;non-dropping-particle&quot;:&quot;&quot;}],&quot;container-title&quot;:&quot;Membrane Characterization&quot;,&quot;accessed&quot;:{&quot;date-parts&quot;:[[2023,8,15]]},&quot;DOI&quot;:&quot;10.1016/B978-0-444-63776-5.00008-5&quot;,&quot;ISBN&quot;:&quot;9780444637918&quot;,&quot;issued&quot;:{&quot;date-parts&quot;:[[2017,1,1]]},&quot;page&quot;:&quot;145-159&quot;,&quot;abstract&quot;:&quot;Transmission electron microscopy (TEM) has been widely applied to characterize morphology, crystalline structure, and elemental information of membrane materials. In this chapter, fundamental knowledge of TEM techniques and their applications in membrane characterization are presented. The two basic modes of TEM, i.e., the bright-field mode and dark-field mode, are introduced and illustrated with TEM micrographs. Crystalline structure and elemental information of specimens can also be obtained. After the introduction of some common membrane sample preparation techniques, the applications of TEM techniques for the detailed characterization of membranes and their building blocks are presented in detail. The application of TEM techniques to characterization the tomography of membrane rejection layer and the morphology of fouling cake layer are also illustrated.&quot;,&quot;publisher&quot;:&quot;Elsevier&quot;,&quot;container-title-short&quot;:&quot;&quot;},&quot;isTemporary&quot;:false}]},{&quot;citationID&quot;:&quot;MENDELEY_CITATION_833b02e5-eebd-413e-9ccb-d38542b1f4f4&quot;,&quot;properties&quot;:{&quot;noteIndex&quot;:0},&quot;isEdited&quot;:false,&quot;manualOverride&quot;:{&quot;isManuallyOverridden&quot;:false,&quot;citeprocText&quot;:&quot;(Mildenhall et al. 2020)&quot;,&quot;manualOverrideText&quot;:&quot;&quot;},&quot;citationTag&quot;:&quot;MENDELEY_CITATION_v3_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&quot;,&quot;citationItems&quot;:[{&quot;id&quot;:&quot;6df5bf74-92af-3ee3-b52d-e7a27fa44db5&quot;,&quot;itemData&quot;:{&quot;type&quot;:&quot;article-journal&quot;,&quot;id&quot;:&quot;6df5bf74-92af-3ee3-b52d-e7a27fa44db5&quot;,&quot;title&quot;:&quot;NeRF: Representing Scenes as Neural Radiance Fields for View Synthesis&quot;,&quot;author&quot;:[{&quot;family&quot;:&quot;Mildenhall&quot;,&quot;given&quot;:&quot;Ben&quot;,&quot;parse-names&quot;:false,&quot;dropping-particle&quot;:&quot;&quot;,&quot;non-dropping-particle&quot;:&quot;&quot;},{&quot;family&quot;:&quot;Srinivasan&quot;,&quot;given&quot;:&quot;Pratul P.&quot;,&quot;parse-names&quot;:false,&quot;dropping-particle&quot;:&quot;&quot;,&quot;non-dropping-particle&quot;:&quot;&quot;},{&quot;family&quot;:&quot;Tancik&quot;,&quot;given&quot;:&quot;Matthew&quot;,&quot;parse-names&quot;:false,&quot;dropping-particle&quot;:&quot;&quot;,&quot;non-dropping-particle&quot;:&quot;&quot;},{&quot;family&quot;:&quot;Barron&quot;,&quot;given&quot;:&quot;Jonathan T.&quot;,&quot;parse-names&quot;:false,&quot;dropping-particle&quot;:&quot;&quot;,&quot;non-dropping-particle&quot;:&quot;&quot;},{&quot;family&quot;:&quot;Ramamoorthi&quot;,&quot;given&quot;:&quot;Ravi&quot;,&quot;parse-names&quot;:false,&quot;dropping-particle&quot;:&quot;&quot;,&quot;non-dropping-particle&quot;:&quot;&quot;},{&quot;family&quot;:&quot;Ng&quot;,&quot;given&quot;:&quot;Ren&quot;,&quot;parse-names&quot;:false,&quot;dropping-particle&quot;:&quot;&quot;,&quot;non-dropping-particle&quot;:&quot;&quot;}],&quot;container-title&quot;:&quot;Lecture Notes in Computer Science (including subseries Lecture Notes in Artificial Intelligence and Lecture Notes in Bioinformatics)&quot;,&quot;accessed&quot;:{&quot;date-parts&quot;:[[2023,8,8]]},&quot;DOI&quot;:&quot;10.1007/978-3-030-58452-8_24&quot;,&quot;ISBN&quot;:&quot;9783030584511&quot;,&quot;ISSN&quot;:&quot;16113349&quot;,&quot;URL&quot;:&quot;https://arxiv.org/abs/2003.08934v2&quot;,&quot;issued&quot;:{&quot;date-parts&quot;:[[2020,3,19]]},&quot;page&quot;:&quot;405-421&quot;,&quot;abstract&quot;:&quot;We present a method that achieves state-of-the-art results for synthesizing\nnovel views of complex scenes by optimizing an underlying continuous volumetric\nscene function using a sparse set of input views. Our algorithm represents a\nscene using a fully-connected (non-convolutional) deep network, whose input is\na single continuous 5D coordinate (spatial location $(x,y,z)$ and viewing\ndirection $(\\theta, \\phi)$) and whose output is the volume density and\nview-dependent emitted radiance at that spatial location. We synthesize views\nby querying 5D coordinates along camera rays and use classic volume rendering\ntechniques to project the output colors and densities into an image. Because\nvolume rendering is naturally differentiable, the only input required to\noptimize our representation is a set of images with known camera poses. We\ndescribe how to effectively optimize neural radiance fields to render\nphotorealistic novel views of scenes with complicated geometry and appearance,\nand demonstrate results that outperform prior work on neural rendering and view\nsynthesis. View synthesis results are best viewed as videos, so we urge readers\nto view our supplementary video for convincing comparisons.&quot;,&quot;publisher&quot;:&quot;Springer Science and Business Media Deutschland GmbH&quot;,&quot;volume&quot;:&quot;12346 LNCS&quot;,&quot;container-title-short&quot;:&quot;&quot;},&quot;isTemporary&quot;:false}]},{&quot;citationID&quot;:&quot;MENDELEY_CITATION_b5eabc5e-7868-4e13-87fd-ba48af8ac933&quot;,&quot;properties&quot;:{&quot;noteIndex&quot;:0},&quot;isEdited&quot;:false,&quot;manualOverride&quot;:{&quot;isManuallyOverridden&quot;:false,&quot;citeprocText&quot;:&quot;(Xia and Xue n.d.)&quot;,&quot;manualOverrideText&quot;:&quot;&quot;},&quot;citationTag&quot;:&quot;MENDELEY_CITATION_v3_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&quot;,&quot;citationItems&quot;:[{&quot;id&quot;:&quot;6b17b1f1-de5b-364d-966d-e0b0bc3d4f0f&quot;,&quot;itemData&quot;:{&quot;type&quot;:&quot;article-journal&quot;,&quot;id&quot;:&quot;6b17b1f1-de5b-364d-966d-e0b0bc3d4f0f&quot;,&quot;title&quot;:&quot;A Survey on 3D-aware Image Synthesis&quot;,&quot;author&quot;:[{&quot;family&quot;:&quot;Xia&quot;,&quot;given&quot;:&quot;Weihao&quot;,&quot;parse-names&quot;:false,&quot;dropping-particle&quot;:&quot;&quot;,&quot;non-dropping-particle&quot;:&quot;&quot;},{&quot;family&quot;:&quot;Xue&quot;,&quot;given&quot;:&quot;Jing-Hao&quot;,&quot;parse-names&quot;:false,&quot;dropping-particle&quot;:&quot;&quot;,&quot;non-dropping-particle&quot;:&quot;&quot;}],&quot;accessed&quot;:{&quot;date-parts&quot;:[[2023,9,11]]},&quot;URL&quot;:&quot;https://weihaox.github.&quot;,&quot;abstract&quot;:&quot;Recent years have seen remarkable progress in deep learning powered visual content creation. This includes 3D-aware generative image synthesis, which produces high-fidelity images in a 3D-consistent manner while simultaneously capturing compact surfaces of objects from pure image collections without the need for any 3D supervision, thus bridging the gap between 2D imagery and 3D reality. The 3D-aware generative models have shown that the introduction of 3D information can lead to more controllable image generation. The task of 3D-aware image synthesis has taken the field of computer vision by storm, with hundreds of papers accepted to top-tier journals and conferences in recent year (mainly the past two years), but there lacks a comprehensive survey of this remarkable and swift progress. Our survey aims to introduce new researchers to this topic, provide a useful reference for related works, and stimulate future research directions through our discussion section. Apart from the presented papers, we aim to constantly update the latest relevant papers along with corresponding implementations at https://weihaox.github.io/awesome-3D-aware-synthesis.&quot;,&quot;container-title-short&quot;:&quot;&quot;},&quot;isTemporary&quot;:false}]},{&quot;citationID&quot;:&quot;MENDELEY_CITATION_3b5f4029-efde-4385-9fb6-7b0f27e54ca9&quot;,&quot;properties&quot;:{&quot;noteIndex&quot;:0},&quot;isEdited&quot;:false,&quot;manualOverride&quot;:{&quot;isManuallyOverridden&quot;:false,&quot;citeprocText&quot;:&quot;(Seitz et al. 2006; Xia and Xue n.d.)&quot;,&quot;manualOverrideText&quot;:&quot;&quot;},&quot;citationTag&quot;:&quot;MENDELEY_CITATION_v3_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&quot;,&quot;citationItems&quot;:[{&quot;id&quot;:&quot;0808a83b-2f09-34f5-bdfb-c31142ab1f7e&quot;,&quot;itemData&quot;:{&quot;type&quot;:&quot;article-journal&quot;,&quot;id&quot;:&quot;0808a83b-2f09-34f5-bdfb-c31142ab1f7e&quot;,&quot;title&quot;:&quot;A comparison and evaluation of multi-view stereo reconstruction algorithms&quot;,&quot;author&quot;:[{&quot;family&quot;:&quot;Seitz&quot;,&quot;given&quot;:&quot;Steven M.&quot;,&quot;parse-names&quot;:false,&quot;dropping-particle&quot;:&quot;&quot;,&quot;non-dropping-particle&quot;:&quot;&quot;},{&quot;family&quot;:&quot;Curless&quot;,&quot;given&quot;:&quot;Brian&quot;,&quot;parse-names&quot;:false,&quot;dropping-particle&quot;:&quot;&quot;,&quot;non-dropping-particle&quot;:&quot;&quot;},{&quot;family&quot;:&quot;Diebel&quot;,&quot;given&quot;:&quot;James&quot;,&quot;parse-names&quot;:false,&quot;dropping-particle&quot;:&quot;&quot;,&quot;non-dropping-particle&quot;:&quot;&quot;},{&quot;family&quot;:&quot;Scharstein&quot;,&quot;given&quot;:&quot;Daniel&quot;,&quot;parse-names&quot;:false,&quot;dropping-particle&quot;:&quot;&quot;,&quot;non-dropping-particle&quot;:&quot;&quot;},{&quot;family&quot;:&quot;Szeliski&quot;,&quot;given&quot;:&quot;Richard&quot;,&quot;parse-names&quot;:false,&quot;dropping-particle&quot;:&quot;&quot;,&quot;non-dropping-particle&quot;:&quot;&quot;}],&quot;container-title&quot;:&quot;Proceedings of the IEEE Computer Society Conference on Computer Vision and Pattern Recognition&quot;,&quot;accessed&quot;:{&quot;date-parts&quot;:[[2023,9,11]]},&quot;DOI&quot;:&quot;10.1109/CVPR.2006.19&quot;,&quot;ISBN&quot;:&quot;0769525970&quot;,&quot;ISSN&quot;:&quot;10636919&quot;,&quot;issued&quot;:{&quot;date-parts&quot;:[[2006]]},&quot;page&quot;:&quot;519-526&quot;,&quot;abstract&quot;:&quot;This paper presents a quantitative comparison of several multi-view stereo reconstruction algorithms. Until now, the lack of suitable calibrated multi-view image datasets with known ground truth (3D shape models) has prevented such direct comparisons. In this paper, we first survey multi-view stereo algorithms and compare them qualitatively using a taxonomy that differentiates their key properties. We then describe our process for acquiring and calibrating multi-view image datasets with high-accuracy ground truth and introduce our evaluation methodology. Finally, we present the results of our quantitative comparison of state-of-the-art multi-view stereo reconstruction algorithms on six benchmark datasets. The datasets, evaluation details, and instructions for submitting new models are available online at http://vision.middlebury.edu/ mview. © 2006 IEEE.&quot;,&quot;volume&quot;:&quot;1&quot;,&quot;container-title-short&quot;:&quot;&quot;},&quot;isTemporary&quot;:false},{&quot;id&quot;:&quot;6b17b1f1-de5b-364d-966d-e0b0bc3d4f0f&quot;,&quot;itemData&quot;:{&quot;type&quot;:&quot;article-journal&quot;,&quot;id&quot;:&quot;6b17b1f1-de5b-364d-966d-e0b0bc3d4f0f&quot;,&quot;title&quot;:&quot;A Survey on 3D-aware Image Synthesis&quot;,&quot;author&quot;:[{&quot;family&quot;:&quot;Xia&quot;,&quot;given&quot;:&quot;Weihao&quot;,&quot;parse-names&quot;:false,&quot;dropping-particle&quot;:&quot;&quot;,&quot;non-dropping-particle&quot;:&quot;&quot;},{&quot;family&quot;:&quot;Xue&quot;,&quot;given&quot;:&quot;Jing-Hao&quot;,&quot;parse-names&quot;:false,&quot;dropping-particle&quot;:&quot;&quot;,&quot;non-dropping-particle&quot;:&quot;&quot;}],&quot;accessed&quot;:{&quot;date-parts&quot;:[[2023,9,11]]},&quot;URL&quot;:&quot;https://weihaox.github.&quot;,&quot;abstract&quot;:&quot;Recent years have seen remarkable progress in deep learning powered visual content creation. This includes 3D-aware generative image synthesis, which produces high-fidelity images in a 3D-consistent manner while simultaneously capturing compact surfaces of objects from pure image collections without the need for any 3D supervision, thus bridging the gap between 2D imagery and 3D reality. The 3D-aware generative models have shown that the introduction of 3D information can lead to more controllable image generation. The task of 3D-aware image synthesis has taken the field of computer vision by storm, with hundreds of papers accepted to top-tier journals and conferences in recent year (mainly the past two years), but there lacks a comprehensive survey of this remarkable and swift progress. Our survey aims to introduce new researchers to this topic, provide a useful reference for related works, and stimulate future research directions through our discussion section. Apart from the presented papers, we aim to constantly update the latest relevant papers along with corresponding implementations at https://weihaox.github.io/awesome-3D-aware-synthesis.&quot;,&quot;container-title-short&quot;:&quot;&quot;},&quot;isTemporary&quot;:false}]},{&quot;citationID&quot;:&quot;MENDELEY_CITATION_8b5db06d-46ae-40d0-a17f-ebdec17edfc3&quot;,&quot;properties&quot;:{&quot;noteIndex&quot;:0},&quot;isEdited&quot;:false,&quot;manualOverride&quot;:{&quot;isManuallyOverridden&quot;:false,&quot;citeprocText&quot;:&quot;(Chen and Williams 2023)&quot;,&quot;manualOverrideText&quot;:&quot;&quot;},&quot;citationTag&quot;:&quot;MENDELEY_CITATION_v3_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&quot;,&quot;citationItems&quot;:[{&quot;id&quot;:&quot;7f27c67b-377b-367c-bbea-b8755123880b&quot;,&quot;itemData&quot;:{&quot;type&quot;:&quot;article-journal&quot;,&quot;id&quot;:&quot;7f27c67b-377b-367c-bbea-b8755123880b&quot;,&quot;title&quot;:&quot;View Interpolation for Image Synthesis&quot;,&quot;author&quot;:[{&quot;family&quot;:&quot;Chen&quot;,&quot;given&quot;:&quot;Shenchang Eric&quot;,&quot;parse-names&quot;:false,&quot;dropping-particle&quot;:&quot;&quot;,&quot;non-dropping-particle&quot;:&quot;&quot;},{&quot;family&quot;:&quot;Williams&quot;,&quot;given&quot;:&quot;Lance&quot;,&quot;parse-names&quot;:false,&quot;dropping-particle&quot;:&quot;&quot;,&quot;non-dropping-particle&quot;:&quot;&quot;}],&quot;container-title&quot;:&quot;Seminal Graphics Papers: Pushing the Boundaries, Volume 2&quot;,&quot;accessed&quot;:{&quot;date-parts&quot;:[[2023,9,11]]},&quot;DOI&quot;:&quot;10.1145/3596711.3596757&quot;,&quot;URL&quot;:&quot;https://dl.acm.org/doi/10.1145/3596711.3596757&quot;,&quot;issued&quot;:{&quot;date-parts&quot;:[[2023,8]]},&quot;publisher-place&quot;:&quot;New York, NY, USA&quot;,&quot;page&quot;:&quot;423-432&quot;,&quot;abstract&quot;:&quot;Image-space simplifications have been used to accelerate the calculation of computer graphic images since the dawn of visual simulation. Texture mapping has been used to provide a means by which images may themselves be used as display primitives. The work reported by this paper endeavors to carry this concept to its logical extreme by using interpolated images to portray three-dimensional scenes. The special-effects technique of morphing, which combines interpolation of texture maps and their shape, is applied to computing arbitrary intermediate frames from an array of prestored images. If the images are a structured set of views of a 3D object or scene, intermediate frames derived by morphing can be used to approximate intermediate 3D transformations of the object or scene. Using the view interpolation approach to synthesize 3D scenes has two main advantages. First, the 3D representation of the scene may be replaced with images. Second, the image synthesis time is independent of the scene complexity. The correspondence between images, required for the morphing method, can be predetermined automatically using the range data associated with the images. The method is further accelerated by a quadtree decomposition and a view-independent visible priority. Our experiments have shown that the morphing can be performed at interactive rates on today's high-end personal computers. Potential applications of the method include virtual holograms, a walkthrough in a virtual environment, image-based primitives and incremental rendering. The method also can be used to greatly accelerate the computation of motion blur and soft shadows cast by area light sources.&quot;,&quot;publisher&quot;:&quot;ACM&quot;,&quot;container-title-short&quot;:&quot;&quot;},&quot;isTemporary&quot;:false}]},{&quot;citationID&quot;:&quot;MENDELEY_CITATION_54150b3a-8321-456b-8b20-200fed4c663f&quot;,&quot;properties&quot;:{&quot;noteIndex&quot;:0},&quot;isEdited&quot;:false,&quot;manualOverride&quot;:{&quot;isManuallyOverridden&quot;:false,&quot;citeprocText&quot;:&quot;(Tewari et al. n.d.)&quot;,&quot;manualOverrideText&quot;:&quot;&quot;},&quot;citationTag&quot;:&quot;MENDELEY_CITATION_v3_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&quot;,&quot;citationItems&quot;:[{&quot;id&quot;:&quot;dfdb1628-18e6-3645-91be-a5cb0bece94a&quot;,&quot;itemData&quot;:{&quot;type&quot;:&quot;article-journal&quot;,&quot;id&quot;:&quot;dfdb1628-18e6-3645-91be-a5cb0bece94a&quot;,&quot;title&quot;:&quot;Advances in Neural Rendering&quot;,&quot;author&quot;:[{&quot;family&quot;:&quot;Tewari&quot;,&quot;given&quot;:&quot;A&quot;,&quot;parse-names&quot;:false,&quot;dropping-particle&quot;:&quot;&quot;,&quot;non-dropping-particle&quot;:&quot;&quot;},{&quot;family&quot;:&quot;Thies&quot;,&quot;given&quot;:&quot;J&quot;,&quot;parse-names&quot;:false,&quot;dropping-particle&quot;:&quot;&quot;,&quot;non-dropping-particle&quot;:&quot;&quot;},{&quot;family&quot;:&quot;Mildenhall&quot;,&quot;given&quot;:&quot;B&quot;,&quot;parse-names&quot;:false,&quot;dropping-particle&quot;:&quot;&quot;,&quot;non-dropping-particle&quot;:&quot;&quot;},{&quot;family&quot;:&quot;Srinivasan&quot;,&quot;given&quot;:&quot;P&quot;,&quot;parse-names&quot;:false,&quot;dropping-particle&quot;:&quot;&quot;,&quot;non-dropping-particle&quot;:&quot;&quot;},{&quot;family&quot;:&quot;Tretschk&quot;,&quot;given&quot;:&quot;E&quot;,&quot;parse-names&quot;:false,&quot;dropping-particle&quot;:&quot;&quot;,&quot;non-dropping-particle&quot;:&quot;&quot;},{&quot;family&quot;:&quot;Wang&quot;,&quot;given&quot;:&quot;Y&quot;,&quot;parse-names&quot;:false,&quot;dropping-particle&quot;:&quot;&quot;,&quot;non-dropping-particle&quot;:&quot;&quot;},{&quot;family&quot;:&quot;Lassner&quot;,&quot;given&quot;:&quot;C&quot;,&quot;parse-names&quot;:false,&quot;dropping-particle&quot;:&quot;&quot;,&quot;non-dropping-particle&quot;:&quot;&quot;},{&quot;family&quot;:&quot;Sitzmann&quot;,&quot;given&quot;:&quot;V&quot;,&quot;parse-names&quot;:false,&quot;dropping-particle&quot;:&quot;&quot;,&quot;non-dropping-particle&quot;:&quot;&quot;},{&quot;family&quot;:&quot;Martin-Brualla&quot;,&quot;given&quot;:&quot;R&quot;,&quot;parse-names&quot;:false,&quot;dropping-particle&quot;:&quot;&quot;,&quot;non-dropping-particle&quot;:&quot;&quot;},{&quot;family&quot;:&quot;Lombardi&quot;,&quot;given&quot;:&quot;S&quot;,&quot;parse-names&quot;:false,&quot;dropping-particle&quot;:&quot;&quot;,&quot;non-dropping-particle&quot;:&quot;&quot;},{&quot;family&quot;:&quot;Simon&quot;,&quot;given&quot;:&quot;T&quot;,&quot;parse-names&quot;:false,&quot;dropping-particle&quot;:&quot;&quot;,&quot;non-dropping-particle&quot;:&quot;&quot;},{&quot;family&quot;:&quot;Theobalt&quot;,&quot;given&quot;:&quot;C&quot;,&quot;parse-names&quot;:false,&quot;dropping-particle&quot;:&quot;&quot;,&quot;non-dropping-particle&quot;:&quot;&quot;},{&quot;family&quot;:&quot;Nießner&quot;,&quot;given&quot;:&quot;M&quot;,&quot;parse-names&quot;:false,&quot;dropping-particle&quot;:&quot;&quot;,&quot;non-dropping-particle&quot;:&quot;&quot;},{&quot;family&quot;:&quot;Barron&quot;,&quot;given&quot;:&quot;J T&quot;,&quot;parse-names&quot;:false,&quot;dropping-particle&quot;:&quot;&quot;,&quot;non-dropping-particle&quot;:&quot;&quot;},{&quot;family&quot;:&quot;Wetzstein&quot;,&quot;given&quot;:&quot;G&quot;,&quot;parse-names&quot;:false,&quot;dropping-particle&quot;:&quot;&quot;,&quot;non-dropping-particle&quot;:&quot;&quot;},{&quot;family&quot;:&quot;Zollhöfer&quot;,&quot;given&quot;:&quot;M&quot;,&quot;parse-names&quot;:false,&quot;dropping-particle&quot;:&quot;&quot;,&quot;non-dropping-particle&quot;:&quot;&quot;},{&quot;family&quot;:&quot;Golyanik&quot;,&quot;given&quot;:&quot;V&quot;,&quot;parse-names&quot;:false,&quot;dropping-particle&quot;:&quot;&quot;,&quot;non-dropping-particle&quot;:&quot;&quot;}],&quot;accessed&quot;:{&quot;date-parts&quot;:[[2023,9,11]]},&quot;ISBN&quot;:&quot;2111.05849v1&quot;,&quot;abstract&quot;:&quot;Figure 1: This state-of-the-art report discusses a large variety of neural rendering methods which enable applications such as novel-view synthesis of static and dynamic scenes, generative modeling of objects, and scene relighting. See Section 4 for more details on the various methods. Images adapted from [MST Abstract Synthesizing photo-realistic images and videos is at the heart of computer graphics and has been the focus of decades of research. Traditionally, synthetic images of a scene are generated using rendering algorithms such as rasterization or ray tracing, which take specifically defined representations of geometry and material properties as input. Collectively, these inputs define the actual scene and what is rendered, and are referred to as the scene representation (where a scene consists of one or more objects). Example scene representations are triangle meshes with accompanied textures (e.g., created by an artist), point clouds (e.g., from a depth sensor), volumetric grids (e.g., from a CT scan), or implicit surface functions (e.g., truncated signed distance fields). The reconstruction of such a scene representation from observations using differentiable rendering losses is known as inverse graphics or inverse rendering. Neural rendering is closely related, and combines ideas from classical computer graphics and machine learning to create algorithms for synthesizing images from real-world observations. Neural rendering is a leap forward towards the goal of synthesizing photo-realistic image and video content. In recent years, we have seen immense progress in this field through hundreds of publications that show different ways to inject learnable components into the rendering pipeline. This state-of-the-art report on advances in neural rendering focuses on methods that combine classical rendering principles with learned 3D scene representations, often now referred to as neural scene representations. A key advantage of these methods is that they are 3D-consistent by design, enabling applications such as novel viewpoint synthesis of a captured scene. In addition to methods that handle static scenes, we cover neural scene representations for modeling non-rigidly deforming objects and scene editing and composition. While most of these approaches are scene-specific, we also discuss techniques that generalize across object classes and can be used for generative tasks. In addition to reviewing these state-of-the-art methods, we provide an overview of fundamental concepts and definitions used in the current literature. We conclude with a discussion on open challenges and social implications.&quot;,&quot;container-title-short&quot;:&quot;&quot;},&quot;isTemporary&quot;:false}]},{&quot;citationID&quot;:&quot;MENDELEY_CITATION_c93e3112-06b5-4292-bde3-27202a58bb28&quot;,&quot;properties&quot;:{&quot;noteIndex&quot;:0},&quot;isEdited&quot;:false,&quot;manualOverride&quot;:{&quot;isManuallyOverridden&quot;:false,&quot;citeprocText&quot;:&quot;(Mildenhall et al. 2020)&quot;,&quot;manualOverrideText&quot;:&quot;&quot;},&quot;citationTag&quot;:&quot;MENDELEY_CITATION_v3_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&quot;,&quot;citationItems&quot;:[{&quot;id&quot;:&quot;6df5bf74-92af-3ee3-b52d-e7a27fa44db5&quot;,&quot;itemData&quot;:{&quot;type&quot;:&quot;article-journal&quot;,&quot;id&quot;:&quot;6df5bf74-92af-3ee3-b52d-e7a27fa44db5&quot;,&quot;title&quot;:&quot;NeRF: Representing Scenes as Neural Radiance Fields for View Synthesis&quot;,&quot;author&quot;:[{&quot;family&quot;:&quot;Mildenhall&quot;,&quot;given&quot;:&quot;Ben&quot;,&quot;parse-names&quot;:false,&quot;dropping-particle&quot;:&quot;&quot;,&quot;non-dropping-particle&quot;:&quot;&quot;},{&quot;family&quot;:&quot;Srinivasan&quot;,&quot;given&quot;:&quot;Pratul P.&quot;,&quot;parse-names&quot;:false,&quot;dropping-particle&quot;:&quot;&quot;,&quot;non-dropping-particle&quot;:&quot;&quot;},{&quot;family&quot;:&quot;Tancik&quot;,&quot;given&quot;:&quot;Matthew&quot;,&quot;parse-names&quot;:false,&quot;dropping-particle&quot;:&quot;&quot;,&quot;non-dropping-particle&quot;:&quot;&quot;},{&quot;family&quot;:&quot;Barron&quot;,&quot;given&quot;:&quot;Jonathan T.&quot;,&quot;parse-names&quot;:false,&quot;dropping-particle&quot;:&quot;&quot;,&quot;non-dropping-particle&quot;:&quot;&quot;},{&quot;family&quot;:&quot;Ramamoorthi&quot;,&quot;given&quot;:&quot;Ravi&quot;,&quot;parse-names&quot;:false,&quot;dropping-particle&quot;:&quot;&quot;,&quot;non-dropping-particle&quot;:&quot;&quot;},{&quot;family&quot;:&quot;Ng&quot;,&quot;given&quot;:&quot;Ren&quot;,&quot;parse-names&quot;:false,&quot;dropping-particle&quot;:&quot;&quot;,&quot;non-dropping-particle&quot;:&quot;&quot;}],&quot;container-title&quot;:&quot;Lecture Notes in Computer Science (including subseries Lecture Notes in Artificial Intelligence and Lecture Notes in Bioinformatics)&quot;,&quot;accessed&quot;:{&quot;date-parts&quot;:[[2023,8,8]]},&quot;DOI&quot;:&quot;10.1007/978-3-030-58452-8_24&quot;,&quot;ISBN&quot;:&quot;9783030584511&quot;,&quot;ISSN&quot;:&quot;16113349&quot;,&quot;URL&quot;:&quot;https://arxiv.org/abs/2003.08934v2&quot;,&quot;issued&quot;:{&quot;date-parts&quot;:[[2020,3,19]]},&quot;page&quot;:&quot;405-421&quot;,&quot;abstract&quot;:&quot;We present a method that achieves state-of-the-art results for synthesizing\nnovel views of complex scenes by optimizing an underlying continuous volumetric\nscene function using a sparse set of input views. Our algorithm represents a\nscene using a fully-connected (non-convolutional) deep network, whose input is\na single continuous 5D coordinate (spatial location $(x,y,z)$ and viewing\ndirection $(\\theta, \\phi)$) and whose output is the volume density and\nview-dependent emitted radiance at that spatial location. We synthesize views\nby querying 5D coordinates along camera rays and use classic volume rendering\ntechniques to project the output colors and densities into an image. Because\nvolume rendering is naturally differentiable, the only input required to\noptimize our representation is a set of images with known camera poses. We\ndescribe how to effectively optimize neural radiance fields to render\nphotorealistic novel views of scenes with complicated geometry and appearance,\nand demonstrate results that outperform prior work on neural rendering and view\nsynthesis. View synthesis results are best viewed as videos, so we urge readers\nto view our supplementary video for convincing comparisons.&quot;,&quot;publisher&quot;:&quot;Springer Science and Business Media Deutschland GmbH&quot;,&quot;volume&quot;:&quot;12346 LNCS&quot;,&quot;container-title-short&quot;:&quot;&quot;},&quot;isTemporary&quot;:false}]},{&quot;citationID&quot;:&quot;MENDELEY_CITATION_8598409e-8002-4532-8c64-00fb655c6326&quot;,&quot;properties&quot;:{&quot;noteIndex&quot;:0},&quot;isEdited&quot;:false,&quot;manualOverride&quot;:{&quot;isManuallyOverridden&quot;:false,&quot;citeprocText&quot;:&quot;(Fang et al. n.d.)&quot;,&quot;manualOverrideText&quot;:&quot;&quot;},&quot;citationTag&quot;:&quot;MENDELEY_CITATION_v3_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&quot;,&quot;citationItems&quot;:[{&quot;id&quot;:&quot;8f866d3f-35cf-3448-935b-6bf7f5f5a33c&quot;,&quot;itemData&quot;:{&quot;type&quot;:&quot;article-journal&quot;,&quot;id&quot;:&quot;8f866d3f-35cf-3448-935b-6bf7f5f5a33c&quot;,&quot;title&quot;:&quot;Fast Dynamic Radiance Fields with Time-Aware Neural Voxels TiNeuVox (ours) 1 min 4 mins 8 mins Sparse Time-View Input Images Time Synthesis View Synthesis Fast Training for Time-View Synthesis D-NeRF Training Time&quot;,&quot;author&quot;:[{&quot;family&quot;:&quot;Fang&quot;,&quot;given&quot;:&quot;Jiemin&quot;,&quot;parse-names&quot;:false,&quot;dropping-particle&quot;:&quot;&quot;,&quot;non-dropping-particle&quot;:&quot;&quot;},{&quot;family&quot;:&quot;Yi&quot;,&quot;given&quot;:&quot;Taoran&quot;,&quot;parse-names&quot;:false,&quot;dropping-particle&quot;:&quot;&quot;,&quot;non-dropping-particle&quot;:&quot;&quot;},{&quot;family&quot;:&quot;Wang&quot;,&quot;given&quot;:&quot;Xinggang&quot;,&quot;parse-names&quot;:false,&quot;dropping-particle&quot;:&quot;&quot;,&quot;non-dropping-particle&quot;:&quot;&quot;},{&quot;family&quot;:&quot;Xie&quot;,&quot;given&quot;:&quot;Lingxi&quot;,&quot;parse-names&quot;:false,&quot;dropping-particle&quot;:&quot;&quot;,&quot;non-dropping-particle&quot;:&quot;&quot;},{&quot;family&quot;:&quot;Zhang&quot;,&quot;given&quot;:&quot;Xiaopeng&quot;,&quot;parse-names&quot;:false,&quot;dropping-particle&quot;:&quot;&quot;,&quot;non-dropping-particle&quot;:&quot;&quot;},{&quot;family&quot;:&quot;Liu&quot;,&quot;given&quot;:&quot;Wenyu&quot;,&quot;parse-names&quot;:false,&quot;dropping-particle&quot;:&quot;&quot;,&quot;non-dropping-particle&quot;:&quot;&quot;},{&quot;family&quot;:&quot;Nießner&quot;,&quot;given&quot;:&quot;Matthias&quot;,&quot;parse-names&quot;:false,&quot;dropping-particle&quot;:&quot;&quot;,&quot;non-dropping-particle&quot;:&quot;&quot;},{&quot;family&quot;:&quot;Tian&quot;,&quot;given&quot;:&quot;Qi&quot;,&quot;parse-names&quot;:false,&quot;dropping-particle&quot;:&quot;&quot;,&quot;non-dropping-particle&quot;:&quot;&quot;},{&quot;family&quot;:&quot;Tian&quot;,&quot;given&quot;:&quot;Qi 2022&quot;,&quot;parse-names&quot;:false,&quot;dropping-particle&quot;:&quot;&quot;,&quot;non-dropping-particle&quot;:&quot;&quot;}],&quot;accessed&quot;:{&quot;date-parts&quot;:[[2023,9,11]]},&quot;DOI&quot;:&quot;10.1145/3550469.3555383&quot;,&quot;ISBN&quot;:&quot;9781450394703&quot;,&quot;URL&quot;:&quot;https://doi.org/10.1145/3550469.3555383&quot;,&quot;abstract&quot;:&quot;Figure 1: We propose a radiance field framework equipped with time-aware neural voxels, which can learn dynamic scenes with an extremely fast convergence speed. Comparisons with D-NeRF [Pumarola et al. 2021] are shown. Sparse time-view images are taken and novel time and view images can be synthesized with our method. ABSTRACT Neural radiance fields (NeRF) have shown great success in model-ing 3D scenes and synthesizing novel-view images. However, most previous NeRF methods take much time to optimize one single * Equal contributions. † Corresponding author. scene. Explicit data structures, e.g. voxel features, show great potential to accelerate the training process. However, voxel features face two big challenges to be applied to dynamic scenes, i.e. mod-eling temporal information and capturing different scales of point motions. We propose a radiance field framework by representing scenes with time-aware voxel features, named as TiNeuVox. A tiny coordinate deformation network is introduced to model coarse motion trajectories and temporal information is further enhanced in the radiance network. A multi-distance interpolation method is proposed and applied on voxel features to model both small and large motions. Our framework significantly accelerates the optimization of dynamic radiance fields while maintaining high rendering quality. Empirical evaluation is performed on both synthetic and real scenes. Our TiNeuVox completes training with only 8 minutes and SA '22 Conference Papers, December 6-9, 2022, Daegu, Republic of Korea Fang, Yi, et al. 8-MB storage cost while showing similar or even better rendering performance than previous dynamic NeRF methods. Code is available at https://github.com/hustvl/TiNeuVox. CCS CONCEPTS • Computing methodologies → 3D imaging; Computational photography; Image-based rendering.&quot;,&quot;container-title-short&quot;:&quot;&quot;},&quot;isTemporary&quot;:false}]},{&quot;citationID&quot;:&quot;MENDELEY_CITATION_ac787ad9-ed09-4b86-972f-2a7a45b81854&quot;,&quot;properties&quot;:{&quot;noteIndex&quot;:0},&quot;isEdited&quot;:false,&quot;manualOverride&quot;:{&quot;isManuallyOverridden&quot;:false,&quot;citeprocText&quot;:&quot;(Park et al. 2019)&quot;,&quot;manualOverrideText&quot;:&quot;&quot;},&quot;citationTag&quot;:&quot;MENDELEY_CITATION_v3_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&quot;,&quot;citationItems&quot;:[{&quot;id&quot;:&quot;9a3aecb6-56ed-3e03-99e1-ea4e8fd339cd&quot;,&quot;itemData&quot;:{&quot;type&quot;:&quot;article-journal&quot;,&quot;id&quot;:&quot;9a3aecb6-56ed-3e03-99e1-ea4e8fd339cd&quot;,&quot;title&quot;:&quot;DeepSDF: Learning Continuous Signed Distance Functions for Shape Representation&quot;,&quot;author&quot;:[{&quot;family&quot;:&quot;Park&quot;,&quot;given&quot;:&quot;Jeong Joon&quot;,&quot;parse-names&quot;:false,&quot;dropping-particle&quot;:&quot;&quot;,&quot;non-dropping-particle&quot;:&quot;&quot;},{&quot;family&quot;:&quot;Florence&quot;,&quot;given&quot;:&quot;Peter&quot;,&quot;parse-names&quot;:false,&quot;dropping-particle&quot;:&quot;&quot;,&quot;non-dropping-particle&quot;:&quot;&quot;},{&quot;family&quot;:&quot;Straub&quot;,&quot;given&quot;:&quot;Julian&quot;,&quot;parse-names&quot;:false,&quot;dropping-particle&quot;:&quot;&quot;,&quot;non-dropping-particle&quot;:&quot;&quot;},{&quot;family&quot;:&quot;Newcombe&quot;,&quot;given&quot;:&quot;Richard&quot;,&quot;parse-names&quot;:false,&quot;dropping-particle&quot;:&quot;&quot;,&quot;non-dropping-particle&quot;:&quot;&quot;},{&quot;family&quot;:&quot;Lovegrove&quot;,&quot;given&quot;:&quot;Steven&quot;,&quot;parse-names&quot;:false,&quot;dropping-particle&quot;:&quot;&quot;,&quot;non-dropping-particle&quot;:&quot;&quot;}],&quot;container-title&quot;:&quot;Proceedings of the IEEE Computer Society Conference on Computer Vision and Pattern Recognition&quot;,&quot;accessed&quot;:{&quot;date-parts&quot;:[[2023,9,12]]},&quot;DOI&quot;:&quot;10.1109/CVPR.2019.00025&quot;,&quot;ISBN&quot;:&quot;9781728132938&quot;,&quot;ISSN&quot;:&quot;10636919&quot;,&quot;URL&quot;:&quot;https://arxiv.org/abs/1901.05103v1&quot;,&quot;issued&quot;:{&quot;date-parts&quot;:[[2019,1,16]]},&quot;page&quot;:&quot;165-174&quot;,&quot;abstract&quot;:&quot;Computer graphics, 3D computer vision and robotics communities have produced\nmultiple approaches to representing 3D geometry for rendering and\nreconstruction. These provide trade-offs across fidelity, efficiency and\ncompression capabilities. In this work, we introduce DeepSDF, a learned\ncontinuous Signed Distance Function (SDF) representation of a class of shapes\nthat enables high quality shape representation, interpolation and completion\nfrom partial and noisy 3D input data. DeepSDF, like its classical counterpart,\nrepresents a shape's surface by a continuous volumetric field: the magnitude of\na point in the field represents the distance to the surface boundary and the\nsign indicates whether the region is inside (-) or outside (+) of the shape,\nhence our representation implicitly encodes a shape's boundary as the\nzero-level-set of the learned function while explicitly representing the\nclassification of space as being part of the shapes interior or not. While\nclassical SDF's both in analytical or discretized voxel form typically\nrepresent the surface of a single shape, DeepSDF can represent an entire class\nof shapes. Furthermore, we show state-of-the-art performance for learned 3D\nshape representation and completion while reducing the model size by an order\nof magnitude compared with previous work.&quot;,&quot;publisher&quot;:&quot;IEEE Computer Society&quot;,&quot;volume&quot;:&quot;2019-June&quot;,&quot;container-title-short&quot;:&quot;&quot;},&quot;isTemporary&quot;:false}]},{&quot;citationID&quot;:&quot;MENDELEY_CITATION_c263df5e-dcba-4b9a-939c-6ea9b4341bd4&quot;,&quot;properties&quot;:{&quot;noteIndex&quot;:0},&quot;isEdited&quot;:false,&quot;manualOverride&quot;:{&quot;isManuallyOverridden&quot;:false,&quot;citeprocText&quot;:&quot;(Mescheder et al. 2018; Wu et al. 2015)&quot;,&quot;manualOverrideText&quot;:&quot;&quot;},&quot;citationTag&quot;:&quot;MENDELEY_CITATION_v3_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&quot;,&quot;citationItems&quot;:[{&quot;id&quot;:&quot;7847ec28-9d0c-352e-9dfb-89eca6f201df&quot;,&quot;itemData&quot;:{&quot;type&quot;:&quot;article-journal&quot;,&quot;id&quot;:&quot;7847ec28-9d0c-352e-9dfb-89eca6f201df&quot;,&quot;title&quot;:&quot;Occupancy Networks: Learning 3D Reconstruction in Function Space&quot;,&quot;author&quot;:[{&quot;family&quot;:&quot;Mescheder&quot;,&quot;given&quot;:&quot;Lars&quot;,&quot;parse-names&quot;:false,&quot;dropping-particle&quot;:&quot;&quot;,&quot;non-dropping-particle&quot;:&quot;&quot;},{&quot;family&quot;:&quot;Oechsle&quot;,&quot;given&quot;:&quot;Michael&quot;,&quot;parse-names&quot;:false,&quot;dropping-particle&quot;:&quot;&quot;,&quot;non-dropping-particle&quot;:&quot;&quot;},{&quot;family&quot;:&quot;Niemeyer&quot;,&quot;given&quot;:&quot;Michael&quot;,&quot;parse-names&quot;:false,&quot;dropping-particle&quot;:&quot;&quot;,&quot;non-dropping-particle&quot;:&quot;&quot;},{&quot;family&quot;:&quot;Nowozin&quot;,&quot;given&quot;:&quot;Sebastian&quot;,&quot;parse-names&quot;:false,&quot;dropping-particle&quot;:&quot;&quot;,&quot;non-dropping-particle&quot;:&quot;&quot;},{&quot;family&quot;:&quot;Geiger&quot;,&quot;given&quot;:&quot;Andreas&quot;,&quot;parse-names&quot;:false,&quot;dropping-particle&quot;:&quot;&quot;,&quot;non-dropping-particle&quot;:&quot;&quot;}],&quot;container-title&quot;:&quot;Proceedings of the IEEE Computer Society Conference on Computer Vision and Pattern Recognition&quot;,&quot;accessed&quot;:{&quot;date-parts&quot;:[[2023,9,12]]},&quot;DOI&quot;:&quot;10.1109/CVPR.2019.00459&quot;,&quot;ISBN&quot;:&quot;9781728132938&quot;,&quot;ISSN&quot;:&quot;10636919&quot;,&quot;URL&quot;:&quot;https://arxiv.org/abs/1812.03828v2&quot;,&quot;issued&quot;:{&quot;date-parts&quot;:[[2018,12,10]]},&quot;page&quot;:&quot;4455-4465&quot;,&quot;abstract&quot;:&quot;With the advent of deep neural networks, learning-based approaches for 3D\nreconstruction have gained popularity. However, unlike for images, in 3D there\nis no canonical representation which is both computationally and memory\nefficient yet allows for representing high-resolution geometry of arbitrary\ntopology. Many of the state-of-the-art learning-based 3D reconstruction\napproaches can hence only represent very coarse 3D geometry or are limited to a\nrestricted domain. In this paper, we propose Occupancy Networks, a new\nrepresentation for learning-based 3D reconstruction methods. Occupancy networks\nimplicitly represent the 3D surface as the continuous decision boundary of a\ndeep neural network classifier. In contrast to existing approaches, our\nrepresentation encodes a description of the 3D output at infinite resolution\nwithout excessive memory footprint. We validate that our representation can\nefficiently encode 3D structure and can be inferred from various kinds of\ninput. Our experiments demonstrate competitive results, both qualitatively and\nquantitatively, for the challenging tasks of 3D reconstruction from single\nimages, noisy point clouds and coarse discrete voxel grids. We believe that\noccupancy networks will become a useful tool in a wide variety of\nlearning-based 3D tasks.&quot;,&quot;publisher&quot;:&quot;IEEE Computer Society&quot;,&quot;volume&quot;:&quot;2019-June&quot;,&quot;container-title-short&quot;:&quot;&quot;},&quot;isTemporary&quot;:false},{&quot;id&quot;:&quot;9e7b67d0-6b23-36d8-8184-4bd806baa744&quot;,&quot;itemData&quot;:{&quot;type&quot;:&quot;article-journal&quot;,&quot;id&quot;:&quot;9e7b67d0-6b23-36d8-8184-4bd806baa744&quot;,&quot;title&quot;:&quot;3D ShapeNets: A deep representation for volumetric shapes&quot;,&quot;author&quot;:[{&quot;family&quot;:&quot;Wu&quot;,&quot;given&quot;:&quot;Zhirong&quot;,&quot;parse-names&quot;:false,&quot;dropping-particle&quot;:&quot;&quot;,&quot;non-dropping-particle&quot;:&quot;&quot;},{&quot;family&quot;:&quot;Song&quot;,&quot;given&quot;:&quot;Shuran&quot;,&quot;parse-names&quot;:false,&quot;dropping-particle&quot;:&quot;&quot;,&quot;non-dropping-particle&quot;:&quot;&quot;},{&quot;family&quot;:&quot;Khosla&quot;,&quot;given&quot;:&quot;Aditya&quot;,&quot;parse-names&quot;:false,&quot;dropping-particle&quot;:&quot;&quot;,&quot;non-dropping-particle&quot;:&quot;&quot;},{&quot;family&quot;:&quot;Yu&quot;,&quot;given&quot;:&quot;Fisher&quot;,&quot;parse-names&quot;:false,&quot;dropping-particle&quot;:&quot;&quot;,&quot;non-dropping-particle&quot;:&quot;&quot;},{&quot;family&quot;:&quot;Zhang&quot;,&quot;given&quot;:&quot;Linguang&quot;,&quot;parse-names&quot;:false,&quot;dropping-particle&quot;:&quot;&quot;,&quot;non-dropping-particle&quot;:&quot;&quot;},{&quot;family&quot;:&quot;Tang&quot;,&quot;given&quot;:&quot;Xiaoou&quot;,&quot;parse-names&quot;:false,&quot;dropping-particle&quot;:&quot;&quot;,&quot;non-dropping-particle&quot;:&quot;&quot;},{&quot;family&quot;:&quot;Xiao&quot;,&quot;given&quot;:&quot;Jianxiong&quot;,&quot;parse-names&quot;:false,&quot;dropping-particle&quot;:&quot;&quot;,&quot;non-dropping-particle&quot;:&quot;&quot;}],&quot;container-title&quot;:&quot;Proceedings of the IEEE Computer Society Conference on Computer Vision and Pattern Recognition&quot;,&quot;accessed&quot;:{&quot;date-parts&quot;:[[2023,9,12]]},&quot;DOI&quot;:&quot;10.1109/CVPR.2015.7298801&quot;,&quot;ISBN&quot;:&quot;9781467369640&quot;,&quot;ISSN&quot;:&quot;10636919&quot;,&quot;issued&quot;:{&quot;date-parts&quot;:[[2015,10,14]]},&quot;page&quot;:&quot;1912-1920&quot;,&quot;abstract&quot;:&quot;3D shape is a crucial but heavily underutilized cue in today's computer vision systems, mostly due to the lack of a good generic shape representation. With the recent availability of inexpensive 2.5D depth sensors (e.g. Microsoft Kinect), it is becoming increasingly important to have a powerful 3D shape representation in the loop. Apart from category recognition, recovering full 3D shapes from view-based 2.5D depth maps is also a critical part of visual understanding. To this end, we propose to represent a geometric 3D shape as a probability distribution of binary variables on a 3D voxel grid, using a Convolutional Deep Belief Network. Our model, 3D ShapeNets, learns the distribution of complex 3D shapes across different object categories and arbitrary poses from raw CAD data, and discovers hierarchical compositional part representation automatically. It naturally supports joint object recognition and shape completion from 2.5D depth maps, and it enables active object recognition through view planning. To train our 3D deep learning model, we construct ModelNet - a large-scale 3D CAD model dataset. Extensive experiments show that our 3D deep representation enables significant performance improvement over the-state-of-the-arts in a variety of tasks.&quot;,&quot;publisher&quot;:&quot;IEEE Computer Society&quot;,&quot;volume&quot;:&quot;07-12-June-2015&quot;,&quot;container-title-short&quot;:&quot;&quot;},&quot;isTemporary&quot;:false}]},{&quot;citationID&quot;:&quot;MENDELEY_CITATION_b693edcb-2751-496c-889e-10d87f5b3cff&quot;,&quot;properties&quot;:{&quot;noteIndex&quot;:0},&quot;isEdited&quot;:false,&quot;manualOverride&quot;:{&quot;isManuallyOverridden&quot;:true,&quot;citeprocText&quot;:&quot;(Anon n.d.; Sitzmann et al. 2020; Wu et al. 2015)&quot;,&quot;manualOverrideText&quot;:&quot;(Sitzmann et al., 2020; Wu et al., 2015)&quot;},&quot;citationTag&quot;:&quot;MENDELEY_CITATION_v3_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&quot;,&quot;citationItems&quot;:[{&quot;id&quot;:&quot;9e7b67d0-6b23-36d8-8184-4bd806baa744&quot;,&quot;itemData&quot;:{&quot;type&quot;:&quot;article-journal&quot;,&quot;id&quot;:&quot;9e7b67d0-6b23-36d8-8184-4bd806baa744&quot;,&quot;title&quot;:&quot;3D ShapeNets: A deep representation for volumetric shapes&quot;,&quot;author&quot;:[{&quot;family&quot;:&quot;Wu&quot;,&quot;given&quot;:&quot;Zhirong&quot;,&quot;parse-names&quot;:false,&quot;dropping-particle&quot;:&quot;&quot;,&quot;non-dropping-particle&quot;:&quot;&quot;},{&quot;family&quot;:&quot;Song&quot;,&quot;given&quot;:&quot;Shuran&quot;,&quot;parse-names&quot;:false,&quot;dropping-particle&quot;:&quot;&quot;,&quot;non-dropping-particle&quot;:&quot;&quot;},{&quot;family&quot;:&quot;Khosla&quot;,&quot;given&quot;:&quot;Aditya&quot;,&quot;parse-names&quot;:false,&quot;dropping-particle&quot;:&quot;&quot;,&quot;non-dropping-particle&quot;:&quot;&quot;},{&quot;family&quot;:&quot;Yu&quot;,&quot;given&quot;:&quot;Fisher&quot;,&quot;parse-names&quot;:false,&quot;dropping-particle&quot;:&quot;&quot;,&quot;non-dropping-particle&quot;:&quot;&quot;},{&quot;family&quot;:&quot;Zhang&quot;,&quot;given&quot;:&quot;Linguang&quot;,&quot;parse-names&quot;:false,&quot;dropping-particle&quot;:&quot;&quot;,&quot;non-dropping-particle&quot;:&quot;&quot;},{&quot;family&quot;:&quot;Tang&quot;,&quot;given&quot;:&quot;Xiaoou&quot;,&quot;parse-names&quot;:false,&quot;dropping-particle&quot;:&quot;&quot;,&quot;non-dropping-particle&quot;:&quot;&quot;},{&quot;family&quot;:&quot;Xiao&quot;,&quot;given&quot;:&quot;Jianxiong&quot;,&quot;parse-names&quot;:false,&quot;dropping-particle&quot;:&quot;&quot;,&quot;non-dropping-particle&quot;:&quot;&quot;}],&quot;container-title&quot;:&quot;Proceedings of the IEEE Computer Society Conference on Computer Vision and Pattern Recognition&quot;,&quot;accessed&quot;:{&quot;date-parts&quot;:[[2023,9,12]]},&quot;DOI&quot;:&quot;10.1109/CVPR.2015.7298801&quot;,&quot;ISBN&quot;:&quot;9781467369640&quot;,&quot;ISSN&quot;:&quot;10636919&quot;,&quot;issued&quot;:{&quot;date-parts&quot;:[[2015,10,14]]},&quot;page&quot;:&quot;1912-1920&quot;,&quot;abstract&quot;:&quot;3D shape is a crucial but heavily underutilized cue in today's computer vision systems, mostly due to the lack of a good generic shape representation. With the recent availability of inexpensive 2.5D depth sensors (e.g. Microsoft Kinect), it is becoming increasingly important to have a powerful 3D shape representation in the loop. Apart from category recognition, recovering full 3D shapes from view-based 2.5D depth maps is also a critical part of visual understanding. To this end, we propose to represent a geometric 3D shape as a probability distribution of binary variables on a 3D voxel grid, using a Convolutional Deep Belief Network. Our model, 3D ShapeNets, learns the distribution of complex 3D shapes across different object categories and arbitrary poses from raw CAD data, and discovers hierarchical compositional part representation automatically. It naturally supports joint object recognition and shape completion from 2.5D depth maps, and it enables active object recognition through view planning. To train our 3D deep learning model, we construct ModelNet - a large-scale 3D CAD model dataset. Extensive experiments show that our 3D deep representation enables significant performance improvement over the-state-of-the-arts in a variety of tasks.&quot;,&quot;publisher&quot;:&quot;IEEE Computer Society&quot;,&quot;volume&quot;:&quot;07-12-June-2015&quot;,&quot;container-title-short&quot;:&quot;&quot;},&quot;isTemporary&quot;:false},{&quot;id&quot;:&quot;8a3a14ba-508b-39fc-a9e3-a5c20dde9070&quot;,&quot;itemData&quot;:{&quot;type&quot;:&quot;webpage&quot;,&quot;id&quot;:&quot;8a3a14ba-508b-39fc-a9e3-a5c20dde9070&quot;,&quot;title&quot;:&quot;GIRAFFE: Representing Scenes as Compositional Generative Neural Feature Fields&quot;,&quot;accessed&quot;:{&quot;date-parts&quot;:[[2023,9,12]]},&quot;URL&quot;:&quot;https://m-niemeyer.github.io/project-pages/giraffe/&quot;,&quot;container-title-short&quot;:&quot;&quot;},&quot;isTemporary&quot;:false},{&quot;id&quot;:&quot;af153391-72a4-3c33-8455-8d6923c1abfa&quot;,&quot;itemData&quot;:{&quot;type&quot;:&quot;article-journal&quot;,&quot;id&quot;:&quot;af153391-72a4-3c33-8455-8d6923c1abfa&quot;,&quot;title&quot;:&quot;Implicit Neural Representations with Periodic Activation Functions&quot;,&quot;author&quot;:[{&quot;family&quot;:&quot;Sitzmann&quot;,&quot;given&quot;:&quot;Vincent&quot;,&quot;parse-names&quot;:false,&quot;dropping-particle&quot;:&quot;&quot;,&quot;non-dropping-particle&quot;:&quot;&quot;},{&quot;family&quot;:&quot;Martel&quot;,&quot;given&quot;:&quot;Julien N P&quot;,&quot;parse-names&quot;:false,&quot;dropping-particle&quot;:&quot;&quot;,&quot;non-dropping-particle&quot;:&quot;&quot;},{&quot;family&quot;:&quot;Bergman&quot;,&quot;given&quot;:&quot;Alexander W&quot;,&quot;parse-names&quot;:false,&quot;dropping-particle&quot;:&quot;&quot;,&quot;non-dropping-particle&quot;:&quot;&quot;},{&quot;family&quot;:&quot;Lindell&quot;,&quot;given&quot;:&quot;David B&quot;,&quot;parse-names&quot;:false,&quot;dropping-particle&quot;:&quot;&quot;,&quot;non-dropping-particle&quot;:&quot;&quot;},{&quot;family&quot;:&quot;Wetzstein&quot;,&quot;given&quot;:&quot;Gordon&quot;,&quot;parse-names&quot;:false,&quot;dropping-particle&quot;:&quot;&quot;,&quot;non-dropping-particle&quot;:&quot;&quot;}],&quot;container-title&quot;:&quot;Advances in Neural Information Processing Systems&quot;,&quot;container-title-short&quot;:&quot;Adv Neural Inf Process Syst&quot;,&quot;accessed&quot;:{&quot;date-parts&quot;:[[2023,9,12]]},&quot;issued&quot;:{&quot;date-parts&quot;:[[2020]]},&quot;page&quot;:&quot;7462-7473&quot;,&quot;abstract&quot;:&quot;Implicitly defined, continuous, differentiable signal representations parameterized by neural networks have emerged as a powerful paradigm, offering many possible benefits over conventional representations. However, current network architectures for such implicit neural representations are incapable of modeling signals with fine detail. They also fail to accurately model spatial and temporal derivatives, which is necessary to represent signals defined implicitly by differential equations. We propose to leverage periodic activation functions for implicit neural representations and demonstrate that these networks, dubbed sinusoidal representation networks or SIRENs, are ideally suited for representing complex natural signals and their derivatives. We analyze SIREN activation statistics to propose a principled initialization scheme and demonstrate the representation of images, wavefields, video, sound, three-dimensional shapes, and their derivatives. Further, we show how SIRENs can be leveraged to solve challenging boundary value problems, such as particular Eikonal equations (yielding signed distance functions), the Poisson equation, and the Helmholtz and wave equations. Lastly, we combine SIRENs with hypernetworks to learn priors over the space of SIREN functions. Please see the project website for a video overview of the proposed method and all applications.&quot;,&quot;volume&quot;:&quot;33&quot;},&quot;isTemporary&quot;:false}]},{&quot;citationID&quot;:&quot;MENDELEY_CITATION_06c53cd8-27a0-458c-9acc-8a00606b272b&quot;,&quot;properties&quot;:{&quot;noteIndex&quot;:0},&quot;isEdited&quot;:false,&quot;manualOverride&quot;:{&quot;isManuallyOverridden&quot;:false,&quot;citeprocText&quot;:&quot;(Mildenhall et al. 2020)&quot;,&quot;manualOverrideText&quot;:&quot;&quot;},&quot;citationTag&quot;:&quot;MENDELEY_CITATION_v3_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&quot;,&quot;citationItems&quot;:[{&quot;id&quot;:&quot;6df5bf74-92af-3ee3-b52d-e7a27fa44db5&quot;,&quot;itemData&quot;:{&quot;type&quot;:&quot;article-journal&quot;,&quot;id&quot;:&quot;6df5bf74-92af-3ee3-b52d-e7a27fa44db5&quot;,&quot;title&quot;:&quot;NeRF: Representing Scenes as Neural Radiance Fields for View Synthesis&quot;,&quot;author&quot;:[{&quot;family&quot;:&quot;Mildenhall&quot;,&quot;given&quot;:&quot;Ben&quot;,&quot;parse-names&quot;:false,&quot;dropping-particle&quot;:&quot;&quot;,&quot;non-dropping-particle&quot;:&quot;&quot;},{&quot;family&quot;:&quot;Srinivasan&quot;,&quot;given&quot;:&quot;Pratul P.&quot;,&quot;parse-names&quot;:false,&quot;dropping-particle&quot;:&quot;&quot;,&quot;non-dropping-particle&quot;:&quot;&quot;},{&quot;family&quot;:&quot;Tancik&quot;,&quot;given&quot;:&quot;Matthew&quot;,&quot;parse-names&quot;:false,&quot;dropping-particle&quot;:&quot;&quot;,&quot;non-dropping-particle&quot;:&quot;&quot;},{&quot;family&quot;:&quot;Barron&quot;,&quot;given&quot;:&quot;Jonathan T.&quot;,&quot;parse-names&quot;:false,&quot;dropping-particle&quot;:&quot;&quot;,&quot;non-dropping-particle&quot;:&quot;&quot;},{&quot;family&quot;:&quot;Ramamoorthi&quot;,&quot;given&quot;:&quot;Ravi&quot;,&quot;parse-names&quot;:false,&quot;dropping-particle&quot;:&quot;&quot;,&quot;non-dropping-particle&quot;:&quot;&quot;},{&quot;family&quot;:&quot;Ng&quot;,&quot;given&quot;:&quot;Ren&quot;,&quot;parse-names&quot;:false,&quot;dropping-particle&quot;:&quot;&quot;,&quot;non-dropping-particle&quot;:&quot;&quot;}],&quot;container-title&quot;:&quot;Lecture Notes in Computer Science (including subseries Lecture Notes in Artificial Intelligence and Lecture Notes in Bioinformatics)&quot;,&quot;accessed&quot;:{&quot;date-parts&quot;:[[2023,8,8]]},&quot;DOI&quot;:&quot;10.1007/978-3-030-58452-8_24&quot;,&quot;ISBN&quot;:&quot;9783030584511&quot;,&quot;ISSN&quot;:&quot;16113349&quot;,&quot;URL&quot;:&quot;https://arxiv.org/abs/2003.08934v2&quot;,&quot;issued&quot;:{&quot;date-parts&quot;:[[2020,3,19]]},&quot;page&quot;:&quot;405-421&quot;,&quot;abstract&quot;:&quot;We present a method that achieves state-of-the-art results for synthesizing\nnovel views of complex scenes by optimizing an underlying continuous volumetric\nscene function using a sparse set of input views. Our algorithm represents a\nscene using a fully-connected (non-convolutional) deep network, whose input is\na single continuous 5D coordinate (spatial location $(x,y,z)$ and viewing\ndirection $(\\theta, \\phi)$) and whose output is the volume density and\nview-dependent emitted radiance at that spatial location. We synthesize views\nby querying 5D coordinates along camera rays and use classic volume rendering\ntechniques to project the output colors and densities into an image. Because\nvolume rendering is naturally differentiable, the only input required to\noptimize our representation is a set of images with known camera poses. We\ndescribe how to effectively optimize neural radiance fields to render\nphotorealistic novel views of scenes with complicated geometry and appearance,\nand demonstrate results that outperform prior work on neural rendering and view\nsynthesis. View synthesis results are best viewed as videos, so we urge readers\nto view our supplementary video for convincing comparisons.&quot;,&quot;publisher&quot;:&quot;Springer Science and Business Media Deutschland GmbH&quot;,&quot;volume&quot;:&quot;12346 LNCS&quot;,&quot;container-title-short&quot;:&quot;&quot;},&quot;isTemporary&quot;:false}]},{&quot;citationID&quot;:&quot;MENDELEY_CITATION_19efcee8-fb70-4c9e-b134-076bc89b720d&quot;,&quot;properties&quot;:{&quot;noteIndex&quot;:0},&quot;isEdited&quot;:false,&quot;manualOverride&quot;:{&quot;isManuallyOverridden&quot;:false,&quot;citeprocText&quot;:&quot;(Mildenhall et al. 2020)&quot;,&quot;manualOverrideText&quot;:&quot;&quot;},&quot;citationTag&quot;:&quot;MENDELEY_CITATION_v3_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&quot;,&quot;citationItems&quot;:[{&quot;id&quot;:&quot;6df5bf74-92af-3ee3-b52d-e7a27fa44db5&quot;,&quot;itemData&quot;:{&quot;type&quot;:&quot;article-journal&quot;,&quot;id&quot;:&quot;6df5bf74-92af-3ee3-b52d-e7a27fa44db5&quot;,&quot;title&quot;:&quot;NeRF: Representing Scenes as Neural Radiance Fields for View Synthesis&quot;,&quot;author&quot;:[{&quot;family&quot;:&quot;Mildenhall&quot;,&quot;given&quot;:&quot;Ben&quot;,&quot;parse-names&quot;:false,&quot;dropping-particle&quot;:&quot;&quot;,&quot;non-dropping-particle&quot;:&quot;&quot;},{&quot;family&quot;:&quot;Srinivasan&quot;,&quot;given&quot;:&quot;Pratul P.&quot;,&quot;parse-names&quot;:false,&quot;dropping-particle&quot;:&quot;&quot;,&quot;non-dropping-particle&quot;:&quot;&quot;},{&quot;family&quot;:&quot;Tancik&quot;,&quot;given&quot;:&quot;Matthew&quot;,&quot;parse-names&quot;:false,&quot;dropping-particle&quot;:&quot;&quot;,&quot;non-dropping-particle&quot;:&quot;&quot;},{&quot;family&quot;:&quot;Barron&quot;,&quot;given&quot;:&quot;Jonathan T.&quot;,&quot;parse-names&quot;:false,&quot;dropping-particle&quot;:&quot;&quot;,&quot;non-dropping-particle&quot;:&quot;&quot;},{&quot;family&quot;:&quot;Ramamoorthi&quot;,&quot;given&quot;:&quot;Ravi&quot;,&quot;parse-names&quot;:false,&quot;dropping-particle&quot;:&quot;&quot;,&quot;non-dropping-particle&quot;:&quot;&quot;},{&quot;family&quot;:&quot;Ng&quot;,&quot;given&quot;:&quot;Ren&quot;,&quot;parse-names&quot;:false,&quot;dropping-particle&quot;:&quot;&quot;,&quot;non-dropping-particle&quot;:&quot;&quot;}],&quot;container-title&quot;:&quot;Lecture Notes in Computer Science (including subseries Lecture Notes in Artificial Intelligence and Lecture Notes in Bioinformatics)&quot;,&quot;accessed&quot;:{&quot;date-parts&quot;:[[2023,8,8]]},&quot;DOI&quot;:&quot;10.1007/978-3-030-58452-8_24&quot;,&quot;ISBN&quot;:&quot;9783030584511&quot;,&quot;ISSN&quot;:&quot;16113349&quot;,&quot;URL&quot;:&quot;https://arxiv.org/abs/2003.08934v2&quot;,&quot;issued&quot;:{&quot;date-parts&quot;:[[2020,3,19]]},&quot;page&quot;:&quot;405-421&quot;,&quot;abstract&quot;:&quot;We present a method that achieves state-of-the-art results for synthesizing\nnovel views of complex scenes by optimizing an underlying continuous volumetric\nscene function using a sparse set of input views. Our algorithm represents a\nscene using a fully-connected (non-convolutional) deep network, whose input is\na single continuous 5D coordinate (spatial location $(x,y,z)$ and viewing\ndirection $(\\theta, \\phi)$) and whose output is the volume density and\nview-dependent emitted radiance at that spatial location. We synthesize views\nby querying 5D coordinates along camera rays and use classic volume rendering\ntechniques to project the output colors and densities into an image. Because\nvolume rendering is naturally differentiable, the only input required to\noptimize our representation is a set of images with known camera poses. We\ndescribe how to effectively optimize neural radiance fields to render\nphotorealistic novel views of scenes with complicated geometry and appearance,\nand demonstrate results that outperform prior work on neural rendering and view\nsynthesis. View synthesis results are best viewed as videos, so we urge readers\nto view our supplementary video for convincing comparisons.&quot;,&quot;publisher&quot;:&quot;Springer Science and Business Media Deutschland GmbH&quot;,&quot;volume&quot;:&quot;12346 LNCS&quot;,&quot;container-title-short&quot;:&quot;&quot;},&quot;isTemporary&quot;:false}]},{&quot;citationID&quot;:&quot;MENDELEY_CITATION_71e912f2-b711-45d4-ba0f-234193dd69f2&quot;,&quot;properties&quot;:{&quot;noteIndex&quot;:0},&quot;isEdited&quot;:false,&quot;manualOverride&quot;:{&quot;isManuallyOverridden&quot;:false,&quot;citeprocText&quot;:&quot;(Hartley and Zisserman 2000)&quot;,&quot;manualOverrideText&quot;:&quot;&quot;},&quot;citationTag&quot;:&quot;MENDELEY_CITATION_v3_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&quot;,&quot;citationItems&quot;:[{&quot;id&quot;:&quot;9cf3e64b-6733-379b-84b0-f3079d33485c&quot;,&quot;itemData&quot;:{&quot;type&quot;:&quot;article-journal&quot;,&quot;id&quot;:&quot;9cf3e64b-6733-379b-84b0-f3079d33485c&quot;,&quot;title&quot;:&quot;Multiple View Geometry in Computer Vision, Second Edition&quot;,&quot;author&quot;:[{&quot;family&quot;:&quot;Hartley&quot;,&quot;given&quot;:&quot;Richard&quot;,&quot;parse-names&quot;:false,&quot;dropping-particle&quot;:&quot;&quot;,&quot;non-dropping-particle&quot;:&quot;&quot;},{&quot;family&quot;:&quot;Zisserman&quot;,&quot;given&quot;:&quot;Andrew&quot;,&quot;parse-names&quot;:false,&quot;dropping-particle&quot;:&quot;&quot;,&quot;non-dropping-particle&quot;:&quot;&quot;}],&quot;accessed&quot;:{&quot;date-parts&quot;:[[2023,9,12]]},&quot;ISBN&quot;:&quot;9780521540513&quot;,&quot;URL&quot;:&quot;www.cambridge.org/9780521540513&quot;,&quot;issued&quot;:{&quot;date-parts&quot;:[[2000]]},&quot;container-title-short&quot;:&quot;&quot;},&quot;isTemporary&quot;:false}]},{&quot;citationID&quot;:&quot;MENDELEY_CITATION_83e4913c-3e8a-48b7-b258-9efe8c0a7e70&quot;,&quot;properties&quot;:{&quot;noteIndex&quot;:0},&quot;isEdited&quot;:false,&quot;manualOverride&quot;:{&quot;isManuallyOverridden&quot;:false,&quot;citeprocText&quot;:&quot;(Heikkila and Silven 1997)&quot;,&quot;manualOverrideText&quot;:&quot;&quot;},&quot;citationTag&quot;:&quot;MENDELEY_CITATION_v3_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&quot;,&quot;citationItems&quot;:[{&quot;id&quot;:&quot;358fd2eb-4101-3165-ab38-6b03b512fcf3&quot;,&quot;itemData&quot;:{&quot;type&quot;:&quot;article-journal&quot;,&quot;id&quot;:&quot;358fd2eb-4101-3165-ab38-6b03b512fcf3&quot;,&quot;title&quot;:&quot;Four-step camera calibration procedure with implicit image correction&quot;,&quot;author&quot;:[{&quot;family&quot;:&quot;Heikkila&quot;,&quot;given&quot;:&quot;Janne&quot;,&quot;parse-names&quot;:false,&quot;dropping-particle&quot;:&quot;&quot;,&quot;non-dropping-particle&quot;:&quot;&quot;},{&quot;family&quot;:&quot;Silven&quot;,&quot;given&quot;:&quot;Olli&quot;,&quot;parse-names&quot;:false,&quot;dropping-particle&quot;:&quot;&quot;,&quot;non-dropping-particle&quot;:&quot;&quot;}],&quot;container-title&quot;:&quot;Proceedings of the IEEE Computer Society Conference on Computer Vision and Pattern Recognition&quot;,&quot;accessed&quot;:{&quot;date-parts&quot;:[[2023,9,12]]},&quot;DOI&quot;:&quot;10.1109/CVPR.1997.609468&quot;,&quot;ISSN&quot;:&quot;10636919&quot;,&quot;issued&quot;:{&quot;date-parts&quot;:[[1997]]},&quot;page&quot;:&quot;1106-1112&quot;,&quot;abstract&quot;:&quot;In geometrical camera calibration the objective is to determine a set of camera parameters that describe the mapping between 3-D reference coordinates and 2-D image coordinates. Various methods for camera calibration can be found from the literature. However, surprisingly little attention has been paid to the whole calibration procedure, i.e., control point extraction from images, model fitting, image correction, and errors originating in these stages. The main interest has been in model fitting, although the other stages are also important. In this paper we present a four-step calibration procedure that is an extension to the two-step method. There is an additional step to compensate for distortion caused by circular features, and a step for correcting the distorted image coordinates. The image correction is performed with an empirical inverse model that accurately compensates for radial and tangential distortions. Finally, a linear method for solving the parameters of the inverse model is presented.&quot;,&quot;publisher&quot;:&quot;IEEE&quot;,&quot;container-title-short&quot;:&quot;&quot;},&quot;isTemporary&quot;:false}]},{&quot;citationID&quot;:&quot;MENDELEY_CITATION_5bae80fd-3619-49b7-abaf-f286785502d1&quot;,&quot;properties&quot;:{&quot;noteIndex&quot;:0},&quot;isEdited&quot;:false,&quot;manualOverride&quot;:{&quot;isManuallyOverridden&quot;:false,&quot;citeprocText&quot;:&quot;(Heikkila and Silven 1997)&quot;,&quot;manualOverrideText&quot;:&quot;&quot;},&quot;citationTag&quot;:&quot;MENDELEY_CITATION_v3_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&quot;,&quot;citationItems&quot;:[{&quot;id&quot;:&quot;358fd2eb-4101-3165-ab38-6b03b512fcf3&quot;,&quot;itemData&quot;:{&quot;type&quot;:&quot;article-journal&quot;,&quot;id&quot;:&quot;358fd2eb-4101-3165-ab38-6b03b512fcf3&quot;,&quot;title&quot;:&quot;Four-step camera calibration procedure with implicit image correction&quot;,&quot;author&quot;:[{&quot;family&quot;:&quot;Heikkila&quot;,&quot;given&quot;:&quot;Janne&quot;,&quot;parse-names&quot;:false,&quot;dropping-particle&quot;:&quot;&quot;,&quot;non-dropping-particle&quot;:&quot;&quot;},{&quot;family&quot;:&quot;Silven&quot;,&quot;given&quot;:&quot;Olli&quot;,&quot;parse-names&quot;:false,&quot;dropping-particle&quot;:&quot;&quot;,&quot;non-dropping-particle&quot;:&quot;&quot;}],&quot;container-title&quot;:&quot;Proceedings of the IEEE Computer Society Conference on Computer Vision and Pattern Recognition&quot;,&quot;accessed&quot;:{&quot;date-parts&quot;:[[2023,9,12]]},&quot;DOI&quot;:&quot;10.1109/CVPR.1997.609468&quot;,&quot;ISSN&quot;:&quot;10636919&quot;,&quot;issued&quot;:{&quot;date-parts&quot;:[[1997]]},&quot;page&quot;:&quot;1106-1112&quot;,&quot;abstract&quot;:&quot;In geometrical camera calibration the objective is to determine a set of camera parameters that describe the mapping between 3-D reference coordinates and 2-D image coordinates. Various methods for camera calibration can be found from the literature. However, surprisingly little attention has been paid to the whole calibration procedure, i.e., control point extraction from images, model fitting, image correction, and errors originating in these stages. The main interest has been in model fitting, although the other stages are also important. In this paper we present a four-step calibration procedure that is an extension to the two-step method. There is an additional step to compensate for distortion caused by circular features, and a step for correcting the distorted image coordinates. The image correction is performed with an empirical inverse model that accurately compensates for radial and tangential distortions. Finally, a linear method for solving the parameters of the inverse model is presented.&quot;,&quot;publisher&quot;:&quot;IEEE&quot;,&quot;container-title-short&quot;:&quot;&quot;},&quot;isTemporary&quot;:false}]},{&quot;citationID&quot;:&quot;MENDELEY_CITATION_a2d4ca66-d1ee-4903-9842-3a3d2cd853c5&quot;,&quot;properties&quot;:{&quot;noteIndex&quot;:0},&quot;isEdited&quot;:false,&quot;manualOverride&quot;:{&quot;isManuallyOverridden&quot;:false,&quot;citeprocText&quot;:&quot;(Heikkila and Silven 1997)&quot;,&quot;manualOverrideText&quot;:&quot;&quot;},&quot;citationTag&quot;:&quot;MENDELEY_CITATION_v3_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&quot;,&quot;citationItems&quot;:[{&quot;id&quot;:&quot;358fd2eb-4101-3165-ab38-6b03b512fcf3&quot;,&quot;itemData&quot;:{&quot;type&quot;:&quot;article-journal&quot;,&quot;id&quot;:&quot;358fd2eb-4101-3165-ab38-6b03b512fcf3&quot;,&quot;title&quot;:&quot;Four-step camera calibration procedure with implicit image correction&quot;,&quot;author&quot;:[{&quot;family&quot;:&quot;Heikkila&quot;,&quot;given&quot;:&quot;Janne&quot;,&quot;parse-names&quot;:false,&quot;dropping-particle&quot;:&quot;&quot;,&quot;non-dropping-particle&quot;:&quot;&quot;},{&quot;family&quot;:&quot;Silven&quot;,&quot;given&quot;:&quot;Olli&quot;,&quot;parse-names&quot;:false,&quot;dropping-particle&quot;:&quot;&quot;,&quot;non-dropping-particle&quot;:&quot;&quot;}],&quot;container-title&quot;:&quot;Proceedings of the IEEE Computer Society Conference on Computer Vision and Pattern Recognition&quot;,&quot;accessed&quot;:{&quot;date-parts&quot;:[[2023,9,12]]},&quot;DOI&quot;:&quot;10.1109/CVPR.1997.609468&quot;,&quot;ISSN&quot;:&quot;10636919&quot;,&quot;issued&quot;:{&quot;date-parts&quot;:[[1997]]},&quot;page&quot;:&quot;1106-1112&quot;,&quot;abstract&quot;:&quot;In geometrical camera calibration the objective is to determine a set of camera parameters that describe the mapping between 3-D reference coordinates and 2-D image coordinates. Various methods for camera calibration can be found from the literature. However, surprisingly little attention has been paid to the whole calibration procedure, i.e., control point extraction from images, model fitting, image correction, and errors originating in these stages. The main interest has been in model fitting, although the other stages are also important. In this paper we present a four-step calibration procedure that is an extension to the two-step method. There is an additional step to compensate for distortion caused by circular features, and a step for correcting the distorted image coordinates. The image correction is performed with an empirical inverse model that accurately compensates for radial and tangential distortions. Finally, a linear method for solving the parameters of the inverse model is presented.&quot;,&quot;publisher&quot;:&quot;IEEE&quot;,&quot;container-title-short&quot;:&quot;&quot;},&quot;isTemporary&quot;:false}]},{&quot;citationID&quot;:&quot;MENDELEY_CITATION_d8359540-784d-4205-a59e-a5c8c8fbb050&quot;,&quot;properties&quot;:{&quot;noteIndex&quot;:0},&quot;isEdited&quot;:false,&quot;manualOverride&quot;:{&quot;isManuallyOverridden&quot;:false,&quot;citeprocText&quot;:&quot;(Heikkila and Silven 1997)&quot;,&quot;manualOverrideText&quot;:&quot;&quot;},&quot;citationTag&quot;:&quot;MENDELEY_CITATION_v3_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&quot;,&quot;citationItems&quot;:[{&quot;id&quot;:&quot;358fd2eb-4101-3165-ab38-6b03b512fcf3&quot;,&quot;itemData&quot;:{&quot;type&quot;:&quot;article-journal&quot;,&quot;id&quot;:&quot;358fd2eb-4101-3165-ab38-6b03b512fcf3&quot;,&quot;title&quot;:&quot;Four-step camera calibration procedure with implicit image correction&quot;,&quot;author&quot;:[{&quot;family&quot;:&quot;Heikkila&quot;,&quot;given&quot;:&quot;Janne&quot;,&quot;parse-names&quot;:false,&quot;dropping-particle&quot;:&quot;&quot;,&quot;non-dropping-particle&quot;:&quot;&quot;},{&quot;family&quot;:&quot;Silven&quot;,&quot;given&quot;:&quot;Olli&quot;,&quot;parse-names&quot;:false,&quot;dropping-particle&quot;:&quot;&quot;,&quot;non-dropping-particle&quot;:&quot;&quot;}],&quot;container-title&quot;:&quot;Proceedings of the IEEE Computer Society Conference on Computer Vision and Pattern Recognition&quot;,&quot;accessed&quot;:{&quot;date-parts&quot;:[[2023,9,12]]},&quot;DOI&quot;:&quot;10.1109/CVPR.1997.609468&quot;,&quot;ISSN&quot;:&quot;10636919&quot;,&quot;issued&quot;:{&quot;date-parts&quot;:[[1997]]},&quot;page&quot;:&quot;1106-1112&quot;,&quot;abstract&quot;:&quot;In geometrical camera calibration the objective is to determine a set of camera parameters that describe the mapping between 3-D reference coordinates and 2-D image coordinates. Various methods for camera calibration can be found from the literature. However, surprisingly little attention has been paid to the whole calibration procedure, i.e., control point extraction from images, model fitting, image correction, and errors originating in these stages. The main interest has been in model fitting, although the other stages are also important. In this paper we present a four-step calibration procedure that is an extension to the two-step method. There is an additional step to compensate for distortion caused by circular features, and a step for correcting the distorted image coordinates. The image correction is performed with an empirical inverse model that accurately compensates for radial and tangential distortions. Finally, a linear method for solving the parameters of the inverse model is presented.&quot;,&quot;publisher&quot;:&quot;IEEE&quot;,&quot;container-title-short&quot;:&quot;&quot;},&quot;isTemporary&quot;:false}]},{&quot;citationID&quot;:&quot;MENDELEY_CITATION_1f439f8a-c2bb-42e9-9921-8efc57f3ff33&quot;,&quot;properties&quot;:{&quot;noteIndex&quot;:0},&quot;isEdited&quot;:false,&quot;manualOverride&quot;:{&quot;isManuallyOverridden&quot;:false,&quot;citeprocText&quot;:&quot;(Zhang 2000)&quot;,&quot;manualOverrideText&quot;:&quot;&quot;},&quot;citationTag&quot;:&quot;MENDELEY_CITATION_v3_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&quot;,&quot;citationItems&quot;:[{&quot;id&quot;:&quot;eb39bc3e-e35a-3282-bef9-1dc395d7f78a&quot;,&quot;itemData&quot;:{&quot;type&quot;:&quot;article-journal&quot;,&quot;id&quot;:&quot;eb39bc3e-e35a-3282-bef9-1dc395d7f78a&quot;,&quot;title&quot;:&quot;A flexible new technique for camera calibration&quot;,&quot;author&quot;:[{&quot;family&quot;:&quot;Zhang&quot;,&quot;given&quot;:&quot;Zhengyou&quot;,&quot;parse-names&quot;:false,&quot;dropping-particle&quot;:&quot;&quot;,&quot;non-dropping-particle&quot;:&quot;&quot;}],&quot;container-title&quot;:&quot;IEEE Transactions on Pattern Analysis and Machine Intelligence&quot;,&quot;container-title-short&quot;:&quot;IEEE Trans Pattern Anal Mach Intell&quot;,&quot;accessed&quot;:{&quot;date-parts&quot;:[[2023,9,12]]},&quot;DOI&quot;:&quot;10.1109/34.888718&quot;,&quot;ISSN&quot;:&quot;01628828&quot;,&quot;issued&quot;:{&quot;date-parts&quot;:[[2000,11]]},&quot;page&quot;:&quot;1330-1334&quot;,&quot;abstract&quot;:&quot;We propose a flexible new technique to easily calibrate a camera. It only requires the camera to observe a planar pattern shown at a few (at least two) different orientations. Either the camera or the planar pattern can be freely moved. The motion need not be known. Radial lens distortion is modeled. The proposed procedure consists of a closed-form solution, followed by a nonlinear refinement based on the maximum likelihood criterion. Both computer simulation and real data have been used to test the proposed technique and very good results have been obtained. Compared with classical techniques which use expensive equipment such as two or three orthogonal planes, the proposed technique is easy to use and flexible. It advances 3D computer vision one more step from laboratory environments to real world use. The corresponding software is available from the author's Web page. © 2000 IEEE.&quot;,&quot;issue&quot;:&quot;11&quot;,&quot;volume&quot;:&quot;22&quot;},&quot;isTemporary&quot;:false}]},{&quot;citationID&quot;:&quot;MENDELEY_CITATION_14ebd26c-9c6a-4a9b-9f6e-a7b81cfcc764&quot;,&quot;properties&quot;:{&quot;noteIndex&quot;:0},&quot;isEdited&quot;:false,&quot;manualOverride&quot;:{&quot;isManuallyOverridden&quot;:false,&quot;citeprocText&quot;:&quot;(Zhang 2000)&quot;,&quot;manualOverrideText&quot;:&quot;&quot;},&quot;citationTag&quot;:&quot;MENDELEY_CITATION_v3_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&quot;,&quot;citationItems&quot;:[{&quot;id&quot;:&quot;eb39bc3e-e35a-3282-bef9-1dc395d7f78a&quot;,&quot;itemData&quot;:{&quot;type&quot;:&quot;article-journal&quot;,&quot;id&quot;:&quot;eb39bc3e-e35a-3282-bef9-1dc395d7f78a&quot;,&quot;title&quot;:&quot;A flexible new technique for camera calibration&quot;,&quot;author&quot;:[{&quot;family&quot;:&quot;Zhang&quot;,&quot;given&quot;:&quot;Zhengyou&quot;,&quot;parse-names&quot;:false,&quot;dropping-particle&quot;:&quot;&quot;,&quot;non-dropping-particle&quot;:&quot;&quot;}],&quot;container-title&quot;:&quot;IEEE Transactions on Pattern Analysis and Machine Intelligence&quot;,&quot;container-title-short&quot;:&quot;IEEE Trans Pattern Anal Mach Intell&quot;,&quot;accessed&quot;:{&quot;date-parts&quot;:[[2023,9,12]]},&quot;DOI&quot;:&quot;10.1109/34.888718&quot;,&quot;ISSN&quot;:&quot;01628828&quot;,&quot;issued&quot;:{&quot;date-parts&quot;:[[2000,11]]},&quot;page&quot;:&quot;1330-1334&quot;,&quot;abstract&quot;:&quot;We propose a flexible new technique to easily calibrate a camera. It only requires the camera to observe a planar pattern shown at a few (at least two) different orientations. Either the camera or the planar pattern can be freely moved. The motion need not be known. Radial lens distortion is modeled. The proposed procedure consists of a closed-form solution, followed by a nonlinear refinement based on the maximum likelihood criterion. Both computer simulation and real data have been used to test the proposed technique and very good results have been obtained. Compared with classical techniques which use expensive equipment such as two or three orthogonal planes, the proposed technique is easy to use and flexible. It advances 3D computer vision one more step from laboratory environments to real world use. The corresponding software is available from the author's Web page. © 2000 IEEE.&quot;,&quot;issue&quot;:&quot;11&quot;,&quot;volume&quot;:&quot;22&quot;},&quot;isTemporary&quot;:false}]},{&quot;citationID&quot;:&quot;MENDELEY_CITATION_d084fc11-0c17-4981-a899-cfdc8335a973&quot;,&quot;properties&quot;:{&quot;noteIndex&quot;:0},&quot;isEdited&quot;:false,&quot;manualOverride&quot;:{&quot;isManuallyOverridden&quot;:false,&quot;citeprocText&quot;:&quot;(Lepetit, Moreno-Noguer, and Fua 2009)&quot;,&quot;manualOverrideText&quot;:&quot;&quot;},&quot;citationTag&quot;:&quot;MENDELEY_CITATION_v3_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&quot;,&quot;citationItems&quot;:[{&quot;id&quot;:&quot;cddd966e-4993-31a5-868d-f650de9f357c&quot;,&quot;itemData&quot;:{&quot;type&quot;:&quot;article-journal&quot;,&quot;id&quot;:&quot;cddd966e-4993-31a5-868d-f650de9f357c&quot;,&quot;title&quot;:&quot;EPnP: An accurate O(n) solution to the PnP problem&quot;,&quot;author&quot;:[{&quot;family&quot;:&quot;Lepetit&quot;,&quot;given&quot;:&quot;Vincent&quot;,&quot;parse-names&quot;:false,&quot;dropping-particle&quot;:&quot;&quot;,&quot;non-dropping-particle&quot;:&quot;&quot;},{&quot;family&quot;:&quot;Moreno-Noguer&quot;,&quot;given&quot;:&quot;Francesc&quot;,&quot;parse-names&quot;:false,&quot;dropping-particle&quot;:&quot;&quot;,&quot;non-dropping-particle&quot;:&quot;&quot;},{&quot;family&quot;:&quot;Fua&quot;,&quot;given&quot;:&quot;Pascal&quot;,&quot;parse-names&quot;:false,&quot;dropping-particle&quot;:&quot;&quot;,&quot;non-dropping-particle&quot;:&quot;&quot;}],&quot;container-title&quot;:&quot;International Journal of Computer Vision&quot;,&quot;container-title-short&quot;:&quot;Int J Comput Vis&quot;,&quot;accessed&quot;:{&quot;date-parts&quot;:[[2023,9,12]]},&quot;DOI&quot;:&quot;10.1007/S11263-008-0152-6/METRICS&quot;,&quot;ISSN&quot;:&quot;09205691&quot;,&quot;URL&quot;:&quot;https://link.springer.com/article/10.1007/s11263-008-0152-6&quot;,&quot;issued&quot;:{&quot;date-parts&quot;:[[2009,2,19]]},&quot;page&quot;:&quot;155-166&quot;,&quot;abstract&quot;:&quot;We propose a non-iterative solution to the PnP problem-the estimation of the pose of a calibrated camera from n 3D-to-2D point correspondences-whose computational complexity grows linearly with n. This is in contrast to state-of-the-art methods that are O(n 5) or even O(n 8), without being more accurate. Our method is applicable for all n ≥ 4 and handles properly both planar and non-planar configurations. Our central idea is to express the n 3D points as a weighted sum of four virtual control points. The problem then reduces to estimating the coordinates of these control points in the camera referential, which can be done in O(n) time by expressing these coordinates as weighted sum of the eigenvectors of a 12 × 12 matrix and solving a small constant number of quadratic equations to pick the right weights. Furthermore, if maximal precision is required, the output of the closed-form solution can be used to initialize a Gauss-Newton scheme, which improves accuracy with negligible amount of additional time. The advantages of our method are demonstrated by thorough testing on both synthetic and real-data.&quot;,&quot;publisher&quot;:&quot;Springer&quot;,&quot;issue&quot;:&quot;2&quot;,&quot;volume&quot;:&quot;81&quot;},&quot;isTemporary&quot;:false}]},{&quot;citationID&quot;:&quot;MENDELEY_CITATION_285f38a7-0617-4efc-9b5c-5da53d4a102c&quot;,&quot;properties&quot;:{&quot;noteIndex&quot;:0},&quot;isEdited&quot;:false,&quot;manualOverride&quot;:{&quot;isManuallyOverridden&quot;:false,&quot;citeprocText&quot;:&quot;(Zhang et al. 1995)&quot;,&quot;manualOverrideText&quot;:&quot;&quot;},&quot;citationTag&quot;:&quot;MENDELEY_CITATION_v3_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&quot;,&quot;citationItems&quot;:[{&quot;id&quot;:&quot;76efa13b-33a1-3492-81ff-370d41559b7d&quot;,&quot;itemData&quot;:{&quot;type&quot;:&quot;article-journal&quot;,&quot;id&quot;:&quot;76efa13b-33a1-3492-81ff-370d41559b7d&quot;,&quot;title&quot;:&quot;A robust technique for matching two uncalibrated images through the recovery of the unknown epipolar geometry&quot;,&quot;author&quot;:[{&quot;family&quot;:&quot;Zhang&quot;,&quot;given&quot;:&quot;Zhengyou&quot;,&quot;parse-names&quot;:false,&quot;dropping-particle&quot;:&quot;&quot;,&quot;non-dropping-particle&quot;:&quot;&quot;},{&quot;family&quot;:&quot;Deriche&quot;,&quot;given&quot;:&quot;Rachid&quot;,&quot;parse-names&quot;:false,&quot;dropping-particle&quot;:&quot;&quot;,&quot;non-dropping-particle&quot;:&quot;&quot;},{&quot;family&quot;:&quot;Faugeras&quot;,&quot;given&quot;:&quot;Olivier&quot;,&quot;parse-names&quot;:false,&quot;dropping-particle&quot;:&quot;&quot;,&quot;non-dropping-particle&quot;:&quot;&quot;},{&quot;family&quot;:&quot;Luong&quot;,&quot;given&quot;:&quot;Quang Tuan&quot;,&quot;parse-names&quot;:false,&quot;dropping-particle&quot;:&quot;&quot;,&quot;non-dropping-particle&quot;:&quot;&quot;}],&quot;container-title&quot;:&quot;Artificial Intelligence&quot;,&quot;container-title-short&quot;:&quot;Artif Intell&quot;,&quot;accessed&quot;:{&quot;date-parts&quot;:[[2023,9,12]]},&quot;DOI&quot;:&quot;10.1016/0004-3702(95)00022-4&quot;,&quot;ISSN&quot;:&quot;0004-3702&quot;,&quot;issued&quot;:{&quot;date-parts&quot;:[[1995,10,1]]},&quot;page&quot;:&quot;87-119&quot;,&quot;abstract&quot;:&quot;This paper proposes a robust approach to image matching by exploiting the only available geometric constraint, namely, the epipolar constraint. The images are uncalibrated, namely the motion between them and the camera parameters are not known. Thus, the images can be taken by different cameras or a single camera at different time instants. If we make an exhaustive search for the epipolar geometry, the complexity is prohibitively high. The idea underlying our approach is to use classical techniques (correlation and relaxation methods in our particular implementation) to find an initial set of matches, and then use a robust technique-the Least Median of Squares (LMedS)-to discard false matches in this set. The epipolar geometry can then be accurately estimated using a meaningful image criterion. More matches are eventually found, as in stereo matching, by using the recovered epipolar geometry. A large number of experiments have been carried out, and very good results have been obtained. Regarding the relaxation technique, we define a new measure of matching support, which allows a higher tolerance to deformation with respect to rigid transformations in the image plane and a smaller contribution for distant matches than for nearby ones. A new strategy for updating matches is developed, which only selects those matches having both high matching support and low matching ambiguity. The update strategy is different from the classical \&quot;winner-take-all\&quot;, which is easily stuck at a local minimum, and also from \&quot;loser-take-nothing\&quot;, which is usually very slow. The proposed algorithm has been widely tested and works remarkably well in a scene with many repetitive patterns. © 1995.&quot;,&quot;publisher&quot;:&quot;Elsevier&quot;,&quot;issue&quot;:&quot;1-2&quot;,&quot;volume&quot;:&quot;78&quot;},&quot;isTemporary&quot;:false}]},{&quot;citationID&quot;:&quot;MENDELEY_CITATION_f05229c2-8e94-41e2-82fc-ec39d26faaf2&quot;,&quot;properties&quot;:{&quot;noteIndex&quot;:0},&quot;isEdited&quot;:false,&quot;manualOverride&quot;:{&quot;isManuallyOverridden&quot;:false,&quot;citeprocText&quot;:&quot;(Zhang et al. 1995)&quot;,&quot;manualOverrideText&quot;:&quot;&quot;},&quot;citationTag&quot;:&quot;MENDELEY_CITATION_v3_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&quot;,&quot;citationItems&quot;:[{&quot;id&quot;:&quot;76efa13b-33a1-3492-81ff-370d41559b7d&quot;,&quot;itemData&quot;:{&quot;type&quot;:&quot;article-journal&quot;,&quot;id&quot;:&quot;76efa13b-33a1-3492-81ff-370d41559b7d&quot;,&quot;title&quot;:&quot;A robust technique for matching two uncalibrated images through the recovery of the unknown epipolar geometry&quot;,&quot;author&quot;:[{&quot;family&quot;:&quot;Zhang&quot;,&quot;given&quot;:&quot;Zhengyou&quot;,&quot;parse-names&quot;:false,&quot;dropping-particle&quot;:&quot;&quot;,&quot;non-dropping-particle&quot;:&quot;&quot;},{&quot;family&quot;:&quot;Deriche&quot;,&quot;given&quot;:&quot;Rachid&quot;,&quot;parse-names&quot;:false,&quot;dropping-particle&quot;:&quot;&quot;,&quot;non-dropping-particle&quot;:&quot;&quot;},{&quot;family&quot;:&quot;Faugeras&quot;,&quot;given&quot;:&quot;Olivier&quot;,&quot;parse-names&quot;:false,&quot;dropping-particle&quot;:&quot;&quot;,&quot;non-dropping-particle&quot;:&quot;&quot;},{&quot;family&quot;:&quot;Luong&quot;,&quot;given&quot;:&quot;Quang Tuan&quot;,&quot;parse-names&quot;:false,&quot;dropping-particle&quot;:&quot;&quot;,&quot;non-dropping-particle&quot;:&quot;&quot;}],&quot;container-title&quot;:&quot;Artificial Intelligence&quot;,&quot;container-title-short&quot;:&quot;Artif Intell&quot;,&quot;accessed&quot;:{&quot;date-parts&quot;:[[2023,9,12]]},&quot;DOI&quot;:&quot;10.1016/0004-3702(95)00022-4&quot;,&quot;ISSN&quot;:&quot;0004-3702&quot;,&quot;issued&quot;:{&quot;date-parts&quot;:[[1995,10,1]]},&quot;page&quot;:&quot;87-119&quot;,&quot;abstract&quot;:&quot;This paper proposes a robust approach to image matching by exploiting the only available geometric constraint, namely, the epipolar constraint. The images are uncalibrated, namely the motion between them and the camera parameters are not known. Thus, the images can be taken by different cameras or a single camera at different time instants. If we make an exhaustive search for the epipolar geometry, the complexity is prohibitively high. The idea underlying our approach is to use classical techniques (correlation and relaxation methods in our particular implementation) to find an initial set of matches, and then use a robust technique-the Least Median of Squares (LMedS)-to discard false matches in this set. The epipolar geometry can then be accurately estimated using a meaningful image criterion. More matches are eventually found, as in stereo matching, by using the recovered epipolar geometry. A large number of experiments have been carried out, and very good results have been obtained. Regarding the relaxation technique, we define a new measure of matching support, which allows a higher tolerance to deformation with respect to rigid transformations in the image plane and a smaller contribution for distant matches than for nearby ones. A new strategy for updating matches is developed, which only selects those matches having both high matching support and low matching ambiguity. The update strategy is different from the classical \&quot;winner-take-all\&quot;, which is easily stuck at a local minimum, and also from \&quot;loser-take-nothing\&quot;, which is usually very slow. The proposed algorithm has been widely tested and works remarkably well in a scene with many repetitive patterns. © 1995.&quot;,&quot;publisher&quot;:&quot;Elsevier&quot;,&quot;issue&quot;:&quot;1-2&quot;,&quot;volume&quot;:&quot;78&quot;},&quot;isTemporary&quot;:false}]},{&quot;citationID&quot;:&quot;MENDELEY_CITATION_51fb9b63-9b57-48b3-a511-e11901933a61&quot;,&quot;properties&quot;:{&quot;noteIndex&quot;:0},&quot;isEdited&quot;:false,&quot;manualOverride&quot;:{&quot;isManuallyOverridden&quot;:false,&quot;citeprocText&quot;:&quot;(Zhang et al. 1995)&quot;,&quot;manualOverrideText&quot;:&quot;&quot;},&quot;citationTag&quot;:&quot;MENDELEY_CITATION_v3_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&quot;,&quot;citationItems&quot;:[{&quot;id&quot;:&quot;76efa13b-33a1-3492-81ff-370d41559b7d&quot;,&quot;itemData&quot;:{&quot;type&quot;:&quot;article-journal&quot;,&quot;id&quot;:&quot;76efa13b-33a1-3492-81ff-370d41559b7d&quot;,&quot;title&quot;:&quot;A robust technique for matching two uncalibrated images through the recovery of the unknown epipolar geometry&quot;,&quot;author&quot;:[{&quot;family&quot;:&quot;Zhang&quot;,&quot;given&quot;:&quot;Zhengyou&quot;,&quot;parse-names&quot;:false,&quot;dropping-particle&quot;:&quot;&quot;,&quot;non-dropping-particle&quot;:&quot;&quot;},{&quot;family&quot;:&quot;Deriche&quot;,&quot;given&quot;:&quot;Rachid&quot;,&quot;parse-names&quot;:false,&quot;dropping-particle&quot;:&quot;&quot;,&quot;non-dropping-particle&quot;:&quot;&quot;},{&quot;family&quot;:&quot;Faugeras&quot;,&quot;given&quot;:&quot;Olivier&quot;,&quot;parse-names&quot;:false,&quot;dropping-particle&quot;:&quot;&quot;,&quot;non-dropping-particle&quot;:&quot;&quot;},{&quot;family&quot;:&quot;Luong&quot;,&quot;given&quot;:&quot;Quang Tuan&quot;,&quot;parse-names&quot;:false,&quot;dropping-particle&quot;:&quot;&quot;,&quot;non-dropping-particle&quot;:&quot;&quot;}],&quot;container-title&quot;:&quot;Artificial Intelligence&quot;,&quot;container-title-short&quot;:&quot;Artif Intell&quot;,&quot;accessed&quot;:{&quot;date-parts&quot;:[[2023,9,12]]},&quot;DOI&quot;:&quot;10.1016/0004-3702(95)00022-4&quot;,&quot;ISSN&quot;:&quot;0004-3702&quot;,&quot;issued&quot;:{&quot;date-parts&quot;:[[1995,10,1]]},&quot;page&quot;:&quot;87-119&quot;,&quot;abstract&quot;:&quot;This paper proposes a robust approach to image matching by exploiting the only available geometric constraint, namely, the epipolar constraint. The images are uncalibrated, namely the motion between them and the camera parameters are not known. Thus, the images can be taken by different cameras or a single camera at different time instants. If we make an exhaustive search for the epipolar geometry, the complexity is prohibitively high. The idea underlying our approach is to use classical techniques (correlation and relaxation methods in our particular implementation) to find an initial set of matches, and then use a robust technique-the Least Median of Squares (LMedS)-to discard false matches in this set. The epipolar geometry can then be accurately estimated using a meaningful image criterion. More matches are eventually found, as in stereo matching, by using the recovered epipolar geometry. A large number of experiments have been carried out, and very good results have been obtained. Regarding the relaxation technique, we define a new measure of matching support, which allows a higher tolerance to deformation with respect to rigid transformations in the image plane and a smaller contribution for distant matches than for nearby ones. A new strategy for updating matches is developed, which only selects those matches having both high matching support and low matching ambiguity. The update strategy is different from the classical \&quot;winner-take-all\&quot;, which is easily stuck at a local minimum, and also from \&quot;loser-take-nothing\&quot;, which is usually very slow. The proposed algorithm has been widely tested and works remarkably well in a scene with many repetitive patterns. © 1995.&quot;,&quot;publisher&quot;:&quot;Elsevier&quot;,&quot;issue&quot;:&quot;1-2&quot;,&quot;volume&quot;:&quot;78&quot;},&quot;isTemporary&quot;:false}]},{&quot;citationID&quot;:&quot;MENDELEY_CITATION_1fb1355d-3422-491c-bb3c-15f3e729c494&quot;,&quot;properties&quot;:{&quot;noteIndex&quot;:0},&quot;isEdited&quot;:false,&quot;manualOverride&quot;:{&quot;isManuallyOverridden&quot;:false,&quot;citeprocText&quot;:&quot;(Schönberger and Frahm n.d.)&quot;,&quot;manualOverrideText&quot;:&quot;&quot;},&quot;citationTag&quot;:&quot;MENDELEY_CITATION_v3_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&quot;,&quot;citationItems&quot;:[{&quot;id&quot;:&quot;74886861-4d3c-3796-8a06-0d097af204fb&quot;,&quot;itemData&quot;:{&quot;type&quot;:&quot;article-journal&quot;,&quot;id&quot;:&quot;74886861-4d3c-3796-8a06-0d097af204fb&quot;,&quot;title&quot;:&quot;Structure-from-Motion Revisited&quot;,&quot;author&quot;:[{&quot;family&quot;:&quot;Schönberger&quot;,&quot;given&quot;:&quot;Johannes L&quot;,&quot;parse-names&quot;:false,&quot;dropping-particle&quot;:&quot;&quot;,&quot;non-dropping-particle&quot;:&quot;&quot;},{&quot;family&quot;:&quot;Frahm&quot;,&quot;given&quot;:&quot;Jan-Michael&quot;,&quot;parse-names&quot;:false,&quot;dropping-particle&quot;:&quot;&quot;,&quot;non-dropping-particle&quot;:&quot;&quot;}],&quot;accessed&quot;:{&quot;date-parts&quot;:[[2023,9,13]]},&quot;URL&quot;:&quot;https://github.com/colmap/colmap.&quot;,&quot;abstract&quot;:&quot;Incremental Structure-from-Motion is a prevalent strategy for 3D reconstruction from unordered image collections. While incremental reconstruction systems have tremendously advanced in all regards, robustness, accuracy , completeness, and scalability remain the key problems towards building a truly general-purpose pipeline. We propose a new SfM technique that improves upon the state of the art to make a further step towards this ultimate goal. The full reconstruction pipeline is released to the public as an open-source implementation.&quot;,&quot;container-title-short&quot;:&quot;&quot;},&quot;isTemporary&quot;:false}]},{&quot;citationID&quot;:&quot;MENDELEY_CITATION_860a29e7-6058-49ad-8f2e-458e5b3d76fb&quot;,&quot;properties&quot;:{&quot;noteIndex&quot;:0},&quot;isEdited&quot;:false,&quot;manualOverride&quot;:{&quot;isManuallyOverridden&quot;:false,&quot;citeprocText&quot;:&quot;(Lowe 1999)&quot;,&quot;manualOverrideText&quot;:&quot;&quot;},&quot;citationTag&quot;:&quot;MENDELEY_CITATION_v3_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&quot;,&quot;citationItems&quot;:[{&quot;id&quot;:&quot;57d54751-7e5d-3f0f-bca1-b214954320d5&quot;,&quot;itemData&quot;:{&quot;type&quot;:&quot;article-journal&quot;,&quot;id&quot;:&quot;57d54751-7e5d-3f0f-bca1-b214954320d5&quot;,&quot;title&quot;:&quot;Object recognition from local scale-invariant features&quot;,&quot;author&quot;:[{&quot;family&quot;:&quot;Lowe&quot;,&quot;given&quot;:&quot;David G.&quot;,&quot;parse-names&quot;:false,&quot;dropping-particle&quot;:&quot;&quot;,&quot;non-dropping-particle&quot;:&quot;&quot;}],&quot;container-title&quot;:&quot;Proceedings of the IEEE International Conference on Computer Vision&quot;,&quot;accessed&quot;:{&quot;date-parts&quot;:[[2023,9,13]]},&quot;DOI&quot;:&quot;10.1109/ICCV.1999.790410&quot;,&quot;issued&quot;:{&quot;date-parts&quot;:[[1999]]},&quot;page&quot;:&quot;1150-1157&quot;,&quot;abstract&quot;:&quot;An object recognition system has been developed that uses a new class of local image features. The features are invariant to image scaling, translation, and rotation, and partially invariant to illumination changes and affine or 3D projection. These features share similar properties with neurons in inferior temporal cortex that are used for object recognition in primate vision. Features are efficiently detected through a staged filtering approach that identifies stable points in scale space. Image keys are created that allow for local geometric deformations by representing blurred image gradients in multiple orientation planes and at multiple scales. The keys are used as input to a nearest-neighbor indexing method that identifies candidate object matches. Final verification of each match is achieved by finding a low-residual least-squares solution for the unknown model parameters. Experimental results show that robust object recognition can be achieved in cluttered partially-occluded images with a computation time of under 2 seconds.&quot;,&quot;publisher&quot;:&quot;IEEE&quot;,&quot;volume&quot;:&quot;2&quot;,&quot;container-title-short&quot;:&quot;&quot;},&quot;isTemporary&quot;:false}]},{&quot;citationID&quot;:&quot;MENDELEY_CITATION_5d6ffc71-3c97-44a5-97ed-f45c7a1a634c&quot;,&quot;properties&quot;:{&quot;noteIndex&quot;:0},&quot;isEdited&quot;:false,&quot;manualOverride&quot;:{&quot;isManuallyOverridden&quot;:false,&quot;citeprocText&quot;:&quot;(Lowe 1999)&quot;,&quot;manualOverrideText&quot;:&quot;&quot;},&quot;citationTag&quot;:&quot;MENDELEY_CITATION_v3_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&quot;,&quot;citationItems&quot;:[{&quot;id&quot;:&quot;57d54751-7e5d-3f0f-bca1-b214954320d5&quot;,&quot;itemData&quot;:{&quot;type&quot;:&quot;article-journal&quot;,&quot;id&quot;:&quot;57d54751-7e5d-3f0f-bca1-b214954320d5&quot;,&quot;title&quot;:&quot;Object recognition from local scale-invariant features&quot;,&quot;author&quot;:[{&quot;family&quot;:&quot;Lowe&quot;,&quot;given&quot;:&quot;David G.&quot;,&quot;parse-names&quot;:false,&quot;dropping-particle&quot;:&quot;&quot;,&quot;non-dropping-particle&quot;:&quot;&quot;}],&quot;container-title&quot;:&quot;Proceedings of the IEEE International Conference on Computer Vision&quot;,&quot;accessed&quot;:{&quot;date-parts&quot;:[[2023,9,13]]},&quot;DOI&quot;:&quot;10.1109/ICCV.1999.790410&quot;,&quot;issued&quot;:{&quot;date-parts&quot;:[[1999]]},&quot;page&quot;:&quot;1150-1157&quot;,&quot;abstract&quot;:&quot;An object recognition system has been developed that uses a new class of local image features. The features are invariant to image scaling, translation, and rotation, and partially invariant to illumination changes and affine or 3D projection. These features share similar properties with neurons in inferior temporal cortex that are used for object recognition in primate vision. Features are efficiently detected through a staged filtering approach that identifies stable points in scale space. Image keys are created that allow for local geometric deformations by representing blurred image gradients in multiple orientation planes and at multiple scales. The keys are used as input to a nearest-neighbor indexing method that identifies candidate object matches. Final verification of each match is achieved by finding a low-residual least-squares solution for the unknown model parameters. Experimental results show that robust object recognition can be achieved in cluttered partially-occluded images with a computation time of under 2 seconds.&quot;,&quot;publisher&quot;:&quot;IEEE&quot;,&quot;volume&quot;:&quot;2&quot;,&quot;container-title-short&quot;:&quot;&quot;},&quot;isTemporary&quot;:false}]},{&quot;citationID&quot;:&quot;MENDELEY_CITATION_12b63524-ff59-4881-8cbd-19aa0195019f&quot;,&quot;properties&quot;:{&quot;noteIndex&quot;:0},&quot;isEdited&quot;:false,&quot;manualOverride&quot;:{&quot;isManuallyOverridden&quot;:false,&quot;citeprocText&quot;:&quot;(Lowe 1999)&quot;,&quot;manualOverrideText&quot;:&quot;&quot;},&quot;citationTag&quot;:&quot;MENDELEY_CITATION_v3_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&quot;,&quot;citationItems&quot;:[{&quot;id&quot;:&quot;57d54751-7e5d-3f0f-bca1-b214954320d5&quot;,&quot;itemData&quot;:{&quot;type&quot;:&quot;article-journal&quot;,&quot;id&quot;:&quot;57d54751-7e5d-3f0f-bca1-b214954320d5&quot;,&quot;title&quot;:&quot;Object recognition from local scale-invariant features&quot;,&quot;author&quot;:[{&quot;family&quot;:&quot;Lowe&quot;,&quot;given&quot;:&quot;David G.&quot;,&quot;parse-names&quot;:false,&quot;dropping-particle&quot;:&quot;&quot;,&quot;non-dropping-particle&quot;:&quot;&quot;}],&quot;container-title&quot;:&quot;Proceedings of the IEEE International Conference on Computer Vision&quot;,&quot;accessed&quot;:{&quot;date-parts&quot;:[[2023,9,13]]},&quot;DOI&quot;:&quot;10.1109/ICCV.1999.790410&quot;,&quot;issued&quot;:{&quot;date-parts&quot;:[[1999]]},&quot;page&quot;:&quot;1150-1157&quot;,&quot;abstract&quot;:&quot;An object recognition system has been developed that uses a new class of local image features. The features are invariant to image scaling, translation, and rotation, and partially invariant to illumination changes and affine or 3D projection. These features share similar properties with neurons in inferior temporal cortex that are used for object recognition in primate vision. Features are efficiently detected through a staged filtering approach that identifies stable points in scale space. Image keys are created that allow for local geometric deformations by representing blurred image gradients in multiple orientation planes and at multiple scales. The keys are used as input to a nearest-neighbor indexing method that identifies candidate object matches. Final verification of each match is achieved by finding a low-residual least-squares solution for the unknown model parameters. Experimental results show that robust object recognition can be achieved in cluttered partially-occluded images with a computation time of under 2 seconds.&quot;,&quot;publisher&quot;:&quot;IEEE&quot;,&quot;volume&quot;:&quot;2&quot;,&quot;container-title-short&quot;:&quot;&quot;},&quot;isTemporary&quot;:false}]},{&quot;citationID&quot;:&quot;MENDELEY_CITATION_d721d4d3-45b1-4834-af28-72d89837bbdb&quot;,&quot;properties&quot;:{&quot;noteIndex&quot;:0},&quot;isEdited&quot;:false,&quot;manualOverride&quot;:{&quot;isManuallyOverridden&quot;:false,&quot;citeprocText&quot;:&quot;(Lowe 2004)&quot;,&quot;manualOverrideText&quot;:&quot;&quot;},&quot;citationTag&quot;:&quot;MENDELEY_CITATION_v3_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&quot;,&quot;citationItems&quot;:[{&quot;id&quot;:&quot;e7e0f87b-7688-3d90-be75-b98270d484f8&quot;,&quot;itemData&quot;:{&quot;type&quot;:&quot;article-journal&quot;,&quot;id&quot;:&quot;e7e0f87b-7688-3d90-be75-b98270d484f8&quot;,&quot;title&quot;:&quot;Distinctive image features from scale-invariant keypoints&quot;,&quot;author&quot;:[{&quot;family&quot;:&quot;Lowe&quot;,&quot;given&quot;:&quot;David G.&quot;,&quot;parse-names&quot;:false,&quot;dropping-particle&quot;:&quot;&quot;,&quot;non-dropping-particle&quot;:&quot;&quot;}],&quot;container-title&quot;:&quot;International Journal of Computer Vision&quot;,&quot;container-title-short&quot;:&quot;Int J Comput Vis&quot;,&quot;accessed&quot;:{&quot;date-parts&quot;:[[2023,9,13]]},&quot;DOI&quot;:&quot;10.1023/B:VISI.0000029664.99615.94/METRICS&quot;,&quot;ISSN&quot;:&quot;09205691&quot;,&quot;URL&quot;:&quot;https://link.springer.com/article/10.1023/B:VISI.0000029664.99615.94&quot;,&quot;issued&quot;:{&quot;date-parts&quot;:[[2004,11]]},&quot;page&quot;:&quot;91-110&quot;,&quot;abstract&quot;:&quot;This paper presents a method for extracting distinctive invariant features from images that can be used to perform reliable matching between different views of an object or scene. The features are invariant to image scale and rotation, and are shown to provide robust matching across a substantial range of affine distortion, change in 3D viewpoint, addition of noise, and change in illumination. The features are highly distinctive, in the sense that a single feature can be correctly matched with high probability against a large database of features from many images. This paper also describes an approach to using these features for object recognition. The recognition proceeds by matching individual features to a database of features from known objects using a fast nearest-neighbor algorithm, followed by a Hough transform to identify clusters belonging to a single object, and finally performing verification through least-squares solution for consistent pose parameters. This approach to recognition can robustly identify objects among clutter and occlusion while achieving near real-time performance.&quot;,&quot;publisher&quot;:&quot;Springer&quot;,&quot;issue&quot;:&quot;2&quot;,&quot;volume&quot;:&quot;60&quot;},&quot;isTemporary&quot;:false}]},{&quot;citationID&quot;:&quot;MENDELEY_CITATION_d2ad48fe-56ea-42b5-aed0-84043ec28783&quot;,&quot;properties&quot;:{&quot;noteIndex&quot;:0},&quot;isEdited&quot;:false,&quot;manualOverride&quot;:{&quot;isManuallyOverridden&quot;:false,&quot;citeprocText&quot;:&quot;(Fischler and Bolles 1981)&quot;,&quot;manualOverrideText&quot;:&quot;&quot;},&quot;citationTag&quot;:&quot;MENDELEY_CITATION_v3_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&quot;,&quot;citationItems&quot;:[{&quot;id&quot;:&quot;9198c7f7-339c-3d74-b531-7a23ecb730d5&quot;,&quot;itemData&quot;:{&quot;type&quot;:&quot;article-journal&quot;,&quot;id&quot;:&quot;9198c7f7-339c-3d74-b531-7a23ecb730d5&quot;,&quot;title&quot;:&quot;Random sample consensus&quot;,&quot;author&quot;:[{&quot;family&quot;:&quot;Fischler&quot;,&quot;given&quot;:&quot;Martin A.&quot;,&quot;parse-names&quot;:false,&quot;dropping-particle&quot;:&quot;&quot;,&quot;non-dropping-particle&quot;:&quot;&quot;},{&quot;family&quot;:&quot;Bolles&quot;,&quot;given&quot;:&quot;Robert C.&quot;,&quot;parse-names&quot;:false,&quot;dropping-particle&quot;:&quot;&quot;,&quot;non-dropping-particle&quot;:&quot;&quot;}],&quot;container-title&quot;:&quot;Communications of the ACM&quot;,&quot;container-title-short&quot;:&quot;Commun ACM&quot;,&quot;accessed&quot;:{&quot;date-parts&quot;:[[2023,9,13]]},&quot;DOI&quot;:&quot;10.1145/358669.358692&quot;,&quot;ISSN&quot;:&quot;15577317&quot;,&quot;URL&quot;:&quot;https://dl.acm.org/doi/10.1145/358669.358692&quot;,&quot;issued&quot;:{&quot;date-parts&quot;:[[1981,6,1]]},&quot;page&quot;:&quot;381-395&quot;,&quot;abstract&quot;:&quot;A new paradigm, Random Sample Consensus (RANSAC), for fitting a model to experimental data is introduced. RANSAC is capable of interpreting/smoothing data containing a significant percentage of gro...&quot;,&quot;publisher&quot;:&quot;\n\t\tACM\n\t\tPUB27\n\t\tNew York, NY, USA\n\t&quot;,&quot;issue&quot;:&quot;6&quot;,&quot;volume&quot;:&quot;24&quot;},&quot;isTemporary&quot;:false}]},{&quot;citationID&quot;:&quot;MENDELEY_CITATION_4344d1d7-a6cc-441b-9132-6ef3df055a48&quot;,&quot;properties&quot;:{&quot;noteIndex&quot;:0},&quot;isEdited&quot;:false,&quot;manualOverride&quot;:{&quot;isManuallyOverridden&quot;:false,&quot;citeprocText&quot;:&quot;(Fischler and Bolles 1981)&quot;,&quot;manualOverrideText&quot;:&quot;&quot;},&quot;citationTag&quot;:&quot;MENDELEY_CITATION_v3_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&quot;,&quot;citationItems&quot;:[{&quot;id&quot;:&quot;9198c7f7-339c-3d74-b531-7a23ecb730d5&quot;,&quot;itemData&quot;:{&quot;type&quot;:&quot;article-journal&quot;,&quot;id&quot;:&quot;9198c7f7-339c-3d74-b531-7a23ecb730d5&quot;,&quot;title&quot;:&quot;Random sample consensus&quot;,&quot;author&quot;:[{&quot;family&quot;:&quot;Fischler&quot;,&quot;given&quot;:&quot;Martin A.&quot;,&quot;parse-names&quot;:false,&quot;dropping-particle&quot;:&quot;&quot;,&quot;non-dropping-particle&quot;:&quot;&quot;},{&quot;family&quot;:&quot;Bolles&quot;,&quot;given&quot;:&quot;Robert C.&quot;,&quot;parse-names&quot;:false,&quot;dropping-particle&quot;:&quot;&quot;,&quot;non-dropping-particle&quot;:&quot;&quot;}],&quot;container-title&quot;:&quot;Communications of the ACM&quot;,&quot;container-title-short&quot;:&quot;Commun ACM&quot;,&quot;accessed&quot;:{&quot;date-parts&quot;:[[2023,9,13]]},&quot;DOI&quot;:&quot;10.1145/358669.358692&quot;,&quot;ISSN&quot;:&quot;15577317&quot;,&quot;URL&quot;:&quot;https://dl.acm.org/doi/10.1145/358669.358692&quot;,&quot;issued&quot;:{&quot;date-parts&quot;:[[1981,6,1]]},&quot;page&quot;:&quot;381-395&quot;,&quot;abstract&quot;:&quot;A new paradigm, Random Sample Consensus (RANSAC), for 